<commit_message>
modificacion de gobierno y alcance
</commit_message>
<xml_diff>
--- a/Documentacion/PGCS.docx
+++ b/Documentacion/PGCS.docx
@@ -1,6 +1,6 @@
 
 <file path=word/document.xml><?xml version="1.0" encoding="utf-8"?>
-<w:document xmlns:wpc="http://schemas.microsoft.com/office/word/2010/wordprocessingCanvas" xmlns:mc="http://schemas.openxmlformats.org/markup-compatibility/2006" xmlns:o="urn:schemas-microsoft-com:office:office" xmlns:r="http://schemas.openxmlformats.org/officeDocument/2006/relationships" xmlns:m="http://schemas.openxmlformats.org/officeDocument/2006/math" xmlns:v="urn:schemas-microsoft-com:vml" xmlns:wp14="http://schemas.microsoft.com/office/word/2010/wordprocessingDrawing" xmlns:wp="http://schemas.openxmlformats.org/drawingml/2006/wordprocessingDrawing" xmlns:w10="urn:schemas-microsoft-com:office:word" xmlns:w="http://schemas.openxmlformats.org/wordprocessingml/2006/main" xmlns:w14="http://schemas.microsoft.com/office/word/2010/wordml" xmlns:wpg="http://schemas.microsoft.com/office/word/2010/wordprocessingGroup" xmlns:wpi="http://schemas.microsoft.com/office/word/2010/wordprocessingInk" xmlns:wne="http://schemas.microsoft.com/office/word/2006/wordml" xmlns:wps="http://schemas.microsoft.com/office/word/2010/wordprocessingShape" mc:Ignorable="w14 wp14">
+<w:document xmlns:wpc="http://schemas.microsoft.com/office/word/2010/wordprocessingCanvas" xmlns:mc="http://schemas.openxmlformats.org/markup-compatibility/2006" xmlns:o="urn:schemas-microsoft-com:office:office" xmlns:r="http://schemas.openxmlformats.org/officeDocument/2006/relationships" xmlns:m="http://schemas.openxmlformats.org/officeDocument/2006/math" xmlns:v="urn:schemas-microsoft-com:vml" xmlns:wp14="http://schemas.microsoft.com/office/word/2010/wordprocessingDrawing" xmlns:wp="http://schemas.openxmlformats.org/drawingml/2006/wordprocessingDrawing" xmlns:w10="urn:schemas-microsoft-com:office:word" xmlns:w="http://schemas.openxmlformats.org/wordprocessingml/2006/main" xmlns:w14="http://schemas.microsoft.com/office/word/2010/wordml" xmlns:w15="http://schemas.microsoft.com/office/word/2012/wordml" xmlns:wpg="http://schemas.microsoft.com/office/word/2010/wordprocessingGroup" xmlns:wpi="http://schemas.microsoft.com/office/word/2010/wordprocessingInk" xmlns:wne="http://schemas.microsoft.com/office/word/2006/wordml" xmlns:wps="http://schemas.microsoft.com/office/word/2010/wordprocessingShape" mc:Ignorable="w14 w15 wp14">
   <w:background w:color="FFFFFF"/>
   <w:body>
     <w:p>
@@ -861,21 +861,7 @@
               <w:rPr>
                 <w:i/>
               </w:rPr>
-              <w:t xml:space="preserve">Cayo </w:t>
-            </w:r>
-            <w:proofErr w:type="spellStart"/>
-            <w:r>
-              <w:rPr>
-                <w:i/>
-              </w:rPr>
-              <w:t>Alcos</w:t>
-            </w:r>
-            <w:proofErr w:type="spellEnd"/>
-            <w:r>
-              <w:rPr>
-                <w:i/>
-              </w:rPr>
-              <w:t>, Diego.</w:t>
+              <w:t>Cayo Alcos, Diego.</w:t>
             </w:r>
           </w:p>
           <w:p>
@@ -1359,8 +1345,6 @@
               </w:rPr>
               <w:t>Solicitud de Cambios y Control de Cambios</w:t>
             </w:r>
-            <w:bookmarkStart w:id="1" w:name="_GoBack"/>
-            <w:bookmarkEnd w:id="1"/>
           </w:p>
         </w:tc>
         <w:tc>
@@ -3333,14 +3317,14 @@
           <w:rFonts w:ascii="Arial" w:hAnsi="Arial" w:cs="Arial"/>
         </w:rPr>
       </w:pPr>
-      <w:bookmarkStart w:id="2" w:name="_Toc452124140"/>
+      <w:bookmarkStart w:id="1" w:name="_Toc452124140"/>
       <w:r>
         <w:rPr>
           <w:rFonts w:ascii="Arial" w:hAnsi="Arial" w:cs="Arial"/>
         </w:rPr>
         <w:t>Introducción</w:t>
       </w:r>
-      <w:bookmarkEnd w:id="2"/>
+      <w:bookmarkEnd w:id="1"/>
     </w:p>
     <w:p>
       <w:pPr>
@@ -3354,14 +3338,14 @@
           <w:rFonts w:ascii="Arial" w:hAnsi="Arial" w:cs="Arial"/>
         </w:rPr>
       </w:pPr>
-      <w:bookmarkStart w:id="3" w:name="_Toc452124141"/>
+      <w:bookmarkStart w:id="2" w:name="_Toc452124141"/>
       <w:r>
         <w:rPr>
           <w:rFonts w:ascii="Arial" w:hAnsi="Arial" w:cs="Arial"/>
         </w:rPr>
         <w:t>Situación de la empresa</w:t>
       </w:r>
-      <w:bookmarkEnd w:id="3"/>
+      <w:bookmarkEnd w:id="2"/>
     </w:p>
     <w:p>
       <w:pPr>
@@ -3438,14 +3422,14 @@
           <w:rFonts w:ascii="Arial" w:hAnsi="Arial" w:cs="Arial"/>
         </w:rPr>
       </w:pPr>
-      <w:bookmarkStart w:id="4" w:name="_Toc452124142"/>
+      <w:bookmarkStart w:id="3" w:name="_Toc452124142"/>
       <w:r>
         <w:rPr>
           <w:rFonts w:ascii="Arial" w:hAnsi="Arial" w:cs="Arial"/>
         </w:rPr>
         <w:t>Propósito</w:t>
       </w:r>
-      <w:bookmarkEnd w:id="4"/>
+      <w:bookmarkEnd w:id="3"/>
       <w:r>
         <w:rPr>
           <w:rFonts w:ascii="Arial" w:hAnsi="Arial" w:cs="Arial"/>
@@ -3579,14 +3563,14 @@
           <w:rFonts w:ascii="Arial" w:hAnsi="Arial" w:cs="Arial"/>
         </w:rPr>
       </w:pPr>
-      <w:bookmarkStart w:id="5" w:name="_Toc452124143"/>
+      <w:bookmarkStart w:id="4" w:name="_Toc452124143"/>
       <w:r>
         <w:rPr>
           <w:rFonts w:ascii="Arial" w:hAnsi="Arial" w:cs="Arial"/>
         </w:rPr>
         <w:t>Aplicabilidad</w:t>
       </w:r>
-      <w:bookmarkEnd w:id="5"/>
+      <w:bookmarkEnd w:id="4"/>
     </w:p>
     <w:p>
       <w:pPr>
@@ -3693,7 +3677,7 @@
           <w:rFonts w:ascii="Arial" w:hAnsi="Arial" w:cs="Arial"/>
         </w:rPr>
       </w:pPr>
-      <w:bookmarkStart w:id="6" w:name="_Toc452124144"/>
+      <w:bookmarkStart w:id="5" w:name="_Toc452124144"/>
       <w:r>
         <w:rPr>
           <w:rFonts w:ascii="Arial" w:hAnsi="Arial" w:cs="Arial"/>
@@ -3701,7 +3685,7 @@
         <w:lastRenderedPageBreak/>
         <w:t>Definiciones</w:t>
       </w:r>
-      <w:bookmarkEnd w:id="6"/>
+      <w:bookmarkEnd w:id="5"/>
     </w:p>
     <w:p>
       <w:pPr>
@@ -4126,28 +4110,21 @@
           <w:color w:val="auto"/>
         </w:rPr>
       </w:pPr>
-      <w:bookmarkStart w:id="7" w:name="_Toc452124145"/>
+      <w:bookmarkStart w:id="6" w:name="_Toc452124145"/>
       <w:r>
         <w:rPr>
           <w:rFonts w:ascii="Arial" w:hAnsi="Arial" w:cs="Arial"/>
           <w:color w:val="auto"/>
         </w:rPr>
-        <w:t>Gobierno y Alcance</w:t>
-      </w:r>
-      <w:bookmarkEnd w:id="7"/>
+        <w:t>Gobierno y Alc</w:t>
+      </w:r>
+      <w:bookmarkEnd w:id="6"/>
       <w:r>
         <w:rPr>
           <w:rFonts w:ascii="Arial" w:hAnsi="Arial" w:cs="Arial"/>
           <w:color w:val="auto"/>
         </w:rPr>
-        <w:t xml:space="preserve"> </w:t>
-      </w:r>
-      <w:r>
-        <w:rPr>
-          <w:rFonts w:ascii="Arial" w:hAnsi="Arial" w:cs="Arial"/>
-          <w:color w:val="FF0000"/>
-        </w:rPr>
-        <w:t>{por modificar}</w:t>
+        <w:t>ance</w:t>
       </w:r>
     </w:p>
     <w:p>
@@ -4184,7 +4161,7 @@
           <w:rFonts w:ascii="Arial" w:hAnsi="Arial" w:cs="Arial"/>
           <w:szCs w:val="22"/>
         </w:rPr>
-        <w:t>Todo ítem contará con un etiquetado de versión.</w:t>
+        <w:t>Cada ítem de configuración debe tener un nombre único.</w:t>
       </w:r>
     </w:p>
     <w:p>
@@ -4205,7 +4182,28 @@
           <w:rFonts w:ascii="Arial" w:hAnsi="Arial" w:cs="Arial"/>
           <w:szCs w:val="22"/>
         </w:rPr>
-        <w:t>El responsable del proyecto es el jefe de proyectos.</w:t>
+        <w:t>E</w:t>
+      </w:r>
+      <w:r>
+        <w:rPr>
+          <w:rFonts w:ascii="Arial" w:hAnsi="Arial" w:cs="Arial"/>
+          <w:szCs w:val="22"/>
+        </w:rPr>
+        <w:t>l jefe de proyectos</w:t>
+      </w:r>
+      <w:r>
+        <w:rPr>
+          <w:rFonts w:ascii="Arial" w:hAnsi="Arial" w:cs="Arial"/>
+          <w:szCs w:val="22"/>
+        </w:rPr>
+        <w:t xml:space="preserve"> es el responsable para cada proyecto</w:t>
+      </w:r>
+      <w:r>
+        <w:rPr>
+          <w:rFonts w:ascii="Arial" w:hAnsi="Arial" w:cs="Arial"/>
+          <w:szCs w:val="22"/>
+        </w:rPr>
+        <w:t>.</w:t>
       </w:r>
     </w:p>
     <w:p>
@@ -4247,7 +4245,51 @@
           <w:rFonts w:ascii="Arial" w:hAnsi="Arial" w:cs="Arial"/>
           <w:szCs w:val="22"/>
         </w:rPr>
-        <w:t>Los documentos relacionados al área de ingeniería y de gestión de proyecto estarán almacenados en las carpetas respectivas de proyecto en el sistema de gestión de documentos, aquellos documentos que necesitan ser protegidos por la criticidad de la información serán manejados por el director de proyecto, quien decide cuáles documentos pueden o no ser editables.</w:t>
+        <w:t>Los documentos relacionados</w:t>
+      </w:r>
+      <w:r>
+        <w:rPr>
+          <w:rFonts w:ascii="Arial" w:hAnsi="Arial" w:cs="Arial"/>
+          <w:szCs w:val="22"/>
+        </w:rPr>
+        <w:t xml:space="preserve"> al área de software</w:t>
+      </w:r>
+      <w:bookmarkStart w:id="7" w:name="_GoBack"/>
+      <w:bookmarkEnd w:id="7"/>
+      <w:r>
+        <w:rPr>
+          <w:rFonts w:ascii="Arial" w:hAnsi="Arial" w:cs="Arial"/>
+          <w:szCs w:val="22"/>
+        </w:rPr>
+        <w:t xml:space="preserve"> y de gestión de proyecto estarán almacenados en las carpetas respectivas de proyecto en el sistema de gestión de documentos, aquellos documentos que necesitan ser protegidos por la criticidad de la información serán manejados por el director de proyecto, quien decide cuáles documentos pueden o no ser editables.</w:t>
+      </w:r>
+    </w:p>
+    <w:p>
+      <w:pPr>
+        <w:pStyle w:val="Prrafodelista"/>
+        <w:numPr>
+          <w:ilvl w:val="0"/>
+          <w:numId w:val="5"/>
+        </w:numPr>
+        <w:jc w:val="both"/>
+        <w:rPr>
+          <w:rFonts w:ascii="Arial" w:hAnsi="Arial" w:cs="Arial"/>
+          <w:szCs w:val="22"/>
+        </w:rPr>
+      </w:pPr>
+      <w:r>
+        <w:rPr>
+          <w:rFonts w:ascii="Arial" w:hAnsi="Arial" w:cs="Arial"/>
+          <w:szCs w:val="22"/>
+        </w:rPr>
+        <w:t>Los jefes de proyectos y el analista de calidad de software deben realizan un seguimiento respectivo para cada proyecto en proce</w:t>
+      </w:r>
+      <w:r>
+        <w:rPr>
+          <w:rFonts w:ascii="Arial" w:hAnsi="Arial" w:cs="Arial"/>
+          <w:szCs w:val="22"/>
+        </w:rPr>
+        <w:t>so desarrollo.</w:t>
       </w:r>
     </w:p>
     <w:p>
@@ -4267,6 +4309,7 @@
         <w:rPr>
           <w:rFonts w:ascii="Arial" w:hAnsi="Arial" w:cs="Arial"/>
         </w:rPr>
+        <w:lastRenderedPageBreak/>
         <w:t>Gestión de la Configuración del software</w:t>
       </w:r>
       <w:bookmarkEnd w:id="8"/>
@@ -4332,15 +4375,7 @@
           <w:rFonts w:ascii="Arial" w:hAnsi="Arial" w:cs="Arial"/>
           <w:szCs w:val="22"/>
         </w:rPr>
-        <w:t xml:space="preserve">/IEC 12207.Es la estructura técnica con la cual trabajaremos perteneciente a la gestión de </w:t>
-      </w:r>
-      <w:r>
-        <w:rPr>
-          <w:rFonts w:ascii="Arial" w:hAnsi="Arial" w:cs="Arial"/>
-          <w:szCs w:val="22"/>
-        </w:rPr>
-        <w:lastRenderedPageBreak/>
-        <w:t>proyecto y que participará conjuntamente con la implementación de actividades de  la SCM</w:t>
+        <w:t>/IEC 12207.Es la estructura técnica con la cual trabajaremos perteneciente a la gestión de proyecto y que participará conjuntamente con la implementación de actividades de  la SCM</w:t>
       </w:r>
       <w:r>
         <w:rPr>
@@ -4398,7 +4433,6 @@
       <w:r>
         <w:rPr>
           <w:noProof/>
-          <w:lang w:val="es-PE" w:eastAsia="es-PE"/>
         </w:rPr>
         <w:drawing>
           <wp:inline distT="0" distB="0" distL="0" distR="0">
@@ -4418,7 +4452,7 @@
                     </pic:cNvPicPr>
                   </pic:nvPicPr>
                   <pic:blipFill>
-                    <a:blip r:embed="rId9">
+                    <a:blip r:embed="rId8">
                       <a:extLst>
                         <a:ext uri="{28A0092B-C50C-407E-A947-70E740481C1C}">
                           <a14:useLocalDpi xmlns:a14="http://schemas.microsoft.com/office/drawing/2010/main" val="0"/>
@@ -4571,6 +4605,7 @@
           <w:rFonts w:ascii="Arial" w:hAnsi="Arial" w:cs="Arial"/>
           <w:szCs w:val="22"/>
         </w:rPr>
+        <w:lastRenderedPageBreak/>
         <w:t xml:space="preserve">Identificación de la SCM: Esta actividad se encarga de identificar los elementos, esquemas </w:t>
       </w:r>
       <w:r>
@@ -4659,7 +4694,6 @@
           <w:rFonts w:ascii="Arial" w:hAnsi="Arial" w:cs="Arial"/>
           <w:szCs w:val="22"/>
         </w:rPr>
-        <w:lastRenderedPageBreak/>
         <w:t>Auditoria de la SCM: Es utilizada para identificar los elementos del sistema que satisfacen los requerimientos del cliente.</w:t>
       </w:r>
     </w:p>
@@ -5196,7 +5230,15 @@
                 <w:rFonts w:ascii="Arial" w:eastAsia="Times New Roman" w:hAnsi="Arial" w:cs="Arial"/>
                 <w:sz w:val="20"/>
               </w:rPr>
-              <w:t>Trabajar conjuntamente con el Líder de gestión de la configuración para identificar las causas de cualquier discrepancia identificada en las auditorías e implementar las acciones correctivas.</w:t>
+              <w:t xml:space="preserve">Trabajar conjuntamente con el Líder de gestión de la configuración para identificar las causas </w:t>
+            </w:r>
+            <w:r>
+              <w:rPr>
+                <w:rFonts w:ascii="Arial" w:eastAsia="Times New Roman" w:hAnsi="Arial" w:cs="Arial"/>
+                <w:sz w:val="20"/>
+              </w:rPr>
+              <w:lastRenderedPageBreak/>
+              <w:t>de cualquier discrepancia identificada en las auditorías e implementar las acciones correctivas.</w:t>
             </w:r>
           </w:p>
         </w:tc>
@@ -5217,6 +5259,7 @@
               <w:rPr>
                 <w:rFonts w:ascii="Arial" w:hAnsi="Arial" w:cs="Arial"/>
               </w:rPr>
+              <w:lastRenderedPageBreak/>
               <w:t>3</w:t>
             </w:r>
           </w:p>
@@ -5430,7 +5473,6 @@
                 <w:rFonts w:ascii="Arial" w:eastAsia="Times New Roman" w:hAnsi="Arial" w:cs="Arial"/>
                 <w:sz w:val="20"/>
               </w:rPr>
-              <w:lastRenderedPageBreak/>
               <w:t>Disponer condiciones de liberación de cambios.</w:t>
             </w:r>
           </w:p>
@@ -5473,7 +5515,6 @@
               <w:rPr>
                 <w:rFonts w:ascii="Arial" w:hAnsi="Arial" w:cs="Arial"/>
               </w:rPr>
-              <w:lastRenderedPageBreak/>
               <w:t>5</w:t>
             </w:r>
           </w:p>
@@ -6065,6 +6106,7 @@
           <w:i/>
           <w:szCs w:val="22"/>
         </w:rPr>
+        <w:lastRenderedPageBreak/>
         <w:t>De la configuración del código fuente y documentación de usuario</w:t>
       </w:r>
     </w:p>
@@ -6203,7 +6245,6 @@
           <w:rFonts w:ascii="Arial" w:hAnsi="Arial" w:cs="Arial"/>
           <w:szCs w:val="22"/>
         </w:rPr>
-        <w:lastRenderedPageBreak/>
         <w:t>Durante el desarrollo de los proyectos se recomienda hacer los respectivos commits frecuentes para hacer visibles los cambios a todo el equipo.</w:t>
       </w:r>
     </w:p>
@@ -6529,6 +6570,7 @@
           <w:rFonts w:ascii="Arial" w:hAnsi="Arial" w:cs="Arial"/>
           <w:szCs w:val="22"/>
         </w:rPr>
+        <w:lastRenderedPageBreak/>
         <w:t>Todos los miembros del equipo deberán proporcionar sus usuarios para ser agregados como miembros del equipo y tener accesos al repositorio.</w:t>
       </w:r>
     </w:p>
@@ -6657,7 +6699,6 @@
           <w:rFonts w:ascii="Arial" w:hAnsi="Arial" w:cs="Arial"/>
           <w:szCs w:val="22"/>
         </w:rPr>
-        <w:lastRenderedPageBreak/>
         <w:t>Cada cambio debe ser revisado por el líder de la configuración.</w:t>
       </w:r>
     </w:p>
@@ -7033,6 +7074,7 @@
           <w:b/>
           <w:szCs w:val="22"/>
         </w:rPr>
+        <w:lastRenderedPageBreak/>
         <w:t xml:space="preserve">             Seguimiento al Control de Cambios</w:t>
       </w:r>
     </w:p>
@@ -7128,7 +7170,6 @@
           <w:rFonts w:ascii="Arial" w:hAnsi="Arial" w:cs="Arial"/>
           <w:szCs w:val="22"/>
         </w:rPr>
-        <w:lastRenderedPageBreak/>
         <w:t>Git: es un software de control de versiones diseñado pensado en la eficiencia y la confiabilidad del mantenimiento de versiones de aplicaciones cuando éstas tienen un gran número de archivos de código fuente.</w:t>
       </w:r>
     </w:p>
@@ -7273,8 +7314,8 @@
         <w:rPr>
           <w:b/>
           <w:noProof/>
-          <w:lang w:val="es-PE" w:eastAsia="es-PE"/>
-        </w:rPr>
+        </w:rPr>
+        <w:lastRenderedPageBreak/>
         <w:drawing>
           <wp:inline distT="0" distB="0" distL="0" distR="0" wp14:anchorId="2E9CFE89" wp14:editId="57DD8AC3">
             <wp:extent cx="4116833" cy="4045789"/>
@@ -7291,7 +7332,7 @@
                     <pic:cNvPicPr/>
                   </pic:nvPicPr>
                   <pic:blipFill>
-                    <a:blip r:embed="rId10" cstate="print">
+                    <a:blip r:embed="rId9" cstate="print">
                       <a:extLst>
                         <a:ext uri="{28A0092B-C50C-407E-A947-70E740481C1C}">
                           <a14:useLocalDpi xmlns:a14="http://schemas.microsoft.com/office/drawing/2010/main" val="0"/>
@@ -7428,7 +7469,6 @@
           <w:rFonts w:ascii="Arial" w:hAnsi="Arial" w:cs="Arial"/>
           <w:szCs w:val="22"/>
         </w:rPr>
-        <w:lastRenderedPageBreak/>
         <w:t>GitHub</w:t>
       </w:r>
       <w:r>
@@ -7604,7 +7644,6 @@
           <w:noProof/>
           <w:sz w:val="24"/>
           <w:szCs w:val="24"/>
-          <w:lang w:val="es-PE" w:eastAsia="es-PE"/>
         </w:rPr>
         <mc:AlternateContent>
           <mc:Choice Requires="wpg">
@@ -7642,7 +7681,7 @@
                           </pic:cNvPicPr>
                         </pic:nvPicPr>
                         <pic:blipFill>
-                          <a:blip r:embed="rId11">
+                          <a:blip r:embed="rId10">
                             <a:extLst>
                               <a:ext uri="{28A0092B-C50C-407E-A947-70E740481C1C}">
                                 <a14:useLocalDpi xmlns:a14="http://schemas.microsoft.com/office/drawing/2010/main" val="0"/>
@@ -7786,7 +7825,7 @@
                   <o:lock v:ext="edit" aspectratio="t"/>
                 </v:shapetype>
                 <v:shape id="0 Imagen" o:spid="_x0000_s1027" type="#_x0000_t75" style="position:absolute;left:571;width:30956;height:25717;visibility:visible;mso-wrap-style:square" o:gfxdata="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">
-                  <v:imagedata r:id="rId12" o:title=""/>
+                  <v:imagedata r:id="rId11" o:title=""/>
                   <v:shadow on="t" color="#333" opacity="42598f" origin="-.5,-.5" offset="2.74397mm,2.74397mm"/>
                   <v:path arrowok="t"/>
                 </v:shape>
@@ -8808,7 +8847,6 @@
                 <w:szCs w:val="22"/>
                 <w:lang w:val="es-PE" w:eastAsia="es-PE"/>
               </w:rPr>
-              <w:lastRenderedPageBreak/>
               <w:t xml:space="preserve">   Especificar la aplicabilidad del plan</w:t>
             </w:r>
           </w:p>
@@ -10240,6 +10278,7 @@
                 <w:szCs w:val="22"/>
                 <w:lang w:val="es-PE" w:eastAsia="es-PE"/>
               </w:rPr>
+              <w:lastRenderedPageBreak/>
               <w:t>Identificación</w:t>
             </w:r>
           </w:p>
@@ -13042,16 +13081,7 @@
                 <w:szCs w:val="22"/>
                 <w:lang w:val="es-PE" w:eastAsia="es-PE"/>
               </w:rPr>
-              <w:t xml:space="preserve">Equipo de </w:t>
-            </w:r>
-            <w:r>
-              <w:rPr>
-                <w:rFonts w:ascii="Arial" w:eastAsia="Times New Roman" w:hAnsi="Arial" w:cs="Arial"/>
-                <w:szCs w:val="22"/>
-                <w:lang w:val="es-PE" w:eastAsia="es-PE"/>
-              </w:rPr>
-              <w:lastRenderedPageBreak/>
-              <w:t>proyecto</w:t>
+              <w:t>Equipo de proyecto</w:t>
             </w:r>
           </w:p>
         </w:tc>
@@ -13089,7 +13119,6 @@
                 <w:szCs w:val="22"/>
                 <w:lang w:val="es-PE" w:eastAsia="es-PE"/>
               </w:rPr>
-              <w:lastRenderedPageBreak/>
               <w:t xml:space="preserve">   Hacer </w:t>
             </w:r>
             <w:proofErr w:type="spellStart"/>
@@ -13510,6 +13539,7 @@
           <w:rFonts w:ascii="Arial" w:hAnsi="Arial" w:cs="Arial"/>
           <w:szCs w:val="28"/>
         </w:rPr>
+        <w:lastRenderedPageBreak/>
         <w:t>I</w:t>
       </w:r>
       <w:r>
@@ -15700,7 +15730,6 @@
               <w:rPr>
                 <w:rFonts w:ascii="Arial" w:hAnsi="Arial" w:cs="Arial"/>
               </w:rPr>
-              <w:lastRenderedPageBreak/>
               <w:t>1</w:t>
             </w:r>
             <w:r>
@@ -16737,6 +16766,7 @@
               <w:rPr>
                 <w:rFonts w:ascii="Arial" w:hAnsi="Arial" w:cs="Arial"/>
               </w:rPr>
+              <w:lastRenderedPageBreak/>
               <w:t>2</w:t>
             </w:r>
             <w:r>
@@ -17611,7 +17641,6 @@
                 <w:rFonts w:ascii="Arial" w:hAnsi="Arial" w:cs="Arial"/>
                 <w:szCs w:val="22"/>
               </w:rPr>
-              <w:lastRenderedPageBreak/>
               <w:t>4</w:t>
             </w:r>
           </w:p>
@@ -18165,6 +18194,7 @@
                 <w:rFonts w:ascii="Arial" w:hAnsi="Arial" w:cs="Arial"/>
                 <w:szCs w:val="22"/>
               </w:rPr>
+              <w:lastRenderedPageBreak/>
               <w:t>1</w:t>
             </w:r>
             <w:r>
@@ -18882,14 +18912,7 @@
               <w:rPr>
                 <w:rFonts w:eastAsia="Verdana"/>
               </w:rPr>
-              <w:t xml:space="preserve">Presentación de los </w:t>
-            </w:r>
-            <w:r>
-              <w:rPr>
-                <w:rFonts w:eastAsia="Verdana"/>
-              </w:rPr>
-              <w:lastRenderedPageBreak/>
-              <w:t>Documentos de Negocio.</w:t>
+              <w:t>Presentación de los Documentos de Negocio.</w:t>
             </w:r>
           </w:p>
           <w:p>
@@ -18935,7 +18958,6 @@
               <w:rPr>
                 <w:rFonts w:eastAsia="Verdana"/>
               </w:rPr>
-              <w:lastRenderedPageBreak/>
               <w:t>Plan de Proyecto.</w:t>
             </w:r>
           </w:p>
@@ -18996,7 +19018,6 @@
               <w:rPr>
                 <w:rFonts w:eastAsia="Verdana"/>
               </w:rPr>
-              <w:lastRenderedPageBreak/>
               <w:t>Lista de Requisitos.</w:t>
             </w:r>
           </w:p>
@@ -19022,7 +19043,6 @@
                 <w:rFonts w:eastAsia="Verdana"/>
                 <w:b/>
               </w:rPr>
-              <w:lastRenderedPageBreak/>
               <w:t>Líneas Base de la Instanciación</w:t>
             </w:r>
           </w:p>
@@ -19254,6 +19274,7 @@
               <w:rPr>
                 <w:rFonts w:eastAsia="Verdana"/>
               </w:rPr>
+              <w:lastRenderedPageBreak/>
               <w:t>Documento de Diseño.</w:t>
             </w:r>
           </w:p>
@@ -19309,6 +19330,7 @@
               <w:rPr>
                 <w:rFonts w:eastAsia="Verdana"/>
               </w:rPr>
+              <w:lastRenderedPageBreak/>
               <w:t>Línea Base de Construcción</w:t>
             </w:r>
           </w:p>
@@ -19689,7 +19711,6 @@
           <w:sz w:val="36"/>
           <w:szCs w:val="36"/>
         </w:rPr>
-        <w:lastRenderedPageBreak/>
         <w:t>Definición de librerías</w:t>
       </w:r>
       <w:bookmarkEnd w:id="23"/>
@@ -19739,7 +19760,6 @@
       <w:r>
         <w:rPr>
           <w:noProof/>
-          <w:lang w:val="es-PE" w:eastAsia="es-PE"/>
         </w:rPr>
         <mc:AlternateContent>
           <mc:Choice Requires="wps">
@@ -19815,7 +19835,7 @@
           </mc:Choice>
           <mc:Fallback>
             <w:pict>
-              <v:rect id="Rectángulo 14" o:spid="_x0000_s1029" style="position:absolute;left:0;text-align:left;margin-left:256.5pt;margin-top:151.6pt;width:138.55pt;height:25.1pt;z-index:251720192;visibility:visible;mso-wrap-style:square;mso-width-percent:0;mso-height-percent:0;mso-wrap-distance-left:9pt;mso-wrap-distance-top:0;mso-wrap-distance-right:9pt;mso-wrap-distance-bottom:0;mso-position-horizontal:absolute;mso-position-horizontal-relative:text;mso-position-vertical:absolute;mso-position-vertical-relative:text;mso-width-percent:0;mso-height-percent:0;mso-width-relative:margin;mso-height-relative:margin;v-text-anchor:middle" o:gfxdata="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" fillcolor="#4f81bd" strokecolor="#385d8a" strokeweight="2pt">
+              <v:rect w14:anchorId="43ECEA4D" id="Rectángulo 14" o:spid="_x0000_s1029" style="position:absolute;left:0;text-align:left;margin-left:256.5pt;margin-top:151.6pt;width:138.55pt;height:25.1pt;z-index:251720192;visibility:visible;mso-wrap-style:square;mso-width-percent:0;mso-height-percent:0;mso-wrap-distance-left:9pt;mso-wrap-distance-top:0;mso-wrap-distance-right:9pt;mso-wrap-distance-bottom:0;mso-position-horizontal:absolute;mso-position-horizontal-relative:text;mso-position-vertical:absolute;mso-position-vertical-relative:text;mso-width-percent:0;mso-height-percent:0;mso-width-relative:margin;mso-height-relative:margin;v-text-anchor:middle" o:gfxdata="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" fillcolor="#4f81bd" strokecolor="#385d8a" strokeweight="2pt">
                 <v:textbox>
                   <w:txbxContent>
                     <w:p>
@@ -19838,7 +19858,6 @@
       <w:r>
         <w:rPr>
           <w:noProof/>
-          <w:lang w:val="es-PE" w:eastAsia="es-PE"/>
         </w:rPr>
         <mc:AlternateContent>
           <mc:Choice Requires="wps">
@@ -19914,7 +19933,7 @@
           </mc:Choice>
           <mc:Fallback>
             <w:pict>
-              <v:rect id="Rectángulo 13" o:spid="_x0000_s1030" style="position:absolute;left:0;text-align:left;margin-left:-.2pt;margin-top:152.95pt;width:163pt;height:25pt;z-index:251719168;visibility:visible;mso-wrap-style:square;mso-width-percent:0;mso-height-percent:0;mso-wrap-distance-left:9pt;mso-wrap-distance-top:0;mso-wrap-distance-right:9pt;mso-wrap-distance-bottom:0;mso-position-horizontal:absolute;mso-position-horizontal-relative:text;mso-position-vertical:absolute;mso-position-vertical-relative:text;mso-width-percent:0;mso-height-percent:0;mso-width-relative:margin;mso-height-relative:margin;v-text-anchor:middle" o:gfxdata="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" fillcolor="#4f81bd" strokecolor="#385d8a" strokeweight="2pt">
+              <v:rect w14:anchorId="66C19FBF" id="Rectángulo 13" o:spid="_x0000_s1030" style="position:absolute;left:0;text-align:left;margin-left:-.2pt;margin-top:152.95pt;width:163pt;height:25pt;z-index:251719168;visibility:visible;mso-wrap-style:square;mso-width-percent:0;mso-height-percent:0;mso-wrap-distance-left:9pt;mso-wrap-distance-top:0;mso-wrap-distance-right:9pt;mso-wrap-distance-bottom:0;mso-position-horizontal:absolute;mso-position-horizontal-relative:text;mso-position-vertical:absolute;mso-position-vertical-relative:text;mso-width-percent:0;mso-height-percent:0;mso-width-relative:margin;mso-height-relative:margin;v-text-anchor:middle" o:gfxdata="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" fillcolor="#4f81bd" strokecolor="#385d8a" strokeweight="2pt">
                 <v:textbox>
                   <w:txbxContent>
                     <w:p>
@@ -19937,7 +19956,6 @@
       <w:r>
         <w:rPr>
           <w:noProof/>
-          <w:lang w:val="es-PE" w:eastAsia="es-PE"/>
         </w:rPr>
         <mc:AlternateContent>
           <mc:Choice Requires="wps">
@@ -20017,7 +20035,7 @@
           </mc:Choice>
           <mc:Fallback>
             <w:pict>
-              <v:rect id="Rectángulo 5" o:spid="_x0000_s1031" style="position:absolute;left:0;text-align:left;margin-left:132.3pt;margin-top:40.25pt;width:145.35pt;height:23.75pt;z-index:251716096;visibility:visible;mso-wrap-style:square;mso-width-percent:0;mso-height-percent:0;mso-wrap-distance-left:9pt;mso-wrap-distance-top:0;mso-wrap-distance-right:9pt;mso-wrap-distance-bottom:0;mso-position-horizontal:absolute;mso-position-horizontal-relative:text;mso-position-vertical:absolute;mso-position-vertical-relative:text;mso-width-percent:0;mso-height-percent:0;mso-width-relative:margin;mso-height-relative:margin;v-text-anchor:middle" o:gfxdata="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" fillcolor="#4f81bd" strokecolor="#385d8a" strokeweight="2pt">
+              <v:rect w14:anchorId="6805CF5F" id="Rectángulo 5" o:spid="_x0000_s1031" style="position:absolute;left:0;text-align:left;margin-left:132.3pt;margin-top:40.25pt;width:145.35pt;height:23.75pt;z-index:251716096;visibility:visible;mso-wrap-style:square;mso-width-percent:0;mso-height-percent:0;mso-wrap-distance-left:9pt;mso-wrap-distance-top:0;mso-wrap-distance-right:9pt;mso-wrap-distance-bottom:0;mso-position-horizontal:absolute;mso-position-horizontal-relative:text;mso-position-vertical:absolute;mso-position-vertical-relative:text;mso-width-percent:0;mso-height-percent:0;mso-width-relative:margin;mso-height-relative:margin;v-text-anchor:middle" o:gfxdata="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" fillcolor="#4f81bd" strokecolor="#385d8a" strokeweight="2pt">
                 <v:textbox>
                   <w:txbxContent>
                     <w:p>
@@ -20057,7 +20075,6 @@
           <w:b/>
           <w:noProof/>
           <w:sz w:val="28"/>
-          <w:lang w:val="es-PE" w:eastAsia="es-PE"/>
         </w:rPr>
         <mc:AlternateContent>
           <mc:Choice Requires="wps">
@@ -20114,7 +20131,7 @@
           </mc:Choice>
           <mc:Fallback>
             <w:pict>
-              <v:line id="Conector recto 27" o:spid="_x0000_s1026" style="position:absolute;z-index:251718144;visibility:visible;mso-wrap-style:square;mso-width-percent:0;mso-height-percent:0;mso-wrap-distance-left:9pt;mso-wrap-distance-top:0;mso-wrap-distance-right:9pt;mso-wrap-distance-bottom:0;mso-position-horizontal:absolute;mso-position-horizontal-relative:text;mso-position-vertical:absolute;mso-position-vertical-relative:text;mso-width-percent:0;mso-height-percent:0;mso-width-relative:margin;mso-height-relative:margin" from="202.95pt,30.6pt" to="202.95pt,61.15pt" o:gfxdata="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" strokecolor="#4a7ebb"/>
+              <v:line w14:anchorId="627CFEF2" id="Conector recto 27" o:spid="_x0000_s1026" style="position:absolute;z-index:251718144;visibility:visible;mso-wrap-style:square;mso-width-percent:0;mso-height-percent:0;mso-wrap-distance-left:9pt;mso-wrap-distance-top:0;mso-wrap-distance-right:9pt;mso-wrap-distance-bottom:0;mso-position-horizontal:absolute;mso-position-horizontal-relative:text;mso-position-vertical:absolute;mso-position-vertical-relative:text;mso-width-percent:0;mso-height-percent:0;mso-width-relative:margin;mso-height-relative:margin" from="202.95pt,30.6pt" to="202.95pt,61.15pt" o:gfxdata="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" strokecolor="#4a7ebb"/>
             </w:pict>
           </mc:Fallback>
         </mc:AlternateContent>
@@ -20136,7 +20153,6 @@
           <w:b/>
           <w:noProof/>
           <w:sz w:val="28"/>
-          <w:lang w:val="es-PE" w:eastAsia="es-PE"/>
         </w:rPr>
         <mc:AlternateContent>
           <mc:Choice Requires="wps">
@@ -20216,7 +20232,7 @@
           </mc:Choice>
           <mc:Fallback>
             <w:pict>
-              <v:rect id="Rectángulo 6" o:spid="_x0000_s1032" style="position:absolute;left:0;text-align:left;margin-left:144.5pt;margin-top:28.75pt;width:121.55pt;height:23.75pt;z-index:251717120;visibility:visible;mso-wrap-style:square;mso-width-percent:0;mso-height-percent:0;mso-wrap-distance-left:9pt;mso-wrap-distance-top:0;mso-wrap-distance-right:9pt;mso-wrap-distance-bottom:0;mso-position-horizontal:absolute;mso-position-horizontal-relative:text;mso-position-vertical:absolute;mso-position-vertical-relative:text;mso-width-percent:0;mso-height-percent:0;mso-width-relative:margin;mso-height-relative:margin;v-text-anchor:middle" o:gfxdata="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" fillcolor="#4f81bd" strokecolor="#385d8a" strokeweight="2pt">
+              <v:rect w14:anchorId="60113749" id="Rectángulo 6" o:spid="_x0000_s1032" style="position:absolute;left:0;text-align:left;margin-left:144.5pt;margin-top:28.75pt;width:121.55pt;height:23.75pt;z-index:251717120;visibility:visible;mso-wrap-style:square;mso-width-percent:0;mso-height-percent:0;mso-wrap-distance-left:9pt;mso-wrap-distance-top:0;mso-wrap-distance-right:9pt;mso-wrap-distance-bottom:0;mso-position-horizontal:absolute;mso-position-horizontal-relative:text;mso-position-vertical:absolute;mso-position-vertical-relative:text;mso-width-percent:0;mso-height-percent:0;mso-width-relative:margin;mso-height-relative:margin;v-text-anchor:middle" o:gfxdata="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" fillcolor="#4f81bd" strokecolor="#385d8a" strokeweight="2pt">
                 <v:textbox>
                   <w:txbxContent>
                     <w:p>
@@ -20257,7 +20273,6 @@
           <w:b/>
           <w:noProof/>
           <w:sz w:val="28"/>
-          <w:lang w:val="es-PE" w:eastAsia="es-PE"/>
         </w:rPr>
         <mc:AlternateContent>
           <mc:Choice Requires="wps">
@@ -20314,7 +20329,7 @@
           </mc:Choice>
           <mc:Fallback>
             <w:pict>
-              <v:line id="Conector recto 31" o:spid="_x0000_s1026" style="position:absolute;z-index:251726336;visibility:visible;mso-wrap-style:square;mso-width-percent:0;mso-height-percent:0;mso-wrap-distance-left:9pt;mso-wrap-distance-top:0;mso-wrap-distance-right:9pt;mso-wrap-distance-bottom:0;mso-position-horizontal:absolute;mso-position-horizontal-relative:text;mso-position-vertical:absolute;mso-position-vertical-relative:text;mso-width-percent:0;mso-height-percent:0;mso-width-relative:margin;mso-height-relative:margin" from="203.65pt,18.05pt" to="203.65pt,31.65pt" o:gfxdata="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" strokecolor="#4a7ebb"/>
+              <v:line w14:anchorId="052140F7" id="Conector recto 31" o:spid="_x0000_s1026" style="position:absolute;z-index:251726336;visibility:visible;mso-wrap-style:square;mso-width-percent:0;mso-height-percent:0;mso-wrap-distance-left:9pt;mso-wrap-distance-top:0;mso-wrap-distance-right:9pt;mso-wrap-distance-bottom:0;mso-position-horizontal:absolute;mso-position-horizontal-relative:text;mso-position-vertical:absolute;mso-position-vertical-relative:text;mso-width-percent:0;mso-height-percent:0;mso-width-relative:margin;mso-height-relative:margin" from="203.65pt,18.05pt" to="203.65pt,31.65pt" o:gfxdata="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" strokecolor="#4a7ebb"/>
             </w:pict>
           </mc:Fallback>
         </mc:AlternateContent>
@@ -20325,7 +20340,6 @@
           <w:b/>
           <w:noProof/>
           <w:sz w:val="28"/>
-          <w:lang w:val="es-PE" w:eastAsia="es-PE"/>
         </w:rPr>
         <mc:AlternateContent>
           <mc:Choice Requires="wps">
@@ -20376,7 +20390,7 @@
           </mc:Choice>
           <mc:Fallback>
             <w:pict>
-              <v:line id="Conector recto 30" o:spid="_x0000_s1026" style="position:absolute;z-index:251725312;visibility:visible;mso-wrap-style:square;mso-wrap-distance-left:9pt;mso-wrap-distance-top:0;mso-wrap-distance-right:9pt;mso-wrap-distance-bottom:0;mso-position-horizontal:absolute;mso-position-horizontal-relative:text;mso-position-vertical:absolute;mso-position-vertical-relative:text" from="325.2pt,33pt" to="325.9pt,49.95pt" o:gfxdata="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" strokecolor="#4a7ebb"/>
+              <v:line w14:anchorId="602D3C87" id="Conector recto 30" o:spid="_x0000_s1026" style="position:absolute;z-index:251725312;visibility:visible;mso-wrap-style:square;mso-wrap-distance-left:9pt;mso-wrap-distance-top:0;mso-wrap-distance-right:9pt;mso-wrap-distance-bottom:0;mso-position-horizontal:absolute;mso-position-horizontal-relative:text;mso-position-vertical:absolute;mso-position-vertical-relative:text" from="325.2pt,33pt" to="325.9pt,49.95pt" o:gfxdata="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" strokecolor="#4a7ebb"/>
             </w:pict>
           </mc:Fallback>
         </mc:AlternateContent>
@@ -20387,7 +20401,6 @@
           <w:b/>
           <w:noProof/>
           <w:sz w:val="28"/>
-          <w:lang w:val="es-PE" w:eastAsia="es-PE"/>
         </w:rPr>
         <mc:AlternateContent>
           <mc:Choice Requires="wps">
@@ -20438,7 +20451,7 @@
           </mc:Choice>
           <mc:Fallback>
             <w:pict>
-              <v:line id="Conector recto 29" o:spid="_x0000_s1026" style="position:absolute;z-index:251724288;visibility:visible;mso-wrap-style:square;mso-wrap-distance-left:9pt;mso-wrap-distance-top:0;mso-wrap-distance-right:9pt;mso-wrap-distance-bottom:0;mso-position-horizontal:absolute;mso-position-horizontal-relative:text;mso-position-vertical:absolute;mso-position-vertical-relative:text" from="74.55pt,31.65pt" to="74.55pt,50pt" o:gfxdata="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" strokecolor="#4a7ebb"/>
+              <v:line w14:anchorId="29236237" id="Conector recto 29" o:spid="_x0000_s1026" style="position:absolute;z-index:251724288;visibility:visible;mso-wrap-style:square;mso-wrap-distance-left:9pt;mso-wrap-distance-top:0;mso-wrap-distance-right:9pt;mso-wrap-distance-bottom:0;mso-position-horizontal:absolute;mso-position-horizontal-relative:text;mso-position-vertical:absolute;mso-position-vertical-relative:text" from="74.55pt,31.65pt" to="74.55pt,50pt" o:gfxdata="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" strokecolor="#4a7ebb"/>
             </w:pict>
           </mc:Fallback>
         </mc:AlternateContent>
@@ -20449,7 +20462,6 @@
           <w:b/>
           <w:noProof/>
           <w:sz w:val="28"/>
-          <w:lang w:val="es-PE" w:eastAsia="es-PE"/>
         </w:rPr>
         <mc:AlternateContent>
           <mc:Choice Requires="wps">
@@ -20500,7 +20512,7 @@
           </mc:Choice>
           <mc:Fallback>
             <w:pict>
-              <v:line id="Conector recto 28" o:spid="_x0000_s1026" style="position:absolute;z-index:251723264;visibility:visible;mso-wrap-style:square;mso-wrap-distance-left:9pt;mso-wrap-distance-top:0;mso-wrap-distance-right:9pt;mso-wrap-distance-bottom:0;mso-position-horizontal:absolute;mso-position-horizontal-relative:text;mso-position-vertical:absolute;mso-position-vertical-relative:text" from="74.55pt,31.65pt" to="324.5pt,33pt" o:gfxdata="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" strokecolor="#4a7ebb"/>
+              <v:line w14:anchorId="4847DAF7" id="Conector recto 28" o:spid="_x0000_s1026" style="position:absolute;z-index:251723264;visibility:visible;mso-wrap-style:square;mso-wrap-distance-left:9pt;mso-wrap-distance-top:0;mso-wrap-distance-right:9pt;mso-wrap-distance-bottom:0;mso-position-horizontal:absolute;mso-position-horizontal-relative:text;mso-position-vertical:absolute;mso-position-vertical-relative:text" from="74.55pt,31.65pt" to="324.5pt,33pt" o:gfxdata="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" strokecolor="#4a7ebb"/>
             </w:pict>
           </mc:Fallback>
         </mc:AlternateContent>
@@ -20533,7 +20545,6 @@
           <w:b/>
           <w:noProof/>
           <w:sz w:val="28"/>
-          <w:lang w:val="es-PE" w:eastAsia="es-PE"/>
         </w:rPr>
         <mc:AlternateContent>
           <mc:Choice Requires="wps">
@@ -20584,7 +20595,7 @@
           </mc:Choice>
           <mc:Fallback>
             <w:pict>
-              <v:line id="Conector recto 35" o:spid="_x0000_s1026" style="position:absolute;z-index:251730432;visibility:visible;mso-wrap-style:square;mso-wrap-distance-left:9pt;mso-wrap-distance-top:0;mso-wrap-distance-right:9pt;mso-wrap-distance-bottom:0;mso-position-horizontal:absolute;mso-position-horizontal-relative:text;mso-position-vertical:absolute;mso-position-vertical-relative:text" from="152.75pt,7.35pt" to="152.75pt,21.05pt" o:gfxdata="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" strokecolor="#4a7ebb"/>
+              <v:line w14:anchorId="4C5FB747" id="Conector recto 35" o:spid="_x0000_s1026" style="position:absolute;z-index:251730432;visibility:visible;mso-wrap-style:square;mso-wrap-distance-left:9pt;mso-wrap-distance-top:0;mso-wrap-distance-right:9pt;mso-wrap-distance-bottom:0;mso-position-horizontal:absolute;mso-position-horizontal-relative:text;mso-position-vertical:absolute;mso-position-vertical-relative:text" from="152.75pt,7.35pt" to="152.75pt,21.05pt" o:gfxdata="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" strokecolor="#4a7ebb"/>
             </w:pict>
           </mc:Fallback>
         </mc:AlternateContent>
@@ -20595,7 +20606,6 @@
           <w:b/>
           <w:noProof/>
           <w:sz w:val="28"/>
-          <w:lang w:val="es-PE" w:eastAsia="es-PE"/>
         </w:rPr>
         <mc:AlternateContent>
           <mc:Choice Requires="wps">
@@ -20646,7 +20656,7 @@
           </mc:Choice>
           <mc:Fallback>
             <w:pict>
-              <v:line id="Conector recto 34" o:spid="_x0000_s1026" style="position:absolute;z-index:251729408;visibility:visible;mso-wrap-style:square;mso-wrap-distance-left:9pt;mso-wrap-distance-top:0;mso-wrap-distance-right:9pt;mso-wrap-distance-bottom:0;mso-position-horizontal:absolute;mso-position-horizontal-relative:text;mso-position-vertical:absolute;mso-position-vertical-relative:text" from="248.5pt,19.7pt" to="249.25pt,39.4pt" o:gfxdata="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" strokecolor="#4a7ebb"/>
+              <v:line w14:anchorId="0356F34A" id="Conector recto 34" o:spid="_x0000_s1026" style="position:absolute;z-index:251729408;visibility:visible;mso-wrap-style:square;mso-wrap-distance-left:9pt;mso-wrap-distance-top:0;mso-wrap-distance-right:9pt;mso-wrap-distance-bottom:0;mso-position-horizontal:absolute;mso-position-horizontal-relative:text;mso-position-vertical:absolute;mso-position-vertical-relative:text" from="248.5pt,19.7pt" to="249.25pt,39.4pt" o:gfxdata="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" strokecolor="#4a7ebb"/>
             </w:pict>
           </mc:Fallback>
         </mc:AlternateContent>
@@ -20657,7 +20667,6 @@
           <w:b/>
           <w:noProof/>
           <w:sz w:val="28"/>
-          <w:lang w:val="es-PE" w:eastAsia="es-PE"/>
         </w:rPr>
         <mc:AlternateContent>
           <mc:Choice Requires="wps">
@@ -20708,7 +20717,7 @@
           </mc:Choice>
           <mc:Fallback>
             <w:pict>
-              <v:line id="Conector recto 33" o:spid="_x0000_s1026" style="position:absolute;z-index:251728384;visibility:visible;mso-wrap-style:square;mso-wrap-distance-left:9pt;mso-wrap-distance-top:0;mso-wrap-distance-right:9pt;mso-wrap-distance-bottom:0;mso-position-horizontal:absolute;mso-position-horizontal-relative:text;mso-position-vertical:absolute;mso-position-vertical-relative:text" from="42.05pt,20.4pt" to="42.05pt,40.8pt" o:gfxdata="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" strokecolor="#4a7ebb"/>
+              <v:line w14:anchorId="7421F84A" id="Conector recto 33" o:spid="_x0000_s1026" style="position:absolute;z-index:251728384;visibility:visible;mso-wrap-style:square;mso-wrap-distance-left:9pt;mso-wrap-distance-top:0;mso-wrap-distance-right:9pt;mso-wrap-distance-bottom:0;mso-position-horizontal:absolute;mso-position-horizontal-relative:text;mso-position-vertical:absolute;mso-position-vertical-relative:text" from="42.05pt,20.4pt" to="42.05pt,40.8pt" o:gfxdata="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" strokecolor="#4a7ebb"/>
             </w:pict>
           </mc:Fallback>
         </mc:AlternateContent>
@@ -20719,7 +20728,6 @@
           <w:b/>
           <w:noProof/>
           <w:sz w:val="28"/>
-          <w:lang w:val="es-PE" w:eastAsia="es-PE"/>
         </w:rPr>
         <mc:AlternateContent>
           <mc:Choice Requires="wps">
@@ -20776,7 +20784,7 @@
           </mc:Choice>
           <mc:Fallback>
             <w:pict>
-              <v:line id="Conector recto 32" o:spid="_x0000_s1026" style="position:absolute;z-index:251727360;visibility:visible;mso-wrap-style:square;mso-width-percent:0;mso-height-percent:0;mso-wrap-distance-left:9pt;mso-wrap-distance-top:0;mso-wrap-distance-right:9pt;mso-wrap-distance-bottom:0;mso-position-horizontal:absolute;mso-position-horizontal-relative:text;mso-position-vertical:absolute;mso-position-vertical-relative:text;mso-width-percent:0;mso-height-percent:0;mso-width-relative:margin;mso-height-relative:margin" from="42.7pt,20.35pt" to="248.5pt,20.35pt" o:gfxdata="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" strokecolor="#4a7ebb"/>
+              <v:line w14:anchorId="17DBFC31" id="Conector recto 32" o:spid="_x0000_s1026" style="position:absolute;z-index:251727360;visibility:visible;mso-wrap-style:square;mso-width-percent:0;mso-height-percent:0;mso-wrap-distance-left:9pt;mso-wrap-distance-top:0;mso-wrap-distance-right:9pt;mso-wrap-distance-bottom:0;mso-position-horizontal:absolute;mso-position-horizontal-relative:text;mso-position-vertical:absolute;mso-position-vertical-relative:text;mso-width-percent:0;mso-height-percent:0;mso-width-relative:margin;mso-height-relative:margin" from="42.7pt,20.35pt" to="248.5pt,20.35pt" o:gfxdata="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" strokecolor="#4a7ebb"/>
             </w:pict>
           </mc:Fallback>
         </mc:AlternateContent>
@@ -20787,7 +20795,6 @@
           <w:b/>
           <w:noProof/>
           <w:sz w:val="28"/>
-          <w:lang w:val="es-PE" w:eastAsia="es-PE"/>
         </w:rPr>
         <mc:AlternateContent>
           <mc:Choice Requires="wps">
@@ -20863,7 +20870,7 @@
           </mc:Choice>
           <mc:Fallback>
             <w:pict>
-              <v:rect id="Rectángulo 24" o:spid="_x0000_s1033" style="position:absolute;left:0;text-align:left;margin-left:5.95pt;margin-top:40pt;width:124.95pt;height:24.25pt;z-index:251721216;visibility:visible;mso-wrap-style:square;mso-width-percent:0;mso-height-percent:0;mso-wrap-distance-left:9pt;mso-wrap-distance-top:0;mso-wrap-distance-right:9pt;mso-wrap-distance-bottom:0;mso-position-horizontal:absolute;mso-position-horizontal-relative:text;mso-position-vertical:absolute;mso-position-vertical-relative:text;mso-width-percent:0;mso-height-percent:0;mso-width-relative:margin;mso-height-relative:margin;v-text-anchor:middle" o:gfxdata="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" fillcolor="#4f81bd" strokecolor="#385d8a" strokeweight="2pt">
+              <v:rect w14:anchorId="1178A624" id="Rectángulo 24" o:spid="_x0000_s1033" style="position:absolute;left:0;text-align:left;margin-left:5.95pt;margin-top:40pt;width:124.95pt;height:24.25pt;z-index:251721216;visibility:visible;mso-wrap-style:square;mso-width-percent:0;mso-height-percent:0;mso-wrap-distance-left:9pt;mso-wrap-distance-top:0;mso-wrap-distance-right:9pt;mso-wrap-distance-bottom:0;mso-position-horizontal:absolute;mso-position-horizontal-relative:text;mso-position-vertical:absolute;mso-position-vertical-relative:text;mso-width-percent:0;mso-height-percent:0;mso-width-relative:margin;mso-height-relative:margin;v-text-anchor:middle" o:gfxdata="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" fillcolor="#4f81bd" strokecolor="#385d8a" strokeweight="2pt">
                 <v:textbox>
                   <w:txbxContent>
                     <w:p>
@@ -20900,7 +20907,6 @@
           <w:b/>
           <w:noProof/>
           <w:sz w:val="28"/>
-          <w:lang w:val="es-PE" w:eastAsia="es-PE"/>
         </w:rPr>
         <mc:AlternateContent>
           <mc:Choice Requires="wps">
@@ -20976,7 +20982,7 @@
           </mc:Choice>
           <mc:Fallback>
             <w:pict>
-              <v:rect id="Rectángulo 26" o:spid="_x0000_s1034" style="position:absolute;left:0;text-align:left;margin-left:346.2pt;margin-top:5.05pt;width:117.5pt;height:24.95pt;z-index:251722240;visibility:visible;mso-wrap-style:square;mso-width-percent:0;mso-height-percent:0;mso-wrap-distance-left:9pt;mso-wrap-distance-top:0;mso-wrap-distance-right:9pt;mso-wrap-distance-bottom:0;mso-position-horizontal:absolute;mso-position-horizontal-relative:text;mso-position-vertical:absolute;mso-position-vertical-relative:text;mso-width-percent:0;mso-height-percent:0;mso-width-relative:margin;mso-height-relative:margin;v-text-anchor:middle" o:gfxdata="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" fillcolor="#4f81bd" strokecolor="#385d8a" strokeweight="2pt">
+              <v:rect w14:anchorId="469811C0" id="Rectángulo 26" o:spid="_x0000_s1034" style="position:absolute;left:0;text-align:left;margin-left:346.2pt;margin-top:5.05pt;width:117.5pt;height:24.95pt;z-index:251722240;visibility:visible;mso-wrap-style:square;mso-width-percent:0;mso-height-percent:0;mso-wrap-distance-left:9pt;mso-wrap-distance-top:0;mso-wrap-distance-right:9pt;mso-wrap-distance-bottom:0;mso-position-horizontal:absolute;mso-position-horizontal-relative:text;mso-position-vertical:absolute;mso-position-vertical-relative:text;mso-width-percent:0;mso-height-percent:0;mso-width-relative:margin;mso-height-relative:margin;v-text-anchor:middle" o:gfxdata="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" fillcolor="#4f81bd" strokecolor="#385d8a" strokeweight="2pt">
                 <v:textbox>
                   <w:txbxContent>
                     <w:p>
@@ -21417,17 +21423,7 @@
           <w:szCs w:val="22"/>
           <w:lang w:val="es-PE" w:eastAsia="en-US"/>
         </w:rPr>
-        <w:t xml:space="preserve">La tabla6 explica los diferentes tipos de acceso que se establecen para los roles </w:t>
-      </w:r>
-      <w:r>
-        <w:rPr>
-          <w:rFonts w:eastAsia="Times New Roman" w:cs="Times New Roman"/>
-          <w:color w:val="auto"/>
-          <w:szCs w:val="22"/>
-          <w:lang w:val="es-PE" w:eastAsia="en-US"/>
-        </w:rPr>
-        <w:lastRenderedPageBreak/>
-        <w:t>de los miembros que tienen participación obligatoria en la Librería del Principal.</w:t>
+        <w:t>La tabla6 explica los diferentes tipos de acceso que se establecen para los roles de los miembros que tienen participación obligatoria en la Librería del Principal.</w:t>
       </w:r>
     </w:p>
     <w:p>
@@ -21882,6 +21878,7 @@
                 <w:szCs w:val="22"/>
                 <w:lang w:val="es-PE" w:eastAsia="en-US"/>
               </w:rPr>
+              <w:lastRenderedPageBreak/>
               <w:t>Ejecutar</w:t>
             </w:r>
           </w:p>
@@ -21913,6 +21910,7 @@
           <w:szCs w:val="22"/>
           <w:lang w:val="es-PE" w:eastAsia="en-US"/>
         </w:rPr>
+        <w:lastRenderedPageBreak/>
         <w:t xml:space="preserve">Tabla </w:t>
       </w:r>
       <w:r>
@@ -22138,68 +22136,77 @@
           <w:rFonts w:eastAsia="Times New Roman" w:cs="Times New Roman"/>
           <w:color w:val="auto"/>
           <w:szCs w:val="22"/>
-          <w:lang w:val="es-PE" w:eastAsia="en-US"/>
-        </w:rPr>
-      </w:pPr>
-      <w:proofErr w:type="spellStart"/>
+          <w:lang w:val="en-US" w:eastAsia="en-US"/>
+        </w:rPr>
+      </w:pPr>
       <w:r>
         <w:rPr>
           <w:rFonts w:eastAsia="Times New Roman" w:cs="Times New Roman"/>
           <w:color w:val="auto"/>
           <w:szCs w:val="22"/>
-          <w:lang w:val="es-PE" w:eastAsia="en-US"/>
-        </w:rPr>
-        <w:t>Check</w:t>
-      </w:r>
-      <w:proofErr w:type="spellEnd"/>
+          <w:lang w:val="en-US" w:eastAsia="en-US"/>
+        </w:rPr>
+        <w:t xml:space="preserve">Check in y Check out de </w:t>
+      </w:r>
+      <w:proofErr w:type="spellStart"/>
       <w:r>
         <w:rPr>
           <w:rFonts w:eastAsia="Times New Roman" w:cs="Times New Roman"/>
           <w:color w:val="auto"/>
           <w:szCs w:val="22"/>
-          <w:lang w:val="es-PE" w:eastAsia="en-US"/>
-        </w:rPr>
-        <w:t xml:space="preserve"> in y </w:t>
-      </w:r>
-      <w:proofErr w:type="spellStart"/>
+          <w:lang w:val="en-US" w:eastAsia="en-US"/>
+        </w:rPr>
+        <w:t>ítems</w:t>
+      </w:r>
+      <w:proofErr w:type="spellEnd"/>
       <w:r>
         <w:rPr>
           <w:rFonts w:eastAsia="Times New Roman" w:cs="Times New Roman"/>
           <w:color w:val="auto"/>
           <w:szCs w:val="22"/>
-          <w:lang w:val="es-PE" w:eastAsia="en-US"/>
-        </w:rPr>
-        <w:t>Check</w:t>
-      </w:r>
-      <w:proofErr w:type="spellEnd"/>
+          <w:lang w:val="en-US" w:eastAsia="en-US"/>
+        </w:rPr>
+        <w:t xml:space="preserve"> </w:t>
+      </w:r>
+      <w:proofErr w:type="spellStart"/>
       <w:r>
         <w:rPr>
           <w:rFonts w:eastAsia="Times New Roman" w:cs="Times New Roman"/>
           <w:color w:val="auto"/>
           <w:szCs w:val="22"/>
-          <w:lang w:val="es-PE" w:eastAsia="en-US"/>
-        </w:rPr>
-        <w:t xml:space="preserve"> </w:t>
-      </w:r>
-      <w:proofErr w:type="spellStart"/>
+          <w:lang w:val="en-US" w:eastAsia="en-US"/>
+        </w:rPr>
+        <w:t>pertenecientes</w:t>
+      </w:r>
+      <w:proofErr w:type="spellEnd"/>
       <w:r>
         <w:rPr>
           <w:rFonts w:eastAsia="Times New Roman" w:cs="Times New Roman"/>
           <w:color w:val="auto"/>
           <w:szCs w:val="22"/>
-          <w:lang w:val="es-PE" w:eastAsia="en-US"/>
-        </w:rPr>
-        <w:t>out</w:t>
-      </w:r>
-      <w:proofErr w:type="spellEnd"/>
+          <w:lang w:val="en-US" w:eastAsia="en-US"/>
+        </w:rPr>
+        <w:t xml:space="preserve"> a la </w:t>
+      </w:r>
+      <w:proofErr w:type="spellStart"/>
       <w:r>
         <w:rPr>
           <w:rFonts w:eastAsia="Times New Roman" w:cs="Times New Roman"/>
           <w:color w:val="auto"/>
           <w:szCs w:val="22"/>
-          <w:lang w:val="es-PE" w:eastAsia="en-US"/>
-        </w:rPr>
-        <w:t xml:space="preserve"> de ítems pertenecientes a la biblioteca.</w:t>
+          <w:lang w:val="en-US" w:eastAsia="en-US"/>
+        </w:rPr>
+        <w:t>biblioteca</w:t>
+      </w:r>
+      <w:proofErr w:type="spellEnd"/>
+      <w:r>
+        <w:rPr>
+          <w:rFonts w:eastAsia="Times New Roman" w:cs="Times New Roman"/>
+          <w:color w:val="auto"/>
+          <w:szCs w:val="22"/>
+          <w:lang w:val="en-US" w:eastAsia="en-US"/>
+        </w:rPr>
+        <w:t>.</w:t>
       </w:r>
     </w:p>
     <w:p>
@@ -22212,7 +22219,7 @@
           <w:rFonts w:eastAsia="Times New Roman" w:cs="Times New Roman"/>
           <w:color w:val="auto"/>
           <w:szCs w:val="22"/>
-          <w:lang w:val="es-PE" w:eastAsia="en-US"/>
+          <w:lang w:val="en-US" w:eastAsia="en-US"/>
         </w:rPr>
       </w:pPr>
     </w:p>
@@ -23626,8 +23633,8 @@
           <w:szCs w:val="36"/>
         </w:rPr>
       </w:pPr>
-      <w:bookmarkStart w:id="26" w:name="_Toc436238205"/>
-      <w:bookmarkStart w:id="27" w:name="_Toc436238202"/>
+      <w:bookmarkStart w:id="26" w:name="_Toc436238202"/>
+      <w:bookmarkStart w:id="27" w:name="_Toc436238205"/>
       <w:r>
         <w:rPr>
           <w:rFonts w:ascii="Times New Roman" w:hAnsi="Times New Roman" w:cs="Times New Roman"/>
@@ -23662,7 +23669,7 @@
         </w:rPr>
         <w:t xml:space="preserve"> de software</w:t>
       </w:r>
-      <w:bookmarkEnd w:id="27"/>
+      <w:bookmarkEnd w:id="26"/>
     </w:p>
     <w:p>
       <w:pPr>
@@ -23989,14 +23996,7 @@
           <w:rFonts w:ascii="Times New Roman" w:hAnsi="Times New Roman" w:cs="Times New Roman"/>
           <w:b/>
         </w:rPr>
-        <w:t>Tabla 9</w:t>
-      </w:r>
-      <w:r>
-        <w:rPr>
-          <w:rFonts w:ascii="Times New Roman" w:hAnsi="Times New Roman" w:cs="Times New Roman"/>
-          <w:b/>
-        </w:rPr>
-        <w:t>. Repositorio de Software</w:t>
+        <w:t>Tabla 9. Repositorio de Software</w:t>
       </w:r>
     </w:p>
     <w:p>
@@ -24065,7 +24065,7 @@
         </w:rPr>
         <w:t xml:space="preserve"> de Cambios</w:t>
       </w:r>
-      <w:bookmarkEnd w:id="26"/>
+      <w:bookmarkEnd w:id="27"/>
     </w:p>
     <w:p>
       <w:pPr>
@@ -24091,8 +24091,8 @@
       </w:r>
     </w:p>
     <w:sectPr>
-      <w:headerReference w:type="default" r:id="rId13"/>
-      <w:footerReference w:type="default" r:id="rId14"/>
+      <w:headerReference w:type="default" r:id="rId12"/>
+      <w:footerReference w:type="default" r:id="rId13"/>
       <w:pgSz w:w="11906" w:h="16838"/>
       <w:pgMar w:top="1417" w:right="1701" w:bottom="1417" w:left="1701" w:header="720" w:footer="720" w:gutter="0"/>
       <w:pgNumType w:start="1"/>
@@ -24103,7 +24103,7 @@
 </file>
 
 <file path=word/endnotes.xml><?xml version="1.0" encoding="utf-8"?>
-<w:endnotes xmlns:wpc="http://schemas.microsoft.com/office/word/2010/wordprocessingCanvas" xmlns:mc="http://schemas.openxmlformats.org/markup-compatibility/2006" xmlns:o="urn:schemas-microsoft-com:office:office" xmlns:r="http://schemas.openxmlformats.org/officeDocument/2006/relationships" xmlns:m="http://schemas.openxmlformats.org/officeDocument/2006/math" xmlns:v="urn:schemas-microsoft-com:vml" xmlns:wp14="http://schemas.microsoft.com/office/word/2010/wordprocessingDrawing" xmlns:wp="http://schemas.openxmlformats.org/drawingml/2006/wordprocessingDrawing" xmlns:w10="urn:schemas-microsoft-com:office:word" xmlns:w="http://schemas.openxmlformats.org/wordprocessingml/2006/main" xmlns:w14="http://schemas.microsoft.com/office/word/2010/wordml" xmlns:wpg="http://schemas.microsoft.com/office/word/2010/wordprocessingGroup" xmlns:wpi="http://schemas.microsoft.com/office/word/2010/wordprocessingInk" xmlns:wne="http://schemas.microsoft.com/office/word/2006/wordml" xmlns:wps="http://schemas.microsoft.com/office/word/2010/wordprocessingShape" mc:Ignorable="w14 wp14">
+<w:endnotes xmlns:wpc="http://schemas.microsoft.com/office/word/2010/wordprocessingCanvas" xmlns:mc="http://schemas.openxmlformats.org/markup-compatibility/2006" xmlns:o="urn:schemas-microsoft-com:office:office" xmlns:r="http://schemas.openxmlformats.org/officeDocument/2006/relationships" xmlns:m="http://schemas.openxmlformats.org/officeDocument/2006/math" xmlns:v="urn:schemas-microsoft-com:vml" xmlns:wp14="http://schemas.microsoft.com/office/word/2010/wordprocessingDrawing" xmlns:wp="http://schemas.openxmlformats.org/drawingml/2006/wordprocessingDrawing" xmlns:w10="urn:schemas-microsoft-com:office:word" xmlns:w="http://schemas.openxmlformats.org/wordprocessingml/2006/main" xmlns:w14="http://schemas.microsoft.com/office/word/2010/wordml" xmlns:w15="http://schemas.microsoft.com/office/word/2012/wordml" xmlns:wpg="http://schemas.microsoft.com/office/word/2010/wordprocessingGroup" xmlns:wpi="http://schemas.microsoft.com/office/word/2010/wordprocessingInk" xmlns:wne="http://schemas.microsoft.com/office/word/2006/wordml" xmlns:wps="http://schemas.microsoft.com/office/word/2010/wordprocessingShape" mc:Ignorable="w14 w15 wp14">
   <w:endnote w:type="separator" w:id="-1">
     <w:p>
       <w:pPr>
@@ -24128,7 +24128,7 @@
 </file>
 
 <file path=word/footer1.xml><?xml version="1.0" encoding="utf-8"?>
-<w:ftr xmlns:wpc="http://schemas.microsoft.com/office/word/2010/wordprocessingCanvas" xmlns:mc="http://schemas.openxmlformats.org/markup-compatibility/2006" xmlns:o="urn:schemas-microsoft-com:office:office" xmlns:r="http://schemas.openxmlformats.org/officeDocument/2006/relationships" xmlns:m="http://schemas.openxmlformats.org/officeDocument/2006/math" xmlns:v="urn:schemas-microsoft-com:vml" xmlns:wp14="http://schemas.microsoft.com/office/word/2010/wordprocessingDrawing" xmlns:wp="http://schemas.openxmlformats.org/drawingml/2006/wordprocessingDrawing" xmlns:w10="urn:schemas-microsoft-com:office:word" xmlns:w="http://schemas.openxmlformats.org/wordprocessingml/2006/main" xmlns:w14="http://schemas.microsoft.com/office/word/2010/wordml" xmlns:wpg="http://schemas.microsoft.com/office/word/2010/wordprocessingGroup" xmlns:wpi="http://schemas.microsoft.com/office/word/2010/wordprocessingInk" xmlns:wne="http://schemas.microsoft.com/office/word/2006/wordml" xmlns:wps="http://schemas.microsoft.com/office/word/2010/wordprocessingShape" mc:Ignorable="w14 wp14">
+<w:ftr xmlns:wpc="http://schemas.microsoft.com/office/word/2010/wordprocessingCanvas" xmlns:mc="http://schemas.openxmlformats.org/markup-compatibility/2006" xmlns:o="urn:schemas-microsoft-com:office:office" xmlns:r="http://schemas.openxmlformats.org/officeDocument/2006/relationships" xmlns:m="http://schemas.openxmlformats.org/officeDocument/2006/math" xmlns:v="urn:schemas-microsoft-com:vml" xmlns:wp14="http://schemas.microsoft.com/office/word/2010/wordprocessingDrawing" xmlns:wp="http://schemas.openxmlformats.org/drawingml/2006/wordprocessingDrawing" xmlns:w10="urn:schemas-microsoft-com:office:word" xmlns:w="http://schemas.openxmlformats.org/wordprocessingml/2006/main" xmlns:w14="http://schemas.microsoft.com/office/word/2010/wordml" xmlns:w15="http://schemas.microsoft.com/office/word/2012/wordml" xmlns:wpg="http://schemas.microsoft.com/office/word/2010/wordprocessingGroup" xmlns:wpi="http://schemas.microsoft.com/office/word/2010/wordprocessingInk" xmlns:wne="http://schemas.microsoft.com/office/word/2006/wordml" xmlns:wps="http://schemas.microsoft.com/office/word/2010/wordprocessingShape" mc:Ignorable="w14 w15 wp14">
   <w:tbl>
     <w:tblPr>
       <w:tblStyle w:val="Tablanormal31"/>
@@ -24233,7 +24233,7 @@
               <w:noProof/>
               <w:color w:val="auto"/>
             </w:rPr>
-            <w:t>2</w:t>
+            <w:t>7</w:t>
           </w:r>
           <w:r>
             <w:rPr>
@@ -24276,7 +24276,7 @@
               <w:noProof/>
               <w:color w:val="auto"/>
             </w:rPr>
-            <w:t>22</w:t>
+            <w:t>23</w:t>
           </w:r>
           <w:r>
             <w:rPr>
@@ -24298,7 +24298,7 @@
 </file>
 
 <file path=word/footnotes.xml><?xml version="1.0" encoding="utf-8"?>
-<w:footnotes xmlns:wpc="http://schemas.microsoft.com/office/word/2010/wordprocessingCanvas" xmlns:mc="http://schemas.openxmlformats.org/markup-compatibility/2006" xmlns:o="urn:schemas-microsoft-com:office:office" xmlns:r="http://schemas.openxmlformats.org/officeDocument/2006/relationships" xmlns:m="http://schemas.openxmlformats.org/officeDocument/2006/math" xmlns:v="urn:schemas-microsoft-com:vml" xmlns:wp14="http://schemas.microsoft.com/office/word/2010/wordprocessingDrawing" xmlns:wp="http://schemas.openxmlformats.org/drawingml/2006/wordprocessingDrawing" xmlns:w10="urn:schemas-microsoft-com:office:word" xmlns:w="http://schemas.openxmlformats.org/wordprocessingml/2006/main" xmlns:w14="http://schemas.microsoft.com/office/word/2010/wordml" xmlns:wpg="http://schemas.microsoft.com/office/word/2010/wordprocessingGroup" xmlns:wpi="http://schemas.microsoft.com/office/word/2010/wordprocessingInk" xmlns:wne="http://schemas.microsoft.com/office/word/2006/wordml" xmlns:wps="http://schemas.microsoft.com/office/word/2010/wordprocessingShape" mc:Ignorable="w14 wp14">
+<w:footnotes xmlns:wpc="http://schemas.microsoft.com/office/word/2010/wordprocessingCanvas" xmlns:mc="http://schemas.openxmlformats.org/markup-compatibility/2006" xmlns:o="urn:schemas-microsoft-com:office:office" xmlns:r="http://schemas.openxmlformats.org/officeDocument/2006/relationships" xmlns:m="http://schemas.openxmlformats.org/officeDocument/2006/math" xmlns:v="urn:schemas-microsoft-com:vml" xmlns:wp14="http://schemas.microsoft.com/office/word/2010/wordprocessingDrawing" xmlns:wp="http://schemas.openxmlformats.org/drawingml/2006/wordprocessingDrawing" xmlns:w10="urn:schemas-microsoft-com:office:word" xmlns:w="http://schemas.openxmlformats.org/wordprocessingml/2006/main" xmlns:w14="http://schemas.microsoft.com/office/word/2010/wordml" xmlns:w15="http://schemas.microsoft.com/office/word/2012/wordml" xmlns:wpg="http://schemas.microsoft.com/office/word/2010/wordprocessingGroup" xmlns:wpi="http://schemas.microsoft.com/office/word/2010/wordprocessingInk" xmlns:wne="http://schemas.microsoft.com/office/word/2006/wordml" xmlns:wps="http://schemas.microsoft.com/office/word/2010/wordprocessingShape" mc:Ignorable="w14 w15 wp14">
   <w:footnote w:type="separator" w:id="-1">
     <w:p>
       <w:pPr>
@@ -24323,7 +24323,7 @@
 </file>
 
 <file path=word/header1.xml><?xml version="1.0" encoding="utf-8"?>
-<w:hdr xmlns:wpc="http://schemas.microsoft.com/office/word/2010/wordprocessingCanvas" xmlns:mc="http://schemas.openxmlformats.org/markup-compatibility/2006" xmlns:o="urn:schemas-microsoft-com:office:office" xmlns:r="http://schemas.openxmlformats.org/officeDocument/2006/relationships" xmlns:m="http://schemas.openxmlformats.org/officeDocument/2006/math" xmlns:v="urn:schemas-microsoft-com:vml" xmlns:wp14="http://schemas.microsoft.com/office/word/2010/wordprocessingDrawing" xmlns:wp="http://schemas.openxmlformats.org/drawingml/2006/wordprocessingDrawing" xmlns:w10="urn:schemas-microsoft-com:office:word" xmlns:w="http://schemas.openxmlformats.org/wordprocessingml/2006/main" xmlns:w14="http://schemas.microsoft.com/office/word/2010/wordml" xmlns:wpg="http://schemas.microsoft.com/office/word/2010/wordprocessingGroup" xmlns:wpi="http://schemas.microsoft.com/office/word/2010/wordprocessingInk" xmlns:wne="http://schemas.microsoft.com/office/word/2006/wordml" xmlns:wps="http://schemas.microsoft.com/office/word/2010/wordprocessingShape" mc:Ignorable="w14 wp14">
+<w:hdr xmlns:wpc="http://schemas.microsoft.com/office/word/2010/wordprocessingCanvas" xmlns:mc="http://schemas.openxmlformats.org/markup-compatibility/2006" xmlns:o="urn:schemas-microsoft-com:office:office" xmlns:r="http://schemas.openxmlformats.org/officeDocument/2006/relationships" xmlns:m="http://schemas.openxmlformats.org/officeDocument/2006/math" xmlns:v="urn:schemas-microsoft-com:vml" xmlns:wp14="http://schemas.microsoft.com/office/word/2010/wordprocessingDrawing" xmlns:wp="http://schemas.openxmlformats.org/drawingml/2006/wordprocessingDrawing" xmlns:w10="urn:schemas-microsoft-com:office:word" xmlns:w="http://schemas.openxmlformats.org/wordprocessingml/2006/main" xmlns:w14="http://schemas.microsoft.com/office/word/2010/wordml" xmlns:w15="http://schemas.microsoft.com/office/word/2012/wordml" xmlns:wpg="http://schemas.microsoft.com/office/word/2010/wordprocessingGroup" xmlns:wpi="http://schemas.microsoft.com/office/word/2010/wordprocessingInk" xmlns:wne="http://schemas.microsoft.com/office/word/2006/wordml" xmlns:wps="http://schemas.microsoft.com/office/word/2010/wordprocessingShape" mc:Ignorable="w14 w15 wp14">
   <w:tbl>
     <w:tblPr>
       <w:tblW w:w="9009" w:type="dxa"/>
@@ -24364,7 +24364,6 @@
     <w:r>
       <w:rPr>
         <w:noProof/>
-        <w:lang w:val="es-PE" w:eastAsia="es-PE"/>
       </w:rPr>
       <w:drawing>
         <wp:anchor distT="0" distB="0" distL="114300" distR="114300" simplePos="0" relativeHeight="251660288" behindDoc="0" locked="0" layoutInCell="1" allowOverlap="1" wp14:anchorId="3EEBF476" wp14:editId="7D0E1BEB">
@@ -24436,7 +24435,6 @@
     <w:r>
       <w:rPr>
         <w:noProof/>
-        <w:lang w:val="es-PE" w:eastAsia="es-PE"/>
       </w:rPr>
       <mc:AlternateContent>
         <mc:Choice Requires="wps">
@@ -24495,9 +24493,9 @@
             </wp:anchor>
           </w:drawing>
         </mc:Choice>
-        <mc:Fallback xmlns:w16se="http://schemas.microsoft.com/office/word/2015/wordml/symex" xmlns:w15="http://schemas.microsoft.com/office/word/2012/wordml" xmlns:cx2="http://schemas.microsoft.com/office/drawing/2015/10/21/chartex" xmlns:cx1="http://schemas.microsoft.com/office/drawing/2015/9/8/chartex" xmlns:cx="http://schemas.microsoft.com/office/drawing/2014/chartex">
+        <mc:Fallback>
           <w:pict>
-            <v:line w14:anchorId="3626EA03" id="Conector recto 3" o:spid="_x0000_s1026" style="position:absolute;flip:y;z-index:251659264;visibility:visible;mso-wrap-style:square;mso-width-percent:0;mso-height-percent:0;mso-wrap-distance-left:9pt;mso-wrap-distance-top:0;mso-wrap-distance-right:9pt;mso-wrap-distance-bottom:0;mso-position-horizontal:absolute;mso-position-horizontal-relative:text;mso-position-vertical:absolute;mso-position-vertical-relative:text;mso-width-percent:0;mso-height-percent:0;mso-width-relative:margin;mso-height-relative:margin" from="-25.05pt,-.85pt" to="448.2pt,-.85pt" o:gfxdata="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" strokecolor="black [3040]" strokeweight="1.5pt"/>
+            <v:line w14:anchorId="30043E78" id="Conector recto 3" o:spid="_x0000_s1026" style="position:absolute;flip:y;z-index:251659264;visibility:visible;mso-wrap-style:square;mso-width-percent:0;mso-height-percent:0;mso-wrap-distance-left:9pt;mso-wrap-distance-top:0;mso-wrap-distance-right:9pt;mso-wrap-distance-bottom:0;mso-position-horizontal:absolute;mso-position-horizontal-relative:text;mso-position-vertical:absolute;mso-position-vertical-relative:text;mso-width-percent:0;mso-height-percent:0;mso-width-relative:margin;mso-height-relative:margin" from="-25.05pt,-.85pt" to="448.2pt,-.85pt" o:gfxdata="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" strokecolor="black [3040]" strokeweight="1.5pt"/>
           </w:pict>
         </mc:Fallback>
       </mc:AlternateContent>
@@ -24507,8 +24505,8 @@
 </file>
 
 <file path=word/numbering.xml><?xml version="1.0" encoding="utf-8"?>
-<w:numbering xmlns:wpc="http://schemas.microsoft.com/office/word/2010/wordprocessingCanvas" xmlns:mc="http://schemas.openxmlformats.org/markup-compatibility/2006" xmlns:o="urn:schemas-microsoft-com:office:office" xmlns:r="http://schemas.openxmlformats.org/officeDocument/2006/relationships" xmlns:m="http://schemas.openxmlformats.org/officeDocument/2006/math" xmlns:v="urn:schemas-microsoft-com:vml" xmlns:wp14="http://schemas.microsoft.com/office/word/2010/wordprocessingDrawing" xmlns:wp="http://schemas.openxmlformats.org/drawingml/2006/wordprocessingDrawing" xmlns:w10="urn:schemas-microsoft-com:office:word" xmlns:w="http://schemas.openxmlformats.org/wordprocessingml/2006/main" xmlns:w14="http://schemas.microsoft.com/office/word/2010/wordml" xmlns:wpg="http://schemas.microsoft.com/office/word/2010/wordprocessingGroup" xmlns:wpi="http://schemas.microsoft.com/office/word/2010/wordprocessingInk" xmlns:wne="http://schemas.microsoft.com/office/word/2006/wordml" xmlns:wps="http://schemas.microsoft.com/office/word/2010/wordprocessingShape" mc:Ignorable="w14 wp14">
-  <w:abstractNum w:abstractNumId="0">
+<w:numbering xmlns:wpc="http://schemas.microsoft.com/office/word/2010/wordprocessingCanvas" xmlns:mc="http://schemas.openxmlformats.org/markup-compatibility/2006" xmlns:o="urn:schemas-microsoft-com:office:office" xmlns:r="http://schemas.openxmlformats.org/officeDocument/2006/relationships" xmlns:m="http://schemas.openxmlformats.org/officeDocument/2006/math" xmlns:v="urn:schemas-microsoft-com:vml" xmlns:wp14="http://schemas.microsoft.com/office/word/2010/wordprocessingDrawing" xmlns:wp="http://schemas.openxmlformats.org/drawingml/2006/wordprocessingDrawing" xmlns:w10="urn:schemas-microsoft-com:office:word" xmlns:w="http://schemas.openxmlformats.org/wordprocessingml/2006/main" xmlns:w14="http://schemas.microsoft.com/office/word/2010/wordml" xmlns:w15="http://schemas.microsoft.com/office/word/2012/wordml" xmlns:wpg="http://schemas.microsoft.com/office/word/2010/wordprocessingGroup" xmlns:wpi="http://schemas.microsoft.com/office/word/2010/wordprocessingInk" xmlns:wne="http://schemas.microsoft.com/office/word/2006/wordml" xmlns:wps="http://schemas.microsoft.com/office/word/2010/wordprocessingShape" mc:Ignorable="w14 w15 wp14">
+  <w:abstractNum w:abstractNumId="0" w15:restartNumberingAfterBreak="0">
     <w:nsid w:val="00B42BBB"/>
     <w:multiLevelType w:val="hybridMultilevel"/>
     <w:tmpl w:val="F08849F6"/>
@@ -24597,7 +24595,7 @@
       </w:pPr>
     </w:lvl>
   </w:abstractNum>
-  <w:abstractNum w:abstractNumId="1">
+  <w:abstractNum w:abstractNumId="1" w15:restartNumberingAfterBreak="0">
     <w:nsid w:val="0AC42437"/>
     <w:multiLevelType w:val="hybridMultilevel"/>
     <w:tmpl w:val="1C506C22"/>
@@ -24710,7 +24708,7 @@
       </w:rPr>
     </w:lvl>
   </w:abstractNum>
-  <w:abstractNum w:abstractNumId="2">
+  <w:abstractNum w:abstractNumId="2" w15:restartNumberingAfterBreak="0">
     <w:nsid w:val="12F87638"/>
     <w:multiLevelType w:val="hybridMultilevel"/>
     <w:tmpl w:val="4B9E5A04"/>
@@ -24823,7 +24821,7 @@
       </w:rPr>
     </w:lvl>
   </w:abstractNum>
-  <w:abstractNum w:abstractNumId="3">
+  <w:abstractNum w:abstractNumId="3" w15:restartNumberingAfterBreak="0">
     <w:nsid w:val="17391743"/>
     <w:multiLevelType w:val="hybridMultilevel"/>
     <w:tmpl w:val="16FC469C"/>
@@ -24938,7 +24936,7 @@
       </w:rPr>
     </w:lvl>
   </w:abstractNum>
-  <w:abstractNum w:abstractNumId="4">
+  <w:abstractNum w:abstractNumId="4" w15:restartNumberingAfterBreak="0">
     <w:nsid w:val="1E57286B"/>
     <w:multiLevelType w:val="hybridMultilevel"/>
     <w:tmpl w:val="DDB85A3A"/>
@@ -25027,7 +25025,7 @@
       </w:pPr>
     </w:lvl>
   </w:abstractNum>
-  <w:abstractNum w:abstractNumId="5">
+  <w:abstractNum w:abstractNumId="5" w15:restartNumberingAfterBreak="0">
     <w:nsid w:val="1EBB25A8"/>
     <w:multiLevelType w:val="multilevel"/>
     <w:tmpl w:val="11BA6E82"/>
@@ -25148,7 +25146,7 @@
       </w:rPr>
     </w:lvl>
   </w:abstractNum>
-  <w:abstractNum w:abstractNumId="6">
+  <w:abstractNum w:abstractNumId="6" w15:restartNumberingAfterBreak="0">
     <w:nsid w:val="23CF75E8"/>
     <w:multiLevelType w:val="hybridMultilevel"/>
     <w:tmpl w:val="2D4627D0"/>
@@ -25261,7 +25259,7 @@
       </w:rPr>
     </w:lvl>
   </w:abstractNum>
-  <w:abstractNum w:abstractNumId="7">
+  <w:abstractNum w:abstractNumId="7" w15:restartNumberingAfterBreak="0">
     <w:nsid w:val="27A053DE"/>
     <w:multiLevelType w:val="multilevel"/>
     <w:tmpl w:val="A28A2F8A"/>
@@ -25405,7 +25403,7 @@
       </w:rPr>
     </w:lvl>
   </w:abstractNum>
-  <w:abstractNum w:abstractNumId="8">
+  <w:abstractNum w:abstractNumId="8" w15:restartNumberingAfterBreak="0">
     <w:nsid w:val="2A1636BB"/>
     <w:multiLevelType w:val="hybridMultilevel"/>
     <w:tmpl w:val="D9FC5738"/>
@@ -25517,7 +25515,7 @@
       </w:rPr>
     </w:lvl>
   </w:abstractNum>
-  <w:abstractNum w:abstractNumId="9">
+  <w:abstractNum w:abstractNumId="9" w15:restartNumberingAfterBreak="0">
     <w:nsid w:val="2F477938"/>
     <w:multiLevelType w:val="multilevel"/>
     <w:tmpl w:val="52DAD7B0"/>
@@ -25629,7 +25627,7 @@
       </w:rPr>
     </w:lvl>
   </w:abstractNum>
-  <w:abstractNum w:abstractNumId="10">
+  <w:abstractNum w:abstractNumId="10" w15:restartNumberingAfterBreak="0">
     <w:nsid w:val="2FE64F1C"/>
     <w:multiLevelType w:val="hybridMultilevel"/>
     <w:tmpl w:val="C55E3350"/>
@@ -25744,7 +25742,7 @@
       </w:rPr>
     </w:lvl>
   </w:abstractNum>
-  <w:abstractNum w:abstractNumId="11">
+  <w:abstractNum w:abstractNumId="11" w15:restartNumberingAfterBreak="0">
     <w:nsid w:val="34E041E9"/>
     <w:multiLevelType w:val="multilevel"/>
     <w:tmpl w:val="B61AA660"/>
@@ -25893,7 +25891,7 @@
       </w:rPr>
     </w:lvl>
   </w:abstractNum>
-  <w:abstractNum w:abstractNumId="12">
+  <w:abstractNum w:abstractNumId="12" w15:restartNumberingAfterBreak="0">
     <w:nsid w:val="38A2649D"/>
     <w:multiLevelType w:val="hybridMultilevel"/>
     <w:tmpl w:val="0B924A5C"/>
@@ -25982,7 +25980,7 @@
       </w:pPr>
     </w:lvl>
   </w:abstractNum>
-  <w:abstractNum w:abstractNumId="13">
+  <w:abstractNum w:abstractNumId="13" w15:restartNumberingAfterBreak="0">
     <w:nsid w:val="38BB188D"/>
     <w:multiLevelType w:val="hybridMultilevel"/>
     <w:tmpl w:val="05CEE970"/>
@@ -26075,7 +26073,7 @@
       </w:pPr>
     </w:lvl>
   </w:abstractNum>
-  <w:abstractNum w:abstractNumId="14">
+  <w:abstractNum w:abstractNumId="14" w15:restartNumberingAfterBreak="0">
     <w:nsid w:val="3AAE6AC5"/>
     <w:multiLevelType w:val="multilevel"/>
     <w:tmpl w:val="D938B596"/>
@@ -26225,7 +26223,7 @@
       </w:rPr>
     </w:lvl>
   </w:abstractNum>
-  <w:abstractNum w:abstractNumId="15">
+  <w:abstractNum w:abstractNumId="15" w15:restartNumberingAfterBreak="0">
     <w:nsid w:val="43F0124E"/>
     <w:multiLevelType w:val="hybridMultilevel"/>
     <w:tmpl w:val="A53EEF94"/>
@@ -26338,7 +26336,7 @@
       </w:rPr>
     </w:lvl>
   </w:abstractNum>
-  <w:abstractNum w:abstractNumId="16">
+  <w:abstractNum w:abstractNumId="16" w15:restartNumberingAfterBreak="0">
     <w:nsid w:val="44C90C01"/>
     <w:multiLevelType w:val="hybridMultilevel"/>
     <w:tmpl w:val="6BEA82AA"/>
@@ -26451,7 +26449,7 @@
       </w:rPr>
     </w:lvl>
   </w:abstractNum>
-  <w:abstractNum w:abstractNumId="17">
+  <w:abstractNum w:abstractNumId="17" w15:restartNumberingAfterBreak="0">
     <w:nsid w:val="467F3A94"/>
     <w:multiLevelType w:val="hybridMultilevel"/>
     <w:tmpl w:val="B8820016"/>
@@ -26566,7 +26564,7 @@
       </w:rPr>
     </w:lvl>
   </w:abstractNum>
-  <w:abstractNum w:abstractNumId="18">
+  <w:abstractNum w:abstractNumId="18" w15:restartNumberingAfterBreak="0">
     <w:nsid w:val="46D87DDC"/>
     <w:multiLevelType w:val="hybridMultilevel"/>
     <w:tmpl w:val="57AE1D3C"/>
@@ -26679,7 +26677,7 @@
       </w:rPr>
     </w:lvl>
   </w:abstractNum>
-  <w:abstractNum w:abstractNumId="19">
+  <w:abstractNum w:abstractNumId="19" w15:restartNumberingAfterBreak="0">
     <w:nsid w:val="4AA3259C"/>
     <w:multiLevelType w:val="multilevel"/>
     <w:tmpl w:val="2090BC46"/>
@@ -26828,7 +26826,7 @@
       </w:rPr>
     </w:lvl>
   </w:abstractNum>
-  <w:abstractNum w:abstractNumId="20">
+  <w:abstractNum w:abstractNumId="20" w15:restartNumberingAfterBreak="0">
     <w:nsid w:val="4B3D355D"/>
     <w:multiLevelType w:val="hybridMultilevel"/>
     <w:tmpl w:val="C63A175A"/>
@@ -26943,7 +26941,7 @@
       </w:rPr>
     </w:lvl>
   </w:abstractNum>
-  <w:abstractNum w:abstractNumId="21">
+  <w:abstractNum w:abstractNumId="21" w15:restartNumberingAfterBreak="0">
     <w:nsid w:val="4D3E0DAB"/>
     <w:multiLevelType w:val="multilevel"/>
     <w:tmpl w:val="172EB5D8"/>
@@ -27092,7 +27090,7 @@
       </w:rPr>
     </w:lvl>
   </w:abstractNum>
-  <w:abstractNum w:abstractNumId="22">
+  <w:abstractNum w:abstractNumId="22" w15:restartNumberingAfterBreak="0">
     <w:nsid w:val="4DEF1366"/>
     <w:multiLevelType w:val="multilevel"/>
     <w:tmpl w:val="A97692E4"/>
@@ -27241,7 +27239,7 @@
       </w:rPr>
     </w:lvl>
   </w:abstractNum>
-  <w:abstractNum w:abstractNumId="23">
+  <w:abstractNum w:abstractNumId="23" w15:restartNumberingAfterBreak="0">
     <w:nsid w:val="4F58179D"/>
     <w:multiLevelType w:val="hybridMultilevel"/>
     <w:tmpl w:val="A10E08E4"/>
@@ -27354,7 +27352,7 @@
       </w:rPr>
     </w:lvl>
   </w:abstractNum>
-  <w:abstractNum w:abstractNumId="24">
+  <w:abstractNum w:abstractNumId="24" w15:restartNumberingAfterBreak="0">
     <w:nsid w:val="52E20000"/>
     <w:multiLevelType w:val="hybridMultilevel"/>
     <w:tmpl w:val="17E0411C"/>
@@ -27467,7 +27465,7 @@
       </w:rPr>
     </w:lvl>
   </w:abstractNum>
-  <w:abstractNum w:abstractNumId="25">
+  <w:abstractNum w:abstractNumId="25" w15:restartNumberingAfterBreak="0">
     <w:nsid w:val="59880ED5"/>
     <w:multiLevelType w:val="hybridMultilevel"/>
     <w:tmpl w:val="76F8817E"/>
@@ -27580,7 +27578,7 @@
       </w:rPr>
     </w:lvl>
   </w:abstractNum>
-  <w:abstractNum w:abstractNumId="26">
+  <w:abstractNum w:abstractNumId="26" w15:restartNumberingAfterBreak="0">
     <w:nsid w:val="618A2B17"/>
     <w:multiLevelType w:val="hybridMultilevel"/>
     <w:tmpl w:val="3622FE36"/>
@@ -27693,7 +27691,7 @@
       </w:rPr>
     </w:lvl>
   </w:abstractNum>
-  <w:abstractNum w:abstractNumId="27">
+  <w:abstractNum w:abstractNumId="27" w15:restartNumberingAfterBreak="0">
     <w:nsid w:val="66B02EC0"/>
     <w:multiLevelType w:val="hybridMultilevel"/>
     <w:tmpl w:val="6778DF00"/>
@@ -27806,7 +27804,7 @@
       </w:rPr>
     </w:lvl>
   </w:abstractNum>
-  <w:abstractNum w:abstractNumId="28">
+  <w:abstractNum w:abstractNumId="28" w15:restartNumberingAfterBreak="0">
     <w:nsid w:val="67C67752"/>
     <w:multiLevelType w:val="hybridMultilevel"/>
     <w:tmpl w:val="B010041E"/>
@@ -27921,7 +27919,7 @@
       </w:rPr>
     </w:lvl>
   </w:abstractNum>
-  <w:abstractNum w:abstractNumId="29">
+  <w:abstractNum w:abstractNumId="29" w15:restartNumberingAfterBreak="0">
     <w:nsid w:val="6B6A1BB1"/>
     <w:multiLevelType w:val="hybridMultilevel"/>
     <w:tmpl w:val="21E84C8A"/>
@@ -28034,7 +28032,7 @@
       </w:rPr>
     </w:lvl>
   </w:abstractNum>
-  <w:abstractNum w:abstractNumId="30">
+  <w:abstractNum w:abstractNumId="30" w15:restartNumberingAfterBreak="0">
     <w:nsid w:val="72F97E48"/>
     <w:multiLevelType w:val="hybridMultilevel"/>
     <w:tmpl w:val="890C23AE"/>
@@ -28123,7 +28121,7 @@
       </w:pPr>
     </w:lvl>
   </w:abstractNum>
-  <w:abstractNum w:abstractNumId="31">
+  <w:abstractNum w:abstractNumId="31" w15:restartNumberingAfterBreak="0">
     <w:nsid w:val="743E44B2"/>
     <w:multiLevelType w:val="hybridMultilevel"/>
     <w:tmpl w:val="52DAD7B0"/>
@@ -28235,7 +28233,7 @@
       </w:rPr>
     </w:lvl>
   </w:abstractNum>
-  <w:abstractNum w:abstractNumId="32">
+  <w:abstractNum w:abstractNumId="32" w15:restartNumberingAfterBreak="0">
     <w:nsid w:val="769A43C1"/>
     <w:multiLevelType w:val="hybridMultilevel"/>
     <w:tmpl w:val="2E8ACD62"/>
@@ -28350,7 +28348,7 @@
       </w:rPr>
     </w:lvl>
   </w:abstractNum>
-  <w:abstractNum w:abstractNumId="33">
+  <w:abstractNum w:abstractNumId="33" w15:restartNumberingAfterBreak="0">
     <w:nsid w:val="7A793BC1"/>
     <w:multiLevelType w:val="hybridMultilevel"/>
     <w:tmpl w:val="1374CD38"/>
@@ -28465,7 +28463,7 @@
       </w:rPr>
     </w:lvl>
   </w:abstractNum>
-  <w:abstractNum w:abstractNumId="34">
+  <w:abstractNum w:abstractNumId="34" w15:restartNumberingAfterBreak="0">
     <w:nsid w:val="7ADE6E0F"/>
     <w:multiLevelType w:val="multilevel"/>
     <w:tmpl w:val="2BE0A79E"/>
@@ -28591,7 +28589,7 @@
       </w:rPr>
     </w:lvl>
   </w:abstractNum>
-  <w:abstractNum w:abstractNumId="35">
+  <w:abstractNum w:abstractNumId="35" w15:restartNumberingAfterBreak="0">
     <w:nsid w:val="7DC6727A"/>
     <w:multiLevelType w:val="hybridMultilevel"/>
     <w:tmpl w:val="742E6D7C"/>
@@ -28680,7 +28678,7 @@
       </w:pPr>
     </w:lvl>
   </w:abstractNum>
-  <w:abstractNum w:abstractNumId="36">
+  <w:abstractNum w:abstractNumId="36" w15:restartNumberingAfterBreak="0">
     <w:nsid w:val="7E8D4675"/>
     <w:multiLevelType w:val="hybridMultilevel"/>
     <w:tmpl w:val="057A7190"/>
@@ -28911,7 +28909,7 @@
 </file>
 
 <file path=word/styles.xml><?xml version="1.0" encoding="utf-8"?>
-<w:styles xmlns:mc="http://schemas.openxmlformats.org/markup-compatibility/2006" xmlns:r="http://schemas.openxmlformats.org/officeDocument/2006/relationships" xmlns:w="http://schemas.openxmlformats.org/wordprocessingml/2006/main" xmlns:w14="http://schemas.microsoft.com/office/word/2010/wordml" mc:Ignorable="w14">
+<w:styles xmlns:mc="http://schemas.openxmlformats.org/markup-compatibility/2006" xmlns:r="http://schemas.openxmlformats.org/officeDocument/2006/relationships" xmlns:w="http://schemas.openxmlformats.org/wordprocessingml/2006/main" xmlns:w14="http://schemas.microsoft.com/office/word/2010/wordml" xmlns:w15="http://schemas.microsoft.com/office/word/2012/wordml" mc:Ignorable="w14 w15">
   <w:docDefaults>
     <w:rPrDefault>
       <w:rPr>
@@ -28927,148 +28925,378 @@
       </w:pPr>
     </w:pPrDefault>
   </w:docDefaults>
-  <w:latentStyles w:defLockedState="0" w:defUIPriority="99" w:defSemiHidden="1" w:defUnhideWhenUsed="1" w:defQFormat="0" w:count="267">
-    <w:lsdException w:name="Normal" w:semiHidden="0" w:uiPriority="0" w:unhideWhenUsed="0" w:qFormat="1"/>
-    <w:lsdException w:name="heading 1" w:semiHidden="0" w:uiPriority="9" w:unhideWhenUsed="0" w:qFormat="1"/>
-    <w:lsdException w:name="heading 2" w:uiPriority="9" w:qFormat="1"/>
-    <w:lsdException w:name="heading 3" w:uiPriority="0" w:qFormat="1"/>
-    <w:lsdException w:name="heading 4" w:uiPriority="9" w:qFormat="1"/>
-    <w:lsdException w:name="heading 5" w:uiPriority="9" w:qFormat="1"/>
-    <w:lsdException w:name="heading 6" w:uiPriority="9" w:qFormat="1"/>
-    <w:lsdException w:name="heading 7" w:uiPriority="9" w:qFormat="1"/>
-    <w:lsdException w:name="heading 8" w:uiPriority="9" w:qFormat="1"/>
-    <w:lsdException w:name="heading 9" w:uiPriority="9" w:qFormat="1"/>
-    <w:lsdException w:name="toc 1" w:uiPriority="39"/>
-    <w:lsdException w:name="toc 2" w:uiPriority="39"/>
-    <w:lsdException w:name="toc 3" w:uiPriority="39"/>
-    <w:lsdException w:name="toc 4" w:uiPriority="39"/>
-    <w:lsdException w:name="toc 5" w:uiPriority="39"/>
-    <w:lsdException w:name="toc 6" w:uiPriority="39"/>
-    <w:lsdException w:name="toc 7" w:uiPriority="39"/>
-    <w:lsdException w:name="toc 8" w:uiPriority="39"/>
-    <w:lsdException w:name="toc 9" w:uiPriority="39"/>
-    <w:lsdException w:name="header" w:uiPriority="0"/>
-    <w:lsdException w:name="caption" w:uiPriority="35" w:qFormat="1"/>
-    <w:lsdException w:name="Title" w:semiHidden="0" w:uiPriority="10" w:unhideWhenUsed="0" w:qFormat="1"/>
-    <w:lsdException w:name="Default Paragraph Font" w:uiPriority="1"/>
-    <w:lsdException w:name="Subtitle" w:semiHidden="0" w:uiPriority="11" w:unhideWhenUsed="0" w:qFormat="1"/>
-    <w:lsdException w:name="Strong" w:semiHidden="0" w:uiPriority="22" w:unhideWhenUsed="0" w:qFormat="1"/>
-    <w:lsdException w:name="Emphasis" w:semiHidden="0" w:uiPriority="20" w:unhideWhenUsed="0" w:qFormat="1"/>
-    <w:lsdException w:name="Normal Table" w:semiHidden="0" w:unhideWhenUsed="0"/>
-    <w:lsdException w:name="Table Web 3" w:semiHidden="0" w:unhideWhenUsed="0"/>
-    <w:lsdException w:name="Table Grid" w:semiHidden="0" w:uiPriority="39" w:unhideWhenUsed="0"/>
-    <w:lsdException w:name="Table Theme" w:semiHidden="0" w:unhideWhenUsed="0"/>
-    <w:lsdException w:name="Placeholder Text" w:unhideWhenUsed="0"/>
-    <w:lsdException w:name="No Spacing" w:semiHidden="0" w:uiPriority="1" w:unhideWhenUsed="0" w:qFormat="1"/>
-    <w:lsdException w:name="Light Shading" w:semiHidden="0" w:uiPriority="60" w:unhideWhenUsed="0"/>
-    <w:lsdException w:name="Light List" w:semiHidden="0" w:uiPriority="61" w:unhideWhenUsed="0"/>
-    <w:lsdException w:name="Light Grid" w:semiHidden="0" w:uiPriority="62" w:unhideWhenUsed="0"/>
-    <w:lsdException w:name="Medium Shading 1" w:semiHidden="0" w:uiPriority="63" w:unhideWhenUsed="0"/>
-    <w:lsdException w:name="Medium Shading 2" w:semiHidden="0" w:uiPriority="64" w:unhideWhenUsed="0"/>
-    <w:lsdException w:name="Medium List 1" w:semiHidden="0" w:uiPriority="65" w:unhideWhenUsed="0"/>
-    <w:lsdException w:name="Medium List 2" w:semiHidden="0" w:uiPriority="66" w:unhideWhenUsed="0"/>
-    <w:lsdException w:name="Medium Grid 1" w:semiHidden="0" w:uiPriority="67" w:unhideWhenUsed="0"/>
-    <w:lsdException w:name="Medium Grid 2" w:semiHidden="0" w:uiPriority="68" w:unhideWhenUsed="0"/>
-    <w:lsdException w:name="Medium Grid 3" w:semiHidden="0" w:uiPriority="69" w:unhideWhenUsed="0"/>
-    <w:lsdException w:name="Dark List" w:semiHidden="0" w:uiPriority="70" w:unhideWhenUsed="0"/>
-    <w:lsdException w:name="Colorful Shading" w:semiHidden="0" w:uiPriority="71" w:unhideWhenUsed="0"/>
-    <w:lsdException w:name="Colorful List" w:semiHidden="0" w:uiPriority="72" w:unhideWhenUsed="0"/>
-    <w:lsdException w:name="Colorful Grid" w:semiHidden="0" w:uiPriority="73" w:unhideWhenUsed="0"/>
-    <w:lsdException w:name="Light Shading Accent 1" w:semiHidden="0" w:uiPriority="60" w:unhideWhenUsed="0"/>
-    <w:lsdException w:name="Light List Accent 1" w:semiHidden="0" w:uiPriority="61" w:unhideWhenUsed="0"/>
-    <w:lsdException w:name="Light Grid Accent 1" w:semiHidden="0" w:uiPriority="62" w:unhideWhenUsed="0"/>
-    <w:lsdException w:name="Medium Shading 1 Accent 1" w:semiHidden="0" w:uiPriority="63" w:unhideWhenUsed="0"/>
-    <w:lsdException w:name="Medium Shading 2 Accent 1" w:semiHidden="0" w:uiPriority="64" w:unhideWhenUsed="0"/>
-    <w:lsdException w:name="Medium List 1 Accent 1" w:semiHidden="0" w:uiPriority="65" w:unhideWhenUsed="0"/>
-    <w:lsdException w:name="Revision" w:unhideWhenUsed="0"/>
-    <w:lsdException w:name="List Paragraph" w:semiHidden="0" w:uiPriority="34" w:unhideWhenUsed="0" w:qFormat="1"/>
-    <w:lsdException w:name="Quote" w:semiHidden="0" w:uiPriority="29" w:unhideWhenUsed="0" w:qFormat="1"/>
-    <w:lsdException w:name="Intense Quote" w:semiHidden="0" w:uiPriority="30" w:unhideWhenUsed="0" w:qFormat="1"/>
-    <w:lsdException w:name="Medium List 2 Accent 1" w:semiHidden="0" w:uiPriority="66" w:unhideWhenUsed="0"/>
-    <w:lsdException w:name="Medium Grid 1 Accent 1" w:semiHidden="0" w:uiPriority="67" w:unhideWhenUsed="0"/>
-    <w:lsdException w:name="Medium Grid 2 Accent 1" w:semiHidden="0" w:uiPriority="68" w:unhideWhenUsed="0"/>
-    <w:lsdException w:name="Medium Grid 3 Accent 1" w:semiHidden="0" w:uiPriority="69" w:unhideWhenUsed="0"/>
-    <w:lsdException w:name="Dark List Accent 1" w:semiHidden="0" w:uiPriority="70" w:unhideWhenUsed="0"/>
-    <w:lsdException w:name="Colorful Shading Accent 1" w:semiHidden="0" w:uiPriority="71" w:unhideWhenUsed="0"/>
-    <w:lsdException w:name="Colorful List Accent 1" w:semiHidden="0" w:uiPriority="72" w:unhideWhenUsed="0"/>
-    <w:lsdException w:name="Colorful Grid Accent 1" w:semiHidden="0" w:uiPriority="73" w:unhideWhenUsed="0"/>
-    <w:lsdException w:name="Light Shading Accent 2" w:semiHidden="0" w:uiPriority="60" w:unhideWhenUsed="0"/>
-    <w:lsdException w:name="Light List Accent 2" w:semiHidden="0" w:uiPriority="61" w:unhideWhenUsed="0"/>
-    <w:lsdException w:name="Light Grid Accent 2" w:semiHidden="0" w:uiPriority="62" w:unhideWhenUsed="0"/>
-    <w:lsdException w:name="Medium Shading 1 Accent 2" w:semiHidden="0" w:uiPriority="63" w:unhideWhenUsed="0"/>
-    <w:lsdException w:name="Medium Shading 2 Accent 2" w:semiHidden="0" w:uiPriority="64" w:unhideWhenUsed="0"/>
-    <w:lsdException w:name="Medium List 1 Accent 2" w:semiHidden="0" w:uiPriority="65" w:unhideWhenUsed="0"/>
-    <w:lsdException w:name="Medium List 2 Accent 2" w:semiHidden="0" w:uiPriority="66" w:unhideWhenUsed="0"/>
-    <w:lsdException w:name="Medium Grid 1 Accent 2" w:semiHidden="0" w:uiPriority="67" w:unhideWhenUsed="0"/>
-    <w:lsdException w:name="Medium Grid 2 Accent 2" w:semiHidden="0" w:uiPriority="68" w:unhideWhenUsed="0"/>
-    <w:lsdException w:name="Medium Grid 3 Accent 2" w:semiHidden="0" w:uiPriority="69" w:unhideWhenUsed="0"/>
-    <w:lsdException w:name="Dark List Accent 2" w:semiHidden="0" w:uiPriority="70" w:unhideWhenUsed="0"/>
-    <w:lsdException w:name="Colorful Shading Accent 2" w:semiHidden="0" w:uiPriority="71" w:unhideWhenUsed="0"/>
-    <w:lsdException w:name="Colorful List Accent 2" w:semiHidden="0" w:uiPriority="72" w:unhideWhenUsed="0"/>
-    <w:lsdException w:name="Colorful Grid Accent 2" w:semiHidden="0" w:uiPriority="73" w:unhideWhenUsed="0"/>
-    <w:lsdException w:name="Light Shading Accent 3" w:semiHidden="0" w:uiPriority="60" w:unhideWhenUsed="0"/>
-    <w:lsdException w:name="Light List Accent 3" w:semiHidden="0" w:uiPriority="61" w:unhideWhenUsed="0"/>
-    <w:lsdException w:name="Light Grid Accent 3" w:semiHidden="0" w:uiPriority="62" w:unhideWhenUsed="0"/>
-    <w:lsdException w:name="Medium Shading 1 Accent 3" w:semiHidden="0" w:uiPriority="63" w:unhideWhenUsed="0"/>
-    <w:lsdException w:name="Medium Shading 2 Accent 3" w:semiHidden="0" w:uiPriority="64" w:unhideWhenUsed="0"/>
-    <w:lsdException w:name="Medium List 1 Accent 3" w:semiHidden="0" w:uiPriority="65" w:unhideWhenUsed="0"/>
-    <w:lsdException w:name="Medium List 2 Accent 3" w:semiHidden="0" w:uiPriority="66" w:unhideWhenUsed="0"/>
-    <w:lsdException w:name="Medium Grid 1 Accent 3" w:semiHidden="0" w:uiPriority="67" w:unhideWhenUsed="0"/>
-    <w:lsdException w:name="Medium Grid 2 Accent 3" w:semiHidden="0" w:uiPriority="68" w:unhideWhenUsed="0"/>
-    <w:lsdException w:name="Medium Grid 3 Accent 3" w:semiHidden="0" w:uiPriority="69" w:unhideWhenUsed="0"/>
-    <w:lsdException w:name="Dark List Accent 3" w:semiHidden="0" w:uiPriority="70" w:unhideWhenUsed="0"/>
-    <w:lsdException w:name="Colorful Shading Accent 3" w:semiHidden="0" w:uiPriority="71" w:unhideWhenUsed="0"/>
-    <w:lsdException w:name="Colorful List Accent 3" w:semiHidden="0" w:uiPriority="72" w:unhideWhenUsed="0"/>
-    <w:lsdException w:name="Colorful Grid Accent 3" w:semiHidden="0" w:uiPriority="73" w:unhideWhenUsed="0"/>
-    <w:lsdException w:name="Light Shading Accent 4" w:semiHidden="0" w:uiPriority="60" w:unhideWhenUsed="0"/>
-    <w:lsdException w:name="Light List Accent 4" w:semiHidden="0" w:uiPriority="61" w:unhideWhenUsed="0"/>
-    <w:lsdException w:name="Light Grid Accent 4" w:semiHidden="0" w:uiPriority="62" w:unhideWhenUsed="0"/>
-    <w:lsdException w:name="Medium Shading 1 Accent 4" w:semiHidden="0" w:uiPriority="63" w:unhideWhenUsed="0"/>
-    <w:lsdException w:name="Medium Shading 2 Accent 4" w:semiHidden="0" w:uiPriority="64" w:unhideWhenUsed="0"/>
-    <w:lsdException w:name="Medium List 1 Accent 4" w:semiHidden="0" w:uiPriority="65" w:unhideWhenUsed="0"/>
-    <w:lsdException w:name="Medium List 2 Accent 4" w:semiHidden="0" w:uiPriority="66" w:unhideWhenUsed="0"/>
-    <w:lsdException w:name="Medium Grid 1 Accent 4" w:semiHidden="0" w:uiPriority="67" w:unhideWhenUsed="0"/>
-    <w:lsdException w:name="Medium Grid 2 Accent 4" w:semiHidden="0" w:uiPriority="68" w:unhideWhenUsed="0"/>
-    <w:lsdException w:name="Medium Grid 3 Accent 4" w:semiHidden="0" w:uiPriority="69" w:unhideWhenUsed="0"/>
-    <w:lsdException w:name="Dark List Accent 4" w:semiHidden="0" w:uiPriority="70" w:unhideWhenUsed="0"/>
-    <w:lsdException w:name="Colorful Shading Accent 4" w:semiHidden="0" w:uiPriority="71" w:unhideWhenUsed="0"/>
-    <w:lsdException w:name="Colorful List Accent 4" w:semiHidden="0" w:uiPriority="72" w:unhideWhenUsed="0"/>
-    <w:lsdException w:name="Colorful Grid Accent 4" w:semiHidden="0" w:uiPriority="73" w:unhideWhenUsed="0"/>
-    <w:lsdException w:name="Light Shading Accent 5" w:semiHidden="0" w:uiPriority="60" w:unhideWhenUsed="0"/>
-    <w:lsdException w:name="Light List Accent 5" w:semiHidden="0" w:uiPriority="61" w:unhideWhenUsed="0"/>
-    <w:lsdException w:name="Light Grid Accent 5" w:semiHidden="0" w:uiPriority="62" w:unhideWhenUsed="0"/>
-    <w:lsdException w:name="Medium Shading 1 Accent 5" w:semiHidden="0" w:uiPriority="63" w:unhideWhenUsed="0"/>
-    <w:lsdException w:name="Medium Shading 2 Accent 5" w:semiHidden="0" w:uiPriority="64" w:unhideWhenUsed="0"/>
-    <w:lsdException w:name="Medium List 1 Accent 5" w:semiHidden="0" w:uiPriority="65" w:unhideWhenUsed="0"/>
-    <w:lsdException w:name="Medium List 2 Accent 5" w:semiHidden="0" w:uiPriority="66" w:unhideWhenUsed="0"/>
-    <w:lsdException w:name="Medium Grid 1 Accent 5" w:semiHidden="0" w:uiPriority="67" w:unhideWhenUsed="0"/>
-    <w:lsdException w:name="Medium Grid 2 Accent 5" w:semiHidden="0" w:uiPriority="68" w:unhideWhenUsed="0"/>
-    <w:lsdException w:name="Medium Grid 3 Accent 5" w:semiHidden="0" w:uiPriority="69" w:unhideWhenUsed="0"/>
-    <w:lsdException w:name="Dark List Accent 5" w:semiHidden="0" w:uiPriority="70" w:unhideWhenUsed="0"/>
-    <w:lsdException w:name="Colorful Shading Accent 5" w:semiHidden="0" w:uiPriority="71" w:unhideWhenUsed="0"/>
-    <w:lsdException w:name="Colorful List Accent 5" w:semiHidden="0" w:uiPriority="72" w:unhideWhenUsed="0"/>
-    <w:lsdException w:name="Colorful Grid Accent 5" w:semiHidden="0" w:uiPriority="73" w:unhideWhenUsed="0"/>
-    <w:lsdException w:name="Light Shading Accent 6" w:semiHidden="0" w:uiPriority="60" w:unhideWhenUsed="0"/>
-    <w:lsdException w:name="Light List Accent 6" w:semiHidden="0" w:uiPriority="61" w:unhideWhenUsed="0"/>
-    <w:lsdException w:name="Light Grid Accent 6" w:semiHidden="0" w:uiPriority="62" w:unhideWhenUsed="0"/>
-    <w:lsdException w:name="Medium Shading 1 Accent 6" w:semiHidden="0" w:uiPriority="63" w:unhideWhenUsed="0"/>
-    <w:lsdException w:name="Medium Shading 2 Accent 6" w:semiHidden="0" w:uiPriority="64" w:unhideWhenUsed="0"/>
-    <w:lsdException w:name="Medium List 1 Accent 6" w:semiHidden="0" w:uiPriority="65" w:unhideWhenUsed="0"/>
-    <w:lsdException w:name="Medium List 2 Accent 6" w:semiHidden="0" w:uiPriority="66" w:unhideWhenUsed="0"/>
-    <w:lsdException w:name="Medium Grid 1 Accent 6" w:semiHidden="0" w:uiPriority="67" w:unhideWhenUsed="0"/>
-    <w:lsdException w:name="Medium Grid 2 Accent 6" w:semiHidden="0" w:uiPriority="68" w:unhideWhenUsed="0"/>
-    <w:lsdException w:name="Medium Grid 3 Accent 6" w:semiHidden="0" w:uiPriority="69" w:unhideWhenUsed="0"/>
-    <w:lsdException w:name="Dark List Accent 6" w:semiHidden="0" w:uiPriority="70" w:unhideWhenUsed="0"/>
-    <w:lsdException w:name="Colorful Shading Accent 6" w:semiHidden="0" w:uiPriority="71" w:unhideWhenUsed="0"/>
-    <w:lsdException w:name="Colorful List Accent 6" w:semiHidden="0" w:uiPriority="72" w:unhideWhenUsed="0"/>
-    <w:lsdException w:name="Colorful Grid Accent 6" w:semiHidden="0" w:uiPriority="73" w:unhideWhenUsed="0"/>
-    <w:lsdException w:name="Subtle Emphasis" w:semiHidden="0" w:uiPriority="19" w:unhideWhenUsed="0" w:qFormat="1"/>
-    <w:lsdException w:name="Intense Emphasis" w:semiHidden="0" w:uiPriority="21" w:unhideWhenUsed="0" w:qFormat="1"/>
-    <w:lsdException w:name="Subtle Reference" w:semiHidden="0" w:uiPriority="31" w:unhideWhenUsed="0" w:qFormat="1"/>
-    <w:lsdException w:name="Intense Reference" w:semiHidden="0" w:uiPriority="32" w:unhideWhenUsed="0" w:qFormat="1"/>
-    <w:lsdException w:name="Book Title" w:semiHidden="0" w:uiPriority="33" w:unhideWhenUsed="0" w:qFormat="1"/>
-    <w:lsdException w:name="Bibliography" w:uiPriority="37"/>
-    <w:lsdException w:name="TOC Heading" w:uiPriority="39" w:qFormat="1"/>
+  <w:latentStyles w:defLockedState="0" w:defUIPriority="99" w:defSemiHidden="0" w:defUnhideWhenUsed="0" w:defQFormat="0" w:count="371">
+    <w:lsdException w:name="Normal" w:uiPriority="0" w:qFormat="1"/>
+    <w:lsdException w:name="heading 1" w:uiPriority="9" w:qFormat="1"/>
+    <w:lsdException w:name="heading 2" w:semiHidden="1" w:uiPriority="9" w:unhideWhenUsed="1" w:qFormat="1"/>
+    <w:lsdException w:name="heading 3" w:semiHidden="1" w:uiPriority="0" w:unhideWhenUsed="1" w:qFormat="1"/>
+    <w:lsdException w:name="heading 4" w:semiHidden="1" w:uiPriority="9" w:unhideWhenUsed="1" w:qFormat="1"/>
+    <w:lsdException w:name="heading 5" w:semiHidden="1" w:uiPriority="9" w:unhideWhenUsed="1" w:qFormat="1"/>
+    <w:lsdException w:name="heading 6" w:semiHidden="1" w:uiPriority="9" w:unhideWhenUsed="1" w:qFormat="1"/>
+    <w:lsdException w:name="heading 7" w:semiHidden="1" w:uiPriority="9" w:unhideWhenUsed="1" w:qFormat="1"/>
+    <w:lsdException w:name="heading 8" w:semiHidden="1" w:uiPriority="9" w:unhideWhenUsed="1" w:qFormat="1"/>
+    <w:lsdException w:name="heading 9" w:semiHidden="1" w:uiPriority="9" w:unhideWhenUsed="1" w:qFormat="1"/>
+    <w:lsdException w:name="index 1" w:semiHidden="1" w:unhideWhenUsed="1"/>
+    <w:lsdException w:name="index 2" w:semiHidden="1" w:unhideWhenUsed="1"/>
+    <w:lsdException w:name="index 3" w:semiHidden="1" w:unhideWhenUsed="1"/>
+    <w:lsdException w:name="index 4" w:semiHidden="1" w:unhideWhenUsed="1"/>
+    <w:lsdException w:name="index 5" w:semiHidden="1" w:unhideWhenUsed="1"/>
+    <w:lsdException w:name="index 6" w:semiHidden="1" w:unhideWhenUsed="1"/>
+    <w:lsdException w:name="index 7" w:semiHidden="1" w:unhideWhenUsed="1"/>
+    <w:lsdException w:name="index 8" w:semiHidden="1" w:unhideWhenUsed="1"/>
+    <w:lsdException w:name="index 9" w:semiHidden="1" w:unhideWhenUsed="1"/>
+    <w:lsdException w:name="toc 1" w:semiHidden="1" w:uiPriority="39" w:unhideWhenUsed="1"/>
+    <w:lsdException w:name="toc 2" w:semiHidden="1" w:uiPriority="39" w:unhideWhenUsed="1"/>
+    <w:lsdException w:name="toc 3" w:semiHidden="1" w:uiPriority="39" w:unhideWhenUsed="1"/>
+    <w:lsdException w:name="toc 4" w:semiHidden="1" w:uiPriority="39" w:unhideWhenUsed="1"/>
+    <w:lsdException w:name="toc 5" w:semiHidden="1" w:uiPriority="39" w:unhideWhenUsed="1"/>
+    <w:lsdException w:name="toc 6" w:semiHidden="1" w:uiPriority="39" w:unhideWhenUsed="1"/>
+    <w:lsdException w:name="toc 7" w:semiHidden="1" w:uiPriority="39" w:unhideWhenUsed="1"/>
+    <w:lsdException w:name="toc 8" w:semiHidden="1" w:uiPriority="39" w:unhideWhenUsed="1"/>
+    <w:lsdException w:name="toc 9" w:semiHidden="1" w:uiPriority="39" w:unhideWhenUsed="1"/>
+    <w:lsdException w:name="Normal Indent" w:semiHidden="1" w:unhideWhenUsed="1"/>
+    <w:lsdException w:name="footnote text" w:semiHidden="1" w:unhideWhenUsed="1"/>
+    <w:lsdException w:name="annotation text" w:semiHidden="1" w:unhideWhenUsed="1"/>
+    <w:lsdException w:name="header" w:semiHidden="1" w:uiPriority="0" w:unhideWhenUsed="1"/>
+    <w:lsdException w:name="footer" w:semiHidden="1" w:unhideWhenUsed="1"/>
+    <w:lsdException w:name="index heading" w:semiHidden="1" w:unhideWhenUsed="1"/>
+    <w:lsdException w:name="caption" w:semiHidden="1" w:uiPriority="35" w:unhideWhenUsed="1" w:qFormat="1"/>
+    <w:lsdException w:name="table of figures" w:semiHidden="1" w:unhideWhenUsed="1"/>
+    <w:lsdException w:name="envelope address" w:semiHidden="1" w:unhideWhenUsed="1"/>
+    <w:lsdException w:name="envelope return" w:semiHidden="1" w:unhideWhenUsed="1"/>
+    <w:lsdException w:name="footnote reference" w:semiHidden="1" w:unhideWhenUsed="1"/>
+    <w:lsdException w:name="annotation reference" w:semiHidden="1" w:unhideWhenUsed="1"/>
+    <w:lsdException w:name="line number" w:semiHidden="1" w:unhideWhenUsed="1"/>
+    <w:lsdException w:name="page number" w:semiHidden="1" w:unhideWhenUsed="1"/>
+    <w:lsdException w:name="endnote reference" w:semiHidden="1" w:unhideWhenUsed="1"/>
+    <w:lsdException w:name="endnote text" w:semiHidden="1" w:unhideWhenUsed="1"/>
+    <w:lsdException w:name="table of authorities" w:semiHidden="1" w:unhideWhenUsed="1"/>
+    <w:lsdException w:name="macro" w:semiHidden="1" w:unhideWhenUsed="1"/>
+    <w:lsdException w:name="toa heading" w:semiHidden="1" w:unhideWhenUsed="1"/>
+    <w:lsdException w:name="List" w:semiHidden="1" w:unhideWhenUsed="1"/>
+    <w:lsdException w:name="List Bullet" w:semiHidden="1" w:unhideWhenUsed="1"/>
+    <w:lsdException w:name="List Number" w:semiHidden="1" w:unhideWhenUsed="1"/>
+    <w:lsdException w:name="List 2" w:semiHidden="1" w:unhideWhenUsed="1"/>
+    <w:lsdException w:name="List 3" w:semiHidden="1" w:unhideWhenUsed="1"/>
+    <w:lsdException w:name="List 4" w:semiHidden="1" w:unhideWhenUsed="1"/>
+    <w:lsdException w:name="List 5" w:semiHidden="1" w:unhideWhenUsed="1"/>
+    <w:lsdException w:name="List Bullet 2" w:semiHidden="1" w:unhideWhenUsed="1"/>
+    <w:lsdException w:name="List Bullet 3" w:semiHidden="1" w:unhideWhenUsed="1"/>
+    <w:lsdException w:name="List Bullet 4" w:semiHidden="1" w:unhideWhenUsed="1"/>
+    <w:lsdException w:name="List Bullet 5" w:semiHidden="1" w:unhideWhenUsed="1"/>
+    <w:lsdException w:name="List Number 2" w:semiHidden="1" w:unhideWhenUsed="1"/>
+    <w:lsdException w:name="List Number 3" w:semiHidden="1" w:unhideWhenUsed="1"/>
+    <w:lsdException w:name="List Number 4" w:semiHidden="1" w:unhideWhenUsed="1"/>
+    <w:lsdException w:name="List Number 5" w:semiHidden="1" w:unhideWhenUsed="1"/>
+    <w:lsdException w:name="Title" w:uiPriority="10" w:qFormat="1"/>
+    <w:lsdException w:name="Closing" w:semiHidden="1" w:unhideWhenUsed="1"/>
+    <w:lsdException w:name="Signature" w:semiHidden="1" w:unhideWhenUsed="1"/>
+    <w:lsdException w:name="Default Paragraph Font" w:semiHidden="1" w:uiPriority="1" w:unhideWhenUsed="1"/>
+    <w:lsdException w:name="Body Text" w:semiHidden="1" w:unhideWhenUsed="1"/>
+    <w:lsdException w:name="Body Text Indent" w:semiHidden="1" w:unhideWhenUsed="1"/>
+    <w:lsdException w:name="List Continue" w:semiHidden="1" w:unhideWhenUsed="1"/>
+    <w:lsdException w:name="List Continue 2" w:semiHidden="1" w:unhideWhenUsed="1"/>
+    <w:lsdException w:name="List Continue 3" w:semiHidden="1" w:unhideWhenUsed="1"/>
+    <w:lsdException w:name="List Continue 4" w:semiHidden="1" w:unhideWhenUsed="1"/>
+    <w:lsdException w:name="List Continue 5" w:semiHidden="1" w:unhideWhenUsed="1"/>
+    <w:lsdException w:name="Message Header" w:semiHidden="1" w:unhideWhenUsed="1"/>
+    <w:lsdException w:name="Subtitle" w:uiPriority="11" w:qFormat="1"/>
+    <w:lsdException w:name="Salutation" w:semiHidden="1" w:unhideWhenUsed="1"/>
+    <w:lsdException w:name="Date" w:semiHidden="1" w:unhideWhenUsed="1"/>
+    <w:lsdException w:name="Body Text First Indent" w:semiHidden="1" w:unhideWhenUsed="1"/>
+    <w:lsdException w:name="Body Text First Indent 2" w:semiHidden="1" w:unhideWhenUsed="1"/>
+    <w:lsdException w:name="Note Heading" w:semiHidden="1" w:unhideWhenUsed="1"/>
+    <w:lsdException w:name="Body Text 2" w:semiHidden="1" w:unhideWhenUsed="1"/>
+    <w:lsdException w:name="Body Text 3" w:semiHidden="1" w:unhideWhenUsed="1"/>
+    <w:lsdException w:name="Body Text Indent 2" w:semiHidden="1" w:unhideWhenUsed="1"/>
+    <w:lsdException w:name="Body Text Indent 3" w:semiHidden="1" w:unhideWhenUsed="1"/>
+    <w:lsdException w:name="Block Text" w:semiHidden="1" w:unhideWhenUsed="1"/>
+    <w:lsdException w:name="Hyperlink" w:semiHidden="1" w:unhideWhenUsed="1"/>
+    <w:lsdException w:name="FollowedHyperlink" w:semiHidden="1" w:unhideWhenUsed="1"/>
+    <w:lsdException w:name="Strong" w:uiPriority="22" w:qFormat="1"/>
+    <w:lsdException w:name="Emphasis" w:uiPriority="20" w:qFormat="1"/>
+    <w:lsdException w:name="Document Map" w:semiHidden="1" w:unhideWhenUsed="1"/>
+    <w:lsdException w:name="Plain Text" w:semiHidden="1" w:unhideWhenUsed="1"/>
+    <w:lsdException w:name="E-mail Signature" w:semiHidden="1" w:unhideWhenUsed="1"/>
+    <w:lsdException w:name="HTML Top of Form" w:semiHidden="1" w:unhideWhenUsed="1"/>
+    <w:lsdException w:name="HTML Bottom of Form" w:semiHidden="1" w:unhideWhenUsed="1"/>
+    <w:lsdException w:name="Normal (Web)" w:semiHidden="1" w:unhideWhenUsed="1"/>
+    <w:lsdException w:name="HTML Acronym" w:semiHidden="1" w:unhideWhenUsed="1"/>
+    <w:lsdException w:name="HTML Address" w:semiHidden="1" w:unhideWhenUsed="1"/>
+    <w:lsdException w:name="HTML Cite" w:semiHidden="1" w:unhideWhenUsed="1"/>
+    <w:lsdException w:name="HTML Code" w:semiHidden="1" w:unhideWhenUsed="1"/>
+    <w:lsdException w:name="HTML Definition" w:semiHidden="1" w:unhideWhenUsed="1"/>
+    <w:lsdException w:name="HTML Keyboard" w:semiHidden="1" w:unhideWhenUsed="1"/>
+    <w:lsdException w:name="HTML Preformatted" w:semiHidden="1" w:unhideWhenUsed="1"/>
+    <w:lsdException w:name="HTML Sample" w:semiHidden="1" w:unhideWhenUsed="1"/>
+    <w:lsdException w:name="HTML Typewriter" w:semiHidden="1" w:unhideWhenUsed="1"/>
+    <w:lsdException w:name="HTML Variable" w:semiHidden="1" w:unhideWhenUsed="1"/>
+    <w:lsdException w:name="Normal Table" w:semiHidden="1" w:unhideWhenUsed="1"/>
+    <w:lsdException w:name="annotation subject" w:semiHidden="1" w:unhideWhenUsed="1"/>
+    <w:lsdException w:name="No List" w:semiHidden="1" w:unhideWhenUsed="1"/>
+    <w:lsdException w:name="Outline List 1" w:semiHidden="1" w:unhideWhenUsed="1"/>
+    <w:lsdException w:name="Outline List 2" w:semiHidden="1" w:unhideWhenUsed="1"/>
+    <w:lsdException w:name="Outline List 3" w:semiHidden="1" w:unhideWhenUsed="1"/>
+    <w:lsdException w:name="Table Simple 1" w:semiHidden="1" w:unhideWhenUsed="1"/>
+    <w:lsdException w:name="Table Simple 2" w:semiHidden="1" w:unhideWhenUsed="1"/>
+    <w:lsdException w:name="Table Simple 3" w:semiHidden="1" w:unhideWhenUsed="1"/>
+    <w:lsdException w:name="Table Classic 1" w:semiHidden="1" w:unhideWhenUsed="1"/>
+    <w:lsdException w:name="Table Classic 2" w:semiHidden="1" w:unhideWhenUsed="1"/>
+    <w:lsdException w:name="Table Classic 3" w:semiHidden="1" w:unhideWhenUsed="1"/>
+    <w:lsdException w:name="Table Classic 4" w:semiHidden="1" w:unhideWhenUsed="1"/>
+    <w:lsdException w:name="Table Colorful 1" w:semiHidden="1" w:unhideWhenUsed="1"/>
+    <w:lsdException w:name="Table Colorful 2" w:semiHidden="1" w:unhideWhenUsed="1"/>
+    <w:lsdException w:name="Table Colorful 3" w:semiHidden="1" w:unhideWhenUsed="1"/>
+    <w:lsdException w:name="Table Columns 1" w:semiHidden="1" w:unhideWhenUsed="1"/>
+    <w:lsdException w:name="Table Columns 2" w:semiHidden="1" w:unhideWhenUsed="1"/>
+    <w:lsdException w:name="Table Columns 3" w:semiHidden="1" w:unhideWhenUsed="1"/>
+    <w:lsdException w:name="Table Columns 4" w:semiHidden="1" w:unhideWhenUsed="1"/>
+    <w:lsdException w:name="Table Columns 5" w:semiHidden="1" w:unhideWhenUsed="1"/>
+    <w:lsdException w:name="Table Grid 1" w:semiHidden="1" w:unhideWhenUsed="1"/>
+    <w:lsdException w:name="Table Grid 2" w:semiHidden="1" w:unhideWhenUsed="1"/>
+    <w:lsdException w:name="Table Grid 3" w:semiHidden="1" w:unhideWhenUsed="1"/>
+    <w:lsdException w:name="Table Grid 4" w:semiHidden="1" w:unhideWhenUsed="1"/>
+    <w:lsdException w:name="Table Grid 5" w:semiHidden="1" w:unhideWhenUsed="1"/>
+    <w:lsdException w:name="Table Grid 6" w:semiHidden="1" w:unhideWhenUsed="1"/>
+    <w:lsdException w:name="Table Grid 7" w:semiHidden="1" w:unhideWhenUsed="1"/>
+    <w:lsdException w:name="Table Grid 8" w:semiHidden="1" w:unhideWhenUsed="1"/>
+    <w:lsdException w:name="Table List 1" w:semiHidden="1" w:unhideWhenUsed="1"/>
+    <w:lsdException w:name="Table List 2" w:semiHidden="1" w:unhideWhenUsed="1"/>
+    <w:lsdException w:name="Table List 3" w:semiHidden="1" w:unhideWhenUsed="1"/>
+    <w:lsdException w:name="Table List 4" w:semiHidden="1" w:unhideWhenUsed="1"/>
+    <w:lsdException w:name="Table List 5" w:semiHidden="1" w:unhideWhenUsed="1"/>
+    <w:lsdException w:name="Table List 6" w:semiHidden="1" w:unhideWhenUsed="1"/>
+    <w:lsdException w:name="Table List 7" w:semiHidden="1" w:unhideWhenUsed="1"/>
+    <w:lsdException w:name="Table List 8" w:semiHidden="1" w:unhideWhenUsed="1"/>
+    <w:lsdException w:name="Table 3D effects 1" w:semiHidden="1" w:unhideWhenUsed="1"/>
+    <w:lsdException w:name="Table 3D effects 2" w:semiHidden="1" w:unhideWhenUsed="1"/>
+    <w:lsdException w:name="Table 3D effects 3" w:semiHidden="1" w:unhideWhenUsed="1"/>
+    <w:lsdException w:name="Table Contemporary" w:semiHidden="1" w:unhideWhenUsed="1"/>
+    <w:lsdException w:name="Table Elegant" w:semiHidden="1" w:unhideWhenUsed="1"/>
+    <w:lsdException w:name="Table Professional" w:semiHidden="1" w:unhideWhenUsed="1"/>
+    <w:lsdException w:name="Table Subtle 1" w:semiHidden="1" w:unhideWhenUsed="1"/>
+    <w:lsdException w:name="Table Subtle 2" w:semiHidden="1" w:unhideWhenUsed="1"/>
+    <w:lsdException w:name="Table Web 1" w:semiHidden="1" w:unhideWhenUsed="1"/>
+    <w:lsdException w:name="Table Web 2" w:semiHidden="1" w:unhideWhenUsed="1"/>
+    <w:lsdException w:name="Table Web 3" w:semiHidden="1" w:unhideWhenUsed="1"/>
+    <w:lsdException w:name="Balloon Text" w:semiHidden="1" w:unhideWhenUsed="1"/>
+    <w:lsdException w:name="Table Grid" w:uiPriority="39"/>
+    <w:lsdException w:name="Table Theme" w:semiHidden="1" w:unhideWhenUsed="1"/>
+    <w:lsdException w:name="Placeholder Text" w:semiHidden="1"/>
+    <w:lsdException w:name="No Spacing" w:uiPriority="1" w:qFormat="1"/>
+    <w:lsdException w:name="Light Shading" w:uiPriority="60"/>
+    <w:lsdException w:name="Light List" w:uiPriority="61"/>
+    <w:lsdException w:name="Light Grid" w:uiPriority="62"/>
+    <w:lsdException w:name="Medium Shading 1" w:uiPriority="63"/>
+    <w:lsdException w:name="Medium Shading 2" w:uiPriority="64"/>
+    <w:lsdException w:name="Medium List 1" w:uiPriority="65"/>
+    <w:lsdException w:name="Medium List 2" w:uiPriority="66"/>
+    <w:lsdException w:name="Medium Grid 1" w:uiPriority="67"/>
+    <w:lsdException w:name="Medium Grid 2" w:uiPriority="68"/>
+    <w:lsdException w:name="Medium Grid 3" w:uiPriority="69"/>
+    <w:lsdException w:name="Dark List" w:uiPriority="70"/>
+    <w:lsdException w:name="Colorful Shading" w:uiPriority="71"/>
+    <w:lsdException w:name="Colorful List" w:uiPriority="72"/>
+    <w:lsdException w:name="Colorful Grid" w:uiPriority="73"/>
+    <w:lsdException w:name="Light Shading Accent 1" w:uiPriority="60"/>
+    <w:lsdException w:name="Light List Accent 1" w:uiPriority="61"/>
+    <w:lsdException w:name="Light Grid Accent 1" w:uiPriority="62"/>
+    <w:lsdException w:name="Medium Shading 1 Accent 1" w:uiPriority="63"/>
+    <w:lsdException w:name="Medium Shading 2 Accent 1" w:uiPriority="64"/>
+    <w:lsdException w:name="Medium List 1 Accent 1" w:uiPriority="65"/>
+    <w:lsdException w:name="Revision" w:semiHidden="1"/>
+    <w:lsdException w:name="List Paragraph" w:uiPriority="34" w:qFormat="1"/>
+    <w:lsdException w:name="Quote" w:uiPriority="29" w:qFormat="1"/>
+    <w:lsdException w:name="Intense Quote" w:uiPriority="30" w:qFormat="1"/>
+    <w:lsdException w:name="Medium List 2 Accent 1" w:uiPriority="66"/>
+    <w:lsdException w:name="Medium Grid 1 Accent 1" w:uiPriority="67"/>
+    <w:lsdException w:name="Medium Grid 2 Accent 1" w:uiPriority="68"/>
+    <w:lsdException w:name="Medium Grid 3 Accent 1" w:uiPriority="69"/>
+    <w:lsdException w:name="Dark List Accent 1" w:uiPriority="70"/>
+    <w:lsdException w:name="Colorful Shading Accent 1" w:uiPriority="71"/>
+    <w:lsdException w:name="Colorful List Accent 1" w:uiPriority="72"/>
+    <w:lsdException w:name="Colorful Grid Accent 1" w:uiPriority="73"/>
+    <w:lsdException w:name="Light Shading Accent 2" w:uiPriority="60"/>
+    <w:lsdException w:name="Light List Accent 2" w:uiPriority="61"/>
+    <w:lsdException w:name="Light Grid Accent 2" w:uiPriority="62"/>
+    <w:lsdException w:name="Medium Shading 1 Accent 2" w:uiPriority="63"/>
+    <w:lsdException w:name="Medium Shading 2 Accent 2" w:uiPriority="64"/>
+    <w:lsdException w:name="Medium List 1 Accent 2" w:uiPriority="65"/>
+    <w:lsdException w:name="Medium List 2 Accent 2" w:uiPriority="66"/>
+    <w:lsdException w:name="Medium Grid 1 Accent 2" w:uiPriority="67"/>
+    <w:lsdException w:name="Medium Grid 2 Accent 2" w:uiPriority="68"/>
+    <w:lsdException w:name="Medium Grid 3 Accent 2" w:uiPriority="69"/>
+    <w:lsdException w:name="Dark List Accent 2" w:uiPriority="70"/>
+    <w:lsdException w:name="Colorful Shading Accent 2" w:uiPriority="71"/>
+    <w:lsdException w:name="Colorful List Accent 2" w:uiPriority="72"/>
+    <w:lsdException w:name="Colorful Grid Accent 2" w:uiPriority="73"/>
+    <w:lsdException w:name="Light Shading Accent 3" w:uiPriority="60"/>
+    <w:lsdException w:name="Light List Accent 3" w:uiPriority="61"/>
+    <w:lsdException w:name="Light Grid Accent 3" w:uiPriority="62"/>
+    <w:lsdException w:name="Medium Shading 1 Accent 3" w:uiPriority="63"/>
+    <w:lsdException w:name="Medium Shading 2 Accent 3" w:uiPriority="64"/>
+    <w:lsdException w:name="Medium List 1 Accent 3" w:uiPriority="65"/>
+    <w:lsdException w:name="Medium List 2 Accent 3" w:uiPriority="66"/>
+    <w:lsdException w:name="Medium Grid 1 Accent 3" w:uiPriority="67"/>
+    <w:lsdException w:name="Medium Grid 2 Accent 3" w:uiPriority="68"/>
+    <w:lsdException w:name="Medium Grid 3 Accent 3" w:uiPriority="69"/>
+    <w:lsdException w:name="Dark List Accent 3" w:uiPriority="70"/>
+    <w:lsdException w:name="Colorful Shading Accent 3" w:uiPriority="71"/>
+    <w:lsdException w:name="Colorful List Accent 3" w:uiPriority="72"/>
+    <w:lsdException w:name="Colorful Grid Accent 3" w:uiPriority="73"/>
+    <w:lsdException w:name="Light Shading Accent 4" w:uiPriority="60"/>
+    <w:lsdException w:name="Light List Accent 4" w:uiPriority="61"/>
+    <w:lsdException w:name="Light Grid Accent 4" w:uiPriority="62"/>
+    <w:lsdException w:name="Medium Shading 1 Accent 4" w:uiPriority="63"/>
+    <w:lsdException w:name="Medium Shading 2 Accent 4" w:uiPriority="64"/>
+    <w:lsdException w:name="Medium List 1 Accent 4" w:uiPriority="65"/>
+    <w:lsdException w:name="Medium List 2 Accent 4" w:uiPriority="66"/>
+    <w:lsdException w:name="Medium Grid 1 Accent 4" w:uiPriority="67"/>
+    <w:lsdException w:name="Medium Grid 2 Accent 4" w:uiPriority="68"/>
+    <w:lsdException w:name="Medium Grid 3 Accent 4" w:uiPriority="69"/>
+    <w:lsdException w:name="Dark List Accent 4" w:uiPriority="70"/>
+    <w:lsdException w:name="Colorful Shading Accent 4" w:uiPriority="71"/>
+    <w:lsdException w:name="Colorful List Accent 4" w:uiPriority="72"/>
+    <w:lsdException w:name="Colorful Grid Accent 4" w:uiPriority="73"/>
+    <w:lsdException w:name="Light Shading Accent 5" w:uiPriority="60"/>
+    <w:lsdException w:name="Light List Accent 5" w:uiPriority="61"/>
+    <w:lsdException w:name="Light Grid Accent 5" w:uiPriority="62"/>
+    <w:lsdException w:name="Medium Shading 1 Accent 5" w:uiPriority="63"/>
+    <w:lsdException w:name="Medium Shading 2 Accent 5" w:uiPriority="64"/>
+    <w:lsdException w:name="Medium List 1 Accent 5" w:uiPriority="65"/>
+    <w:lsdException w:name="Medium List 2 Accent 5" w:uiPriority="66"/>
+    <w:lsdException w:name="Medium Grid 1 Accent 5" w:uiPriority="67"/>
+    <w:lsdException w:name="Medium Grid 2 Accent 5" w:uiPriority="68"/>
+    <w:lsdException w:name="Medium Grid 3 Accent 5" w:uiPriority="69"/>
+    <w:lsdException w:name="Dark List Accent 5" w:uiPriority="70"/>
+    <w:lsdException w:name="Colorful Shading Accent 5" w:uiPriority="71"/>
+    <w:lsdException w:name="Colorful List Accent 5" w:uiPriority="72"/>
+    <w:lsdException w:name="Colorful Grid Accent 5" w:uiPriority="73"/>
+    <w:lsdException w:name="Light Shading Accent 6" w:uiPriority="60"/>
+    <w:lsdException w:name="Light List Accent 6" w:uiPriority="61"/>
+    <w:lsdException w:name="Light Grid Accent 6" w:uiPriority="62"/>
+    <w:lsdException w:name="Medium Shading 1 Accent 6" w:uiPriority="63"/>
+    <w:lsdException w:name="Medium Shading 2 Accent 6" w:uiPriority="64"/>
+    <w:lsdException w:name="Medium List 1 Accent 6" w:uiPriority="65"/>
+    <w:lsdException w:name="Medium List 2 Accent 6" w:uiPriority="66"/>
+    <w:lsdException w:name="Medium Grid 1 Accent 6" w:uiPriority="67"/>
+    <w:lsdException w:name="Medium Grid 2 Accent 6" w:uiPriority="68"/>
+    <w:lsdException w:name="Medium Grid 3 Accent 6" w:uiPriority="69"/>
+    <w:lsdException w:name="Dark List Accent 6" w:uiPriority="70"/>
+    <w:lsdException w:name="Colorful Shading Accent 6" w:uiPriority="71"/>
+    <w:lsdException w:name="Colorful List Accent 6" w:uiPriority="72"/>
+    <w:lsdException w:name="Colorful Grid Accent 6" w:uiPriority="73"/>
+    <w:lsdException w:name="Subtle Emphasis" w:uiPriority="19" w:qFormat="1"/>
+    <w:lsdException w:name="Intense Emphasis" w:uiPriority="21" w:qFormat="1"/>
+    <w:lsdException w:name="Subtle Reference" w:uiPriority="31" w:qFormat="1"/>
+    <w:lsdException w:name="Intense Reference" w:uiPriority="32" w:qFormat="1"/>
+    <w:lsdException w:name="Book Title" w:uiPriority="33" w:qFormat="1"/>
+    <w:lsdException w:name="Bibliography" w:semiHidden="1" w:uiPriority="37" w:unhideWhenUsed="1"/>
+    <w:lsdException w:name="TOC Heading" w:semiHidden="1" w:uiPriority="39" w:unhideWhenUsed="1" w:qFormat="1"/>
+    <w:lsdException w:name="Plain Table 1" w:uiPriority="41"/>
+    <w:lsdException w:name="Plain Table 2" w:uiPriority="42"/>
+    <w:lsdException w:name="Plain Table 3" w:uiPriority="43"/>
+    <w:lsdException w:name="Plain Table 4" w:uiPriority="44"/>
+    <w:lsdException w:name="Plain Table 5" w:uiPriority="45"/>
+    <w:lsdException w:name="Grid Table Light" w:uiPriority="40"/>
+    <w:lsdException w:name="Grid Table 1 Light" w:uiPriority="46"/>
+    <w:lsdException w:name="Grid Table 2" w:uiPriority="47"/>
+    <w:lsdException w:name="Grid Table 3" w:uiPriority="48"/>
+    <w:lsdException w:name="Grid Table 4" w:uiPriority="49"/>
+    <w:lsdException w:name="Grid Table 5 Dark" w:uiPriority="50"/>
+    <w:lsdException w:name="Grid Table 6 Colorful" w:uiPriority="51"/>
+    <w:lsdException w:name="Grid Table 7 Colorful" w:uiPriority="52"/>
+    <w:lsdException w:name="Grid Table 1 Light Accent 1" w:uiPriority="46"/>
+    <w:lsdException w:name="Grid Table 2 Accent 1" w:uiPriority="47"/>
+    <w:lsdException w:name="Grid Table 3 Accent 1" w:uiPriority="48"/>
+    <w:lsdException w:name="Grid Table 4 Accent 1" w:uiPriority="49"/>
+    <w:lsdException w:name="Grid Table 5 Dark Accent 1" w:uiPriority="50"/>
+    <w:lsdException w:name="Grid Table 6 Colorful Accent 1" w:uiPriority="51"/>
+    <w:lsdException w:name="Grid Table 7 Colorful Accent 1" w:uiPriority="52"/>
+    <w:lsdException w:name="Grid Table 1 Light Accent 2" w:uiPriority="46"/>
+    <w:lsdException w:name="Grid Table 2 Accent 2" w:uiPriority="47"/>
+    <w:lsdException w:name="Grid Table 3 Accent 2" w:uiPriority="48"/>
+    <w:lsdException w:name="Grid Table 4 Accent 2" w:uiPriority="49"/>
+    <w:lsdException w:name="Grid Table 5 Dark Accent 2" w:uiPriority="50"/>
+    <w:lsdException w:name="Grid Table 6 Colorful Accent 2" w:uiPriority="51"/>
+    <w:lsdException w:name="Grid Table 7 Colorful Accent 2" w:uiPriority="52"/>
+    <w:lsdException w:name="Grid Table 1 Light Accent 3" w:uiPriority="46"/>
+    <w:lsdException w:name="Grid Table 2 Accent 3" w:uiPriority="47"/>
+    <w:lsdException w:name="Grid Table 3 Accent 3" w:uiPriority="48"/>
+    <w:lsdException w:name="Grid Table 4 Accent 3" w:uiPriority="49"/>
+    <w:lsdException w:name="Grid Table 5 Dark Accent 3" w:uiPriority="50"/>
+    <w:lsdException w:name="Grid Table 6 Colorful Accent 3" w:uiPriority="51"/>
+    <w:lsdException w:name="Grid Table 7 Colorful Accent 3" w:uiPriority="52"/>
+    <w:lsdException w:name="Grid Table 1 Light Accent 4" w:uiPriority="46"/>
+    <w:lsdException w:name="Grid Table 2 Accent 4" w:uiPriority="47"/>
+    <w:lsdException w:name="Grid Table 3 Accent 4" w:uiPriority="48"/>
+    <w:lsdException w:name="Grid Table 4 Accent 4" w:uiPriority="49"/>
+    <w:lsdException w:name="Grid Table 5 Dark Accent 4" w:uiPriority="50"/>
+    <w:lsdException w:name="Grid Table 6 Colorful Accent 4" w:uiPriority="51"/>
+    <w:lsdException w:name="Grid Table 7 Colorful Accent 4" w:uiPriority="52"/>
+    <w:lsdException w:name="Grid Table 1 Light Accent 5" w:uiPriority="46"/>
+    <w:lsdException w:name="Grid Table 2 Accent 5" w:uiPriority="47"/>
+    <w:lsdException w:name="Grid Table 3 Accent 5" w:uiPriority="48"/>
+    <w:lsdException w:name="Grid Table 4 Accent 5" w:uiPriority="49"/>
+    <w:lsdException w:name="Grid Table 5 Dark Accent 5" w:uiPriority="50"/>
+    <w:lsdException w:name="Grid Table 6 Colorful Accent 5" w:uiPriority="51"/>
+    <w:lsdException w:name="Grid Table 7 Colorful Accent 5" w:uiPriority="52"/>
+    <w:lsdException w:name="Grid Table 1 Light Accent 6" w:uiPriority="46"/>
+    <w:lsdException w:name="Grid Table 2 Accent 6" w:uiPriority="47"/>
+    <w:lsdException w:name="Grid Table 3 Accent 6" w:uiPriority="48"/>
+    <w:lsdException w:name="Grid Table 4 Accent 6" w:uiPriority="49"/>
+    <w:lsdException w:name="Grid Table 5 Dark Accent 6" w:uiPriority="50"/>
+    <w:lsdException w:name="Grid Table 6 Colorful Accent 6" w:uiPriority="51"/>
+    <w:lsdException w:name="Grid Table 7 Colorful Accent 6" w:uiPriority="52"/>
+    <w:lsdException w:name="List Table 1 Light" w:uiPriority="46"/>
+    <w:lsdException w:name="List Table 2" w:uiPriority="47"/>
+    <w:lsdException w:name="List Table 3" w:uiPriority="48"/>
+    <w:lsdException w:name="List Table 4" w:uiPriority="49"/>
+    <w:lsdException w:name="List Table 5 Dark" w:uiPriority="50"/>
+    <w:lsdException w:name="List Table 6 Colorful" w:uiPriority="51"/>
+    <w:lsdException w:name="List Table 7 Colorful" w:uiPriority="52"/>
+    <w:lsdException w:name="List Table 1 Light Accent 1" w:uiPriority="46"/>
+    <w:lsdException w:name="List Table 2 Accent 1" w:uiPriority="47"/>
+    <w:lsdException w:name="List Table 3 Accent 1" w:uiPriority="48"/>
+    <w:lsdException w:name="List Table 4 Accent 1" w:uiPriority="49"/>
+    <w:lsdException w:name="List Table 5 Dark Accent 1" w:uiPriority="50"/>
+    <w:lsdException w:name="List Table 6 Colorful Accent 1" w:uiPriority="51"/>
+    <w:lsdException w:name="List Table 7 Colorful Accent 1" w:uiPriority="52"/>
+    <w:lsdException w:name="List Table 1 Light Accent 2" w:uiPriority="46"/>
+    <w:lsdException w:name="List Table 2 Accent 2" w:uiPriority="47"/>
+    <w:lsdException w:name="List Table 3 Accent 2" w:uiPriority="48"/>
+    <w:lsdException w:name="List Table 4 Accent 2" w:uiPriority="49"/>
+    <w:lsdException w:name="List Table 5 Dark Accent 2" w:uiPriority="50"/>
+    <w:lsdException w:name="List Table 6 Colorful Accent 2" w:uiPriority="51"/>
+    <w:lsdException w:name="List Table 7 Colorful Accent 2" w:uiPriority="52"/>
+    <w:lsdException w:name="List Table 1 Light Accent 3" w:uiPriority="46"/>
+    <w:lsdException w:name="List Table 2 Accent 3" w:uiPriority="47"/>
+    <w:lsdException w:name="List Table 3 Accent 3" w:uiPriority="48"/>
+    <w:lsdException w:name="List Table 4 Accent 3" w:uiPriority="49"/>
+    <w:lsdException w:name="List Table 5 Dark Accent 3" w:uiPriority="50"/>
+    <w:lsdException w:name="List Table 6 Colorful Accent 3" w:uiPriority="51"/>
+    <w:lsdException w:name="List Table 7 Colorful Accent 3" w:uiPriority="52"/>
+    <w:lsdException w:name="List Table 1 Light Accent 4" w:uiPriority="46"/>
+    <w:lsdException w:name="List Table 2 Accent 4" w:uiPriority="47"/>
+    <w:lsdException w:name="List Table 3 Accent 4" w:uiPriority="48"/>
+    <w:lsdException w:name="List Table 4 Accent 4" w:uiPriority="49"/>
+    <w:lsdException w:name="List Table 5 Dark Accent 4" w:uiPriority="50"/>
+    <w:lsdException w:name="List Table 6 Colorful Accent 4" w:uiPriority="51"/>
+    <w:lsdException w:name="List Table 7 Colorful Accent 4" w:uiPriority="52"/>
+    <w:lsdException w:name="List Table 1 Light Accent 5" w:uiPriority="46"/>
+    <w:lsdException w:name="List Table 2 Accent 5" w:uiPriority="47"/>
+    <w:lsdException w:name="List Table 3 Accent 5" w:uiPriority="48"/>
+    <w:lsdException w:name="List Table 4 Accent 5" w:uiPriority="49"/>
+    <w:lsdException w:name="List Table 5 Dark Accent 5" w:uiPriority="50"/>
+    <w:lsdException w:name="List Table 6 Colorful Accent 5" w:uiPriority="51"/>
+    <w:lsdException w:name="List Table 7 Colorful Accent 5" w:uiPriority="52"/>
+    <w:lsdException w:name="List Table 1 Light Accent 6" w:uiPriority="46"/>
+    <w:lsdException w:name="List Table 2 Accent 6" w:uiPriority="47"/>
+    <w:lsdException w:name="List Table 3 Accent 6" w:uiPriority="48"/>
+    <w:lsdException w:name="List Table 4 Accent 6" w:uiPriority="49"/>
+    <w:lsdException w:name="List Table 5 Dark Accent 6" w:uiPriority="50"/>
+    <w:lsdException w:name="List Table 6 Colorful Accent 6" w:uiPriority="51"/>
+    <w:lsdException w:name="List Table 7 Colorful Accent 6" w:uiPriority="52"/>
   </w:latentStyles>
   <w:style w:type="paragraph" w:default="1" w:styleId="Normal">
     <w:name w:val="Normal"/>
@@ -29172,6 +29400,7 @@
   <w:style w:type="character" w:default="1" w:styleId="Fuentedeprrafopredeter">
     <w:name w:val="Default Paragraph Font"/>
     <w:uiPriority w:val="1"/>
+    <w:semiHidden/>
     <w:unhideWhenUsed/>
   </w:style>
   <w:style w:type="table" w:default="1" w:styleId="Tablanormal">
@@ -29206,7 +29435,7 @@
       </w:tblCellMar>
     </w:tblPr>
   </w:style>
-  <w:style w:type="paragraph" w:styleId="Ttulo">
+  <w:style w:type="paragraph" w:styleId="Puesto">
     <w:name w:val="Title"/>
     <w:basedOn w:val="Normal"/>
     <w:next w:val="Normal"/>
@@ -29243,12 +29472,6 @@
     <w:tblPr>
       <w:tblStyleRowBandSize w:val="1"/>
       <w:tblStyleColBandSize w:val="1"/>
-      <w:tblCellMar>
-        <w:top w:w="0" w:type="dxa"/>
-        <w:left w:w="0" w:type="dxa"/>
-        <w:bottom w:w="0" w:type="dxa"/>
-        <w:right w:w="0" w:type="dxa"/>
-      </w:tblCellMar>
     </w:tblPr>
   </w:style>
   <w:style w:type="table" w:customStyle="1" w:styleId="a0">
@@ -29312,9 +29535,7 @@
       <w:tblStyleRowBandSize w:val="1"/>
       <w:tblStyleColBandSize w:val="1"/>
       <w:tblCellMar>
-        <w:top w:w="0" w:type="dxa"/>
         <w:left w:w="115" w:type="dxa"/>
-        <w:bottom w:w="0" w:type="dxa"/>
         <w:right w:w="115" w:type="dxa"/>
       </w:tblCellMar>
     </w:tblPr>
@@ -29328,9 +29549,7 @@
       <w:tblStyleRowBandSize w:val="1"/>
       <w:tblStyleColBandSize w:val="1"/>
       <w:tblCellMar>
-        <w:top w:w="0" w:type="dxa"/>
         <w:left w:w="115" w:type="dxa"/>
-        <w:bottom w:w="0" w:type="dxa"/>
         <w:right w:w="115" w:type="dxa"/>
       </w:tblCellMar>
     </w:tblPr>
@@ -29344,9 +29563,7 @@
       <w:tblStyleRowBandSize w:val="1"/>
       <w:tblStyleColBandSize w:val="1"/>
       <w:tblCellMar>
-        <w:top w:w="0" w:type="dxa"/>
         <w:left w:w="115" w:type="dxa"/>
-        <w:bottom w:w="0" w:type="dxa"/>
         <w:right w:w="115" w:type="dxa"/>
       </w:tblCellMar>
     </w:tblPr>
@@ -29360,9 +29577,7 @@
       <w:tblStyleRowBandSize w:val="1"/>
       <w:tblStyleColBandSize w:val="1"/>
       <w:tblCellMar>
-        <w:top w:w="0" w:type="dxa"/>
         <w:left w:w="115" w:type="dxa"/>
-        <w:bottom w:w="0" w:type="dxa"/>
         <w:right w:w="115" w:type="dxa"/>
       </w:tblCellMar>
     </w:tblPr>
@@ -29376,9 +29591,7 @@
       <w:tblStyleRowBandSize w:val="1"/>
       <w:tblStyleColBandSize w:val="1"/>
       <w:tblCellMar>
-        <w:top w:w="0" w:type="dxa"/>
         <w:left w:w="115" w:type="dxa"/>
-        <w:bottom w:w="0" w:type="dxa"/>
         <w:right w:w="115" w:type="dxa"/>
       </w:tblCellMar>
     </w:tblPr>
@@ -29392,9 +29605,7 @@
       <w:tblStyleRowBandSize w:val="1"/>
       <w:tblStyleColBandSize w:val="1"/>
       <w:tblCellMar>
-        <w:top w:w="0" w:type="dxa"/>
         <w:left w:w="115" w:type="dxa"/>
-        <w:bottom w:w="0" w:type="dxa"/>
         <w:right w:w="115" w:type="dxa"/>
       </w:tblCellMar>
     </w:tblPr>
@@ -29408,9 +29619,7 @@
       <w:tblStyleRowBandSize w:val="1"/>
       <w:tblStyleColBandSize w:val="1"/>
       <w:tblCellMar>
-        <w:top w:w="0" w:type="dxa"/>
         <w:left w:w="115" w:type="dxa"/>
-        <w:bottom w:w="0" w:type="dxa"/>
         <w:right w:w="115" w:type="dxa"/>
       </w:tblCellMar>
     </w:tblPr>
@@ -29424,9 +29633,7 @@
       <w:tblStyleRowBandSize w:val="1"/>
       <w:tblStyleColBandSize w:val="1"/>
       <w:tblCellMar>
-        <w:top w:w="0" w:type="dxa"/>
         <w:left w:w="115" w:type="dxa"/>
-        <w:bottom w:w="0" w:type="dxa"/>
         <w:right w:w="115" w:type="dxa"/>
       </w:tblCellMar>
     </w:tblPr>
@@ -29533,17 +29740,10 @@
     <w:tblPr>
       <w:tblStyleRowBandSize w:val="1"/>
       <w:tblStyleColBandSize w:val="1"/>
-      <w:tblInd w:w="0" w:type="dxa"/>
       <w:tblBorders>
         <w:top w:val="single" w:sz="18" w:space="0" w:color="auto"/>
         <w:bottom w:val="single" w:sz="18" w:space="0" w:color="auto"/>
       </w:tblBorders>
-      <w:tblCellMar>
-        <w:top w:w="0" w:type="dxa"/>
-        <w:left w:w="108" w:type="dxa"/>
-        <w:bottom w:w="0" w:type="dxa"/>
-        <w:right w:w="108" w:type="dxa"/>
-      </w:tblCellMar>
     </w:tblPr>
     <w:tblStylePr w:type="firstRow">
       <w:pPr>
@@ -29680,7 +29880,6 @@
       <w:spacing w:after="0" w:line="240" w:lineRule="auto"/>
     </w:pPr>
     <w:tblPr>
-      <w:tblInd w:w="0" w:type="dxa"/>
       <w:tblBorders>
         <w:top w:val="single" w:sz="4" w:space="0" w:color="auto"/>
         <w:left w:val="single" w:sz="4" w:space="0" w:color="auto"/>
@@ -29689,12 +29888,6 @@
         <w:insideH w:val="single" w:sz="4" w:space="0" w:color="auto"/>
         <w:insideV w:val="single" w:sz="4" w:space="0" w:color="auto"/>
       </w:tblBorders>
-      <w:tblCellMar>
-        <w:top w:w="0" w:type="dxa"/>
-        <w:left w:w="108" w:type="dxa"/>
-        <w:bottom w:w="0" w:type="dxa"/>
-        <w:right w:w="108" w:type="dxa"/>
-      </w:tblCellMar>
     </w:tblPr>
   </w:style>
   <w:style w:type="table" w:customStyle="1" w:styleId="Tablanormal31">
@@ -29708,1020 +29901,6 @@
     <w:tblPr>
       <w:tblStyleRowBandSize w:val="1"/>
       <w:tblStyleColBandSize w:val="1"/>
-      <w:tblInd w:w="0" w:type="dxa"/>
-      <w:tblCellMar>
-        <w:top w:w="0" w:type="dxa"/>
-        <w:left w:w="108" w:type="dxa"/>
-        <w:bottom w:w="0" w:type="dxa"/>
-        <w:right w:w="108" w:type="dxa"/>
-      </w:tblCellMar>
-    </w:tblPr>
-    <w:tblStylePr w:type="firstRow">
-      <w:rPr>
-        <w:b/>
-        <w:bCs/>
-        <w:caps/>
-      </w:rPr>
-      <w:tblPr/>
-      <w:tcPr>
-        <w:tcBorders>
-          <w:bottom w:val="single" w:sz="4" w:space="0" w:color="7F7F7F" w:themeColor="text1" w:themeTint="80"/>
-        </w:tcBorders>
-      </w:tcPr>
-    </w:tblStylePr>
-    <w:tblStylePr w:type="lastRow">
-      <w:rPr>
-        <w:b/>
-        <w:bCs/>
-        <w:caps/>
-      </w:rPr>
-      <w:tblPr/>
-      <w:tcPr>
-        <w:tcBorders>
-          <w:top w:val="nil"/>
-        </w:tcBorders>
-      </w:tcPr>
-    </w:tblStylePr>
-    <w:tblStylePr w:type="firstCol">
-      <w:rPr>
-        <w:b/>
-        <w:bCs/>
-        <w:caps/>
-      </w:rPr>
-      <w:tblPr/>
-      <w:tcPr>
-        <w:tcBorders>
-          <w:right w:val="single" w:sz="4" w:space="0" w:color="7F7F7F" w:themeColor="text1" w:themeTint="80"/>
-        </w:tcBorders>
-      </w:tcPr>
-    </w:tblStylePr>
-    <w:tblStylePr w:type="lastCol">
-      <w:rPr>
-        <w:b/>
-        <w:bCs/>
-        <w:caps/>
-      </w:rPr>
-      <w:tblPr/>
-      <w:tcPr>
-        <w:tcBorders>
-          <w:left w:val="nil"/>
-        </w:tcBorders>
-      </w:tcPr>
-    </w:tblStylePr>
-    <w:tblStylePr w:type="band1Vert">
-      <w:tblPr/>
-      <w:tcPr>
-        <w:shd w:val="clear" w:color="auto" w:fill="F2F2F2" w:themeFill="background1" w:themeFillShade="F2"/>
-      </w:tcPr>
-    </w:tblStylePr>
-    <w:tblStylePr w:type="band1Horz">
-      <w:tblPr/>
-      <w:tcPr>
-        <w:shd w:val="clear" w:color="auto" w:fill="F2F2F2" w:themeFill="background1" w:themeFillShade="F2"/>
-      </w:tcPr>
-    </w:tblStylePr>
-    <w:tblStylePr w:type="neCell">
-      <w:tblPr/>
-      <w:tcPr>
-        <w:tcBorders>
-          <w:left w:val="nil"/>
-        </w:tcBorders>
-      </w:tcPr>
-    </w:tblStylePr>
-    <w:tblStylePr w:type="nwCell">
-      <w:tblPr/>
-      <w:tcPr>
-        <w:tcBorders>
-          <w:right w:val="nil"/>
-        </w:tcBorders>
-      </w:tcPr>
-    </w:tblStylePr>
-  </w:style>
-  <w:style w:type="paragraph" w:styleId="Prrafodelista">
-    <w:name w:val="List Paragraph"/>
-    <w:basedOn w:val="Normal"/>
-    <w:uiPriority w:val="34"/>
-    <w:qFormat/>
-    <w:rsid w:val="007D57A5"/>
-    <w:pPr>
-      <w:ind w:left="720"/>
-      <w:contextualSpacing/>
-    </w:pPr>
-  </w:style>
-  <w:style w:type="paragraph" w:styleId="TtulodeTDC">
-    <w:name w:val="TOC Heading"/>
-    <w:basedOn w:val="Ttulo1"/>
-    <w:next w:val="Normal"/>
-    <w:uiPriority w:val="39"/>
-    <w:unhideWhenUsed/>
-    <w:qFormat/>
-    <w:rsid w:val="00B81116"/>
-    <w:pPr>
-      <w:spacing w:before="240" w:after="0" w:line="259" w:lineRule="auto"/>
-      <w:contextualSpacing w:val="0"/>
-      <w:outlineLvl w:val="9"/>
-    </w:pPr>
-    <w:rPr>
-      <w:rFonts w:asciiTheme="majorHAnsi" w:eastAsiaTheme="majorEastAsia" w:hAnsiTheme="majorHAnsi" w:cstheme="majorBidi"/>
-      <w:b w:val="0"/>
-      <w:color w:val="365F91" w:themeColor="accent1" w:themeShade="BF"/>
-      <w:sz w:val="32"/>
-      <w:szCs w:val="32"/>
-      <w:lang w:val="es-ES" w:eastAsia="es-ES"/>
-    </w:rPr>
-  </w:style>
-  <w:style w:type="paragraph" w:styleId="TDC2">
-    <w:name w:val="toc 2"/>
-    <w:basedOn w:val="Normal"/>
-    <w:next w:val="Normal"/>
-    <w:autoRedefine/>
-    <w:uiPriority w:val="39"/>
-    <w:unhideWhenUsed/>
-    <w:rsid w:val="00B81116"/>
-    <w:pPr>
-      <w:spacing w:after="100"/>
-      <w:ind w:left="220"/>
-    </w:pPr>
-  </w:style>
-  <w:style w:type="character" w:styleId="Hipervnculo">
-    <w:name w:val="Hyperlink"/>
-    <w:basedOn w:val="Fuentedeprrafopredeter"/>
-    <w:uiPriority w:val="99"/>
-    <w:unhideWhenUsed/>
-    <w:rsid w:val="00B81116"/>
-    <w:rPr>
-      <w:color w:val="0000FF" w:themeColor="hyperlink"/>
-      <w:u w:val="single"/>
-    </w:rPr>
-  </w:style>
-  <w:style w:type="paragraph" w:styleId="TDC3">
-    <w:name w:val="toc 3"/>
-    <w:basedOn w:val="Normal"/>
-    <w:next w:val="Normal"/>
-    <w:autoRedefine/>
-    <w:uiPriority w:val="39"/>
-    <w:unhideWhenUsed/>
-    <w:rsid w:val="00146F46"/>
-    <w:pPr>
-      <w:spacing w:after="100"/>
-      <w:ind w:left="440"/>
-    </w:pPr>
-  </w:style>
-  <w:style w:type="character" w:customStyle="1" w:styleId="apple-converted-space">
-    <w:name w:val="apple-converted-space"/>
-    <w:basedOn w:val="Fuentedeprrafopredeter"/>
-    <w:rsid w:val="00C813F6"/>
-  </w:style>
-  <w:style w:type="character" w:styleId="Textoennegrita">
-    <w:name w:val="Strong"/>
-    <w:basedOn w:val="Fuentedeprrafopredeter"/>
-    <w:uiPriority w:val="22"/>
-    <w:qFormat/>
-    <w:rsid w:val="00016D2E"/>
-    <w:rPr>
-      <w:b/>
-      <w:bCs/>
-    </w:rPr>
-  </w:style>
-  <w:style w:type="paragraph" w:styleId="Sinespaciado">
-    <w:name w:val="No Spacing"/>
-    <w:uiPriority w:val="1"/>
-    <w:qFormat/>
-    <w:rsid w:val="00473721"/>
-    <w:pPr>
-      <w:spacing w:after="0" w:line="240" w:lineRule="auto"/>
-    </w:pPr>
-  </w:style>
-  <w:style w:type="paragraph" w:styleId="TDC1">
-    <w:name w:val="toc 1"/>
-    <w:basedOn w:val="Normal"/>
-    <w:next w:val="Normal"/>
-    <w:autoRedefine/>
-    <w:uiPriority w:val="39"/>
-    <w:unhideWhenUsed/>
-    <w:rsid w:val="001F3A87"/>
-    <w:pPr>
-      <w:spacing w:after="100"/>
-    </w:pPr>
-  </w:style>
-  <w:style w:type="character" w:customStyle="1" w:styleId="Ttulo3Car">
-    <w:name w:val="Título 3 Car"/>
-    <w:basedOn w:val="Fuentedeprrafopredeter"/>
-    <w:link w:val="Ttulo3"/>
-    <w:rsid w:val="00AF72CD"/>
-    <w:rPr>
-      <w:b/>
-      <w:sz w:val="28"/>
-    </w:rPr>
-  </w:style>
-</w:styles>
-</file>
-
-<file path=word/stylesWithEffects.xml><?xml version="1.0" encoding="utf-8"?>
-<w:styles xmlns:wpc="http://schemas.microsoft.com/office/word/2010/wordprocessingCanvas" xmlns:mc="http://schemas.openxmlformats.org/markup-compatibility/2006" xmlns:o="urn:schemas-microsoft-com:office:office" xmlns:r="http://schemas.openxmlformats.org/officeDocument/2006/relationships" xmlns:m="http://schemas.openxmlformats.org/officeDocument/2006/math" xmlns:v="urn:schemas-microsoft-com:vml" xmlns:wp14="http://schemas.microsoft.com/office/word/2010/wordprocessingDrawing" xmlns:wp="http://schemas.openxmlformats.org/drawingml/2006/wordprocessingDrawing" xmlns:w10="urn:schemas-microsoft-com:office:word" xmlns:w="http://schemas.openxmlformats.org/wordprocessingml/2006/main" xmlns:w14="http://schemas.microsoft.com/office/word/2010/wordml" xmlns:wpg="http://schemas.microsoft.com/office/word/2010/wordprocessingGroup" xmlns:wpi="http://schemas.microsoft.com/office/word/2010/wordprocessingInk" xmlns:wne="http://schemas.microsoft.com/office/word/2006/wordml" xmlns:wps="http://schemas.microsoft.com/office/word/2010/wordprocessingShape" mc:Ignorable="w14 wp14">
-  <w:docDefaults>
-    <w:rPrDefault>
-      <w:rPr>
-        <w:rFonts w:ascii="Calibri" w:eastAsia="Calibri" w:hAnsi="Calibri" w:cs="Calibri"/>
-        <w:color w:val="000000"/>
-        <w:sz w:val="22"/>
-        <w:lang w:val="es-MX" w:eastAsia="es-MX" w:bidi="ar-SA"/>
-      </w:rPr>
-    </w:rPrDefault>
-    <w:pPrDefault>
-      <w:pPr>
-        <w:spacing w:after="200" w:line="276" w:lineRule="auto"/>
-      </w:pPr>
-    </w:pPrDefault>
-  </w:docDefaults>
-  <w:latentStyles w:defLockedState="0" w:defUIPriority="99" w:defSemiHidden="1" w:defUnhideWhenUsed="1" w:defQFormat="0" w:count="267">
-    <w:lsdException w:name="Normal" w:semiHidden="0" w:uiPriority="0" w:unhideWhenUsed="0" w:qFormat="1"/>
-    <w:lsdException w:name="heading 1" w:semiHidden="0" w:uiPriority="9" w:unhideWhenUsed="0" w:qFormat="1"/>
-    <w:lsdException w:name="heading 2" w:uiPriority="9" w:qFormat="1"/>
-    <w:lsdException w:name="heading 3" w:uiPriority="0" w:qFormat="1"/>
-    <w:lsdException w:name="heading 4" w:uiPriority="9" w:qFormat="1"/>
-    <w:lsdException w:name="heading 5" w:uiPriority="9" w:qFormat="1"/>
-    <w:lsdException w:name="heading 6" w:uiPriority="9" w:qFormat="1"/>
-    <w:lsdException w:name="heading 7" w:uiPriority="9" w:qFormat="1"/>
-    <w:lsdException w:name="heading 8" w:uiPriority="9" w:qFormat="1"/>
-    <w:lsdException w:name="heading 9" w:uiPriority="9" w:qFormat="1"/>
-    <w:lsdException w:name="toc 1" w:uiPriority="39"/>
-    <w:lsdException w:name="toc 2" w:uiPriority="39"/>
-    <w:lsdException w:name="toc 3" w:uiPriority="39"/>
-    <w:lsdException w:name="toc 4" w:uiPriority="39"/>
-    <w:lsdException w:name="toc 5" w:uiPriority="39"/>
-    <w:lsdException w:name="toc 6" w:uiPriority="39"/>
-    <w:lsdException w:name="toc 7" w:uiPriority="39"/>
-    <w:lsdException w:name="toc 8" w:uiPriority="39"/>
-    <w:lsdException w:name="toc 9" w:uiPriority="39"/>
-    <w:lsdException w:name="header" w:uiPriority="0"/>
-    <w:lsdException w:name="caption" w:uiPriority="35" w:qFormat="1"/>
-    <w:lsdException w:name="Title" w:semiHidden="0" w:uiPriority="10" w:unhideWhenUsed="0" w:qFormat="1"/>
-    <w:lsdException w:name="Default Paragraph Font" w:uiPriority="1"/>
-    <w:lsdException w:name="Subtitle" w:semiHidden="0" w:uiPriority="11" w:unhideWhenUsed="0" w:qFormat="1"/>
-    <w:lsdException w:name="Strong" w:semiHidden="0" w:uiPriority="22" w:unhideWhenUsed="0" w:qFormat="1"/>
-    <w:lsdException w:name="Emphasis" w:semiHidden="0" w:uiPriority="20" w:unhideWhenUsed="0" w:qFormat="1"/>
-    <w:lsdException w:name="Normal Table" w:semiHidden="0" w:unhideWhenUsed="0"/>
-    <w:lsdException w:name="Table Web 3" w:semiHidden="0" w:unhideWhenUsed="0"/>
-    <w:lsdException w:name="Table Grid" w:semiHidden="0" w:uiPriority="39" w:unhideWhenUsed="0"/>
-    <w:lsdException w:name="Table Theme" w:semiHidden="0" w:unhideWhenUsed="0"/>
-    <w:lsdException w:name="Placeholder Text" w:unhideWhenUsed="0"/>
-    <w:lsdException w:name="No Spacing" w:semiHidden="0" w:uiPriority="1" w:unhideWhenUsed="0" w:qFormat="1"/>
-    <w:lsdException w:name="Light Shading" w:semiHidden="0" w:uiPriority="60" w:unhideWhenUsed="0"/>
-    <w:lsdException w:name="Light List" w:semiHidden="0" w:uiPriority="61" w:unhideWhenUsed="0"/>
-    <w:lsdException w:name="Light Grid" w:semiHidden="0" w:uiPriority="62" w:unhideWhenUsed="0"/>
-    <w:lsdException w:name="Medium Shading 1" w:semiHidden="0" w:uiPriority="63" w:unhideWhenUsed="0"/>
-    <w:lsdException w:name="Medium Shading 2" w:semiHidden="0" w:uiPriority="64" w:unhideWhenUsed="0"/>
-    <w:lsdException w:name="Medium List 1" w:semiHidden="0" w:uiPriority="65" w:unhideWhenUsed="0"/>
-    <w:lsdException w:name="Medium List 2" w:semiHidden="0" w:uiPriority="66" w:unhideWhenUsed="0"/>
-    <w:lsdException w:name="Medium Grid 1" w:semiHidden="0" w:uiPriority="67" w:unhideWhenUsed="0"/>
-    <w:lsdException w:name="Medium Grid 2" w:semiHidden="0" w:uiPriority="68" w:unhideWhenUsed="0"/>
-    <w:lsdException w:name="Medium Grid 3" w:semiHidden="0" w:uiPriority="69" w:unhideWhenUsed="0"/>
-    <w:lsdException w:name="Dark List" w:semiHidden="0" w:uiPriority="70" w:unhideWhenUsed="0"/>
-    <w:lsdException w:name="Colorful Shading" w:semiHidden="0" w:uiPriority="71" w:unhideWhenUsed="0"/>
-    <w:lsdException w:name="Colorful List" w:semiHidden="0" w:uiPriority="72" w:unhideWhenUsed="0"/>
-    <w:lsdException w:name="Colorful Grid" w:semiHidden="0" w:uiPriority="73" w:unhideWhenUsed="0"/>
-    <w:lsdException w:name="Light Shading Accent 1" w:semiHidden="0" w:uiPriority="60" w:unhideWhenUsed="0"/>
-    <w:lsdException w:name="Light List Accent 1" w:semiHidden="0" w:uiPriority="61" w:unhideWhenUsed="0"/>
-    <w:lsdException w:name="Light Grid Accent 1" w:semiHidden="0" w:uiPriority="62" w:unhideWhenUsed="0"/>
-    <w:lsdException w:name="Medium Shading 1 Accent 1" w:semiHidden="0" w:uiPriority="63" w:unhideWhenUsed="0"/>
-    <w:lsdException w:name="Medium Shading 2 Accent 1" w:semiHidden="0" w:uiPriority="64" w:unhideWhenUsed="0"/>
-    <w:lsdException w:name="Medium List 1 Accent 1" w:semiHidden="0" w:uiPriority="65" w:unhideWhenUsed="0"/>
-    <w:lsdException w:name="Revision" w:unhideWhenUsed="0"/>
-    <w:lsdException w:name="List Paragraph" w:semiHidden="0" w:uiPriority="34" w:unhideWhenUsed="0" w:qFormat="1"/>
-    <w:lsdException w:name="Quote" w:semiHidden="0" w:uiPriority="29" w:unhideWhenUsed="0" w:qFormat="1"/>
-    <w:lsdException w:name="Intense Quote" w:semiHidden="0" w:uiPriority="30" w:unhideWhenUsed="0" w:qFormat="1"/>
-    <w:lsdException w:name="Medium List 2 Accent 1" w:semiHidden="0" w:uiPriority="66" w:unhideWhenUsed="0"/>
-    <w:lsdException w:name="Medium Grid 1 Accent 1" w:semiHidden="0" w:uiPriority="67" w:unhideWhenUsed="0"/>
-    <w:lsdException w:name="Medium Grid 2 Accent 1" w:semiHidden="0" w:uiPriority="68" w:unhideWhenUsed="0"/>
-    <w:lsdException w:name="Medium Grid 3 Accent 1" w:semiHidden="0" w:uiPriority="69" w:unhideWhenUsed="0"/>
-    <w:lsdException w:name="Dark List Accent 1" w:semiHidden="0" w:uiPriority="70" w:unhideWhenUsed="0"/>
-    <w:lsdException w:name="Colorful Shading Accent 1" w:semiHidden="0" w:uiPriority="71" w:unhideWhenUsed="0"/>
-    <w:lsdException w:name="Colorful List Accent 1" w:semiHidden="0" w:uiPriority="72" w:unhideWhenUsed="0"/>
-    <w:lsdException w:name="Colorful Grid Accent 1" w:semiHidden="0" w:uiPriority="73" w:unhideWhenUsed="0"/>
-    <w:lsdException w:name="Light Shading Accent 2" w:semiHidden="0" w:uiPriority="60" w:unhideWhenUsed="0"/>
-    <w:lsdException w:name="Light List Accent 2" w:semiHidden="0" w:uiPriority="61" w:unhideWhenUsed="0"/>
-    <w:lsdException w:name="Light Grid Accent 2" w:semiHidden="0" w:uiPriority="62" w:unhideWhenUsed="0"/>
-    <w:lsdException w:name="Medium Shading 1 Accent 2" w:semiHidden="0" w:uiPriority="63" w:unhideWhenUsed="0"/>
-    <w:lsdException w:name="Medium Shading 2 Accent 2" w:semiHidden="0" w:uiPriority="64" w:unhideWhenUsed="0"/>
-    <w:lsdException w:name="Medium List 1 Accent 2" w:semiHidden="0" w:uiPriority="65" w:unhideWhenUsed="0"/>
-    <w:lsdException w:name="Medium List 2 Accent 2" w:semiHidden="0" w:uiPriority="66" w:unhideWhenUsed="0"/>
-    <w:lsdException w:name="Medium Grid 1 Accent 2" w:semiHidden="0" w:uiPriority="67" w:unhideWhenUsed="0"/>
-    <w:lsdException w:name="Medium Grid 2 Accent 2" w:semiHidden="0" w:uiPriority="68" w:unhideWhenUsed="0"/>
-    <w:lsdException w:name="Medium Grid 3 Accent 2" w:semiHidden="0" w:uiPriority="69" w:unhideWhenUsed="0"/>
-    <w:lsdException w:name="Dark List Accent 2" w:semiHidden="0" w:uiPriority="70" w:unhideWhenUsed="0"/>
-    <w:lsdException w:name="Colorful Shading Accent 2" w:semiHidden="0" w:uiPriority="71" w:unhideWhenUsed="0"/>
-    <w:lsdException w:name="Colorful List Accent 2" w:semiHidden="0" w:uiPriority="72" w:unhideWhenUsed="0"/>
-    <w:lsdException w:name="Colorful Grid Accent 2" w:semiHidden="0" w:uiPriority="73" w:unhideWhenUsed="0"/>
-    <w:lsdException w:name="Light Shading Accent 3" w:semiHidden="0" w:uiPriority="60" w:unhideWhenUsed="0"/>
-    <w:lsdException w:name="Light List Accent 3" w:semiHidden="0" w:uiPriority="61" w:unhideWhenUsed="0"/>
-    <w:lsdException w:name="Light Grid Accent 3" w:semiHidden="0" w:uiPriority="62" w:unhideWhenUsed="0"/>
-    <w:lsdException w:name="Medium Shading 1 Accent 3" w:semiHidden="0" w:uiPriority="63" w:unhideWhenUsed="0"/>
-    <w:lsdException w:name="Medium Shading 2 Accent 3" w:semiHidden="0" w:uiPriority="64" w:unhideWhenUsed="0"/>
-    <w:lsdException w:name="Medium List 1 Accent 3" w:semiHidden="0" w:uiPriority="65" w:unhideWhenUsed="0"/>
-    <w:lsdException w:name="Medium List 2 Accent 3" w:semiHidden="0" w:uiPriority="66" w:unhideWhenUsed="0"/>
-    <w:lsdException w:name="Medium Grid 1 Accent 3" w:semiHidden="0" w:uiPriority="67" w:unhideWhenUsed="0"/>
-    <w:lsdException w:name="Medium Grid 2 Accent 3" w:semiHidden="0" w:uiPriority="68" w:unhideWhenUsed="0"/>
-    <w:lsdException w:name="Medium Grid 3 Accent 3" w:semiHidden="0" w:uiPriority="69" w:unhideWhenUsed="0"/>
-    <w:lsdException w:name="Dark List Accent 3" w:semiHidden="0" w:uiPriority="70" w:unhideWhenUsed="0"/>
-    <w:lsdException w:name="Colorful Shading Accent 3" w:semiHidden="0" w:uiPriority="71" w:unhideWhenUsed="0"/>
-    <w:lsdException w:name="Colorful List Accent 3" w:semiHidden="0" w:uiPriority="72" w:unhideWhenUsed="0"/>
-    <w:lsdException w:name="Colorful Grid Accent 3" w:semiHidden="0" w:uiPriority="73" w:unhideWhenUsed="0"/>
-    <w:lsdException w:name="Light Shading Accent 4" w:semiHidden="0" w:uiPriority="60" w:unhideWhenUsed="0"/>
-    <w:lsdException w:name="Light List Accent 4" w:semiHidden="0" w:uiPriority="61" w:unhideWhenUsed="0"/>
-    <w:lsdException w:name="Light Grid Accent 4" w:semiHidden="0" w:uiPriority="62" w:unhideWhenUsed="0"/>
-    <w:lsdException w:name="Medium Shading 1 Accent 4" w:semiHidden="0" w:uiPriority="63" w:unhideWhenUsed="0"/>
-    <w:lsdException w:name="Medium Shading 2 Accent 4" w:semiHidden="0" w:uiPriority="64" w:unhideWhenUsed="0"/>
-    <w:lsdException w:name="Medium List 1 Accent 4" w:semiHidden="0" w:uiPriority="65" w:unhideWhenUsed="0"/>
-    <w:lsdException w:name="Medium List 2 Accent 4" w:semiHidden="0" w:uiPriority="66" w:unhideWhenUsed="0"/>
-    <w:lsdException w:name="Medium Grid 1 Accent 4" w:semiHidden="0" w:uiPriority="67" w:unhideWhenUsed="0"/>
-    <w:lsdException w:name="Medium Grid 2 Accent 4" w:semiHidden="0" w:uiPriority="68" w:unhideWhenUsed="0"/>
-    <w:lsdException w:name="Medium Grid 3 Accent 4" w:semiHidden="0" w:uiPriority="69" w:unhideWhenUsed="0"/>
-    <w:lsdException w:name="Dark List Accent 4" w:semiHidden="0" w:uiPriority="70" w:unhideWhenUsed="0"/>
-    <w:lsdException w:name="Colorful Shading Accent 4" w:semiHidden="0" w:uiPriority="71" w:unhideWhenUsed="0"/>
-    <w:lsdException w:name="Colorful List Accent 4" w:semiHidden="0" w:uiPriority="72" w:unhideWhenUsed="0"/>
-    <w:lsdException w:name="Colorful Grid Accent 4" w:semiHidden="0" w:uiPriority="73" w:unhideWhenUsed="0"/>
-    <w:lsdException w:name="Light Shading Accent 5" w:semiHidden="0" w:uiPriority="60" w:unhideWhenUsed="0"/>
-    <w:lsdException w:name="Light List Accent 5" w:semiHidden="0" w:uiPriority="61" w:unhideWhenUsed="0"/>
-    <w:lsdException w:name="Light Grid Accent 5" w:semiHidden="0" w:uiPriority="62" w:unhideWhenUsed="0"/>
-    <w:lsdException w:name="Medium Shading 1 Accent 5" w:semiHidden="0" w:uiPriority="63" w:unhideWhenUsed="0"/>
-    <w:lsdException w:name="Medium Shading 2 Accent 5" w:semiHidden="0" w:uiPriority="64" w:unhideWhenUsed="0"/>
-    <w:lsdException w:name="Medium List 1 Accent 5" w:semiHidden="0" w:uiPriority="65" w:unhideWhenUsed="0"/>
-    <w:lsdException w:name="Medium List 2 Accent 5" w:semiHidden="0" w:uiPriority="66" w:unhideWhenUsed="0"/>
-    <w:lsdException w:name="Medium Grid 1 Accent 5" w:semiHidden="0" w:uiPriority="67" w:unhideWhenUsed="0"/>
-    <w:lsdException w:name="Medium Grid 2 Accent 5" w:semiHidden="0" w:uiPriority="68" w:unhideWhenUsed="0"/>
-    <w:lsdException w:name="Medium Grid 3 Accent 5" w:semiHidden="0" w:uiPriority="69" w:unhideWhenUsed="0"/>
-    <w:lsdException w:name="Dark List Accent 5" w:semiHidden="0" w:uiPriority="70" w:unhideWhenUsed="0"/>
-    <w:lsdException w:name="Colorful Shading Accent 5" w:semiHidden="0" w:uiPriority="71" w:unhideWhenUsed="0"/>
-    <w:lsdException w:name="Colorful List Accent 5" w:semiHidden="0" w:uiPriority="72" w:unhideWhenUsed="0"/>
-    <w:lsdException w:name="Colorful Grid Accent 5" w:semiHidden="0" w:uiPriority="73" w:unhideWhenUsed="0"/>
-    <w:lsdException w:name="Light Shading Accent 6" w:semiHidden="0" w:uiPriority="60" w:unhideWhenUsed="0"/>
-    <w:lsdException w:name="Light List Accent 6" w:semiHidden="0" w:uiPriority="61" w:unhideWhenUsed="0"/>
-    <w:lsdException w:name="Light Grid Accent 6" w:semiHidden="0" w:uiPriority="62" w:unhideWhenUsed="0"/>
-    <w:lsdException w:name="Medium Shading 1 Accent 6" w:semiHidden="0" w:uiPriority="63" w:unhideWhenUsed="0"/>
-    <w:lsdException w:name="Medium Shading 2 Accent 6" w:semiHidden="0" w:uiPriority="64" w:unhideWhenUsed="0"/>
-    <w:lsdException w:name="Medium List 1 Accent 6" w:semiHidden="0" w:uiPriority="65" w:unhideWhenUsed="0"/>
-    <w:lsdException w:name="Medium List 2 Accent 6" w:semiHidden="0" w:uiPriority="66" w:unhideWhenUsed="0"/>
-    <w:lsdException w:name="Medium Grid 1 Accent 6" w:semiHidden="0" w:uiPriority="67" w:unhideWhenUsed="0"/>
-    <w:lsdException w:name="Medium Grid 2 Accent 6" w:semiHidden="0" w:uiPriority="68" w:unhideWhenUsed="0"/>
-    <w:lsdException w:name="Medium Grid 3 Accent 6" w:semiHidden="0" w:uiPriority="69" w:unhideWhenUsed="0"/>
-    <w:lsdException w:name="Dark List Accent 6" w:semiHidden="0" w:uiPriority="70" w:unhideWhenUsed="0"/>
-    <w:lsdException w:name="Colorful Shading Accent 6" w:semiHidden="0" w:uiPriority="71" w:unhideWhenUsed="0"/>
-    <w:lsdException w:name="Colorful List Accent 6" w:semiHidden="0" w:uiPriority="72" w:unhideWhenUsed="0"/>
-    <w:lsdException w:name="Colorful Grid Accent 6" w:semiHidden="0" w:uiPriority="73" w:unhideWhenUsed="0"/>
-    <w:lsdException w:name="Subtle Emphasis" w:semiHidden="0" w:uiPriority="19" w:unhideWhenUsed="0" w:qFormat="1"/>
-    <w:lsdException w:name="Intense Emphasis" w:semiHidden="0" w:uiPriority="21" w:unhideWhenUsed="0" w:qFormat="1"/>
-    <w:lsdException w:name="Subtle Reference" w:semiHidden="0" w:uiPriority="31" w:unhideWhenUsed="0" w:qFormat="1"/>
-    <w:lsdException w:name="Intense Reference" w:semiHidden="0" w:uiPriority="32" w:unhideWhenUsed="0" w:qFormat="1"/>
-    <w:lsdException w:name="Book Title" w:semiHidden="0" w:uiPriority="33" w:unhideWhenUsed="0" w:qFormat="1"/>
-    <w:lsdException w:name="Bibliography" w:uiPriority="37"/>
-    <w:lsdException w:name="TOC Heading" w:uiPriority="39" w:qFormat="1"/>
-  </w:latentStyles>
-  <w:style w:type="paragraph" w:default="1" w:styleId="Normal">
-    <w:name w:val="Normal"/>
-  </w:style>
-  <w:style w:type="paragraph" w:styleId="Ttulo1">
-    <w:name w:val="heading 1"/>
-    <w:basedOn w:val="Normal"/>
-    <w:next w:val="Normal"/>
-    <w:pPr>
-      <w:keepNext/>
-      <w:keepLines/>
-      <w:spacing w:before="480" w:after="120"/>
-      <w:contextualSpacing/>
-      <w:outlineLvl w:val="0"/>
-    </w:pPr>
-    <w:rPr>
-      <w:b/>
-      <w:sz w:val="48"/>
-    </w:rPr>
-  </w:style>
-  <w:style w:type="paragraph" w:styleId="Ttulo2">
-    <w:name w:val="heading 2"/>
-    <w:basedOn w:val="Normal"/>
-    <w:next w:val="Normal"/>
-    <w:pPr>
-      <w:keepNext/>
-      <w:keepLines/>
-      <w:spacing w:before="360" w:after="80"/>
-      <w:contextualSpacing/>
-      <w:outlineLvl w:val="1"/>
-    </w:pPr>
-    <w:rPr>
-      <w:b/>
-      <w:sz w:val="36"/>
-    </w:rPr>
-  </w:style>
-  <w:style w:type="paragraph" w:styleId="Ttulo3">
-    <w:name w:val="heading 3"/>
-    <w:basedOn w:val="Normal"/>
-    <w:next w:val="Normal"/>
-    <w:link w:val="Ttulo3Car"/>
-    <w:pPr>
-      <w:keepNext/>
-      <w:keepLines/>
-      <w:spacing w:before="280" w:after="80"/>
-      <w:contextualSpacing/>
-      <w:outlineLvl w:val="2"/>
-    </w:pPr>
-    <w:rPr>
-      <w:b/>
-      <w:sz w:val="28"/>
-    </w:rPr>
-  </w:style>
-  <w:style w:type="paragraph" w:styleId="Ttulo4">
-    <w:name w:val="heading 4"/>
-    <w:basedOn w:val="Normal"/>
-    <w:next w:val="Normal"/>
-    <w:pPr>
-      <w:keepNext/>
-      <w:keepLines/>
-      <w:spacing w:before="240" w:after="40"/>
-      <w:contextualSpacing/>
-      <w:outlineLvl w:val="3"/>
-    </w:pPr>
-    <w:rPr>
-      <w:b/>
-      <w:sz w:val="24"/>
-    </w:rPr>
-  </w:style>
-  <w:style w:type="paragraph" w:styleId="Ttulo5">
-    <w:name w:val="heading 5"/>
-    <w:basedOn w:val="Normal"/>
-    <w:next w:val="Normal"/>
-    <w:pPr>
-      <w:keepNext/>
-      <w:keepLines/>
-      <w:spacing w:before="220" w:after="40"/>
-      <w:contextualSpacing/>
-      <w:outlineLvl w:val="4"/>
-    </w:pPr>
-    <w:rPr>
-      <w:b/>
-    </w:rPr>
-  </w:style>
-  <w:style w:type="paragraph" w:styleId="Ttulo6">
-    <w:name w:val="heading 6"/>
-    <w:basedOn w:val="Normal"/>
-    <w:next w:val="Normal"/>
-    <w:pPr>
-      <w:keepNext/>
-      <w:keepLines/>
-      <w:spacing w:before="200" w:after="40"/>
-      <w:contextualSpacing/>
-      <w:outlineLvl w:val="5"/>
-    </w:pPr>
-    <w:rPr>
-      <w:b/>
-      <w:sz w:val="20"/>
-    </w:rPr>
-  </w:style>
-  <w:style w:type="character" w:default="1" w:styleId="Fuentedeprrafopredeter">
-    <w:name w:val="Default Paragraph Font"/>
-    <w:uiPriority w:val="1"/>
-    <w:unhideWhenUsed/>
-  </w:style>
-  <w:style w:type="table" w:default="1" w:styleId="Tablanormal">
-    <w:name w:val="Normal Table"/>
-    <w:uiPriority w:val="99"/>
-    <w:semiHidden/>
-    <w:unhideWhenUsed/>
-    <w:tblPr>
-      <w:tblInd w:w="0" w:type="dxa"/>
-      <w:tblCellMar>
-        <w:top w:w="0" w:type="dxa"/>
-        <w:left w:w="108" w:type="dxa"/>
-        <w:bottom w:w="0" w:type="dxa"/>
-        <w:right w:w="108" w:type="dxa"/>
-      </w:tblCellMar>
-    </w:tblPr>
-  </w:style>
-  <w:style w:type="numbering" w:default="1" w:styleId="Sinlista">
-    <w:name w:val="No List"/>
-    <w:uiPriority w:val="99"/>
-    <w:semiHidden/>
-    <w:unhideWhenUsed/>
-  </w:style>
-  <w:style w:type="table" w:customStyle="1" w:styleId="TableNormal">
-    <w:name w:val="Table Normal"/>
-    <w:tblPr>
-      <w:tblCellMar>
-        <w:top w:w="0" w:type="dxa"/>
-        <w:left w:w="0" w:type="dxa"/>
-        <w:bottom w:w="0" w:type="dxa"/>
-        <w:right w:w="0" w:type="dxa"/>
-      </w:tblCellMar>
-    </w:tblPr>
-  </w:style>
-  <w:style w:type="paragraph" w:styleId="Ttulo">
-    <w:name w:val="Title"/>
-    <w:basedOn w:val="Normal"/>
-    <w:next w:val="Normal"/>
-    <w:pPr>
-      <w:keepNext/>
-      <w:keepLines/>
-      <w:spacing w:before="480" w:after="120"/>
-      <w:contextualSpacing/>
-    </w:pPr>
-    <w:rPr>
-      <w:b/>
-      <w:sz w:val="72"/>
-    </w:rPr>
-  </w:style>
-  <w:style w:type="paragraph" w:styleId="Subttulo">
-    <w:name w:val="Subtitle"/>
-    <w:basedOn w:val="Normal"/>
-    <w:next w:val="Normal"/>
-    <w:pPr>
-      <w:keepNext/>
-      <w:keepLines/>
-      <w:spacing w:before="360" w:after="80"/>
-      <w:contextualSpacing/>
-    </w:pPr>
-    <w:rPr>
-      <w:rFonts w:ascii="Georgia" w:eastAsia="Georgia" w:hAnsi="Georgia" w:cs="Georgia"/>
-      <w:i/>
-      <w:color w:val="666666"/>
-      <w:sz w:val="48"/>
-    </w:rPr>
-  </w:style>
-  <w:style w:type="table" w:customStyle="1" w:styleId="a">
-    <w:basedOn w:val="TableNormal"/>
-    <w:tblPr>
-      <w:tblStyleRowBandSize w:val="1"/>
-      <w:tblStyleColBandSize w:val="1"/>
-      <w:tblCellMar>
-        <w:top w:w="0" w:type="dxa"/>
-        <w:left w:w="0" w:type="dxa"/>
-        <w:bottom w:w="0" w:type="dxa"/>
-        <w:right w:w="0" w:type="dxa"/>
-      </w:tblCellMar>
-    </w:tblPr>
-  </w:style>
-  <w:style w:type="table" w:customStyle="1" w:styleId="a0">
-    <w:basedOn w:val="TableNormal"/>
-    <w:tblPr>
-      <w:tblStyleRowBandSize w:val="1"/>
-      <w:tblStyleColBandSize w:val="1"/>
-      <w:tblCellMar>
-        <w:top w:w="15" w:type="dxa"/>
-        <w:left w:w="15" w:type="dxa"/>
-        <w:bottom w:w="15" w:type="dxa"/>
-        <w:right w:w="15" w:type="dxa"/>
-      </w:tblCellMar>
-    </w:tblPr>
-  </w:style>
-  <w:style w:type="table" w:customStyle="1" w:styleId="a1">
-    <w:basedOn w:val="TableNormal"/>
-    <w:tblPr>
-      <w:tblStyleRowBandSize w:val="1"/>
-      <w:tblStyleColBandSize w:val="1"/>
-      <w:tblCellMar>
-        <w:top w:w="15" w:type="dxa"/>
-        <w:left w:w="15" w:type="dxa"/>
-        <w:bottom w:w="15" w:type="dxa"/>
-        <w:right w:w="15" w:type="dxa"/>
-      </w:tblCellMar>
-    </w:tblPr>
-  </w:style>
-  <w:style w:type="table" w:customStyle="1" w:styleId="a2">
-    <w:basedOn w:val="TableNormal"/>
-    <w:tblPr>
-      <w:tblStyleRowBandSize w:val="1"/>
-      <w:tblStyleColBandSize w:val="1"/>
-      <w:tblCellMar>
-        <w:top w:w="15" w:type="dxa"/>
-        <w:left w:w="15" w:type="dxa"/>
-        <w:bottom w:w="15" w:type="dxa"/>
-        <w:right w:w="15" w:type="dxa"/>
-      </w:tblCellMar>
-    </w:tblPr>
-  </w:style>
-  <w:style w:type="table" w:customStyle="1" w:styleId="a3">
-    <w:basedOn w:val="TableNormal"/>
-    <w:tblPr>
-      <w:tblStyleRowBandSize w:val="1"/>
-      <w:tblStyleColBandSize w:val="1"/>
-      <w:tblCellMar>
-        <w:top w:w="15" w:type="dxa"/>
-        <w:left w:w="15" w:type="dxa"/>
-        <w:bottom w:w="15" w:type="dxa"/>
-        <w:right w:w="15" w:type="dxa"/>
-      </w:tblCellMar>
-    </w:tblPr>
-  </w:style>
-  <w:style w:type="table" w:customStyle="1" w:styleId="a4">
-    <w:basedOn w:val="TableNormal"/>
-    <w:pPr>
-      <w:spacing w:after="0" w:line="240" w:lineRule="auto"/>
-    </w:pPr>
-    <w:tblPr>
-      <w:tblStyleRowBandSize w:val="1"/>
-      <w:tblStyleColBandSize w:val="1"/>
-      <w:tblCellMar>
-        <w:top w:w="0" w:type="dxa"/>
-        <w:left w:w="115" w:type="dxa"/>
-        <w:bottom w:w="0" w:type="dxa"/>
-        <w:right w:w="115" w:type="dxa"/>
-      </w:tblCellMar>
-    </w:tblPr>
-  </w:style>
-  <w:style w:type="table" w:customStyle="1" w:styleId="a5">
-    <w:basedOn w:val="TableNormal"/>
-    <w:pPr>
-      <w:spacing w:after="0" w:line="240" w:lineRule="auto"/>
-    </w:pPr>
-    <w:tblPr>
-      <w:tblStyleRowBandSize w:val="1"/>
-      <w:tblStyleColBandSize w:val="1"/>
-      <w:tblCellMar>
-        <w:top w:w="0" w:type="dxa"/>
-        <w:left w:w="115" w:type="dxa"/>
-        <w:bottom w:w="0" w:type="dxa"/>
-        <w:right w:w="115" w:type="dxa"/>
-      </w:tblCellMar>
-    </w:tblPr>
-  </w:style>
-  <w:style w:type="table" w:customStyle="1" w:styleId="a6">
-    <w:basedOn w:val="TableNormal"/>
-    <w:pPr>
-      <w:spacing w:after="0" w:line="240" w:lineRule="auto"/>
-    </w:pPr>
-    <w:tblPr>
-      <w:tblStyleRowBandSize w:val="1"/>
-      <w:tblStyleColBandSize w:val="1"/>
-      <w:tblCellMar>
-        <w:top w:w="0" w:type="dxa"/>
-        <w:left w:w="115" w:type="dxa"/>
-        <w:bottom w:w="0" w:type="dxa"/>
-        <w:right w:w="115" w:type="dxa"/>
-      </w:tblCellMar>
-    </w:tblPr>
-  </w:style>
-  <w:style w:type="table" w:customStyle="1" w:styleId="a7">
-    <w:basedOn w:val="TableNormal"/>
-    <w:pPr>
-      <w:spacing w:after="0" w:line="240" w:lineRule="auto"/>
-    </w:pPr>
-    <w:tblPr>
-      <w:tblStyleRowBandSize w:val="1"/>
-      <w:tblStyleColBandSize w:val="1"/>
-      <w:tblCellMar>
-        <w:top w:w="0" w:type="dxa"/>
-        <w:left w:w="115" w:type="dxa"/>
-        <w:bottom w:w="0" w:type="dxa"/>
-        <w:right w:w="115" w:type="dxa"/>
-      </w:tblCellMar>
-    </w:tblPr>
-  </w:style>
-  <w:style w:type="table" w:customStyle="1" w:styleId="a8">
-    <w:basedOn w:val="TableNormal"/>
-    <w:pPr>
-      <w:spacing w:after="0" w:line="240" w:lineRule="auto"/>
-    </w:pPr>
-    <w:tblPr>
-      <w:tblStyleRowBandSize w:val="1"/>
-      <w:tblStyleColBandSize w:val="1"/>
-      <w:tblCellMar>
-        <w:top w:w="0" w:type="dxa"/>
-        <w:left w:w="115" w:type="dxa"/>
-        <w:bottom w:w="0" w:type="dxa"/>
-        <w:right w:w="115" w:type="dxa"/>
-      </w:tblCellMar>
-    </w:tblPr>
-  </w:style>
-  <w:style w:type="table" w:customStyle="1" w:styleId="a9">
-    <w:basedOn w:val="TableNormal"/>
-    <w:pPr>
-      <w:spacing w:after="0" w:line="240" w:lineRule="auto"/>
-    </w:pPr>
-    <w:tblPr>
-      <w:tblStyleRowBandSize w:val="1"/>
-      <w:tblStyleColBandSize w:val="1"/>
-      <w:tblCellMar>
-        <w:top w:w="0" w:type="dxa"/>
-        <w:left w:w="115" w:type="dxa"/>
-        <w:bottom w:w="0" w:type="dxa"/>
-        <w:right w:w="115" w:type="dxa"/>
-      </w:tblCellMar>
-    </w:tblPr>
-  </w:style>
-  <w:style w:type="table" w:customStyle="1" w:styleId="aa">
-    <w:basedOn w:val="TableNormal"/>
-    <w:pPr>
-      <w:spacing w:after="0" w:line="240" w:lineRule="auto"/>
-    </w:pPr>
-    <w:tblPr>
-      <w:tblStyleRowBandSize w:val="1"/>
-      <w:tblStyleColBandSize w:val="1"/>
-      <w:tblCellMar>
-        <w:top w:w="0" w:type="dxa"/>
-        <w:left w:w="115" w:type="dxa"/>
-        <w:bottom w:w="0" w:type="dxa"/>
-        <w:right w:w="115" w:type="dxa"/>
-      </w:tblCellMar>
-    </w:tblPr>
-  </w:style>
-  <w:style w:type="table" w:customStyle="1" w:styleId="ab">
-    <w:basedOn w:val="TableNormal"/>
-    <w:pPr>
-      <w:spacing w:after="0" w:line="240" w:lineRule="auto"/>
-    </w:pPr>
-    <w:tblPr>
-      <w:tblStyleRowBandSize w:val="1"/>
-      <w:tblStyleColBandSize w:val="1"/>
-      <w:tblCellMar>
-        <w:top w:w="0" w:type="dxa"/>
-        <w:left w:w="115" w:type="dxa"/>
-        <w:bottom w:w="0" w:type="dxa"/>
-        <w:right w:w="115" w:type="dxa"/>
-      </w:tblCellMar>
-    </w:tblPr>
-  </w:style>
-  <w:style w:type="table" w:customStyle="1" w:styleId="ac">
-    <w:basedOn w:val="TableNormal"/>
-    <w:tblPr>
-      <w:tblStyleRowBandSize w:val="1"/>
-      <w:tblStyleColBandSize w:val="1"/>
-      <w:tblCellMar>
-        <w:top w:w="72" w:type="dxa"/>
-        <w:left w:w="115" w:type="dxa"/>
-        <w:bottom w:w="72" w:type="dxa"/>
-        <w:right w:w="115" w:type="dxa"/>
-      </w:tblCellMar>
-    </w:tblPr>
-  </w:style>
-  <w:style w:type="paragraph" w:styleId="Textodeglobo">
-    <w:name w:val="Balloon Text"/>
-    <w:basedOn w:val="Normal"/>
-    <w:link w:val="TextodegloboCar"/>
-    <w:uiPriority w:val="99"/>
-    <w:semiHidden/>
-    <w:unhideWhenUsed/>
-    <w:rsid w:val="004428E5"/>
-    <w:pPr>
-      <w:spacing w:after="0" w:line="240" w:lineRule="auto"/>
-    </w:pPr>
-    <w:rPr>
-      <w:rFonts w:ascii="Tahoma" w:hAnsi="Tahoma" w:cs="Tahoma"/>
-      <w:sz w:val="16"/>
-      <w:szCs w:val="16"/>
-    </w:rPr>
-  </w:style>
-  <w:style w:type="character" w:customStyle="1" w:styleId="TextodegloboCar">
-    <w:name w:val="Texto de globo Car"/>
-    <w:basedOn w:val="Fuentedeprrafopredeter"/>
-    <w:link w:val="Textodeglobo"/>
-    <w:uiPriority w:val="99"/>
-    <w:semiHidden/>
-    <w:rsid w:val="004428E5"/>
-    <w:rPr>
-      <w:rFonts w:ascii="Tahoma" w:hAnsi="Tahoma" w:cs="Tahoma"/>
-      <w:sz w:val="16"/>
-      <w:szCs w:val="16"/>
-    </w:rPr>
-  </w:style>
-  <w:style w:type="paragraph" w:styleId="Encabezado">
-    <w:name w:val="header"/>
-    <w:basedOn w:val="Normal"/>
-    <w:link w:val="EncabezadoCar"/>
-    <w:unhideWhenUsed/>
-    <w:rsid w:val="00F466F3"/>
-    <w:pPr>
-      <w:tabs>
-        <w:tab w:val="center" w:pos="4419"/>
-        <w:tab w:val="right" w:pos="8838"/>
-      </w:tabs>
-      <w:spacing w:after="0" w:line="240" w:lineRule="auto"/>
-    </w:pPr>
-  </w:style>
-  <w:style w:type="character" w:customStyle="1" w:styleId="EncabezadoCar">
-    <w:name w:val="Encabezado Car"/>
-    <w:basedOn w:val="Fuentedeprrafopredeter"/>
-    <w:link w:val="Encabezado"/>
-    <w:uiPriority w:val="99"/>
-    <w:rsid w:val="00F466F3"/>
-  </w:style>
-  <w:style w:type="paragraph" w:styleId="Piedepgina">
-    <w:name w:val="footer"/>
-    <w:basedOn w:val="Normal"/>
-    <w:link w:val="PiedepginaCar"/>
-    <w:uiPriority w:val="99"/>
-    <w:unhideWhenUsed/>
-    <w:rsid w:val="00F466F3"/>
-    <w:pPr>
-      <w:tabs>
-        <w:tab w:val="center" w:pos="4419"/>
-        <w:tab w:val="right" w:pos="8838"/>
-      </w:tabs>
-      <w:spacing w:after="0" w:line="240" w:lineRule="auto"/>
-    </w:pPr>
-  </w:style>
-  <w:style w:type="character" w:customStyle="1" w:styleId="PiedepginaCar">
-    <w:name w:val="Pie de página Car"/>
-    <w:basedOn w:val="Fuentedeprrafopredeter"/>
-    <w:link w:val="Piedepgina"/>
-    <w:uiPriority w:val="99"/>
-    <w:rsid w:val="00F466F3"/>
-  </w:style>
-  <w:style w:type="table" w:styleId="Sombreadomedio2-nfasis5">
-    <w:name w:val="Medium Shading 2 Accent 5"/>
-    <w:basedOn w:val="Tablanormal"/>
-    <w:uiPriority w:val="64"/>
-    <w:rsid w:val="007B1CA8"/>
-    <w:pPr>
-      <w:widowControl w:val="0"/>
-      <w:spacing w:after="0" w:line="240" w:lineRule="auto"/>
-    </w:pPr>
-    <w:rPr>
-      <w:rFonts w:ascii="Times New Roman" w:eastAsia="Times New Roman" w:hAnsi="Times New Roman" w:cs="Times New Roman"/>
-      <w:sz w:val="20"/>
-    </w:rPr>
-    <w:tblPr>
-      <w:tblStyleRowBandSize w:val="1"/>
-      <w:tblStyleColBandSize w:val="1"/>
-      <w:tblInd w:w="0" w:type="dxa"/>
-      <w:tblBorders>
-        <w:top w:val="single" w:sz="18" w:space="0" w:color="auto"/>
-        <w:bottom w:val="single" w:sz="18" w:space="0" w:color="auto"/>
-      </w:tblBorders>
-      <w:tblCellMar>
-        <w:top w:w="0" w:type="dxa"/>
-        <w:left w:w="108" w:type="dxa"/>
-        <w:bottom w:w="0" w:type="dxa"/>
-        <w:right w:w="108" w:type="dxa"/>
-      </w:tblCellMar>
-    </w:tblPr>
-    <w:tblStylePr w:type="firstRow">
-      <w:pPr>
-        <w:spacing w:before="0" w:after="0" w:line="240" w:lineRule="auto"/>
-      </w:pPr>
-      <w:rPr>
-        <w:b/>
-        <w:bCs/>
-        <w:color w:val="FFFFFF" w:themeColor="background1"/>
-      </w:rPr>
-      <w:tblPr/>
-      <w:tcPr>
-        <w:tcBorders>
-          <w:top w:val="single" w:sz="18" w:space="0" w:color="auto"/>
-          <w:left w:val="nil"/>
-          <w:bottom w:val="single" w:sz="18" w:space="0" w:color="auto"/>
-          <w:right w:val="nil"/>
-          <w:insideH w:val="nil"/>
-          <w:insideV w:val="nil"/>
-        </w:tcBorders>
-        <w:shd w:val="clear" w:color="auto" w:fill="4BACC6" w:themeFill="accent5"/>
-      </w:tcPr>
-    </w:tblStylePr>
-    <w:tblStylePr w:type="lastRow">
-      <w:pPr>
-        <w:spacing w:before="0" w:after="0" w:line="240" w:lineRule="auto"/>
-      </w:pPr>
-      <w:rPr>
-        <w:color w:val="auto"/>
-      </w:rPr>
-      <w:tblPr/>
-      <w:tcPr>
-        <w:tcBorders>
-          <w:top w:val="double" w:sz="6" w:space="0" w:color="auto"/>
-          <w:left w:val="nil"/>
-          <w:bottom w:val="single" w:sz="18" w:space="0" w:color="auto"/>
-          <w:right w:val="nil"/>
-          <w:insideH w:val="nil"/>
-          <w:insideV w:val="nil"/>
-        </w:tcBorders>
-        <w:shd w:val="clear" w:color="auto" w:fill="FFFFFF" w:themeFill="background1"/>
-      </w:tcPr>
-    </w:tblStylePr>
-    <w:tblStylePr w:type="firstCol">
-      <w:rPr>
-        <w:b/>
-        <w:bCs/>
-        <w:color w:val="FFFFFF" w:themeColor="background1"/>
-      </w:rPr>
-      <w:tblPr/>
-      <w:tcPr>
-        <w:tcBorders>
-          <w:top w:val="nil"/>
-          <w:left w:val="nil"/>
-          <w:bottom w:val="single" w:sz="18" w:space="0" w:color="auto"/>
-          <w:right w:val="nil"/>
-          <w:insideH w:val="nil"/>
-          <w:insideV w:val="nil"/>
-        </w:tcBorders>
-        <w:shd w:val="clear" w:color="auto" w:fill="4BACC6" w:themeFill="accent5"/>
-      </w:tcPr>
-    </w:tblStylePr>
-    <w:tblStylePr w:type="lastCol">
-      <w:rPr>
-        <w:b/>
-        <w:bCs/>
-        <w:color w:val="FFFFFF" w:themeColor="background1"/>
-      </w:rPr>
-      <w:tblPr/>
-      <w:tcPr>
-        <w:tcBorders>
-          <w:left w:val="nil"/>
-          <w:right w:val="nil"/>
-          <w:insideH w:val="nil"/>
-          <w:insideV w:val="nil"/>
-        </w:tcBorders>
-        <w:shd w:val="clear" w:color="auto" w:fill="4BACC6" w:themeFill="accent5"/>
-      </w:tcPr>
-    </w:tblStylePr>
-    <w:tblStylePr w:type="band1Vert">
-      <w:tblPr/>
-      <w:tcPr>
-        <w:tcBorders>
-          <w:left w:val="nil"/>
-          <w:right w:val="nil"/>
-          <w:insideH w:val="nil"/>
-          <w:insideV w:val="nil"/>
-        </w:tcBorders>
-        <w:shd w:val="clear" w:color="auto" w:fill="D8D8D8" w:themeFill="background1" w:themeFillShade="D8"/>
-      </w:tcPr>
-    </w:tblStylePr>
-    <w:tblStylePr w:type="band1Horz">
-      <w:tblPr/>
-      <w:tcPr>
-        <w:shd w:val="clear" w:color="auto" w:fill="D8D8D8" w:themeFill="background1" w:themeFillShade="D8"/>
-      </w:tcPr>
-    </w:tblStylePr>
-    <w:tblStylePr w:type="neCell">
-      <w:tblPr/>
-      <w:tcPr>
-        <w:tcBorders>
-          <w:top w:val="single" w:sz="18" w:space="0" w:color="auto"/>
-          <w:left w:val="nil"/>
-          <w:bottom w:val="single" w:sz="18" w:space="0" w:color="auto"/>
-          <w:right w:val="nil"/>
-          <w:insideH w:val="nil"/>
-          <w:insideV w:val="nil"/>
-        </w:tcBorders>
-      </w:tcPr>
-    </w:tblStylePr>
-    <w:tblStylePr w:type="nwCell">
-      <w:rPr>
-        <w:color w:val="FFFFFF" w:themeColor="background1"/>
-      </w:rPr>
-      <w:tblPr/>
-      <w:tcPr>
-        <w:tcBorders>
-          <w:top w:val="single" w:sz="18" w:space="0" w:color="auto"/>
-          <w:left w:val="nil"/>
-          <w:bottom w:val="single" w:sz="18" w:space="0" w:color="auto"/>
-          <w:right w:val="nil"/>
-          <w:insideH w:val="nil"/>
-          <w:insideV w:val="nil"/>
-        </w:tcBorders>
-      </w:tcPr>
-    </w:tblStylePr>
-  </w:style>
-  <w:style w:type="table" w:styleId="Tablaconcuadrcula">
-    <w:name w:val="Table Grid"/>
-    <w:basedOn w:val="Tablanormal"/>
-    <w:uiPriority w:val="39"/>
-    <w:rsid w:val="00360374"/>
-    <w:pPr>
-      <w:spacing w:after="0" w:line="240" w:lineRule="auto"/>
-    </w:pPr>
-    <w:tblPr>
-      <w:tblInd w:w="0" w:type="dxa"/>
-      <w:tblBorders>
-        <w:top w:val="single" w:sz="4" w:space="0" w:color="auto"/>
-        <w:left w:val="single" w:sz="4" w:space="0" w:color="auto"/>
-        <w:bottom w:val="single" w:sz="4" w:space="0" w:color="auto"/>
-        <w:right w:val="single" w:sz="4" w:space="0" w:color="auto"/>
-        <w:insideH w:val="single" w:sz="4" w:space="0" w:color="auto"/>
-        <w:insideV w:val="single" w:sz="4" w:space="0" w:color="auto"/>
-      </w:tblBorders>
-      <w:tblCellMar>
-        <w:top w:w="0" w:type="dxa"/>
-        <w:left w:w="108" w:type="dxa"/>
-        <w:bottom w:w="0" w:type="dxa"/>
-        <w:right w:w="108" w:type="dxa"/>
-      </w:tblCellMar>
-    </w:tblPr>
-  </w:style>
-  <w:style w:type="table" w:customStyle="1" w:styleId="Tablanormal31">
-    <w:name w:val="Tabla normal 31"/>
-    <w:basedOn w:val="Tablanormal"/>
-    <w:uiPriority w:val="43"/>
-    <w:rsid w:val="00017CC0"/>
-    <w:pPr>
-      <w:spacing w:after="0" w:line="240" w:lineRule="auto"/>
-    </w:pPr>
-    <w:tblPr>
-      <w:tblStyleRowBandSize w:val="1"/>
-      <w:tblStyleColBandSize w:val="1"/>
-      <w:tblInd w:w="0" w:type="dxa"/>
-      <w:tblCellMar>
-        <w:top w:w="0" w:type="dxa"/>
-        <w:left w:w="108" w:type="dxa"/>
-        <w:bottom w:w="0" w:type="dxa"/>
-        <w:right w:w="108" w:type="dxa"/>
-      </w:tblCellMar>
     </w:tblPr>
     <w:tblStylePr w:type="firstRow">
       <w:rPr>
@@ -31214,7 +30393,7 @@
 </file>
 
 <file path=customXml/itemProps1.xml><?xml version="1.0" encoding="utf-8"?>
-<ds:datastoreItem xmlns:ds="http://schemas.openxmlformats.org/officeDocument/2006/customXml" ds:itemID="{31717211-6158-4145-8412-9064D44D5D81}">
+<ds:datastoreItem xmlns:ds="http://schemas.openxmlformats.org/officeDocument/2006/customXml" ds:itemID="{74400FD7-4EDF-4D5D-9F0B-702776AA067C}">
   <ds:schemaRefs>
     <ds:schemaRef ds:uri="http://schemas.openxmlformats.org/officeDocument/2006/bibliography"/>
   </ds:schemaRefs>

</xml_diff>

<commit_message>
actualizando directrices y actividades de gestion
</commit_message>
<xml_diff>
--- a/Documentacion/PGCS.docx
+++ b/Documentacion/PGCS.docx
@@ -1105,6 +1105,13 @@
                 <w:szCs w:val="22"/>
               </w:rPr>
               <w:t>alización de gobierno y alcance, directrices y actividades de la gestión</w:t>
+            </w:r>
+            <w:r>
+              <w:rPr>
+                <w:rFonts w:ascii="Times New Roman" w:hAnsi="Times New Roman" w:cs="Times New Roman"/>
+                <w:szCs w:val="22"/>
+              </w:rPr>
+              <w:t>.</w:t>
             </w:r>
             <w:bookmarkStart w:id="1" w:name="_GoBack"/>
             <w:bookmarkEnd w:id="1"/>
@@ -19772,7 +19779,7 @@
           </mc:Choice>
           <mc:Fallback>
             <w:pict>
-              <v:line w14:anchorId="65BAAB2A" id="Conector recto 27" o:spid="_x0000_s1026" style="position:absolute;z-index:251718144;visibility:visible;mso-wrap-style:square;mso-width-percent:0;mso-height-percent:0;mso-wrap-distance-left:9pt;mso-wrap-distance-top:0;mso-wrap-distance-right:9pt;mso-wrap-distance-bottom:0;mso-position-horizontal:absolute;mso-position-horizontal-relative:text;mso-position-vertical:absolute;mso-position-vertical-relative:text;mso-width-percent:0;mso-height-percent:0;mso-width-relative:margin;mso-height-relative:margin" from="202.95pt,30.6pt" to="202.95pt,61.15pt" o:gfxdata="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" strokecolor="#4a7ebb"/>
+              <v:line w14:anchorId="3C00FC71" id="Conector recto 27" o:spid="_x0000_s1026" style="position:absolute;z-index:251718144;visibility:visible;mso-wrap-style:square;mso-width-percent:0;mso-height-percent:0;mso-wrap-distance-left:9pt;mso-wrap-distance-top:0;mso-wrap-distance-right:9pt;mso-wrap-distance-bottom:0;mso-position-horizontal:absolute;mso-position-horizontal-relative:text;mso-position-vertical:absolute;mso-position-vertical-relative:text;mso-width-percent:0;mso-height-percent:0;mso-width-relative:margin;mso-height-relative:margin" from="202.95pt,30.6pt" to="202.95pt,61.15pt" o:gfxdata="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" strokecolor="#4a7ebb"/>
             </w:pict>
           </mc:Fallback>
         </mc:AlternateContent>
@@ -19970,7 +19977,7 @@
           </mc:Choice>
           <mc:Fallback>
             <w:pict>
-              <v:line w14:anchorId="1BE67FC7" id="Conector recto 31" o:spid="_x0000_s1026" style="position:absolute;z-index:251726336;visibility:visible;mso-wrap-style:square;mso-width-percent:0;mso-height-percent:0;mso-wrap-distance-left:9pt;mso-wrap-distance-top:0;mso-wrap-distance-right:9pt;mso-wrap-distance-bottom:0;mso-position-horizontal:absolute;mso-position-horizontal-relative:text;mso-position-vertical:absolute;mso-position-vertical-relative:text;mso-width-percent:0;mso-height-percent:0;mso-width-relative:margin;mso-height-relative:margin" from="203.65pt,18.05pt" to="203.65pt,31.65pt" o:gfxdata="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" strokecolor="#4a7ebb"/>
+              <v:line w14:anchorId="7C802C58" id="Conector recto 31" o:spid="_x0000_s1026" style="position:absolute;z-index:251726336;visibility:visible;mso-wrap-style:square;mso-width-percent:0;mso-height-percent:0;mso-wrap-distance-left:9pt;mso-wrap-distance-top:0;mso-wrap-distance-right:9pt;mso-wrap-distance-bottom:0;mso-position-horizontal:absolute;mso-position-horizontal-relative:text;mso-position-vertical:absolute;mso-position-vertical-relative:text;mso-width-percent:0;mso-height-percent:0;mso-width-relative:margin;mso-height-relative:margin" from="203.65pt,18.05pt" to="203.65pt,31.65pt" o:gfxdata="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" strokecolor="#4a7ebb"/>
             </w:pict>
           </mc:Fallback>
         </mc:AlternateContent>
@@ -20031,7 +20038,7 @@
           </mc:Choice>
           <mc:Fallback>
             <w:pict>
-              <v:line w14:anchorId="1C694D25" id="Conector recto 30" o:spid="_x0000_s1026" style="position:absolute;z-index:251725312;visibility:visible;mso-wrap-style:square;mso-wrap-distance-left:9pt;mso-wrap-distance-top:0;mso-wrap-distance-right:9pt;mso-wrap-distance-bottom:0;mso-position-horizontal:absolute;mso-position-horizontal-relative:text;mso-position-vertical:absolute;mso-position-vertical-relative:text" from="325.2pt,33pt" to="325.9pt,49.95pt" o:gfxdata="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" strokecolor="#4a7ebb"/>
+              <v:line w14:anchorId="4F880A16" id="Conector recto 30" o:spid="_x0000_s1026" style="position:absolute;z-index:251725312;visibility:visible;mso-wrap-style:square;mso-wrap-distance-left:9pt;mso-wrap-distance-top:0;mso-wrap-distance-right:9pt;mso-wrap-distance-bottom:0;mso-position-horizontal:absolute;mso-position-horizontal-relative:text;mso-position-vertical:absolute;mso-position-vertical-relative:text" from="325.2pt,33pt" to="325.9pt,49.95pt" o:gfxdata="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" strokecolor="#4a7ebb"/>
             </w:pict>
           </mc:Fallback>
         </mc:AlternateContent>
@@ -20092,7 +20099,7 @@
           </mc:Choice>
           <mc:Fallback>
             <w:pict>
-              <v:line w14:anchorId="62AF4CB9" id="Conector recto 29" o:spid="_x0000_s1026" style="position:absolute;z-index:251724288;visibility:visible;mso-wrap-style:square;mso-wrap-distance-left:9pt;mso-wrap-distance-top:0;mso-wrap-distance-right:9pt;mso-wrap-distance-bottom:0;mso-position-horizontal:absolute;mso-position-horizontal-relative:text;mso-position-vertical:absolute;mso-position-vertical-relative:text" from="74.55pt,31.65pt" to="74.55pt,50pt" o:gfxdata="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" strokecolor="#4a7ebb"/>
+              <v:line w14:anchorId="3DA4E953" id="Conector recto 29" o:spid="_x0000_s1026" style="position:absolute;z-index:251724288;visibility:visible;mso-wrap-style:square;mso-wrap-distance-left:9pt;mso-wrap-distance-top:0;mso-wrap-distance-right:9pt;mso-wrap-distance-bottom:0;mso-position-horizontal:absolute;mso-position-horizontal-relative:text;mso-position-vertical:absolute;mso-position-vertical-relative:text" from="74.55pt,31.65pt" to="74.55pt,50pt" o:gfxdata="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" strokecolor="#4a7ebb"/>
             </w:pict>
           </mc:Fallback>
         </mc:AlternateContent>
@@ -20153,7 +20160,7 @@
           </mc:Choice>
           <mc:Fallback>
             <w:pict>
-              <v:line w14:anchorId="1725D958" id="Conector recto 28" o:spid="_x0000_s1026" style="position:absolute;z-index:251723264;visibility:visible;mso-wrap-style:square;mso-wrap-distance-left:9pt;mso-wrap-distance-top:0;mso-wrap-distance-right:9pt;mso-wrap-distance-bottom:0;mso-position-horizontal:absolute;mso-position-horizontal-relative:text;mso-position-vertical:absolute;mso-position-vertical-relative:text" from="74.55pt,31.65pt" to="324.5pt,33pt" o:gfxdata="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" strokecolor="#4a7ebb"/>
+              <v:line w14:anchorId="00342F53" id="Conector recto 28" o:spid="_x0000_s1026" style="position:absolute;z-index:251723264;visibility:visible;mso-wrap-style:square;mso-wrap-distance-left:9pt;mso-wrap-distance-top:0;mso-wrap-distance-right:9pt;mso-wrap-distance-bottom:0;mso-position-horizontal:absolute;mso-position-horizontal-relative:text;mso-position-vertical:absolute;mso-position-vertical-relative:text" from="74.55pt,31.65pt" to="324.5pt,33pt" o:gfxdata="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" strokecolor="#4a7ebb"/>
             </w:pict>
           </mc:Fallback>
         </mc:AlternateContent>
@@ -20236,7 +20243,7 @@
           </mc:Choice>
           <mc:Fallback>
             <w:pict>
-              <v:line w14:anchorId="7C775FD2" id="Conector recto 35" o:spid="_x0000_s1026" style="position:absolute;z-index:251730432;visibility:visible;mso-wrap-style:square;mso-wrap-distance-left:9pt;mso-wrap-distance-top:0;mso-wrap-distance-right:9pt;mso-wrap-distance-bottom:0;mso-position-horizontal:absolute;mso-position-horizontal-relative:text;mso-position-vertical:absolute;mso-position-vertical-relative:text" from="152.75pt,7.35pt" to="152.75pt,21.05pt" o:gfxdata="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" strokecolor="#4a7ebb"/>
+              <v:line w14:anchorId="2354906B" id="Conector recto 35" o:spid="_x0000_s1026" style="position:absolute;z-index:251730432;visibility:visible;mso-wrap-style:square;mso-wrap-distance-left:9pt;mso-wrap-distance-top:0;mso-wrap-distance-right:9pt;mso-wrap-distance-bottom:0;mso-position-horizontal:absolute;mso-position-horizontal-relative:text;mso-position-vertical:absolute;mso-position-vertical-relative:text" from="152.75pt,7.35pt" to="152.75pt,21.05pt" o:gfxdata="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" strokecolor="#4a7ebb"/>
             </w:pict>
           </mc:Fallback>
         </mc:AlternateContent>
@@ -20297,7 +20304,7 @@
           </mc:Choice>
           <mc:Fallback>
             <w:pict>
-              <v:line w14:anchorId="18A4DFE5" id="Conector recto 34" o:spid="_x0000_s1026" style="position:absolute;z-index:251729408;visibility:visible;mso-wrap-style:square;mso-wrap-distance-left:9pt;mso-wrap-distance-top:0;mso-wrap-distance-right:9pt;mso-wrap-distance-bottom:0;mso-position-horizontal:absolute;mso-position-horizontal-relative:text;mso-position-vertical:absolute;mso-position-vertical-relative:text" from="248.5pt,19.7pt" to="249.25pt,39.4pt" o:gfxdata="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" strokecolor="#4a7ebb"/>
+              <v:line w14:anchorId="6F1D0553" id="Conector recto 34" o:spid="_x0000_s1026" style="position:absolute;z-index:251729408;visibility:visible;mso-wrap-style:square;mso-wrap-distance-left:9pt;mso-wrap-distance-top:0;mso-wrap-distance-right:9pt;mso-wrap-distance-bottom:0;mso-position-horizontal:absolute;mso-position-horizontal-relative:text;mso-position-vertical:absolute;mso-position-vertical-relative:text" from="248.5pt,19.7pt" to="249.25pt,39.4pt" o:gfxdata="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" strokecolor="#4a7ebb"/>
             </w:pict>
           </mc:Fallback>
         </mc:AlternateContent>
@@ -20358,7 +20365,7 @@
           </mc:Choice>
           <mc:Fallback>
             <w:pict>
-              <v:line w14:anchorId="52D202BC" id="Conector recto 33" o:spid="_x0000_s1026" style="position:absolute;z-index:251728384;visibility:visible;mso-wrap-style:square;mso-wrap-distance-left:9pt;mso-wrap-distance-top:0;mso-wrap-distance-right:9pt;mso-wrap-distance-bottom:0;mso-position-horizontal:absolute;mso-position-horizontal-relative:text;mso-position-vertical:absolute;mso-position-vertical-relative:text" from="42.05pt,20.4pt" to="42.05pt,40.8pt" o:gfxdata="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" strokecolor="#4a7ebb"/>
+              <v:line w14:anchorId="1B939341" id="Conector recto 33" o:spid="_x0000_s1026" style="position:absolute;z-index:251728384;visibility:visible;mso-wrap-style:square;mso-wrap-distance-left:9pt;mso-wrap-distance-top:0;mso-wrap-distance-right:9pt;mso-wrap-distance-bottom:0;mso-position-horizontal:absolute;mso-position-horizontal-relative:text;mso-position-vertical:absolute;mso-position-vertical-relative:text" from="42.05pt,20.4pt" to="42.05pt,40.8pt" o:gfxdata="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" strokecolor="#4a7ebb"/>
             </w:pict>
           </mc:Fallback>
         </mc:AlternateContent>
@@ -20425,7 +20432,7 @@
           </mc:Choice>
           <mc:Fallback>
             <w:pict>
-              <v:line w14:anchorId="3F352A6B" id="Conector recto 32" o:spid="_x0000_s1026" style="position:absolute;z-index:251727360;visibility:visible;mso-wrap-style:square;mso-width-percent:0;mso-height-percent:0;mso-wrap-distance-left:9pt;mso-wrap-distance-top:0;mso-wrap-distance-right:9pt;mso-wrap-distance-bottom:0;mso-position-horizontal:absolute;mso-position-horizontal-relative:text;mso-position-vertical:absolute;mso-position-vertical-relative:text;mso-width-percent:0;mso-height-percent:0;mso-width-relative:margin;mso-height-relative:margin" from="42.7pt,20.35pt" to="248.5pt,20.35pt" o:gfxdata="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" strokecolor="#4a7ebb"/>
+              <v:line w14:anchorId="7D654EE7" id="Conector recto 32" o:spid="_x0000_s1026" style="position:absolute;z-index:251727360;visibility:visible;mso-wrap-style:square;mso-width-percent:0;mso-height-percent:0;mso-wrap-distance-left:9pt;mso-wrap-distance-top:0;mso-wrap-distance-right:9pt;mso-wrap-distance-bottom:0;mso-position-horizontal:absolute;mso-position-horizontal-relative:text;mso-position-vertical:absolute;mso-position-vertical-relative:text;mso-width-percent:0;mso-height-percent:0;mso-width-relative:margin;mso-height-relative:margin" from="42.7pt,20.35pt" to="248.5pt,20.35pt" o:gfxdata="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" strokecolor="#4a7ebb"/>
             </w:pict>
           </mc:Fallback>
         </mc:AlternateContent>
@@ -24035,7 +24042,7 @@
         </mc:Choice>
         <mc:Fallback>
           <w:pict>
-            <v:line w14:anchorId="0BCB8F0D" id="Conector recto 3" o:spid="_x0000_s1026" style="position:absolute;flip:y;z-index:251659264;visibility:visible;mso-wrap-style:square;mso-width-percent:0;mso-height-percent:0;mso-wrap-distance-left:9pt;mso-wrap-distance-top:0;mso-wrap-distance-right:9pt;mso-wrap-distance-bottom:0;mso-position-horizontal:absolute;mso-position-horizontal-relative:text;mso-position-vertical:absolute;mso-position-vertical-relative:text;mso-width-percent:0;mso-height-percent:0;mso-width-relative:margin;mso-height-relative:margin" from="-25.05pt,-.85pt" to="448.2pt,-.85pt" o:gfxdata="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" strokecolor="black [3040]" strokeweight="1.5pt"/>
+            <v:line w14:anchorId="089298F6" id="Conector recto 3" o:spid="_x0000_s1026" style="position:absolute;flip:y;z-index:251659264;visibility:visible;mso-wrap-style:square;mso-width-percent:0;mso-height-percent:0;mso-wrap-distance-left:9pt;mso-wrap-distance-top:0;mso-wrap-distance-right:9pt;mso-wrap-distance-bottom:0;mso-position-horizontal:absolute;mso-position-horizontal-relative:text;mso-position-vertical:absolute;mso-position-vertical-relative:text;mso-width-percent:0;mso-height-percent:0;mso-width-relative:margin;mso-height-relative:margin" from="-25.05pt,-.85pt" to="448.2pt,-.85pt" o:gfxdata="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" strokecolor="black [3040]" strokeweight="1.5pt"/>
           </w:pict>
         </mc:Fallback>
       </mc:AlternateContent>
@@ -29934,7 +29941,7 @@
 </file>
 
 <file path=customXml/itemProps1.xml><?xml version="1.0" encoding="utf-8"?>
-<ds:datastoreItem xmlns:ds="http://schemas.openxmlformats.org/officeDocument/2006/customXml" ds:itemID="{B8FD6912-56C3-42BB-8D4F-0843CA9631A1}">
+<ds:datastoreItem xmlns:ds="http://schemas.openxmlformats.org/officeDocument/2006/customXml" ds:itemID="{AA256C14-E91D-493E-8887-167D4D3B215D}">
   <ds:schemaRefs>
     <ds:schemaRef ds:uri="http://schemas.openxmlformats.org/officeDocument/2006/bibliography"/>
   </ds:schemaRefs>

</xml_diff>

<commit_message>
Actualizando PGCS reportes de jefe de proyecto
</commit_message>
<xml_diff>
--- a/Documentacion/PGCS.docx
+++ b/Documentacion/PGCS.docx
@@ -1,6 +1,6 @@
 
 <file path=word/document.xml><?xml version="1.0" encoding="utf-8"?>
-<w:document xmlns:wpc="http://schemas.microsoft.com/office/word/2010/wordprocessingCanvas" xmlns:mc="http://schemas.openxmlformats.org/markup-compatibility/2006" xmlns:o="urn:schemas-microsoft-com:office:office" xmlns:r="http://schemas.openxmlformats.org/officeDocument/2006/relationships" xmlns:m="http://schemas.openxmlformats.org/officeDocument/2006/math" xmlns:v="urn:schemas-microsoft-com:vml" xmlns:wp14="http://schemas.microsoft.com/office/word/2010/wordprocessingDrawing" xmlns:wp="http://schemas.openxmlformats.org/drawingml/2006/wordprocessingDrawing" xmlns:w10="urn:schemas-microsoft-com:office:word" xmlns:w="http://schemas.openxmlformats.org/wordprocessingml/2006/main" xmlns:w14="http://schemas.microsoft.com/office/word/2010/wordml" xmlns:wpg="http://schemas.microsoft.com/office/word/2010/wordprocessingGroup" xmlns:wpi="http://schemas.microsoft.com/office/word/2010/wordprocessingInk" xmlns:wne="http://schemas.microsoft.com/office/word/2006/wordml" xmlns:wps="http://schemas.microsoft.com/office/word/2010/wordprocessingShape" mc:Ignorable="w14 wp14">
+<w:document xmlns:ve="http://schemas.openxmlformats.org/markup-compatibility/2006" xmlns:o="urn:schemas-microsoft-com:office:office" xmlns:r="http://schemas.openxmlformats.org/officeDocument/2006/relationships" xmlns:m="http://schemas.openxmlformats.org/officeDocument/2006/math" xmlns:v="urn:schemas-microsoft-com:vml" xmlns:wp="http://schemas.openxmlformats.org/drawingml/2006/wordprocessingDrawing" xmlns:w10="urn:schemas-microsoft-com:office:word" xmlns:w="http://schemas.openxmlformats.org/wordprocessingml/2006/main" xmlns:wne="http://schemas.microsoft.com/office/word/2006/wordml">
   <w:background w:color="FFFFFF"/>
   <w:body>
     <w:p>
@@ -119,27 +119,7 @@
           <w:sz w:val="48"/>
           <w:szCs w:val="48"/>
         </w:rPr>
-        <w:t xml:space="preserve">de la Configuración </w:t>
-      </w:r>
-      <w:proofErr w:type="gramStart"/>
-      <w:r>
-        <w:rPr>
-          <w:rFonts w:ascii="Arial" w:eastAsia="Arial" w:hAnsi="Arial" w:cs="Arial"/>
-          <w:b/>
-          <w:sz w:val="48"/>
-          <w:szCs w:val="48"/>
-        </w:rPr>
-        <w:t>del</w:t>
-      </w:r>
-      <w:proofErr w:type="gramEnd"/>
-      <w:r>
-        <w:rPr>
-          <w:rFonts w:ascii="Arial" w:eastAsia="Arial" w:hAnsi="Arial" w:cs="Arial"/>
-          <w:b/>
-          <w:sz w:val="48"/>
-          <w:szCs w:val="48"/>
-        </w:rPr>
-        <w:t xml:space="preserve"> S</w:t>
+        <w:t>de la Configuración del S</w:t>
       </w:r>
       <w:r>
         <w:rPr>
@@ -287,7 +267,7 @@
           <w:insideV w:val="single" w:sz="4" w:space="0" w:color="000000"/>
         </w:tblBorders>
         <w:tblLayout w:type="fixed"/>
-        <w:tblLook w:val="0000" w:firstRow="0" w:lastRow="0" w:firstColumn="0" w:lastColumn="0" w:noHBand="0" w:noVBand="0"/>
+        <w:tblLook w:val="0000"/>
       </w:tblPr>
       <w:tblGrid>
         <w:gridCol w:w="1303"/>
@@ -1476,7 +1456,7 @@
           <w:insideV w:val="single" w:sz="4" w:space="0" w:color="000000"/>
         </w:tblBorders>
         <w:tblLayout w:type="fixed"/>
-        <w:tblLook w:val="0000" w:firstRow="0" w:lastRow="0" w:firstColumn="0" w:lastColumn="0" w:noHBand="0" w:noVBand="0"/>
+        <w:tblLook w:val="0000"/>
       </w:tblPr>
       <w:tblGrid>
         <w:gridCol w:w="1303"/>
@@ -5403,10 +5383,10 @@
                     </pic:cNvPicPr>
                   </pic:nvPicPr>
                   <pic:blipFill>
-                    <a:blip r:embed="rId9" cstate="print">
+                    <a:blip r:embed="rId8" cstate="print">
                       <a:extLst>
                         <a:ext uri="{28A0092B-C50C-407E-A947-70E740481C1C}">
-                          <a14:useLocalDpi xmlns:a14="http://schemas.microsoft.com/office/drawing/2010/main" val="0"/>
+                          <a14:useLocalDpi xmlns:a14="http://schemas.microsoft.com/office/drawing/2010/main" xmlns:wps="http://schemas.microsoft.com/office/word/2010/wordprocessingShape" xmlns:wpi="http://schemas.microsoft.com/office/word/2010/wordprocessingInk" xmlns:wpg="http://schemas.microsoft.com/office/word/2010/wordprocessingGroup" xmlns:w14="http://schemas.microsoft.com/office/word/2010/wordml" xmlns:w="http://schemas.openxmlformats.org/wordprocessingml/2006/main" xmlns:w10="urn:schemas-microsoft-com:office:word" xmlns:wp14="http://schemas.microsoft.com/office/word/2010/wordprocessingDrawing" xmlns:v="urn:schemas-microsoft-com:vml" xmlns:o="urn:schemas-microsoft-com:office:office" xmlns:mc="http://schemas.openxmlformats.org/markup-compatibility/2006" xmlns:wpc="http://schemas.microsoft.com/office/word/2010/wordprocessingCanvas" xmlns="" val="0"/>
                         </a:ext>
                       </a:extLst>
                     </a:blip>
@@ -5753,7 +5733,7 @@
       <w:tblPr>
         <w:tblStyle w:val="Tablaconcuadrcula"/>
         <w:tblW w:w="8784" w:type="dxa"/>
-        <w:tblLook w:val="04A0" w:firstRow="1" w:lastRow="0" w:firstColumn="1" w:lastColumn="0" w:noHBand="0" w:noVBand="1"/>
+        <w:tblLook w:val="04A0"/>
       </w:tblPr>
       <w:tblGrid>
         <w:gridCol w:w="555"/>
@@ -8144,10 +8124,10 @@
                     <pic:cNvPicPr/>
                   </pic:nvPicPr>
                   <pic:blipFill>
-                    <a:blip r:embed="rId10" cstate="print">
+                    <a:blip r:embed="rId9" cstate="print">
                       <a:extLst>
                         <a:ext uri="{28A0092B-C50C-407E-A947-70E740481C1C}">
-                          <a14:useLocalDpi xmlns:a14="http://schemas.microsoft.com/office/drawing/2010/main" val="0"/>
+                          <a14:useLocalDpi xmlns:a14="http://schemas.microsoft.com/office/drawing/2010/main" xmlns:wps="http://schemas.microsoft.com/office/word/2010/wordprocessingShape" xmlns:wpi="http://schemas.microsoft.com/office/word/2010/wordprocessingInk" xmlns:wpg="http://schemas.microsoft.com/office/word/2010/wordprocessingGroup" xmlns:w14="http://schemas.microsoft.com/office/word/2010/wordml" xmlns:w="http://schemas.openxmlformats.org/wordprocessingml/2006/main" xmlns:w10="urn:schemas-microsoft-com:office:word" xmlns:wp14="http://schemas.microsoft.com/office/word/2010/wordprocessingDrawing" xmlns:v="urn:schemas-microsoft-com:vml" xmlns:o="urn:schemas-microsoft-com:office:office" xmlns:mc="http://schemas.openxmlformats.org/markup-compatibility/2006" xmlns:wpc="http://schemas.microsoft.com/office/word/2010/wordprocessingCanvas" xmlns="" val="0"/>
                         </a:ext>
                       </a:extLst>
                     </a:blip>
@@ -8509,7 +8489,7 @@
               <o:lock v:ext="edit" aspectratio="t"/>
             </v:shapetype>
             <v:shape id="0 Imagen" o:spid="_x0000_s1027" type="#_x0000_t75" style="position:absolute;left:571;width:30956;height:25717;visibility:visible" o:gfxdata="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">
-              <v:imagedata r:id="rId11" o:title=""/>
+              <v:imagedata r:id="rId10" o:title=""/>
               <v:shadow on="t" color="#333" opacity="42598f" origin="-.5,-.5" offset="2.74397mm,2.74397mm"/>
               <v:path arrowok="t"/>
             </v:shape>
@@ -8742,7 +8722,7 @@
           <w:bottom w:w="15" w:type="dxa"/>
           <w:right w:w="15" w:type="dxa"/>
         </w:tblCellMar>
-        <w:tblLook w:val="04A0" w:firstRow="1" w:lastRow="0" w:firstColumn="1" w:lastColumn="0" w:noHBand="0" w:noVBand="1"/>
+        <w:tblLook w:val="04A0"/>
       </w:tblPr>
       <w:tblGrid>
         <w:gridCol w:w="3848"/>
@@ -9859,7 +9839,7 @@
           <w:bottom w:w="15" w:type="dxa"/>
           <w:right w:w="15" w:type="dxa"/>
         </w:tblCellMar>
-        <w:tblLook w:val="04A0" w:firstRow="1" w:lastRow="0" w:firstColumn="1" w:lastColumn="0" w:noHBand="0" w:noVBand="1"/>
+        <w:tblLook w:val="04A0"/>
       </w:tblPr>
       <w:tblGrid>
         <w:gridCol w:w="3848"/>
@@ -13337,7 +13317,7 @@
           <w:bottom w:w="15" w:type="dxa"/>
           <w:right w:w="15" w:type="dxa"/>
         </w:tblCellMar>
-        <w:tblLook w:val="04A0" w:firstRow="1" w:lastRow="0" w:firstColumn="1" w:lastColumn="0" w:noHBand="0" w:noVBand="1"/>
+        <w:tblLook w:val="04A0"/>
       </w:tblPr>
       <w:tblGrid>
         <w:gridCol w:w="3848"/>
@@ -14470,7 +14450,7 @@
       <w:tblPr>
         <w:tblStyle w:val="Tablaconcuadrcula"/>
         <w:tblW w:w="9078" w:type="dxa"/>
-        <w:tblLook w:val="04A0" w:firstRow="1" w:lastRow="0" w:firstColumn="1" w:lastColumn="0" w:noHBand="0" w:noVBand="1"/>
+        <w:tblLook w:val="04A0"/>
       </w:tblPr>
       <w:tblGrid>
         <w:gridCol w:w="464"/>
@@ -18111,7 +18091,7 @@
         <w:tblStyle w:val="Tablaconcuadrcula"/>
         <w:tblW w:w="8720" w:type="dxa"/>
         <w:jc w:val="center"/>
-        <w:tblLook w:val="04A0" w:firstRow="1" w:lastRow="0" w:firstColumn="1" w:lastColumn="0" w:noHBand="0" w:noVBand="1"/>
+        <w:tblLook w:val="04A0"/>
       </w:tblPr>
       <w:tblGrid>
         <w:gridCol w:w="461"/>
@@ -19572,7 +19552,7 @@
           <w:insideH w:val="single" w:sz="4" w:space="0" w:color="auto"/>
           <w:insideV w:val="single" w:sz="4" w:space="0" w:color="auto"/>
         </w:tblBorders>
-        <w:tblLook w:val="04A0" w:firstRow="1" w:lastRow="0" w:firstColumn="1" w:lastColumn="0" w:noHBand="0" w:noVBand="1"/>
+        <w:tblLook w:val="04A0"/>
       </w:tblPr>
       <w:tblGrid>
         <w:gridCol w:w="2802"/>
@@ -20038,7 +20018,7 @@
           <w:insideH w:val="single" w:sz="4" w:space="0" w:color="auto"/>
           <w:insideV w:val="single" w:sz="4" w:space="0" w:color="auto"/>
         </w:tblBorders>
-        <w:tblLook w:val="04A0" w:firstRow="1" w:lastRow="0" w:firstColumn="1" w:lastColumn="0" w:noHBand="0" w:noVBand="1"/>
+        <w:tblLook w:val="04A0"/>
       </w:tblPr>
       <w:tblGrid>
         <w:gridCol w:w="2802"/>
@@ -21651,7 +21631,7 @@
           <w:insideH w:val="single" w:sz="4" w:space="0" w:color="auto"/>
           <w:insideV w:val="single" w:sz="4" w:space="0" w:color="auto"/>
         </w:tblBorders>
-        <w:tblLook w:val="04A0" w:firstRow="1" w:lastRow="0" w:firstColumn="1" w:lastColumn="0" w:noHBand="0" w:noVBand="1"/>
+        <w:tblLook w:val="04A0"/>
       </w:tblPr>
       <w:tblGrid>
         <w:gridCol w:w="3669"/>
@@ -22661,7 +22641,7 @@
           <w:insideH w:val="single" w:sz="4" w:space="0" w:color="auto"/>
           <w:insideV w:val="single" w:sz="4" w:space="0" w:color="auto"/>
         </w:tblBorders>
-        <w:tblLook w:val="04A0" w:firstRow="1" w:lastRow="0" w:firstColumn="1" w:lastColumn="0" w:noHBand="0" w:noVBand="1"/>
+        <w:tblLook w:val="04A0"/>
       </w:tblPr>
       <w:tblGrid>
         <w:gridCol w:w="3682"/>
@@ -23498,7 +23478,7 @@
           <w:insideH w:val="single" w:sz="4" w:space="0" w:color="auto"/>
           <w:insideV w:val="single" w:sz="4" w:space="0" w:color="auto"/>
         </w:tblBorders>
-        <w:tblLook w:val="04A0" w:firstRow="1" w:lastRow="0" w:firstColumn="1" w:lastColumn="0" w:noHBand="0" w:noVBand="1"/>
+        <w:tblLook w:val="04A0"/>
       </w:tblPr>
       <w:tblGrid>
         <w:gridCol w:w="3682"/>
@@ -24290,7 +24270,7 @@
         <w:tblStyle w:val="Tablaconcuadrcula"/>
         <w:tblW w:w="7442" w:type="dxa"/>
         <w:tblInd w:w="1440" w:type="dxa"/>
-        <w:tblLook w:val="04A0" w:firstRow="1" w:lastRow="0" w:firstColumn="1" w:lastColumn="0" w:noHBand="0" w:noVBand="1"/>
+        <w:tblLook w:val="04A0"/>
       </w:tblPr>
       <w:tblGrid>
         <w:gridCol w:w="3645"/>
@@ -24675,13 +24655,8 @@
         <w:t xml:space="preserve">eportes de contabilidad para el </w:t>
       </w:r>
       <w:r>
-        <w:t xml:space="preserve">Gestor de la </w:t>
-      </w:r>
-      <w:proofErr w:type="gramStart"/>
-      <w:r>
-        <w:t>Configuración(</w:t>
-      </w:r>
-      <w:proofErr w:type="gramEnd"/>
+        <w:t>Gestor de la Configuración(</w:t>
+      </w:r>
       <w:r>
         <w:t>RGC-</w:t>
       </w:r>
@@ -24712,13 +24687,8 @@
         <w:t>Reportes de contabilidad para el</w:t>
       </w:r>
       <w:r>
-        <w:t xml:space="preserve"> Jefe de </w:t>
-      </w:r>
-      <w:proofErr w:type="gramStart"/>
-      <w:r>
-        <w:t>Proyectos(</w:t>
-      </w:r>
-      <w:proofErr w:type="gramEnd"/>
+        <w:t xml:space="preserve"> Jefe de Proyectos(</w:t>
+      </w:r>
       <w:r>
         <w:t>RJP-01, RJP</w:t>
       </w:r>
@@ -24763,11 +24733,9 @@
       <w:r>
         <w:t xml:space="preserve">eportes de contabilidad para el </w:t>
       </w:r>
-      <w:proofErr w:type="gramStart"/>
       <w:r>
         <w:t>Programador(</w:t>
       </w:r>
-      <w:proofErr w:type="gramEnd"/>
       <w:r>
         <w:t>RP-01, RP-02, RP-03, RP</w:t>
       </w:r>
@@ -24822,7 +24790,7 @@
           <w:bottom w:w="15" w:type="dxa"/>
           <w:right w:w="15" w:type="dxa"/>
         </w:tblCellMar>
-        <w:tblLook w:val="04A0" w:firstRow="1" w:lastRow="0" w:firstColumn="1" w:lastColumn="0" w:noHBand="0" w:noVBand="1"/>
+        <w:tblLook w:val="04A0"/>
       </w:tblPr>
       <w:tblGrid>
         <w:gridCol w:w="1240"/>
@@ -25683,13 +25651,7 @@
         <w:t>02</w:t>
       </w:r>
       <w:r>
-        <w:t>(RGC-</w:t>
-      </w:r>
-      <w:r>
-        <w:t>02</w:t>
-      </w:r>
-      <w:r>
-        <w:t>)</w:t>
+        <w:t>(RGC-02)</w:t>
       </w:r>
       <w:r>
         <w:t xml:space="preserve"> </w:t>
@@ -25711,7 +25673,7 @@
           <w:bottom w:w="15" w:type="dxa"/>
           <w:right w:w="15" w:type="dxa"/>
         </w:tblCellMar>
-        <w:tblLook w:val="04A0" w:firstRow="1" w:lastRow="0" w:firstColumn="1" w:lastColumn="0" w:noHBand="0" w:noVBand="1"/>
+        <w:tblLook w:val="04A0"/>
       </w:tblPr>
       <w:tblGrid>
         <w:gridCol w:w="1237"/>
@@ -26404,7 +26366,7 @@
           <w:bottom w:w="15" w:type="dxa"/>
           <w:right w:w="15" w:type="dxa"/>
         </w:tblCellMar>
-        <w:tblLook w:val="04A0" w:firstRow="1" w:lastRow="0" w:firstColumn="1" w:lastColumn="0" w:noHBand="0" w:noVBand="1"/>
+        <w:tblLook w:val="04A0"/>
       </w:tblPr>
       <w:tblGrid>
         <w:gridCol w:w="1237"/>
@@ -27024,80 +26986,2036 @@
         <w:rPr>
           <w:b/>
         </w:rPr>
-        <w:t>. Reporte del Gestor de Configuraci</w:t>
-      </w:r>
-      <w:r>
-        <w:rPr>
-          <w:b/>
-        </w:rPr>
-        <w:t>ón 03(RGC-03</w:t>
-      </w:r>
-      <w:r>
-        <w:rPr>
-          <w:b/>
-        </w:rPr>
-        <w:t>)</w:t>
+        <w:t>. Reporte del Gestor de Configuración 03(RGC-03)</w:t>
       </w:r>
     </w:p>
     <w:p>
       <w:pPr>
         <w:spacing w:line="360" w:lineRule="auto"/>
-        <w:rPr>
-          <w:rFonts w:ascii="Arial" w:hAnsi="Arial" w:cs="Arial"/>
+        <w:jc w:val="center"/>
+        <w:rPr>
+          <w:b/>
         </w:rPr>
       </w:pPr>
     </w:p>
     <w:p>
       <w:pPr>
         <w:spacing w:line="360" w:lineRule="auto"/>
-        <w:rPr>
-          <w:rFonts w:ascii="Arial" w:hAnsi="Arial" w:cs="Arial"/>
+        <w:jc w:val="center"/>
+        <w:rPr>
+          <w:b/>
         </w:rPr>
       </w:pPr>
     </w:p>
     <w:p>
       <w:pPr>
         <w:spacing w:line="360" w:lineRule="auto"/>
-        <w:rPr>
-          <w:rFonts w:ascii="Arial" w:hAnsi="Arial" w:cs="Arial"/>
+        <w:jc w:val="center"/>
+        <w:rPr>
+          <w:b/>
         </w:rPr>
       </w:pPr>
     </w:p>
     <w:p>
       <w:pPr>
         <w:spacing w:line="360" w:lineRule="auto"/>
-        <w:rPr>
-          <w:rFonts w:ascii="Arial" w:hAnsi="Arial" w:cs="Arial"/>
+        <w:jc w:val="center"/>
+        <w:rPr>
+          <w:b/>
         </w:rPr>
       </w:pPr>
     </w:p>
     <w:p>
       <w:pPr>
         <w:spacing w:line="360" w:lineRule="auto"/>
-        <w:rPr>
-          <w:rFonts w:ascii="Arial" w:hAnsi="Arial" w:cs="Arial"/>
+        <w:jc w:val="center"/>
+        <w:rPr>
+          <w:b/>
         </w:rPr>
       </w:pPr>
     </w:p>
     <w:p>
       <w:pPr>
         <w:spacing w:line="360" w:lineRule="auto"/>
-        <w:rPr>
-          <w:rFonts w:ascii="Arial" w:hAnsi="Arial" w:cs="Arial"/>
+        <w:jc w:val="center"/>
+        <w:rPr>
+          <w:b/>
         </w:rPr>
       </w:pPr>
     </w:p>
     <w:p>
       <w:pPr>
         <w:spacing w:line="360" w:lineRule="auto"/>
+        <w:jc w:val="center"/>
+        <w:rPr>
+          <w:b/>
+        </w:rPr>
+      </w:pPr>
+    </w:p>
+    <w:p/>
+    <w:p/>
+    <w:p>
+      <w:r>
+        <w:t xml:space="preserve">En la tabla 13, se muestra el reporte del Jefe de Proyecto 01(RJP-01). Este reporte consiste en una lista de Ítems de la Configuración en una de las librerías, para obtener mejor información de los elementos que lo conforman y </w:t>
+      </w:r>
+      <w:r>
+        <w:t xml:space="preserve">de </w:t>
+      </w:r>
+      <w:r>
+        <w:t>la estructura del proyecto.</w:t>
+      </w:r>
+    </w:p>
+    <w:p/>
+    <w:p/>
+    <w:tbl>
+      <w:tblPr>
+        <w:tblW w:w="7869" w:type="dxa"/>
+        <w:jc w:val="center"/>
+        <w:tblCellMar>
+          <w:top w:w="15" w:type="dxa"/>
+          <w:left w:w="15" w:type="dxa"/>
+          <w:bottom w:w="15" w:type="dxa"/>
+          <w:right w:w="15" w:type="dxa"/>
+        </w:tblCellMar>
+        <w:tblLook w:val="04A0"/>
+      </w:tblPr>
+      <w:tblGrid>
+        <w:gridCol w:w="1240"/>
+        <w:gridCol w:w="6629"/>
+      </w:tblGrid>
+      <w:tr>
+        <w:trPr>
+          <w:jc w:val="center"/>
+        </w:trPr>
+        <w:tc>
+          <w:tcPr>
+            <w:tcW w:w="1240" w:type="dxa"/>
+            <w:tcBorders>
+              <w:top w:val="single" w:sz="6" w:space="0" w:color="000000"/>
+              <w:left w:val="single" w:sz="6" w:space="0" w:color="000000"/>
+              <w:bottom w:val="single" w:sz="6" w:space="0" w:color="000000"/>
+              <w:right w:val="single" w:sz="6" w:space="0" w:color="000000"/>
+            </w:tcBorders>
+            <w:shd w:val="clear" w:color="auto" w:fill="B2A1C7" w:themeFill="accent4" w:themeFillTint="99"/>
+            <w:tcMar>
+              <w:top w:w="105" w:type="dxa"/>
+              <w:left w:w="105" w:type="dxa"/>
+              <w:bottom w:w="105" w:type="dxa"/>
+              <w:right w:w="105" w:type="dxa"/>
+            </w:tcMar>
+            <w:hideMark/>
+          </w:tcPr>
+          <w:p>
+            <w:pPr>
+              <w:rPr>
+                <w:b/>
+                <w:lang w:eastAsia="es-PE"/>
+              </w:rPr>
+            </w:pPr>
+            <w:r>
+              <w:rPr>
+                <w:b/>
+                <w:lang w:eastAsia="es-PE"/>
+              </w:rPr>
+              <w:t>ID</w:t>
+            </w:r>
+          </w:p>
+        </w:tc>
+        <w:tc>
+          <w:tcPr>
+            <w:tcW w:w="6629" w:type="dxa"/>
+            <w:tcBorders>
+              <w:top w:val="single" w:sz="6" w:space="0" w:color="000000"/>
+              <w:left w:val="single" w:sz="6" w:space="0" w:color="000000"/>
+              <w:bottom w:val="single" w:sz="6" w:space="0" w:color="000000"/>
+              <w:right w:val="single" w:sz="6" w:space="0" w:color="000000"/>
+            </w:tcBorders>
+            <w:shd w:val="clear" w:color="auto" w:fill="8DB3E2" w:themeFill="text2" w:themeFillTint="66"/>
+            <w:tcMar>
+              <w:top w:w="105" w:type="dxa"/>
+              <w:left w:w="105" w:type="dxa"/>
+              <w:bottom w:w="105" w:type="dxa"/>
+              <w:right w:w="105" w:type="dxa"/>
+            </w:tcMar>
+            <w:hideMark/>
+          </w:tcPr>
+          <w:p>
+            <w:pPr>
+              <w:rPr>
+                <w:lang w:eastAsia="es-PE"/>
+              </w:rPr>
+            </w:pPr>
+            <w:r>
+              <w:t>RJP-01</w:t>
+            </w:r>
+          </w:p>
+        </w:tc>
+      </w:tr>
+      <w:tr>
+        <w:trPr>
+          <w:jc w:val="center"/>
+        </w:trPr>
+        <w:tc>
+          <w:tcPr>
+            <w:tcW w:w="1240" w:type="dxa"/>
+            <w:tcBorders>
+              <w:top w:val="single" w:sz="6" w:space="0" w:color="000000"/>
+              <w:left w:val="single" w:sz="6" w:space="0" w:color="000000"/>
+              <w:bottom w:val="single" w:sz="6" w:space="0" w:color="000000"/>
+              <w:right w:val="single" w:sz="6" w:space="0" w:color="000000"/>
+            </w:tcBorders>
+            <w:shd w:val="clear" w:color="auto" w:fill="B2A1C7" w:themeFill="accent4" w:themeFillTint="99"/>
+            <w:tcMar>
+              <w:top w:w="105" w:type="dxa"/>
+              <w:left w:w="105" w:type="dxa"/>
+              <w:bottom w:w="105" w:type="dxa"/>
+              <w:right w:w="105" w:type="dxa"/>
+            </w:tcMar>
+          </w:tcPr>
+          <w:p>
+            <w:pPr>
+              <w:rPr>
+                <w:b/>
+                <w:lang w:eastAsia="es-PE"/>
+              </w:rPr>
+            </w:pPr>
+            <w:r>
+              <w:rPr>
+                <w:b/>
+                <w:lang w:eastAsia="es-PE"/>
+              </w:rPr>
+              <w:t>Autor</w:t>
+            </w:r>
+          </w:p>
+        </w:tc>
+        <w:tc>
+          <w:tcPr>
+            <w:tcW w:w="6629" w:type="dxa"/>
+            <w:tcBorders>
+              <w:top w:val="single" w:sz="6" w:space="0" w:color="000000"/>
+              <w:left w:val="single" w:sz="6" w:space="0" w:color="000000"/>
+              <w:bottom w:val="single" w:sz="6" w:space="0" w:color="000000"/>
+              <w:right w:val="single" w:sz="6" w:space="0" w:color="000000"/>
+            </w:tcBorders>
+            <w:shd w:val="clear" w:color="auto" w:fill="8DB3E2" w:themeFill="text2" w:themeFillTint="66"/>
+            <w:tcMar>
+              <w:top w:w="105" w:type="dxa"/>
+              <w:left w:w="105" w:type="dxa"/>
+              <w:bottom w:w="105" w:type="dxa"/>
+              <w:right w:w="105" w:type="dxa"/>
+            </w:tcMar>
+          </w:tcPr>
+          <w:p>
+            <w:pPr>
+              <w:rPr>
+                <w:lang w:eastAsia="es-PE"/>
+              </w:rPr>
+            </w:pPr>
+            <w:r>
+              <w:rPr>
+                <w:lang w:eastAsia="es-PE"/>
+              </w:rPr>
+              <w:t>Edgar Junior Cruz Bravo</w:t>
+            </w:r>
+          </w:p>
+        </w:tc>
+      </w:tr>
+      <w:tr>
+        <w:trPr>
+          <w:jc w:val="center"/>
+        </w:trPr>
+        <w:tc>
+          <w:tcPr>
+            <w:tcW w:w="1240" w:type="dxa"/>
+            <w:tcBorders>
+              <w:top w:val="single" w:sz="6" w:space="0" w:color="000000"/>
+              <w:left w:val="single" w:sz="6" w:space="0" w:color="000000"/>
+              <w:bottom w:val="single" w:sz="6" w:space="0" w:color="000000"/>
+              <w:right w:val="single" w:sz="6" w:space="0" w:color="000000"/>
+            </w:tcBorders>
+            <w:shd w:val="clear" w:color="auto" w:fill="B2A1C7" w:themeFill="accent4" w:themeFillTint="99"/>
+            <w:tcMar>
+              <w:top w:w="105" w:type="dxa"/>
+              <w:left w:w="105" w:type="dxa"/>
+              <w:bottom w:w="105" w:type="dxa"/>
+              <w:right w:w="105" w:type="dxa"/>
+            </w:tcMar>
+            <w:hideMark/>
+          </w:tcPr>
+          <w:p>
+            <w:pPr>
+              <w:rPr>
+                <w:lang w:eastAsia="es-PE"/>
+              </w:rPr>
+            </w:pPr>
+            <w:r>
+              <w:rPr>
+                <w:b/>
+                <w:bCs/>
+                <w:lang w:eastAsia="es-PE"/>
+              </w:rPr>
+              <w:t>Título</w:t>
+            </w:r>
+          </w:p>
+        </w:tc>
+        <w:tc>
+          <w:tcPr>
+            <w:tcW w:w="6629" w:type="dxa"/>
+            <w:tcBorders>
+              <w:top w:val="single" w:sz="6" w:space="0" w:color="000000"/>
+              <w:left w:val="single" w:sz="6" w:space="0" w:color="000000"/>
+              <w:bottom w:val="single" w:sz="6" w:space="0" w:color="000000"/>
+              <w:right w:val="single" w:sz="6" w:space="0" w:color="000000"/>
+            </w:tcBorders>
+            <w:shd w:val="clear" w:color="auto" w:fill="8DB3E2" w:themeFill="text2" w:themeFillTint="66"/>
+            <w:tcMar>
+              <w:top w:w="105" w:type="dxa"/>
+              <w:left w:w="105" w:type="dxa"/>
+              <w:bottom w:w="105" w:type="dxa"/>
+              <w:right w:w="105" w:type="dxa"/>
+            </w:tcMar>
+            <w:hideMark/>
+          </w:tcPr>
+          <w:p>
+            <w:pPr>
+              <w:jc w:val="both"/>
+              <w:rPr>
+                <w:lang w:eastAsia="es-PE"/>
+              </w:rPr>
+            </w:pPr>
+            <w:r>
+              <w:rPr>
+                <w:lang w:eastAsia="es-PE"/>
+              </w:rPr>
+              <w:t>Lista de Ítems de la Configuración pertenecientes a cada librería.</w:t>
+            </w:r>
+          </w:p>
+        </w:tc>
+      </w:tr>
+      <w:tr>
+        <w:trPr>
+          <w:jc w:val="center"/>
+        </w:trPr>
+        <w:tc>
+          <w:tcPr>
+            <w:tcW w:w="1240" w:type="dxa"/>
+            <w:tcBorders>
+              <w:top w:val="single" w:sz="6" w:space="0" w:color="000000"/>
+              <w:left w:val="single" w:sz="6" w:space="0" w:color="000000"/>
+              <w:bottom w:val="single" w:sz="6" w:space="0" w:color="000000"/>
+              <w:right w:val="single" w:sz="6" w:space="0" w:color="000000"/>
+            </w:tcBorders>
+            <w:shd w:val="clear" w:color="auto" w:fill="B2A1C7" w:themeFill="accent4" w:themeFillTint="99"/>
+            <w:tcMar>
+              <w:top w:w="105" w:type="dxa"/>
+              <w:left w:w="105" w:type="dxa"/>
+              <w:bottom w:w="105" w:type="dxa"/>
+              <w:right w:w="105" w:type="dxa"/>
+            </w:tcMar>
+            <w:hideMark/>
+          </w:tcPr>
+          <w:p>
+            <w:pPr>
+              <w:rPr>
+                <w:lang w:eastAsia="es-PE"/>
+              </w:rPr>
+            </w:pPr>
+            <w:r>
+              <w:rPr>
+                <w:b/>
+                <w:bCs/>
+                <w:lang w:eastAsia="es-PE"/>
+              </w:rPr>
+              <w:t>Propósito</w:t>
+            </w:r>
+          </w:p>
+        </w:tc>
+        <w:tc>
+          <w:tcPr>
+            <w:tcW w:w="6629" w:type="dxa"/>
+            <w:tcBorders>
+              <w:top w:val="single" w:sz="6" w:space="0" w:color="000000"/>
+              <w:left w:val="single" w:sz="6" w:space="0" w:color="000000"/>
+              <w:bottom w:val="single" w:sz="6" w:space="0" w:color="000000"/>
+              <w:right w:val="single" w:sz="6" w:space="0" w:color="000000"/>
+            </w:tcBorders>
+            <w:shd w:val="clear" w:color="auto" w:fill="8DB3E2" w:themeFill="text2" w:themeFillTint="66"/>
+            <w:tcMar>
+              <w:top w:w="105" w:type="dxa"/>
+              <w:left w:w="105" w:type="dxa"/>
+              <w:bottom w:w="105" w:type="dxa"/>
+              <w:right w:w="105" w:type="dxa"/>
+            </w:tcMar>
+            <w:hideMark/>
+          </w:tcPr>
+          <w:p>
+            <w:pPr>
+              <w:jc w:val="both"/>
+              <w:rPr>
+                <w:lang w:eastAsia="es-PE"/>
+              </w:rPr>
+            </w:pPr>
+            <w:r>
+              <w:rPr>
+                <w:lang w:eastAsia="es-PE"/>
+              </w:rPr>
+              <w:t>Obtener información de los elementos que forman parte de cada librería para una mejor noción de la estructura del proyecto.</w:t>
+            </w:r>
+          </w:p>
+        </w:tc>
+      </w:tr>
+      <w:tr>
+        <w:trPr>
+          <w:jc w:val="center"/>
+        </w:trPr>
+        <w:tc>
+          <w:tcPr>
+            <w:tcW w:w="1240" w:type="dxa"/>
+            <w:tcBorders>
+              <w:top w:val="single" w:sz="6" w:space="0" w:color="000000"/>
+              <w:left w:val="single" w:sz="6" w:space="0" w:color="000000"/>
+              <w:bottom w:val="single" w:sz="6" w:space="0" w:color="000000"/>
+              <w:right w:val="single" w:sz="6" w:space="0" w:color="000000"/>
+            </w:tcBorders>
+            <w:shd w:val="clear" w:color="auto" w:fill="B2A1C7" w:themeFill="accent4" w:themeFillTint="99"/>
+            <w:tcMar>
+              <w:top w:w="105" w:type="dxa"/>
+              <w:left w:w="105" w:type="dxa"/>
+              <w:bottom w:w="105" w:type="dxa"/>
+              <w:right w:w="105" w:type="dxa"/>
+            </w:tcMar>
+            <w:hideMark/>
+          </w:tcPr>
+          <w:p>
+            <w:pPr>
+              <w:rPr>
+                <w:lang w:eastAsia="es-PE"/>
+              </w:rPr>
+            </w:pPr>
+            <w:r>
+              <w:rPr>
+                <w:b/>
+                <w:bCs/>
+                <w:lang w:eastAsia="es-PE"/>
+              </w:rPr>
+              <w:t>Entradas</w:t>
+            </w:r>
+          </w:p>
+        </w:tc>
+        <w:tc>
+          <w:tcPr>
+            <w:tcW w:w="6629" w:type="dxa"/>
+            <w:tcBorders>
+              <w:top w:val="single" w:sz="6" w:space="0" w:color="000000"/>
+              <w:left w:val="single" w:sz="6" w:space="0" w:color="000000"/>
+              <w:bottom w:val="single" w:sz="6" w:space="0" w:color="000000"/>
+              <w:right w:val="single" w:sz="6" w:space="0" w:color="000000"/>
+            </w:tcBorders>
+            <w:shd w:val="clear" w:color="auto" w:fill="8DB3E2" w:themeFill="text2" w:themeFillTint="66"/>
+            <w:tcMar>
+              <w:top w:w="105" w:type="dxa"/>
+              <w:left w:w="105" w:type="dxa"/>
+              <w:bottom w:w="105" w:type="dxa"/>
+              <w:right w:w="105" w:type="dxa"/>
+            </w:tcMar>
+            <w:hideMark/>
+          </w:tcPr>
+          <w:p>
+            <w:pPr>
+              <w:pStyle w:val="Prrafodelista"/>
+              <w:numPr>
+                <w:ilvl w:val="0"/>
+                <w:numId w:val="43"/>
+              </w:numPr>
+              <w:spacing w:after="0" w:line="240" w:lineRule="auto"/>
+              <w:jc w:val="both"/>
+              <w:rPr>
+                <w:rFonts w:ascii="Times New Roman" w:hAnsi="Times New Roman"/>
+                <w:sz w:val="20"/>
+                <w:lang w:eastAsia="es-PE"/>
+              </w:rPr>
+            </w:pPr>
+            <w:r>
+              <w:rPr>
+                <w:rFonts w:ascii="Times New Roman" w:hAnsi="Times New Roman"/>
+                <w:sz w:val="20"/>
+                <w:lang w:eastAsia="es-PE"/>
+              </w:rPr>
+              <w:t>ID del Proyecto</w:t>
+            </w:r>
+          </w:p>
+          <w:p>
+            <w:pPr>
+              <w:pStyle w:val="Prrafodelista"/>
+              <w:numPr>
+                <w:ilvl w:val="0"/>
+                <w:numId w:val="39"/>
+              </w:numPr>
+              <w:spacing w:after="0" w:line="240" w:lineRule="auto"/>
+              <w:jc w:val="both"/>
+              <w:rPr>
+                <w:rFonts w:ascii="Times New Roman" w:hAnsi="Times New Roman"/>
+                <w:sz w:val="20"/>
+                <w:lang w:eastAsia="es-PE"/>
+              </w:rPr>
+            </w:pPr>
+            <w:r>
+              <w:rPr>
+                <w:rFonts w:ascii="Times New Roman" w:hAnsi="Times New Roman"/>
+                <w:sz w:val="20"/>
+                <w:lang w:eastAsia="es-PE"/>
+              </w:rPr>
+              <w:t>Nombre de Librería</w:t>
+            </w:r>
+          </w:p>
+        </w:tc>
+      </w:tr>
+      <w:tr>
+        <w:trPr>
+          <w:jc w:val="center"/>
+        </w:trPr>
+        <w:tc>
+          <w:tcPr>
+            <w:tcW w:w="1240" w:type="dxa"/>
+            <w:tcBorders>
+              <w:top w:val="single" w:sz="6" w:space="0" w:color="000000"/>
+              <w:left w:val="single" w:sz="6" w:space="0" w:color="000000"/>
+              <w:bottom w:val="single" w:sz="6" w:space="0" w:color="000000"/>
+              <w:right w:val="single" w:sz="6" w:space="0" w:color="000000"/>
+            </w:tcBorders>
+            <w:shd w:val="clear" w:color="auto" w:fill="B2A1C7" w:themeFill="accent4" w:themeFillTint="99"/>
+            <w:tcMar>
+              <w:top w:w="105" w:type="dxa"/>
+              <w:left w:w="105" w:type="dxa"/>
+              <w:bottom w:w="105" w:type="dxa"/>
+              <w:right w:w="105" w:type="dxa"/>
+            </w:tcMar>
+            <w:hideMark/>
+          </w:tcPr>
+          <w:p>
+            <w:pPr>
+              <w:rPr>
+                <w:lang w:eastAsia="es-PE"/>
+              </w:rPr>
+            </w:pPr>
+            <w:r>
+              <w:rPr>
+                <w:b/>
+                <w:bCs/>
+                <w:lang w:eastAsia="es-PE"/>
+              </w:rPr>
+              <w:t>Salidas</w:t>
+            </w:r>
+          </w:p>
+        </w:tc>
+        <w:tc>
+          <w:tcPr>
+            <w:tcW w:w="6629" w:type="dxa"/>
+            <w:tcBorders>
+              <w:top w:val="single" w:sz="6" w:space="0" w:color="000000"/>
+              <w:left w:val="single" w:sz="6" w:space="0" w:color="000000"/>
+              <w:bottom w:val="single" w:sz="6" w:space="0" w:color="000000"/>
+              <w:right w:val="single" w:sz="6" w:space="0" w:color="000000"/>
+            </w:tcBorders>
+            <w:shd w:val="clear" w:color="auto" w:fill="8DB3E2" w:themeFill="text2" w:themeFillTint="66"/>
+            <w:tcMar>
+              <w:top w:w="105" w:type="dxa"/>
+              <w:left w:w="105" w:type="dxa"/>
+              <w:bottom w:w="105" w:type="dxa"/>
+              <w:right w:w="105" w:type="dxa"/>
+            </w:tcMar>
+            <w:hideMark/>
+          </w:tcPr>
+          <w:p>
+            <w:pPr>
+              <w:pStyle w:val="Prrafodelista"/>
+              <w:numPr>
+                <w:ilvl w:val="0"/>
+                <w:numId w:val="42"/>
+              </w:numPr>
+              <w:spacing w:after="0" w:line="240" w:lineRule="auto"/>
+              <w:jc w:val="both"/>
+              <w:rPr>
+                <w:rFonts w:ascii="Times New Roman" w:hAnsi="Times New Roman"/>
+                <w:sz w:val="20"/>
+                <w:lang w:eastAsia="es-PE"/>
+              </w:rPr>
+            </w:pPr>
+            <w:r>
+              <w:rPr>
+                <w:rFonts w:ascii="Times New Roman" w:hAnsi="Times New Roman"/>
+                <w:sz w:val="20"/>
+                <w:lang w:eastAsia="es-PE"/>
+              </w:rPr>
+              <w:t>ID del Ítem de Configuración</w:t>
+            </w:r>
+          </w:p>
+          <w:p>
+            <w:pPr>
+              <w:pStyle w:val="Prrafodelista"/>
+              <w:numPr>
+                <w:ilvl w:val="0"/>
+                <w:numId w:val="42"/>
+              </w:numPr>
+              <w:spacing w:after="0" w:line="240" w:lineRule="auto"/>
+              <w:jc w:val="both"/>
+              <w:rPr>
+                <w:rFonts w:ascii="Times New Roman" w:hAnsi="Times New Roman"/>
+                <w:sz w:val="20"/>
+                <w:lang w:eastAsia="es-PE"/>
+              </w:rPr>
+            </w:pPr>
+            <w:r>
+              <w:rPr>
+                <w:rFonts w:ascii="Times New Roman" w:hAnsi="Times New Roman"/>
+                <w:sz w:val="20"/>
+                <w:lang w:eastAsia="es-PE"/>
+              </w:rPr>
+              <w:t>Nombre del Ítem de la Configuración</w:t>
+            </w:r>
+          </w:p>
+          <w:p>
+            <w:pPr>
+              <w:pStyle w:val="Prrafodelista"/>
+              <w:numPr>
+                <w:ilvl w:val="0"/>
+                <w:numId w:val="42"/>
+              </w:numPr>
+              <w:spacing w:after="0" w:line="240" w:lineRule="auto"/>
+              <w:jc w:val="both"/>
+              <w:rPr>
+                <w:rFonts w:ascii="Times New Roman" w:hAnsi="Times New Roman"/>
+                <w:sz w:val="20"/>
+                <w:lang w:eastAsia="es-PE"/>
+              </w:rPr>
+            </w:pPr>
+            <w:r>
+              <w:rPr>
+                <w:rFonts w:ascii="Times New Roman" w:hAnsi="Times New Roman"/>
+                <w:sz w:val="20"/>
+                <w:lang w:eastAsia="es-PE"/>
+              </w:rPr>
+              <w:t>Tipo del Ítem de la Configuración</w:t>
+            </w:r>
+          </w:p>
+          <w:p>
+            <w:pPr>
+              <w:pStyle w:val="Prrafodelista"/>
+              <w:keepNext/>
+              <w:numPr>
+                <w:ilvl w:val="0"/>
+                <w:numId w:val="40"/>
+              </w:numPr>
+              <w:spacing w:after="0" w:line="240" w:lineRule="auto"/>
+              <w:jc w:val="both"/>
+              <w:rPr>
+                <w:rFonts w:ascii="Times New Roman" w:hAnsi="Times New Roman"/>
+                <w:sz w:val="20"/>
+                <w:lang w:eastAsia="es-PE"/>
+              </w:rPr>
+            </w:pPr>
+            <w:r>
+              <w:rPr>
+                <w:rFonts w:ascii="Times New Roman" w:hAnsi="Times New Roman"/>
+                <w:sz w:val="20"/>
+                <w:lang w:eastAsia="es-PE"/>
+              </w:rPr>
+              <w:t>Dirección de la ubicación del Ítem de la Configuración</w:t>
+            </w:r>
+          </w:p>
+        </w:tc>
+      </w:tr>
+    </w:tbl>
+    <w:p>
+      <w:pPr>
+        <w:spacing w:line="360" w:lineRule="auto"/>
+        <w:jc w:val="center"/>
+        <w:rPr>
+          <w:b/>
+        </w:rPr>
+      </w:pPr>
+      <w:r>
+        <w:rPr>
+          <w:b/>
+        </w:rPr>
+        <w:t>Tabla 13. Reporte del Jefe de Proyecto 01(RJP-01)</w:t>
+      </w:r>
+    </w:p>
+    <w:p/>
+    <w:p/>
+    <w:p/>
+    <w:p/>
+    <w:p/>
+    <w:p/>
+    <w:p>
+      <w:r>
+        <w:lastRenderedPageBreak/>
+        <w:t>En la tabla 14, se muestra el reporte del Jefe de Proyecto 02(RJP-02). Este reporte  consiste en una lista de últimas actividades de un desarrollador para un mejor seguimiento de ellos.</w:t>
+      </w:r>
+    </w:p>
+    <w:tbl>
+      <w:tblPr>
+        <w:tblW w:w="7512" w:type="dxa"/>
+        <w:jc w:val="center"/>
+        <w:tblCellMar>
+          <w:top w:w="15" w:type="dxa"/>
+          <w:left w:w="15" w:type="dxa"/>
+          <w:bottom w:w="15" w:type="dxa"/>
+          <w:right w:w="15" w:type="dxa"/>
+        </w:tblCellMar>
+        <w:tblLook w:val="04A0"/>
+      </w:tblPr>
+      <w:tblGrid>
+        <w:gridCol w:w="1237"/>
+        <w:gridCol w:w="6275"/>
+      </w:tblGrid>
+      <w:tr>
+        <w:trPr>
+          <w:jc w:val="center"/>
+        </w:trPr>
+        <w:tc>
+          <w:tcPr>
+            <w:tcW w:w="0" w:type="auto"/>
+            <w:tcBorders>
+              <w:top w:val="single" w:sz="6" w:space="0" w:color="000000"/>
+              <w:left w:val="single" w:sz="6" w:space="0" w:color="000000"/>
+              <w:bottom w:val="single" w:sz="6" w:space="0" w:color="000000"/>
+              <w:right w:val="single" w:sz="6" w:space="0" w:color="000000"/>
+            </w:tcBorders>
+            <w:shd w:val="clear" w:color="auto" w:fill="B2A1C7" w:themeFill="accent4" w:themeFillTint="99"/>
+            <w:tcMar>
+              <w:top w:w="105" w:type="dxa"/>
+              <w:left w:w="105" w:type="dxa"/>
+              <w:bottom w:w="105" w:type="dxa"/>
+              <w:right w:w="105" w:type="dxa"/>
+            </w:tcMar>
+            <w:hideMark/>
+          </w:tcPr>
+          <w:p>
+            <w:pPr>
+              <w:rPr>
+                <w:lang w:eastAsia="es-PE"/>
+              </w:rPr>
+            </w:pPr>
+            <w:r>
+              <w:rPr>
+                <w:b/>
+                <w:bCs/>
+                <w:lang w:eastAsia="es-PE"/>
+              </w:rPr>
+              <w:t>ID</w:t>
+            </w:r>
+          </w:p>
+        </w:tc>
+        <w:tc>
+          <w:tcPr>
+            <w:tcW w:w="6275" w:type="dxa"/>
+            <w:tcBorders>
+              <w:top w:val="single" w:sz="6" w:space="0" w:color="000000"/>
+              <w:left w:val="single" w:sz="6" w:space="0" w:color="000000"/>
+              <w:bottom w:val="single" w:sz="6" w:space="0" w:color="000000"/>
+              <w:right w:val="single" w:sz="6" w:space="0" w:color="000000"/>
+            </w:tcBorders>
+            <w:shd w:val="clear" w:color="auto" w:fill="8DB3E2" w:themeFill="text2" w:themeFillTint="66"/>
+            <w:tcMar>
+              <w:top w:w="105" w:type="dxa"/>
+              <w:left w:w="105" w:type="dxa"/>
+              <w:bottom w:w="105" w:type="dxa"/>
+              <w:right w:w="105" w:type="dxa"/>
+            </w:tcMar>
+            <w:hideMark/>
+          </w:tcPr>
+          <w:p>
+            <w:pPr>
+              <w:rPr>
+                <w:lang w:eastAsia="es-PE"/>
+              </w:rPr>
+            </w:pPr>
+            <w:r>
+              <w:t>RJP-02</w:t>
+            </w:r>
+          </w:p>
+        </w:tc>
+      </w:tr>
+      <w:tr>
+        <w:trPr>
+          <w:jc w:val="center"/>
+        </w:trPr>
+        <w:tc>
+          <w:tcPr>
+            <w:tcW w:w="0" w:type="auto"/>
+            <w:tcBorders>
+              <w:top w:val="single" w:sz="6" w:space="0" w:color="000000"/>
+              <w:left w:val="single" w:sz="6" w:space="0" w:color="000000"/>
+              <w:bottom w:val="single" w:sz="6" w:space="0" w:color="000000"/>
+              <w:right w:val="single" w:sz="6" w:space="0" w:color="000000"/>
+            </w:tcBorders>
+            <w:shd w:val="clear" w:color="auto" w:fill="B2A1C7" w:themeFill="accent4" w:themeFillTint="99"/>
+            <w:tcMar>
+              <w:top w:w="105" w:type="dxa"/>
+              <w:left w:w="105" w:type="dxa"/>
+              <w:bottom w:w="105" w:type="dxa"/>
+              <w:right w:w="105" w:type="dxa"/>
+            </w:tcMar>
+          </w:tcPr>
+          <w:p>
+            <w:pPr>
+              <w:rPr>
+                <w:b/>
+                <w:bCs/>
+                <w:lang w:eastAsia="es-PE"/>
+              </w:rPr>
+            </w:pPr>
+            <w:r>
+              <w:rPr>
+                <w:b/>
+                <w:bCs/>
+                <w:lang w:eastAsia="es-PE"/>
+              </w:rPr>
+              <w:t>Autor</w:t>
+            </w:r>
+          </w:p>
+        </w:tc>
+        <w:tc>
+          <w:tcPr>
+            <w:tcW w:w="6275" w:type="dxa"/>
+            <w:tcBorders>
+              <w:top w:val="single" w:sz="6" w:space="0" w:color="000000"/>
+              <w:left w:val="single" w:sz="6" w:space="0" w:color="000000"/>
+              <w:bottom w:val="single" w:sz="6" w:space="0" w:color="000000"/>
+              <w:right w:val="single" w:sz="6" w:space="0" w:color="000000"/>
+            </w:tcBorders>
+            <w:shd w:val="clear" w:color="auto" w:fill="8DB3E2" w:themeFill="text2" w:themeFillTint="66"/>
+            <w:tcMar>
+              <w:top w:w="105" w:type="dxa"/>
+              <w:left w:w="105" w:type="dxa"/>
+              <w:bottom w:w="105" w:type="dxa"/>
+              <w:right w:w="105" w:type="dxa"/>
+            </w:tcMar>
+          </w:tcPr>
+          <w:p>
+            <w:pPr>
+              <w:rPr>
+                <w:lang w:eastAsia="es-PE"/>
+              </w:rPr>
+            </w:pPr>
+            <w:r>
+              <w:rPr>
+                <w:lang w:eastAsia="es-PE"/>
+              </w:rPr>
+              <w:t>Edgar Junior Cruz Bravo</w:t>
+            </w:r>
+          </w:p>
+        </w:tc>
+      </w:tr>
+      <w:tr>
+        <w:trPr>
+          <w:jc w:val="center"/>
+        </w:trPr>
+        <w:tc>
+          <w:tcPr>
+            <w:tcW w:w="0" w:type="auto"/>
+            <w:tcBorders>
+              <w:top w:val="single" w:sz="6" w:space="0" w:color="000000"/>
+              <w:left w:val="single" w:sz="6" w:space="0" w:color="000000"/>
+              <w:bottom w:val="single" w:sz="6" w:space="0" w:color="000000"/>
+              <w:right w:val="single" w:sz="6" w:space="0" w:color="000000"/>
+            </w:tcBorders>
+            <w:shd w:val="clear" w:color="auto" w:fill="B2A1C7" w:themeFill="accent4" w:themeFillTint="99"/>
+            <w:tcMar>
+              <w:top w:w="105" w:type="dxa"/>
+              <w:left w:w="105" w:type="dxa"/>
+              <w:bottom w:w="105" w:type="dxa"/>
+              <w:right w:w="105" w:type="dxa"/>
+            </w:tcMar>
+            <w:hideMark/>
+          </w:tcPr>
+          <w:p>
+            <w:pPr>
+              <w:ind w:left="708" w:hanging="708"/>
+              <w:rPr>
+                <w:lang w:eastAsia="es-PE"/>
+              </w:rPr>
+            </w:pPr>
+            <w:r>
+              <w:rPr>
+                <w:b/>
+                <w:bCs/>
+                <w:lang w:eastAsia="es-PE"/>
+              </w:rPr>
+              <w:t>Título</w:t>
+            </w:r>
+          </w:p>
+        </w:tc>
+        <w:tc>
+          <w:tcPr>
+            <w:tcW w:w="6275" w:type="dxa"/>
+            <w:tcBorders>
+              <w:top w:val="single" w:sz="6" w:space="0" w:color="000000"/>
+              <w:left w:val="single" w:sz="6" w:space="0" w:color="000000"/>
+              <w:bottom w:val="single" w:sz="6" w:space="0" w:color="000000"/>
+              <w:right w:val="single" w:sz="6" w:space="0" w:color="000000"/>
+            </w:tcBorders>
+            <w:shd w:val="clear" w:color="auto" w:fill="8DB3E2" w:themeFill="text2" w:themeFillTint="66"/>
+            <w:tcMar>
+              <w:top w:w="105" w:type="dxa"/>
+              <w:left w:w="105" w:type="dxa"/>
+              <w:bottom w:w="105" w:type="dxa"/>
+              <w:right w:w="105" w:type="dxa"/>
+            </w:tcMar>
+            <w:hideMark/>
+          </w:tcPr>
+          <w:p>
+            <w:pPr>
+              <w:ind w:left="2"/>
+              <w:jc w:val="both"/>
+              <w:rPr>
+                <w:lang w:eastAsia="es-PE"/>
+              </w:rPr>
+            </w:pPr>
+            <w:r>
+              <w:t>Lista de últimas actividades de un desarrollador por proyecto.</w:t>
+            </w:r>
+          </w:p>
+        </w:tc>
+      </w:tr>
+      <w:tr>
+        <w:trPr>
+          <w:jc w:val="center"/>
+        </w:trPr>
+        <w:tc>
+          <w:tcPr>
+            <w:tcW w:w="0" w:type="auto"/>
+            <w:tcBorders>
+              <w:top w:val="single" w:sz="6" w:space="0" w:color="000000"/>
+              <w:left w:val="single" w:sz="6" w:space="0" w:color="000000"/>
+              <w:bottom w:val="single" w:sz="6" w:space="0" w:color="000000"/>
+              <w:right w:val="single" w:sz="6" w:space="0" w:color="000000"/>
+            </w:tcBorders>
+            <w:shd w:val="clear" w:color="auto" w:fill="B2A1C7" w:themeFill="accent4" w:themeFillTint="99"/>
+            <w:tcMar>
+              <w:top w:w="105" w:type="dxa"/>
+              <w:left w:w="105" w:type="dxa"/>
+              <w:bottom w:w="105" w:type="dxa"/>
+              <w:right w:w="105" w:type="dxa"/>
+            </w:tcMar>
+            <w:hideMark/>
+          </w:tcPr>
+          <w:p>
+            <w:pPr>
+              <w:rPr>
+                <w:lang w:eastAsia="es-PE"/>
+              </w:rPr>
+            </w:pPr>
+            <w:r>
+              <w:rPr>
+                <w:b/>
+                <w:bCs/>
+                <w:lang w:eastAsia="es-PE"/>
+              </w:rPr>
+              <w:t>Propósito</w:t>
+            </w:r>
+          </w:p>
+        </w:tc>
+        <w:tc>
+          <w:tcPr>
+            <w:tcW w:w="6275" w:type="dxa"/>
+            <w:tcBorders>
+              <w:top w:val="single" w:sz="6" w:space="0" w:color="000000"/>
+              <w:left w:val="single" w:sz="6" w:space="0" w:color="000000"/>
+              <w:bottom w:val="single" w:sz="6" w:space="0" w:color="000000"/>
+              <w:right w:val="single" w:sz="6" w:space="0" w:color="000000"/>
+            </w:tcBorders>
+            <w:shd w:val="clear" w:color="auto" w:fill="8DB3E2" w:themeFill="text2" w:themeFillTint="66"/>
+            <w:tcMar>
+              <w:top w:w="105" w:type="dxa"/>
+              <w:left w:w="105" w:type="dxa"/>
+              <w:bottom w:w="105" w:type="dxa"/>
+              <w:right w:w="105" w:type="dxa"/>
+            </w:tcMar>
+            <w:hideMark/>
+          </w:tcPr>
+          <w:p>
+            <w:pPr>
+              <w:jc w:val="both"/>
+              <w:rPr>
+                <w:lang w:eastAsia="es-PE"/>
+              </w:rPr>
+            </w:pPr>
+            <w:r>
+              <w:t>Identificar las últimas actividades del desarrollador de un proyecto para controlar el cumplimiento de las actividades del cronograma.</w:t>
+            </w:r>
+          </w:p>
+        </w:tc>
+      </w:tr>
+      <w:tr>
+        <w:trPr>
+          <w:jc w:val="center"/>
+        </w:trPr>
+        <w:tc>
+          <w:tcPr>
+            <w:tcW w:w="0" w:type="auto"/>
+            <w:tcBorders>
+              <w:top w:val="single" w:sz="6" w:space="0" w:color="000000"/>
+              <w:left w:val="single" w:sz="6" w:space="0" w:color="000000"/>
+              <w:bottom w:val="single" w:sz="6" w:space="0" w:color="000000"/>
+              <w:right w:val="single" w:sz="6" w:space="0" w:color="000000"/>
+            </w:tcBorders>
+            <w:shd w:val="clear" w:color="auto" w:fill="B2A1C7" w:themeFill="accent4" w:themeFillTint="99"/>
+            <w:tcMar>
+              <w:top w:w="105" w:type="dxa"/>
+              <w:left w:w="105" w:type="dxa"/>
+              <w:bottom w:w="105" w:type="dxa"/>
+              <w:right w:w="105" w:type="dxa"/>
+            </w:tcMar>
+            <w:hideMark/>
+          </w:tcPr>
+          <w:p>
+            <w:pPr>
+              <w:rPr>
+                <w:lang w:eastAsia="es-PE"/>
+              </w:rPr>
+            </w:pPr>
+            <w:r>
+              <w:rPr>
+                <w:b/>
+                <w:bCs/>
+                <w:lang w:eastAsia="es-PE"/>
+              </w:rPr>
+              <w:t>Entradas</w:t>
+            </w:r>
+          </w:p>
+        </w:tc>
+        <w:tc>
+          <w:tcPr>
+            <w:tcW w:w="6275" w:type="dxa"/>
+            <w:tcBorders>
+              <w:top w:val="single" w:sz="6" w:space="0" w:color="000000"/>
+              <w:left w:val="single" w:sz="6" w:space="0" w:color="000000"/>
+              <w:bottom w:val="single" w:sz="6" w:space="0" w:color="000000"/>
+              <w:right w:val="single" w:sz="6" w:space="0" w:color="000000"/>
+            </w:tcBorders>
+            <w:shd w:val="clear" w:color="auto" w:fill="8DB3E2" w:themeFill="text2" w:themeFillTint="66"/>
+            <w:tcMar>
+              <w:top w:w="105" w:type="dxa"/>
+              <w:left w:w="105" w:type="dxa"/>
+              <w:bottom w:w="105" w:type="dxa"/>
+              <w:right w:w="105" w:type="dxa"/>
+            </w:tcMar>
+            <w:hideMark/>
+          </w:tcPr>
+          <w:p>
+            <w:pPr>
+              <w:pStyle w:val="Prrafodelista"/>
+              <w:numPr>
+                <w:ilvl w:val="0"/>
+                <w:numId w:val="41"/>
+              </w:numPr>
+              <w:spacing w:after="0" w:line="240" w:lineRule="auto"/>
+              <w:jc w:val="both"/>
+              <w:rPr>
+                <w:rFonts w:ascii="Times New Roman" w:hAnsi="Times New Roman"/>
+                <w:sz w:val="20"/>
+                <w:lang w:eastAsia="es-PE"/>
+              </w:rPr>
+            </w:pPr>
+            <w:r>
+              <w:rPr>
+                <w:rFonts w:ascii="Times New Roman" w:hAnsi="Times New Roman"/>
+                <w:sz w:val="20"/>
+                <w:lang w:eastAsia="es-PE"/>
+              </w:rPr>
+              <w:t>ID del Proyecto</w:t>
+            </w:r>
+          </w:p>
+          <w:p>
+            <w:pPr>
+              <w:pStyle w:val="Prrafodelista"/>
+              <w:numPr>
+                <w:ilvl w:val="0"/>
+                <w:numId w:val="41"/>
+              </w:numPr>
+              <w:spacing w:after="0" w:line="240" w:lineRule="auto"/>
+              <w:jc w:val="both"/>
+              <w:rPr>
+                <w:rFonts w:ascii="Times New Roman" w:hAnsi="Times New Roman"/>
+                <w:sz w:val="20"/>
+                <w:lang w:eastAsia="es-PE"/>
+              </w:rPr>
+            </w:pPr>
+            <w:r>
+              <w:rPr>
+                <w:rFonts w:ascii="Times New Roman" w:hAnsi="Times New Roman"/>
+                <w:sz w:val="20"/>
+                <w:lang w:eastAsia="es-PE"/>
+              </w:rPr>
+              <w:t>Rango de fechas de inicio proyecto</w:t>
+            </w:r>
+          </w:p>
+          <w:p>
+            <w:pPr>
+              <w:pStyle w:val="Prrafodelista"/>
+              <w:numPr>
+                <w:ilvl w:val="0"/>
+                <w:numId w:val="41"/>
+              </w:numPr>
+              <w:spacing w:after="0" w:line="240" w:lineRule="auto"/>
+              <w:jc w:val="both"/>
+              <w:rPr>
+                <w:rFonts w:ascii="Times New Roman" w:hAnsi="Times New Roman"/>
+                <w:sz w:val="20"/>
+                <w:lang w:eastAsia="es-PE"/>
+              </w:rPr>
+            </w:pPr>
+            <w:r>
+              <w:rPr>
+                <w:rFonts w:ascii="Times New Roman" w:hAnsi="Times New Roman"/>
+                <w:sz w:val="20"/>
+                <w:lang w:eastAsia="es-PE"/>
+              </w:rPr>
+              <w:t>Estados de los Proyectos</w:t>
+            </w:r>
+          </w:p>
+          <w:p>
+            <w:pPr>
+              <w:pStyle w:val="Prrafodelista"/>
+              <w:numPr>
+                <w:ilvl w:val="0"/>
+                <w:numId w:val="41"/>
+              </w:numPr>
+              <w:spacing w:after="0" w:line="240" w:lineRule="auto"/>
+              <w:jc w:val="both"/>
+              <w:rPr>
+                <w:rFonts w:ascii="Times New Roman" w:hAnsi="Times New Roman"/>
+                <w:sz w:val="20"/>
+                <w:lang w:eastAsia="es-PE"/>
+              </w:rPr>
+            </w:pPr>
+            <w:r>
+              <w:rPr>
+                <w:rFonts w:ascii="Times New Roman" w:hAnsi="Times New Roman"/>
+                <w:sz w:val="20"/>
+                <w:lang w:eastAsia="es-PE"/>
+              </w:rPr>
+              <w:t>ID de Desarrollador</w:t>
+            </w:r>
+          </w:p>
+        </w:tc>
+      </w:tr>
+      <w:tr>
+        <w:trPr>
+          <w:jc w:val="center"/>
+        </w:trPr>
+        <w:tc>
+          <w:tcPr>
+            <w:tcW w:w="0" w:type="auto"/>
+            <w:tcBorders>
+              <w:top w:val="single" w:sz="6" w:space="0" w:color="000000"/>
+              <w:left w:val="single" w:sz="6" w:space="0" w:color="000000"/>
+              <w:bottom w:val="single" w:sz="6" w:space="0" w:color="000000"/>
+              <w:right w:val="single" w:sz="6" w:space="0" w:color="000000"/>
+            </w:tcBorders>
+            <w:shd w:val="clear" w:color="auto" w:fill="B2A1C7" w:themeFill="accent4" w:themeFillTint="99"/>
+            <w:tcMar>
+              <w:top w:w="105" w:type="dxa"/>
+              <w:left w:w="105" w:type="dxa"/>
+              <w:bottom w:w="105" w:type="dxa"/>
+              <w:right w:w="105" w:type="dxa"/>
+            </w:tcMar>
+            <w:hideMark/>
+          </w:tcPr>
+          <w:p>
+            <w:pPr>
+              <w:rPr>
+                <w:lang w:eastAsia="es-PE"/>
+              </w:rPr>
+            </w:pPr>
+            <w:r>
+              <w:rPr>
+                <w:b/>
+                <w:bCs/>
+                <w:lang w:eastAsia="es-PE"/>
+              </w:rPr>
+              <w:t>Salidas</w:t>
+            </w:r>
+          </w:p>
+        </w:tc>
+        <w:tc>
+          <w:tcPr>
+            <w:tcW w:w="6275" w:type="dxa"/>
+            <w:tcBorders>
+              <w:top w:val="single" w:sz="6" w:space="0" w:color="000000"/>
+              <w:left w:val="single" w:sz="6" w:space="0" w:color="000000"/>
+              <w:bottom w:val="single" w:sz="6" w:space="0" w:color="000000"/>
+              <w:right w:val="single" w:sz="6" w:space="0" w:color="000000"/>
+            </w:tcBorders>
+            <w:shd w:val="clear" w:color="auto" w:fill="8DB3E2" w:themeFill="text2" w:themeFillTint="66"/>
+            <w:tcMar>
+              <w:top w:w="105" w:type="dxa"/>
+              <w:left w:w="105" w:type="dxa"/>
+              <w:bottom w:w="105" w:type="dxa"/>
+              <w:right w:w="105" w:type="dxa"/>
+            </w:tcMar>
+            <w:hideMark/>
+          </w:tcPr>
+          <w:p>
+            <w:pPr>
+              <w:pStyle w:val="Prrafodelista"/>
+              <w:numPr>
+                <w:ilvl w:val="0"/>
+                <w:numId w:val="41"/>
+              </w:numPr>
+              <w:spacing w:after="0" w:line="240" w:lineRule="auto"/>
+              <w:jc w:val="both"/>
+              <w:rPr>
+                <w:rFonts w:ascii="Times New Roman" w:hAnsi="Times New Roman"/>
+                <w:sz w:val="20"/>
+                <w:lang w:eastAsia="es-PE"/>
+              </w:rPr>
+            </w:pPr>
+            <w:r>
+              <w:rPr>
+                <w:rFonts w:ascii="Times New Roman" w:hAnsi="Times New Roman"/>
+                <w:sz w:val="20"/>
+                <w:lang w:eastAsia="es-PE"/>
+              </w:rPr>
+              <w:t>Versión del Ítem de la Configuración.</w:t>
+            </w:r>
+          </w:p>
+          <w:p>
+            <w:pPr>
+              <w:pStyle w:val="Prrafodelista"/>
+              <w:numPr>
+                <w:ilvl w:val="0"/>
+                <w:numId w:val="41"/>
+              </w:numPr>
+              <w:spacing w:after="0" w:line="240" w:lineRule="auto"/>
+              <w:jc w:val="both"/>
+              <w:rPr>
+                <w:rFonts w:ascii="Times New Roman" w:hAnsi="Times New Roman"/>
+                <w:sz w:val="20"/>
+                <w:lang w:eastAsia="es-PE"/>
+              </w:rPr>
+            </w:pPr>
+            <w:r>
+              <w:rPr>
+                <w:rFonts w:ascii="Times New Roman" w:hAnsi="Times New Roman"/>
+                <w:sz w:val="20"/>
+                <w:lang w:eastAsia="es-PE"/>
+              </w:rPr>
+              <w:t>Fecha de la modificación del Ítem de la Configuración.</w:t>
+            </w:r>
+          </w:p>
+          <w:p>
+            <w:pPr>
+              <w:pStyle w:val="Prrafodelista"/>
+              <w:numPr>
+                <w:ilvl w:val="0"/>
+                <w:numId w:val="41"/>
+              </w:numPr>
+              <w:spacing w:after="0" w:line="240" w:lineRule="auto"/>
+              <w:jc w:val="both"/>
+              <w:rPr>
+                <w:rFonts w:ascii="Times New Roman" w:hAnsi="Times New Roman"/>
+                <w:sz w:val="20"/>
+                <w:lang w:eastAsia="es-PE"/>
+              </w:rPr>
+            </w:pPr>
+            <w:r>
+              <w:rPr>
+                <w:rFonts w:ascii="Times New Roman" w:hAnsi="Times New Roman"/>
+                <w:sz w:val="20"/>
+                <w:lang w:eastAsia="es-PE"/>
+              </w:rPr>
+              <w:t>Comentario de la modificación del Ítem de la Configuración.</w:t>
+            </w:r>
+          </w:p>
+          <w:p>
+            <w:pPr>
+              <w:pStyle w:val="Prrafodelista"/>
+              <w:keepNext/>
+              <w:numPr>
+                <w:ilvl w:val="0"/>
+                <w:numId w:val="41"/>
+              </w:numPr>
+              <w:spacing w:after="0" w:line="240" w:lineRule="auto"/>
+              <w:jc w:val="both"/>
+              <w:rPr>
+                <w:rFonts w:ascii="Times New Roman" w:hAnsi="Times New Roman"/>
+                <w:sz w:val="20"/>
+                <w:lang w:eastAsia="es-PE"/>
+              </w:rPr>
+            </w:pPr>
+            <w:r>
+              <w:rPr>
+                <w:rFonts w:ascii="Times New Roman" w:hAnsi="Times New Roman"/>
+                <w:sz w:val="20"/>
+                <w:lang w:eastAsia="es-PE"/>
+              </w:rPr>
+              <w:t>Usuario que realizó la  modificación del Ítem de la Configuración.</w:t>
+            </w:r>
+          </w:p>
+        </w:tc>
+      </w:tr>
+    </w:tbl>
+    <w:p>
+      <w:pPr>
+        <w:spacing w:line="360" w:lineRule="auto"/>
+        <w:jc w:val="center"/>
+        <w:rPr>
+          <w:b/>
+        </w:rPr>
+      </w:pPr>
+      <w:r>
+        <w:rPr>
+          <w:b/>
+        </w:rPr>
+        <w:t>Tabla 14. Reporte del Jefe de Proyecto 02(RJP-02)</w:t>
+      </w:r>
+    </w:p>
+    <w:p/>
+    <w:p/>
+    <w:p>
+      <w:r>
+        <w:t>En la tabla 15, se muestra el reporte del Jefe de Proyecto 03(RJP-03). Consiste en una lista de ítems de configuración que se encuentran en una fase determinada del ciclo de vida del desarrollo de software, de modo que se ten</w:t>
+      </w:r>
+      <w:r>
+        <w:t>ga un mejor seguimiento del proyecto.</w:t>
+      </w:r>
+    </w:p>
+    <w:tbl>
+      <w:tblPr>
+        <w:tblW w:w="7512" w:type="dxa"/>
+        <w:jc w:val="center"/>
+        <w:tblCellMar>
+          <w:top w:w="15" w:type="dxa"/>
+          <w:left w:w="15" w:type="dxa"/>
+          <w:bottom w:w="15" w:type="dxa"/>
+          <w:right w:w="15" w:type="dxa"/>
+        </w:tblCellMar>
+        <w:tblLook w:val="04A0"/>
+      </w:tblPr>
+      <w:tblGrid>
+        <w:gridCol w:w="1237"/>
+        <w:gridCol w:w="6275"/>
+      </w:tblGrid>
+      <w:tr>
+        <w:trPr>
+          <w:jc w:val="center"/>
+        </w:trPr>
+        <w:tc>
+          <w:tcPr>
+            <w:tcW w:w="0" w:type="auto"/>
+            <w:tcBorders>
+              <w:top w:val="single" w:sz="6" w:space="0" w:color="000000"/>
+              <w:left w:val="single" w:sz="6" w:space="0" w:color="000000"/>
+              <w:bottom w:val="single" w:sz="6" w:space="0" w:color="000000"/>
+              <w:right w:val="single" w:sz="6" w:space="0" w:color="000000"/>
+            </w:tcBorders>
+            <w:shd w:val="clear" w:color="auto" w:fill="B2A1C7" w:themeFill="accent4" w:themeFillTint="99"/>
+            <w:tcMar>
+              <w:top w:w="105" w:type="dxa"/>
+              <w:left w:w="105" w:type="dxa"/>
+              <w:bottom w:w="105" w:type="dxa"/>
+              <w:right w:w="105" w:type="dxa"/>
+            </w:tcMar>
+            <w:hideMark/>
+          </w:tcPr>
+          <w:p>
+            <w:pPr>
+              <w:rPr>
+                <w:lang w:eastAsia="es-PE"/>
+              </w:rPr>
+            </w:pPr>
+            <w:r>
+              <w:rPr>
+                <w:b/>
+                <w:bCs/>
+                <w:lang w:eastAsia="es-PE"/>
+              </w:rPr>
+              <w:t>ID</w:t>
+            </w:r>
+          </w:p>
+        </w:tc>
+        <w:tc>
+          <w:tcPr>
+            <w:tcW w:w="6275" w:type="dxa"/>
+            <w:tcBorders>
+              <w:top w:val="single" w:sz="6" w:space="0" w:color="000000"/>
+              <w:left w:val="single" w:sz="6" w:space="0" w:color="000000"/>
+              <w:bottom w:val="single" w:sz="6" w:space="0" w:color="000000"/>
+              <w:right w:val="single" w:sz="6" w:space="0" w:color="000000"/>
+            </w:tcBorders>
+            <w:shd w:val="clear" w:color="auto" w:fill="8DB3E2" w:themeFill="text2" w:themeFillTint="66"/>
+            <w:tcMar>
+              <w:top w:w="105" w:type="dxa"/>
+              <w:left w:w="105" w:type="dxa"/>
+              <w:bottom w:w="105" w:type="dxa"/>
+              <w:right w:w="105" w:type="dxa"/>
+            </w:tcMar>
+            <w:hideMark/>
+          </w:tcPr>
+          <w:p>
+            <w:pPr>
+              <w:rPr>
+                <w:lang w:eastAsia="es-PE"/>
+              </w:rPr>
+            </w:pPr>
+            <w:r>
+              <w:rPr>
+                <w:lang w:eastAsia="es-PE"/>
+              </w:rPr>
+              <w:t>RJP-03</w:t>
+            </w:r>
+          </w:p>
+        </w:tc>
+      </w:tr>
+      <w:tr>
+        <w:trPr>
+          <w:jc w:val="center"/>
+        </w:trPr>
+        <w:tc>
+          <w:tcPr>
+            <w:tcW w:w="0" w:type="auto"/>
+            <w:tcBorders>
+              <w:top w:val="single" w:sz="6" w:space="0" w:color="000000"/>
+              <w:left w:val="single" w:sz="6" w:space="0" w:color="000000"/>
+              <w:bottom w:val="single" w:sz="6" w:space="0" w:color="000000"/>
+              <w:right w:val="single" w:sz="6" w:space="0" w:color="000000"/>
+            </w:tcBorders>
+            <w:shd w:val="clear" w:color="auto" w:fill="B2A1C7" w:themeFill="accent4" w:themeFillTint="99"/>
+            <w:tcMar>
+              <w:top w:w="105" w:type="dxa"/>
+              <w:left w:w="105" w:type="dxa"/>
+              <w:bottom w:w="105" w:type="dxa"/>
+              <w:right w:w="105" w:type="dxa"/>
+            </w:tcMar>
+          </w:tcPr>
+          <w:p>
+            <w:pPr>
+              <w:rPr>
+                <w:b/>
+                <w:bCs/>
+                <w:lang w:eastAsia="es-PE"/>
+              </w:rPr>
+            </w:pPr>
+            <w:r>
+              <w:rPr>
+                <w:b/>
+                <w:bCs/>
+                <w:lang w:eastAsia="es-PE"/>
+              </w:rPr>
+              <w:t>Autor</w:t>
+            </w:r>
+          </w:p>
+        </w:tc>
+        <w:tc>
+          <w:tcPr>
+            <w:tcW w:w="6275" w:type="dxa"/>
+            <w:tcBorders>
+              <w:top w:val="single" w:sz="6" w:space="0" w:color="000000"/>
+              <w:left w:val="single" w:sz="6" w:space="0" w:color="000000"/>
+              <w:bottom w:val="single" w:sz="6" w:space="0" w:color="000000"/>
+              <w:right w:val="single" w:sz="6" w:space="0" w:color="000000"/>
+            </w:tcBorders>
+            <w:shd w:val="clear" w:color="auto" w:fill="8DB3E2" w:themeFill="text2" w:themeFillTint="66"/>
+            <w:tcMar>
+              <w:top w:w="105" w:type="dxa"/>
+              <w:left w:w="105" w:type="dxa"/>
+              <w:bottom w:w="105" w:type="dxa"/>
+              <w:right w:w="105" w:type="dxa"/>
+            </w:tcMar>
+          </w:tcPr>
+          <w:p>
+            <w:pPr>
+              <w:rPr>
+                <w:lang w:eastAsia="es-PE"/>
+              </w:rPr>
+            </w:pPr>
+            <w:r>
+              <w:rPr>
+                <w:lang w:eastAsia="es-PE"/>
+              </w:rPr>
+              <w:t>Edgar Junior Cruz Bravo</w:t>
+            </w:r>
+          </w:p>
+        </w:tc>
+      </w:tr>
+      <w:tr>
+        <w:trPr>
+          <w:jc w:val="center"/>
+        </w:trPr>
+        <w:tc>
+          <w:tcPr>
+            <w:tcW w:w="0" w:type="auto"/>
+            <w:tcBorders>
+              <w:top w:val="single" w:sz="6" w:space="0" w:color="000000"/>
+              <w:left w:val="single" w:sz="6" w:space="0" w:color="000000"/>
+              <w:bottom w:val="single" w:sz="6" w:space="0" w:color="000000"/>
+              <w:right w:val="single" w:sz="6" w:space="0" w:color="000000"/>
+            </w:tcBorders>
+            <w:shd w:val="clear" w:color="auto" w:fill="B2A1C7" w:themeFill="accent4" w:themeFillTint="99"/>
+            <w:tcMar>
+              <w:top w:w="105" w:type="dxa"/>
+              <w:left w:w="105" w:type="dxa"/>
+              <w:bottom w:w="105" w:type="dxa"/>
+              <w:right w:w="105" w:type="dxa"/>
+            </w:tcMar>
+            <w:hideMark/>
+          </w:tcPr>
+          <w:p>
+            <w:pPr>
+              <w:ind w:left="708" w:hanging="708"/>
+              <w:rPr>
+                <w:lang w:eastAsia="es-PE"/>
+              </w:rPr>
+            </w:pPr>
+            <w:r>
+              <w:rPr>
+                <w:b/>
+                <w:bCs/>
+                <w:lang w:eastAsia="es-PE"/>
+              </w:rPr>
+              <w:t>Título</w:t>
+            </w:r>
+          </w:p>
+        </w:tc>
+        <w:tc>
+          <w:tcPr>
+            <w:tcW w:w="6275" w:type="dxa"/>
+            <w:tcBorders>
+              <w:top w:val="single" w:sz="6" w:space="0" w:color="000000"/>
+              <w:left w:val="single" w:sz="6" w:space="0" w:color="000000"/>
+              <w:bottom w:val="single" w:sz="6" w:space="0" w:color="000000"/>
+              <w:right w:val="single" w:sz="6" w:space="0" w:color="000000"/>
+            </w:tcBorders>
+            <w:shd w:val="clear" w:color="auto" w:fill="8DB3E2" w:themeFill="text2" w:themeFillTint="66"/>
+            <w:tcMar>
+              <w:top w:w="105" w:type="dxa"/>
+              <w:left w:w="105" w:type="dxa"/>
+              <w:bottom w:w="105" w:type="dxa"/>
+              <w:right w:w="105" w:type="dxa"/>
+            </w:tcMar>
+            <w:hideMark/>
+          </w:tcPr>
+          <w:p>
+            <w:pPr>
+              <w:ind w:left="2"/>
+              <w:jc w:val="both"/>
+              <w:rPr>
+                <w:lang w:eastAsia="es-PE"/>
+              </w:rPr>
+            </w:pPr>
+            <w:r>
+              <w:t xml:space="preserve">Lista de ítems de configuración que se encuentran en un fase determinada del ciclo de vida del </w:t>
+            </w:r>
+            <w:r>
+              <w:t xml:space="preserve"> desarrollo de </w:t>
+            </w:r>
+            <w:r>
+              <w:t>software.</w:t>
+            </w:r>
+          </w:p>
+        </w:tc>
+      </w:tr>
+      <w:tr>
+        <w:trPr>
+          <w:jc w:val="center"/>
+        </w:trPr>
+        <w:tc>
+          <w:tcPr>
+            <w:tcW w:w="0" w:type="auto"/>
+            <w:tcBorders>
+              <w:top w:val="single" w:sz="6" w:space="0" w:color="000000"/>
+              <w:left w:val="single" w:sz="6" w:space="0" w:color="000000"/>
+              <w:bottom w:val="single" w:sz="6" w:space="0" w:color="000000"/>
+              <w:right w:val="single" w:sz="6" w:space="0" w:color="000000"/>
+            </w:tcBorders>
+            <w:shd w:val="clear" w:color="auto" w:fill="B2A1C7" w:themeFill="accent4" w:themeFillTint="99"/>
+            <w:tcMar>
+              <w:top w:w="105" w:type="dxa"/>
+              <w:left w:w="105" w:type="dxa"/>
+              <w:bottom w:w="105" w:type="dxa"/>
+              <w:right w:w="105" w:type="dxa"/>
+            </w:tcMar>
+            <w:hideMark/>
+          </w:tcPr>
+          <w:p>
+            <w:pPr>
+              <w:rPr>
+                <w:lang w:eastAsia="es-PE"/>
+              </w:rPr>
+            </w:pPr>
+            <w:r>
+              <w:rPr>
+                <w:b/>
+                <w:bCs/>
+                <w:lang w:eastAsia="es-PE"/>
+              </w:rPr>
+              <w:lastRenderedPageBreak/>
+              <w:t>Propósito</w:t>
+            </w:r>
+          </w:p>
+        </w:tc>
+        <w:tc>
+          <w:tcPr>
+            <w:tcW w:w="6275" w:type="dxa"/>
+            <w:tcBorders>
+              <w:top w:val="single" w:sz="6" w:space="0" w:color="000000"/>
+              <w:left w:val="single" w:sz="6" w:space="0" w:color="000000"/>
+              <w:bottom w:val="single" w:sz="6" w:space="0" w:color="000000"/>
+              <w:right w:val="single" w:sz="6" w:space="0" w:color="000000"/>
+            </w:tcBorders>
+            <w:shd w:val="clear" w:color="auto" w:fill="8DB3E2" w:themeFill="text2" w:themeFillTint="66"/>
+            <w:tcMar>
+              <w:top w:w="105" w:type="dxa"/>
+              <w:left w:w="105" w:type="dxa"/>
+              <w:bottom w:w="105" w:type="dxa"/>
+              <w:right w:w="105" w:type="dxa"/>
+            </w:tcMar>
+            <w:hideMark/>
+          </w:tcPr>
+          <w:p>
+            <w:pPr>
+              <w:jc w:val="both"/>
+              <w:rPr>
+                <w:lang w:eastAsia="es-PE"/>
+              </w:rPr>
+            </w:pPr>
+            <w:r>
+              <w:t>Identificar los ítems de configuración que se encuentran en una fase determinada</w:t>
+            </w:r>
+            <w:r>
+              <w:t xml:space="preserve"> del ciclo de vida del desarrollo de software </w:t>
+            </w:r>
+            <w:r>
+              <w:t>para un mejor control y seguimiento del avance de los ítems de configuración.</w:t>
+            </w:r>
+          </w:p>
+        </w:tc>
+      </w:tr>
+      <w:tr>
+        <w:trPr>
+          <w:jc w:val="center"/>
+        </w:trPr>
+        <w:tc>
+          <w:tcPr>
+            <w:tcW w:w="0" w:type="auto"/>
+            <w:tcBorders>
+              <w:top w:val="single" w:sz="6" w:space="0" w:color="000000"/>
+              <w:left w:val="single" w:sz="6" w:space="0" w:color="000000"/>
+              <w:bottom w:val="single" w:sz="6" w:space="0" w:color="000000"/>
+              <w:right w:val="single" w:sz="6" w:space="0" w:color="000000"/>
+            </w:tcBorders>
+            <w:shd w:val="clear" w:color="auto" w:fill="B2A1C7" w:themeFill="accent4" w:themeFillTint="99"/>
+            <w:tcMar>
+              <w:top w:w="105" w:type="dxa"/>
+              <w:left w:w="105" w:type="dxa"/>
+              <w:bottom w:w="105" w:type="dxa"/>
+              <w:right w:w="105" w:type="dxa"/>
+            </w:tcMar>
+            <w:hideMark/>
+          </w:tcPr>
+          <w:p>
+            <w:pPr>
+              <w:rPr>
+                <w:lang w:eastAsia="es-PE"/>
+              </w:rPr>
+            </w:pPr>
+            <w:r>
+              <w:rPr>
+                <w:b/>
+                <w:bCs/>
+                <w:lang w:eastAsia="es-PE"/>
+              </w:rPr>
+              <w:t>Entradas</w:t>
+            </w:r>
+          </w:p>
+        </w:tc>
+        <w:tc>
+          <w:tcPr>
+            <w:tcW w:w="6275" w:type="dxa"/>
+            <w:tcBorders>
+              <w:top w:val="single" w:sz="6" w:space="0" w:color="000000"/>
+              <w:left w:val="single" w:sz="6" w:space="0" w:color="000000"/>
+              <w:bottom w:val="single" w:sz="6" w:space="0" w:color="000000"/>
+              <w:right w:val="single" w:sz="6" w:space="0" w:color="000000"/>
+            </w:tcBorders>
+            <w:shd w:val="clear" w:color="auto" w:fill="8DB3E2" w:themeFill="text2" w:themeFillTint="66"/>
+            <w:tcMar>
+              <w:top w:w="105" w:type="dxa"/>
+              <w:left w:w="105" w:type="dxa"/>
+              <w:bottom w:w="105" w:type="dxa"/>
+              <w:right w:w="105" w:type="dxa"/>
+            </w:tcMar>
+            <w:hideMark/>
+          </w:tcPr>
+          <w:p>
+            <w:pPr>
+              <w:pStyle w:val="Prrafodelista"/>
+              <w:numPr>
+                <w:ilvl w:val="0"/>
+                <w:numId w:val="41"/>
+              </w:numPr>
+              <w:spacing w:after="0" w:line="240" w:lineRule="auto"/>
+              <w:jc w:val="both"/>
+              <w:rPr>
+                <w:rFonts w:ascii="Times New Roman" w:hAnsi="Times New Roman"/>
+                <w:sz w:val="20"/>
+                <w:lang w:eastAsia="es-PE"/>
+              </w:rPr>
+            </w:pPr>
+            <w:r>
+              <w:rPr>
+                <w:rFonts w:ascii="Times New Roman" w:hAnsi="Times New Roman"/>
+                <w:sz w:val="20"/>
+                <w:lang w:eastAsia="es-PE"/>
+              </w:rPr>
+              <w:t>ID del Proyecto</w:t>
+            </w:r>
+          </w:p>
+          <w:p>
+            <w:pPr>
+              <w:pStyle w:val="Prrafodelista"/>
+              <w:numPr>
+                <w:ilvl w:val="0"/>
+                <w:numId w:val="41"/>
+              </w:numPr>
+              <w:spacing w:after="0" w:line="240" w:lineRule="auto"/>
+              <w:jc w:val="both"/>
+              <w:rPr>
+                <w:rFonts w:ascii="Times New Roman" w:hAnsi="Times New Roman"/>
+                <w:sz w:val="20"/>
+                <w:lang w:eastAsia="es-PE"/>
+              </w:rPr>
+            </w:pPr>
+            <w:r>
+              <w:rPr>
+                <w:rFonts w:ascii="Times New Roman" w:hAnsi="Times New Roman"/>
+                <w:sz w:val="20"/>
+                <w:lang w:eastAsia="es-PE"/>
+              </w:rPr>
+              <w:t>Fases del ciclo de vida del</w:t>
+            </w:r>
+            <w:r>
+              <w:rPr>
+                <w:rFonts w:ascii="Times New Roman" w:hAnsi="Times New Roman"/>
+                <w:sz w:val="20"/>
+                <w:lang w:eastAsia="es-PE"/>
+              </w:rPr>
+              <w:t xml:space="preserve"> desarrollo de </w:t>
+            </w:r>
+            <w:r>
+              <w:rPr>
+                <w:rFonts w:ascii="Times New Roman" w:hAnsi="Times New Roman"/>
+                <w:sz w:val="20"/>
+                <w:lang w:eastAsia="es-PE"/>
+              </w:rPr>
+              <w:t>software</w:t>
+            </w:r>
+            <w:r>
+              <w:rPr>
+                <w:rFonts w:ascii="Times New Roman" w:hAnsi="Times New Roman"/>
+                <w:sz w:val="20"/>
+                <w:lang w:eastAsia="es-PE"/>
+              </w:rPr>
+              <w:t>.</w:t>
+            </w:r>
+          </w:p>
+        </w:tc>
+      </w:tr>
+      <w:tr>
+        <w:trPr>
+          <w:jc w:val="center"/>
+        </w:trPr>
+        <w:tc>
+          <w:tcPr>
+            <w:tcW w:w="0" w:type="auto"/>
+            <w:tcBorders>
+              <w:top w:val="single" w:sz="6" w:space="0" w:color="000000"/>
+              <w:left w:val="single" w:sz="6" w:space="0" w:color="000000"/>
+              <w:bottom w:val="single" w:sz="6" w:space="0" w:color="000000"/>
+              <w:right w:val="single" w:sz="6" w:space="0" w:color="000000"/>
+            </w:tcBorders>
+            <w:shd w:val="clear" w:color="auto" w:fill="B2A1C7" w:themeFill="accent4" w:themeFillTint="99"/>
+            <w:tcMar>
+              <w:top w:w="105" w:type="dxa"/>
+              <w:left w:w="105" w:type="dxa"/>
+              <w:bottom w:w="105" w:type="dxa"/>
+              <w:right w:w="105" w:type="dxa"/>
+            </w:tcMar>
+            <w:hideMark/>
+          </w:tcPr>
+          <w:p>
+            <w:pPr>
+              <w:rPr>
+                <w:lang w:eastAsia="es-PE"/>
+              </w:rPr>
+            </w:pPr>
+            <w:r>
+              <w:rPr>
+                <w:b/>
+                <w:bCs/>
+                <w:lang w:eastAsia="es-PE"/>
+              </w:rPr>
+              <w:t>Salidas</w:t>
+            </w:r>
+          </w:p>
+        </w:tc>
+        <w:tc>
+          <w:tcPr>
+            <w:tcW w:w="6275" w:type="dxa"/>
+            <w:tcBorders>
+              <w:top w:val="single" w:sz="6" w:space="0" w:color="000000"/>
+              <w:left w:val="single" w:sz="6" w:space="0" w:color="000000"/>
+              <w:bottom w:val="single" w:sz="6" w:space="0" w:color="000000"/>
+              <w:right w:val="single" w:sz="6" w:space="0" w:color="000000"/>
+            </w:tcBorders>
+            <w:shd w:val="clear" w:color="auto" w:fill="8DB3E2" w:themeFill="text2" w:themeFillTint="66"/>
+            <w:tcMar>
+              <w:top w:w="105" w:type="dxa"/>
+              <w:left w:w="105" w:type="dxa"/>
+              <w:bottom w:w="105" w:type="dxa"/>
+              <w:right w:w="105" w:type="dxa"/>
+            </w:tcMar>
+            <w:hideMark/>
+          </w:tcPr>
+          <w:p>
+            <w:pPr>
+              <w:pStyle w:val="Prrafodelista"/>
+              <w:keepNext/>
+              <w:numPr>
+                <w:ilvl w:val="0"/>
+                <w:numId w:val="41"/>
+              </w:numPr>
+              <w:spacing w:after="0" w:line="240" w:lineRule="auto"/>
+              <w:jc w:val="both"/>
+              <w:rPr>
+                <w:rFonts w:ascii="Times New Roman" w:hAnsi="Times New Roman"/>
+                <w:sz w:val="20"/>
+                <w:lang w:eastAsia="es-PE"/>
+              </w:rPr>
+            </w:pPr>
+            <w:r>
+              <w:rPr>
+                <w:rFonts w:ascii="Times New Roman" w:hAnsi="Times New Roman"/>
+                <w:sz w:val="20"/>
+                <w:lang w:eastAsia="es-PE"/>
+              </w:rPr>
+              <w:t>ID del proyecto</w:t>
+            </w:r>
+          </w:p>
+          <w:p>
+            <w:pPr>
+              <w:pStyle w:val="Prrafodelista"/>
+              <w:keepNext/>
+              <w:numPr>
+                <w:ilvl w:val="0"/>
+                <w:numId w:val="41"/>
+              </w:numPr>
+              <w:spacing w:after="0" w:line="240" w:lineRule="auto"/>
+              <w:jc w:val="both"/>
+              <w:rPr>
+                <w:rFonts w:ascii="Times New Roman" w:hAnsi="Times New Roman"/>
+                <w:sz w:val="20"/>
+                <w:lang w:eastAsia="es-PE"/>
+              </w:rPr>
+            </w:pPr>
+            <w:r>
+              <w:rPr>
+                <w:rFonts w:ascii="Times New Roman" w:hAnsi="Times New Roman"/>
+                <w:sz w:val="20"/>
+                <w:lang w:eastAsia="es-PE"/>
+              </w:rPr>
+              <w:t>Nombre del proyecto</w:t>
+            </w:r>
+          </w:p>
+          <w:p>
+            <w:pPr>
+              <w:pStyle w:val="Prrafodelista"/>
+              <w:keepNext/>
+              <w:numPr>
+                <w:ilvl w:val="0"/>
+                <w:numId w:val="41"/>
+              </w:numPr>
+              <w:spacing w:after="0" w:line="240" w:lineRule="auto"/>
+              <w:jc w:val="both"/>
+              <w:rPr>
+                <w:rFonts w:ascii="Times New Roman" w:hAnsi="Times New Roman"/>
+                <w:sz w:val="20"/>
+                <w:lang w:eastAsia="es-PE"/>
+              </w:rPr>
+            </w:pPr>
+            <w:r>
+              <w:rPr>
+                <w:rFonts w:ascii="Times New Roman" w:hAnsi="Times New Roman"/>
+                <w:sz w:val="20"/>
+                <w:lang w:eastAsia="es-PE"/>
+              </w:rPr>
+              <w:t>Descripción del proyecto</w:t>
+            </w:r>
+          </w:p>
+          <w:p>
+            <w:pPr>
+              <w:pStyle w:val="Prrafodelista"/>
+              <w:keepNext/>
+              <w:numPr>
+                <w:ilvl w:val="0"/>
+                <w:numId w:val="41"/>
+              </w:numPr>
+              <w:spacing w:after="0" w:line="240" w:lineRule="auto"/>
+              <w:jc w:val="both"/>
+              <w:rPr>
+                <w:rFonts w:ascii="Times New Roman" w:hAnsi="Times New Roman"/>
+                <w:sz w:val="20"/>
+                <w:lang w:eastAsia="es-PE"/>
+              </w:rPr>
+            </w:pPr>
+            <w:r>
+              <w:rPr>
+                <w:rFonts w:ascii="Times New Roman" w:hAnsi="Times New Roman"/>
+                <w:sz w:val="20"/>
+                <w:lang w:eastAsia="es-PE"/>
+              </w:rPr>
+              <w:t>Fecha de inicio del proyecto</w:t>
+            </w:r>
+          </w:p>
+          <w:p>
+            <w:pPr>
+              <w:pStyle w:val="Prrafodelista"/>
+              <w:keepNext/>
+              <w:numPr>
+                <w:ilvl w:val="0"/>
+                <w:numId w:val="41"/>
+              </w:numPr>
+              <w:spacing w:after="0" w:line="240" w:lineRule="auto"/>
+              <w:jc w:val="both"/>
+              <w:rPr>
+                <w:rFonts w:ascii="Times New Roman" w:hAnsi="Times New Roman"/>
+                <w:sz w:val="20"/>
+                <w:lang w:eastAsia="es-PE"/>
+              </w:rPr>
+            </w:pPr>
+            <w:r>
+              <w:rPr>
+                <w:rFonts w:ascii="Times New Roman" w:hAnsi="Times New Roman"/>
+                <w:sz w:val="20"/>
+                <w:lang w:eastAsia="es-PE"/>
+              </w:rPr>
+              <w:t>Estado del proyecto</w:t>
+            </w:r>
+          </w:p>
+          <w:p>
+            <w:pPr>
+              <w:pStyle w:val="Prrafodelista"/>
+              <w:keepNext/>
+              <w:numPr>
+                <w:ilvl w:val="0"/>
+                <w:numId w:val="41"/>
+              </w:numPr>
+              <w:spacing w:after="0" w:line="240" w:lineRule="auto"/>
+              <w:jc w:val="both"/>
+              <w:rPr>
+                <w:rFonts w:ascii="Times New Roman" w:hAnsi="Times New Roman"/>
+                <w:sz w:val="20"/>
+                <w:lang w:eastAsia="es-PE"/>
+              </w:rPr>
+            </w:pPr>
+            <w:r>
+              <w:rPr>
+                <w:rFonts w:ascii="Times New Roman" w:hAnsi="Times New Roman"/>
+                <w:sz w:val="20"/>
+                <w:lang w:eastAsia="es-PE"/>
+              </w:rPr>
+              <w:t>ID de Desarrollador</w:t>
+            </w:r>
+          </w:p>
+        </w:tc>
+      </w:tr>
+    </w:tbl>
+    <w:p>
+      <w:pPr>
+        <w:spacing w:line="360" w:lineRule="auto"/>
+        <w:jc w:val="center"/>
+        <w:rPr>
+          <w:b/>
+        </w:rPr>
+      </w:pPr>
+      <w:r>
+        <w:rPr>
+          <w:b/>
+        </w:rPr>
+        <w:t>Tabla 15. Reporte del Jefe del Proyecto 03(RJP-03)</w:t>
+      </w:r>
+    </w:p>
+    <w:p>
+      <w:pPr>
+        <w:spacing w:line="360" w:lineRule="auto"/>
+        <w:jc w:val="center"/>
+        <w:rPr>
+          <w:b/>
+        </w:rPr>
+      </w:pPr>
+    </w:p>
+    <w:p>
+      <w:pPr>
+        <w:spacing w:line="360" w:lineRule="auto"/>
+        <w:rPr>
+          <w:rFonts w:ascii="Arial" w:hAnsi="Arial" w:cs="Arial"/>
+        </w:rPr>
+      </w:pPr>
+    </w:p>
+    <w:p>
+      <w:pPr>
+        <w:spacing w:line="360" w:lineRule="auto"/>
+        <w:rPr>
+          <w:rFonts w:ascii="Arial" w:hAnsi="Arial" w:cs="Arial"/>
+        </w:rPr>
+      </w:pPr>
+    </w:p>
+    <w:p>
+      <w:pPr>
+        <w:spacing w:line="360" w:lineRule="auto"/>
+        <w:rPr>
+          <w:rFonts w:ascii="Arial" w:hAnsi="Arial" w:cs="Arial"/>
+        </w:rPr>
+      </w:pPr>
+    </w:p>
+    <w:p>
+      <w:pPr>
+        <w:spacing w:line="360" w:lineRule="auto"/>
+        <w:rPr>
+          <w:rFonts w:ascii="Arial" w:hAnsi="Arial" w:cs="Arial"/>
+        </w:rPr>
+      </w:pPr>
+    </w:p>
+    <w:p>
+      <w:pPr>
+        <w:spacing w:line="360" w:lineRule="auto"/>
+        <w:rPr>
+          <w:rFonts w:ascii="Arial" w:hAnsi="Arial" w:cs="Arial"/>
+        </w:rPr>
+      </w:pPr>
+    </w:p>
+    <w:p>
+      <w:pPr>
+        <w:spacing w:line="360" w:lineRule="auto"/>
+        <w:rPr>
+          <w:rFonts w:ascii="Arial" w:hAnsi="Arial" w:cs="Arial"/>
+        </w:rPr>
+      </w:pPr>
+    </w:p>
+    <w:p>
+      <w:pPr>
+        <w:spacing w:line="360" w:lineRule="auto"/>
         <w:rPr>
           <w:rFonts w:ascii="Arial" w:hAnsi="Arial" w:cs="Arial"/>
         </w:rPr>
       </w:pPr>
     </w:p>
     <w:sectPr>
-      <w:headerReference w:type="default" r:id="rId12"/>
-      <w:footerReference w:type="default" r:id="rId13"/>
+      <w:headerReference w:type="default" r:id="rId11"/>
+      <w:footerReference w:type="default" r:id="rId12"/>
       <w:pgSz w:w="11906" w:h="16838"/>
       <w:pgMar w:top="1417" w:right="1701" w:bottom="1417" w:left="1701" w:header="720" w:footer="720" w:gutter="0"/>
       <w:pgNumType w:start="1"/>
@@ -27108,7 +29026,7 @@
 </file>
 
 <file path=word/endnotes.xml><?xml version="1.0" encoding="utf-8"?>
-<w:endnotes xmlns:wpc="http://schemas.microsoft.com/office/word/2010/wordprocessingCanvas" xmlns:mc="http://schemas.openxmlformats.org/markup-compatibility/2006" xmlns:o="urn:schemas-microsoft-com:office:office" xmlns:r="http://schemas.openxmlformats.org/officeDocument/2006/relationships" xmlns:m="http://schemas.openxmlformats.org/officeDocument/2006/math" xmlns:v="urn:schemas-microsoft-com:vml" xmlns:wp14="http://schemas.microsoft.com/office/word/2010/wordprocessingDrawing" xmlns:wp="http://schemas.openxmlformats.org/drawingml/2006/wordprocessingDrawing" xmlns:w10="urn:schemas-microsoft-com:office:word" xmlns:w="http://schemas.openxmlformats.org/wordprocessingml/2006/main" xmlns:w14="http://schemas.microsoft.com/office/word/2010/wordml" xmlns:wpg="http://schemas.microsoft.com/office/word/2010/wordprocessingGroup" xmlns:wpi="http://schemas.microsoft.com/office/word/2010/wordprocessingInk" xmlns:wne="http://schemas.microsoft.com/office/word/2006/wordml" xmlns:wps="http://schemas.microsoft.com/office/word/2010/wordprocessingShape" mc:Ignorable="w14 wp14">
+<w:endnotes xmlns:ve="http://schemas.openxmlformats.org/markup-compatibility/2006" xmlns:o="urn:schemas-microsoft-com:office:office" xmlns:r="http://schemas.openxmlformats.org/officeDocument/2006/relationships" xmlns:m="http://schemas.openxmlformats.org/officeDocument/2006/math" xmlns:v="urn:schemas-microsoft-com:vml" xmlns:wp="http://schemas.openxmlformats.org/drawingml/2006/wordprocessingDrawing" xmlns:w10="urn:schemas-microsoft-com:office:word" xmlns:w="http://schemas.openxmlformats.org/wordprocessingml/2006/main" xmlns:wne="http://schemas.microsoft.com/office/word/2006/wordml">
   <w:endnote w:type="separator" w:id="-1">
     <w:p>
       <w:pPr>
@@ -27133,7 +29051,7 @@
 </file>
 
 <file path=word/footer1.xml><?xml version="1.0" encoding="utf-8"?>
-<w:ftr xmlns:wpc="http://schemas.microsoft.com/office/word/2010/wordprocessingCanvas" xmlns:mc="http://schemas.openxmlformats.org/markup-compatibility/2006" xmlns:o="urn:schemas-microsoft-com:office:office" xmlns:r="http://schemas.openxmlformats.org/officeDocument/2006/relationships" xmlns:m="http://schemas.openxmlformats.org/officeDocument/2006/math" xmlns:v="urn:schemas-microsoft-com:vml" xmlns:wp14="http://schemas.microsoft.com/office/word/2010/wordprocessingDrawing" xmlns:wp="http://schemas.openxmlformats.org/drawingml/2006/wordprocessingDrawing" xmlns:w10="urn:schemas-microsoft-com:office:word" xmlns:w="http://schemas.openxmlformats.org/wordprocessingml/2006/main" xmlns:w14="http://schemas.microsoft.com/office/word/2010/wordml" xmlns:wpg="http://schemas.microsoft.com/office/word/2010/wordprocessingGroup" xmlns:wpi="http://schemas.microsoft.com/office/word/2010/wordprocessingInk" xmlns:wne="http://schemas.microsoft.com/office/word/2006/wordml" xmlns:wps="http://schemas.microsoft.com/office/word/2010/wordprocessingShape" mc:Ignorable="w14 wp14">
+<w:ftr xmlns:ve="http://schemas.openxmlformats.org/markup-compatibility/2006" xmlns:o="urn:schemas-microsoft-com:office:office" xmlns:r="http://schemas.openxmlformats.org/officeDocument/2006/relationships" xmlns:m="http://schemas.openxmlformats.org/officeDocument/2006/math" xmlns:v="urn:schemas-microsoft-com:vml" xmlns:wp="http://schemas.openxmlformats.org/drawingml/2006/wordprocessingDrawing" xmlns:w10="urn:schemas-microsoft-com:office:word" xmlns:w="http://schemas.openxmlformats.org/wordprocessingml/2006/main" xmlns:wne="http://schemas.microsoft.com/office/word/2006/wordml">
   <w:tbl>
     <w:tblPr>
       <w:tblStyle w:val="Tablanormal31"/>
@@ -27142,7 +29060,7 @@
         <w:top w:val="single" w:sz="4" w:space="0" w:color="auto"/>
       </w:tblBorders>
       <w:tblLayout w:type="fixed"/>
-      <w:tblLook w:val="0600" w:firstRow="0" w:lastRow="0" w:firstColumn="0" w:lastColumn="0" w:noHBand="1" w:noVBand="1"/>
+      <w:tblLook w:val="0600"/>
     </w:tblPr>
     <w:tblGrid>
       <w:gridCol w:w="5103"/>
@@ -27238,7 +29156,7 @@
               <w:noProof/>
               <w:color w:val="auto"/>
             </w:rPr>
-            <w:t>25</w:t>
+            <w:t>28</w:t>
           </w:r>
           <w:r>
             <w:rPr>
@@ -27281,7 +29199,7 @@
               <w:noProof/>
               <w:color w:val="auto"/>
             </w:rPr>
-            <w:t>25</w:t>
+            <w:t>28</w:t>
           </w:r>
           <w:r>
             <w:rPr>
@@ -27303,7 +29221,7 @@
 </file>
 
 <file path=word/footnotes.xml><?xml version="1.0" encoding="utf-8"?>
-<w:footnotes xmlns:wpc="http://schemas.microsoft.com/office/word/2010/wordprocessingCanvas" xmlns:mc="http://schemas.openxmlformats.org/markup-compatibility/2006" xmlns:o="urn:schemas-microsoft-com:office:office" xmlns:r="http://schemas.openxmlformats.org/officeDocument/2006/relationships" xmlns:m="http://schemas.openxmlformats.org/officeDocument/2006/math" xmlns:v="urn:schemas-microsoft-com:vml" xmlns:wp14="http://schemas.microsoft.com/office/word/2010/wordprocessingDrawing" xmlns:wp="http://schemas.openxmlformats.org/drawingml/2006/wordprocessingDrawing" xmlns:w10="urn:schemas-microsoft-com:office:word" xmlns:w="http://schemas.openxmlformats.org/wordprocessingml/2006/main" xmlns:w14="http://schemas.microsoft.com/office/word/2010/wordml" xmlns:wpg="http://schemas.microsoft.com/office/word/2010/wordprocessingGroup" xmlns:wpi="http://schemas.microsoft.com/office/word/2010/wordprocessingInk" xmlns:wne="http://schemas.microsoft.com/office/word/2006/wordml" xmlns:wps="http://schemas.microsoft.com/office/word/2010/wordprocessingShape" mc:Ignorable="w14 wp14">
+<w:footnotes xmlns:ve="http://schemas.openxmlformats.org/markup-compatibility/2006" xmlns:o="urn:schemas-microsoft-com:office:office" xmlns:r="http://schemas.openxmlformats.org/officeDocument/2006/relationships" xmlns:m="http://schemas.openxmlformats.org/officeDocument/2006/math" xmlns:v="urn:schemas-microsoft-com:vml" xmlns:wp="http://schemas.openxmlformats.org/drawingml/2006/wordprocessingDrawing" xmlns:w10="urn:schemas-microsoft-com:office:word" xmlns:w="http://schemas.openxmlformats.org/wordprocessingml/2006/main" xmlns:wne="http://schemas.microsoft.com/office/word/2006/wordml">
   <w:footnote w:type="separator" w:id="-1">
     <w:p>
       <w:pPr>
@@ -27328,11 +29246,11 @@
 </file>
 
 <file path=word/header1.xml><?xml version="1.0" encoding="utf-8"?>
-<w:hdr xmlns:wpc="http://schemas.microsoft.com/office/word/2010/wordprocessingCanvas" xmlns:mc="http://schemas.openxmlformats.org/markup-compatibility/2006" xmlns:o="urn:schemas-microsoft-com:office:office" xmlns:r="http://schemas.openxmlformats.org/officeDocument/2006/relationships" xmlns:m="http://schemas.openxmlformats.org/officeDocument/2006/math" xmlns:v="urn:schemas-microsoft-com:vml" xmlns:wp14="http://schemas.microsoft.com/office/word/2010/wordprocessingDrawing" xmlns:wp="http://schemas.openxmlformats.org/drawingml/2006/wordprocessingDrawing" xmlns:w10="urn:schemas-microsoft-com:office:word" xmlns:w="http://schemas.openxmlformats.org/wordprocessingml/2006/main" xmlns:w14="http://schemas.microsoft.com/office/word/2010/wordml" xmlns:wpg="http://schemas.microsoft.com/office/word/2010/wordprocessingGroup" xmlns:wpi="http://schemas.microsoft.com/office/word/2010/wordprocessingInk" xmlns:wne="http://schemas.microsoft.com/office/word/2006/wordml" xmlns:wps="http://schemas.microsoft.com/office/word/2010/wordprocessingShape" mc:Ignorable="w14 wp14">
+<w:hdr xmlns:ve="http://schemas.openxmlformats.org/markup-compatibility/2006" xmlns:o="urn:schemas-microsoft-com:office:office" xmlns:r="http://schemas.openxmlformats.org/officeDocument/2006/relationships" xmlns:m="http://schemas.openxmlformats.org/officeDocument/2006/math" xmlns:v="urn:schemas-microsoft-com:vml" xmlns:wp="http://schemas.openxmlformats.org/drawingml/2006/wordprocessingDrawing" xmlns:w10="urn:schemas-microsoft-com:office:word" xmlns:w="http://schemas.openxmlformats.org/wordprocessingml/2006/main" xmlns:wne="http://schemas.microsoft.com/office/word/2006/wordml">
   <w:tbl>
     <w:tblPr>
       <w:tblW w:w="9009" w:type="dxa"/>
-      <w:tblLook w:val="04A0" w:firstRow="1" w:lastRow="0" w:firstColumn="1" w:lastColumn="0" w:noHBand="0" w:noVBand="1"/>
+      <w:tblLook w:val="04A0"/>
     </w:tblPr>
     <w:tblGrid>
       <w:gridCol w:w="9009"/>
@@ -27389,7 +29307,7 @@
                         <a:blip r:embed="rId1">
                           <a:extLst>
                             <a:ext uri="{28A0092B-C50C-407E-A947-70E740481C1C}">
-                              <a14:useLocalDpi xmlns:a14="http://schemas.microsoft.com/office/drawing/2010/main" val="0"/>
+                              <a14:useLocalDpi xmlns:a14="http://schemas.microsoft.com/office/drawing/2010/main" xmlns:wps="http://schemas.microsoft.com/office/word/2010/wordprocessingShape" xmlns:wpi="http://schemas.microsoft.com/office/word/2010/wordprocessingInk" xmlns:wpg="http://schemas.microsoft.com/office/word/2010/wordprocessingGroup" xmlns:w14="http://schemas.microsoft.com/office/word/2010/wordml" xmlns:w="http://schemas.openxmlformats.org/wordprocessingml/2006/main" xmlns:w10="urn:schemas-microsoft-com:office:word" xmlns:wp14="http://schemas.microsoft.com/office/word/2010/wordprocessingDrawing" xmlns:v="urn:schemas-microsoft-com:vml" xmlns:o="urn:schemas-microsoft-com:office:office" xmlns:mc="http://schemas.openxmlformats.org/markup-compatibility/2006" xmlns:wpc="http://schemas.microsoft.com/office/word/2010/wordprocessingCanvas" xmlns="" val="0"/>
                             </a:ext>
                           </a:extLst>
                         </a:blip>
@@ -27441,7 +29359,7 @@
 </file>
 
 <file path=word/numbering.xml><?xml version="1.0" encoding="utf-8"?>
-<w:numbering xmlns:wpc="http://schemas.microsoft.com/office/word/2010/wordprocessingCanvas" xmlns:mc="http://schemas.openxmlformats.org/markup-compatibility/2006" xmlns:o="urn:schemas-microsoft-com:office:office" xmlns:r="http://schemas.openxmlformats.org/officeDocument/2006/relationships" xmlns:m="http://schemas.openxmlformats.org/officeDocument/2006/math" xmlns:v="urn:schemas-microsoft-com:vml" xmlns:wp14="http://schemas.microsoft.com/office/word/2010/wordprocessingDrawing" xmlns:wp="http://schemas.openxmlformats.org/drawingml/2006/wordprocessingDrawing" xmlns:w10="urn:schemas-microsoft-com:office:word" xmlns:w="http://schemas.openxmlformats.org/wordprocessingml/2006/main" xmlns:w14="http://schemas.microsoft.com/office/word/2010/wordml" xmlns:wpg="http://schemas.microsoft.com/office/word/2010/wordprocessingGroup" xmlns:wpi="http://schemas.microsoft.com/office/word/2010/wordprocessingInk" xmlns:wne="http://schemas.microsoft.com/office/word/2006/wordml" xmlns:wps="http://schemas.microsoft.com/office/word/2010/wordprocessingShape" mc:Ignorable="w14 wp14">
+<w:numbering xmlns:ve="http://schemas.openxmlformats.org/markup-compatibility/2006" xmlns:o="urn:schemas-microsoft-com:office:office" xmlns:r="http://schemas.openxmlformats.org/officeDocument/2006/relationships" xmlns:m="http://schemas.openxmlformats.org/officeDocument/2006/math" xmlns:v="urn:schemas-microsoft-com:vml" xmlns:wp="http://schemas.openxmlformats.org/drawingml/2006/wordprocessingDrawing" xmlns:w10="urn:schemas-microsoft-com:office:word" xmlns:w="http://schemas.openxmlformats.org/wordprocessingml/2006/main" xmlns:wne="http://schemas.microsoft.com/office/word/2006/wordml">
   <w:abstractNum w:abstractNumId="0">
     <w:nsid w:val="00B42BBB"/>
     <w:multiLevelType w:val="hybridMultilevel"/>
@@ -27871,6 +29789,119 @@
     </w:lvl>
   </w:abstractNum>
   <w:abstractNum w:abstractNumId="4">
+    <w:nsid w:val="13F25716"/>
+    <w:multiLevelType w:val="hybridMultilevel"/>
+    <w:tmpl w:val="662E61DC"/>
+    <w:lvl w:ilvl="0" w:tplc="280A0001">
+      <w:start w:val="1"/>
+      <w:numFmt w:val="bullet"/>
+      <w:lvlText w:val=""/>
+      <w:lvlJc w:val="left"/>
+      <w:pPr>
+        <w:ind w:left="720" w:hanging="360"/>
+      </w:pPr>
+      <w:rPr>
+        <w:rFonts w:ascii="Symbol" w:hAnsi="Symbol" w:hint="default"/>
+      </w:rPr>
+    </w:lvl>
+    <w:lvl w:ilvl="1" w:tplc="280A0003" w:tentative="1">
+      <w:start w:val="1"/>
+      <w:numFmt w:val="bullet"/>
+      <w:lvlText w:val="o"/>
+      <w:lvlJc w:val="left"/>
+      <w:pPr>
+        <w:ind w:left="1440" w:hanging="360"/>
+      </w:pPr>
+      <w:rPr>
+        <w:rFonts w:ascii="Courier New" w:hAnsi="Courier New" w:cs="Courier New" w:hint="default"/>
+      </w:rPr>
+    </w:lvl>
+    <w:lvl w:ilvl="2" w:tplc="280A0005" w:tentative="1">
+      <w:start w:val="1"/>
+      <w:numFmt w:val="bullet"/>
+      <w:lvlText w:val=""/>
+      <w:lvlJc w:val="left"/>
+      <w:pPr>
+        <w:ind w:left="2160" w:hanging="360"/>
+      </w:pPr>
+      <w:rPr>
+        <w:rFonts w:ascii="Wingdings" w:hAnsi="Wingdings" w:hint="default"/>
+      </w:rPr>
+    </w:lvl>
+    <w:lvl w:ilvl="3" w:tplc="280A0001" w:tentative="1">
+      <w:start w:val="1"/>
+      <w:numFmt w:val="bullet"/>
+      <w:lvlText w:val=""/>
+      <w:lvlJc w:val="left"/>
+      <w:pPr>
+        <w:ind w:left="2880" w:hanging="360"/>
+      </w:pPr>
+      <w:rPr>
+        <w:rFonts w:ascii="Symbol" w:hAnsi="Symbol" w:hint="default"/>
+      </w:rPr>
+    </w:lvl>
+    <w:lvl w:ilvl="4" w:tplc="280A0003" w:tentative="1">
+      <w:start w:val="1"/>
+      <w:numFmt w:val="bullet"/>
+      <w:lvlText w:val="o"/>
+      <w:lvlJc w:val="left"/>
+      <w:pPr>
+        <w:ind w:left="3600" w:hanging="360"/>
+      </w:pPr>
+      <w:rPr>
+        <w:rFonts w:ascii="Courier New" w:hAnsi="Courier New" w:cs="Courier New" w:hint="default"/>
+      </w:rPr>
+    </w:lvl>
+    <w:lvl w:ilvl="5" w:tplc="280A0005" w:tentative="1">
+      <w:start w:val="1"/>
+      <w:numFmt w:val="bullet"/>
+      <w:lvlText w:val=""/>
+      <w:lvlJc w:val="left"/>
+      <w:pPr>
+        <w:ind w:left="4320" w:hanging="360"/>
+      </w:pPr>
+      <w:rPr>
+        <w:rFonts w:ascii="Wingdings" w:hAnsi="Wingdings" w:hint="default"/>
+      </w:rPr>
+    </w:lvl>
+    <w:lvl w:ilvl="6" w:tplc="280A0001" w:tentative="1">
+      <w:start w:val="1"/>
+      <w:numFmt w:val="bullet"/>
+      <w:lvlText w:val=""/>
+      <w:lvlJc w:val="left"/>
+      <w:pPr>
+        <w:ind w:left="5040" w:hanging="360"/>
+      </w:pPr>
+      <w:rPr>
+        <w:rFonts w:ascii="Symbol" w:hAnsi="Symbol" w:hint="default"/>
+      </w:rPr>
+    </w:lvl>
+    <w:lvl w:ilvl="7" w:tplc="280A0003" w:tentative="1">
+      <w:start w:val="1"/>
+      <w:numFmt w:val="bullet"/>
+      <w:lvlText w:val="o"/>
+      <w:lvlJc w:val="left"/>
+      <w:pPr>
+        <w:ind w:left="5760" w:hanging="360"/>
+      </w:pPr>
+      <w:rPr>
+        <w:rFonts w:ascii="Courier New" w:hAnsi="Courier New" w:cs="Courier New" w:hint="default"/>
+      </w:rPr>
+    </w:lvl>
+    <w:lvl w:ilvl="8" w:tplc="280A0005" w:tentative="1">
+      <w:start w:val="1"/>
+      <w:numFmt w:val="bullet"/>
+      <w:lvlText w:val=""/>
+      <w:lvlJc w:val="left"/>
+      <w:pPr>
+        <w:ind w:left="6480" w:hanging="360"/>
+      </w:pPr>
+      <w:rPr>
+        <w:rFonts w:ascii="Wingdings" w:hAnsi="Wingdings" w:hint="default"/>
+      </w:rPr>
+    </w:lvl>
+  </w:abstractNum>
+  <w:abstractNum w:abstractNumId="5">
     <w:nsid w:val="17391743"/>
     <w:multiLevelType w:val="hybridMultilevel"/>
     <w:tmpl w:val="16FC469C"/>
@@ -27985,7 +30016,120 @@
       </w:rPr>
     </w:lvl>
   </w:abstractNum>
-  <w:abstractNum w:abstractNumId="5">
+  <w:abstractNum w:abstractNumId="6">
+    <w:nsid w:val="1D487AE0"/>
+    <w:multiLevelType w:val="hybridMultilevel"/>
+    <w:tmpl w:val="6F1A9FA2"/>
+    <w:lvl w:ilvl="0" w:tplc="280A0001">
+      <w:start w:val="1"/>
+      <w:numFmt w:val="bullet"/>
+      <w:lvlText w:val=""/>
+      <w:lvlJc w:val="left"/>
+      <w:pPr>
+        <w:ind w:left="720" w:hanging="360"/>
+      </w:pPr>
+      <w:rPr>
+        <w:rFonts w:ascii="Symbol" w:hAnsi="Symbol" w:hint="default"/>
+      </w:rPr>
+    </w:lvl>
+    <w:lvl w:ilvl="1" w:tplc="280A0003" w:tentative="1">
+      <w:start w:val="1"/>
+      <w:numFmt w:val="bullet"/>
+      <w:lvlText w:val="o"/>
+      <w:lvlJc w:val="left"/>
+      <w:pPr>
+        <w:ind w:left="1440" w:hanging="360"/>
+      </w:pPr>
+      <w:rPr>
+        <w:rFonts w:ascii="Courier New" w:hAnsi="Courier New" w:cs="Courier New" w:hint="default"/>
+      </w:rPr>
+    </w:lvl>
+    <w:lvl w:ilvl="2" w:tplc="280A0005" w:tentative="1">
+      <w:start w:val="1"/>
+      <w:numFmt w:val="bullet"/>
+      <w:lvlText w:val=""/>
+      <w:lvlJc w:val="left"/>
+      <w:pPr>
+        <w:ind w:left="2160" w:hanging="360"/>
+      </w:pPr>
+      <w:rPr>
+        <w:rFonts w:ascii="Wingdings" w:hAnsi="Wingdings" w:hint="default"/>
+      </w:rPr>
+    </w:lvl>
+    <w:lvl w:ilvl="3" w:tplc="280A0001" w:tentative="1">
+      <w:start w:val="1"/>
+      <w:numFmt w:val="bullet"/>
+      <w:lvlText w:val=""/>
+      <w:lvlJc w:val="left"/>
+      <w:pPr>
+        <w:ind w:left="2880" w:hanging="360"/>
+      </w:pPr>
+      <w:rPr>
+        <w:rFonts w:ascii="Symbol" w:hAnsi="Symbol" w:hint="default"/>
+      </w:rPr>
+    </w:lvl>
+    <w:lvl w:ilvl="4" w:tplc="280A0003" w:tentative="1">
+      <w:start w:val="1"/>
+      <w:numFmt w:val="bullet"/>
+      <w:lvlText w:val="o"/>
+      <w:lvlJc w:val="left"/>
+      <w:pPr>
+        <w:ind w:left="3600" w:hanging="360"/>
+      </w:pPr>
+      <w:rPr>
+        <w:rFonts w:ascii="Courier New" w:hAnsi="Courier New" w:cs="Courier New" w:hint="default"/>
+      </w:rPr>
+    </w:lvl>
+    <w:lvl w:ilvl="5" w:tplc="280A0005" w:tentative="1">
+      <w:start w:val="1"/>
+      <w:numFmt w:val="bullet"/>
+      <w:lvlText w:val=""/>
+      <w:lvlJc w:val="left"/>
+      <w:pPr>
+        <w:ind w:left="4320" w:hanging="360"/>
+      </w:pPr>
+      <w:rPr>
+        <w:rFonts w:ascii="Wingdings" w:hAnsi="Wingdings" w:hint="default"/>
+      </w:rPr>
+    </w:lvl>
+    <w:lvl w:ilvl="6" w:tplc="280A0001" w:tentative="1">
+      <w:start w:val="1"/>
+      <w:numFmt w:val="bullet"/>
+      <w:lvlText w:val=""/>
+      <w:lvlJc w:val="left"/>
+      <w:pPr>
+        <w:ind w:left="5040" w:hanging="360"/>
+      </w:pPr>
+      <w:rPr>
+        <w:rFonts w:ascii="Symbol" w:hAnsi="Symbol" w:hint="default"/>
+      </w:rPr>
+    </w:lvl>
+    <w:lvl w:ilvl="7" w:tplc="280A0003" w:tentative="1">
+      <w:start w:val="1"/>
+      <w:numFmt w:val="bullet"/>
+      <w:lvlText w:val="o"/>
+      <w:lvlJc w:val="left"/>
+      <w:pPr>
+        <w:ind w:left="5760" w:hanging="360"/>
+      </w:pPr>
+      <w:rPr>
+        <w:rFonts w:ascii="Courier New" w:hAnsi="Courier New" w:cs="Courier New" w:hint="default"/>
+      </w:rPr>
+    </w:lvl>
+    <w:lvl w:ilvl="8" w:tplc="280A0005" w:tentative="1">
+      <w:start w:val="1"/>
+      <w:numFmt w:val="bullet"/>
+      <w:lvlText w:val=""/>
+      <w:lvlJc w:val="left"/>
+      <w:pPr>
+        <w:ind w:left="6480" w:hanging="360"/>
+      </w:pPr>
+      <w:rPr>
+        <w:rFonts w:ascii="Wingdings" w:hAnsi="Wingdings" w:hint="default"/>
+      </w:rPr>
+    </w:lvl>
+  </w:abstractNum>
+  <w:abstractNum w:abstractNumId="7">
     <w:nsid w:val="1E57286B"/>
     <w:multiLevelType w:val="hybridMultilevel"/>
     <w:tmpl w:val="DDB85A3A"/>
@@ -28074,7 +30218,7 @@
       </w:pPr>
     </w:lvl>
   </w:abstractNum>
-  <w:abstractNum w:abstractNumId="6">
+  <w:abstractNum w:abstractNumId="8">
     <w:nsid w:val="1EBB25A8"/>
     <w:multiLevelType w:val="multilevel"/>
     <w:tmpl w:val="11BA6E82"/>
@@ -28195,7 +30339,7 @@
       </w:rPr>
     </w:lvl>
   </w:abstractNum>
-  <w:abstractNum w:abstractNumId="7">
+  <w:abstractNum w:abstractNumId="9">
     <w:nsid w:val="23CF75E8"/>
     <w:multiLevelType w:val="hybridMultilevel"/>
     <w:tmpl w:val="2D4627D0"/>
@@ -28308,7 +30452,7 @@
       </w:rPr>
     </w:lvl>
   </w:abstractNum>
-  <w:abstractNum w:abstractNumId="8">
+  <w:abstractNum w:abstractNumId="10">
     <w:nsid w:val="27A053DE"/>
     <w:multiLevelType w:val="multilevel"/>
     <w:tmpl w:val="A28A2F8A"/>
@@ -28452,7 +30596,7 @@
       </w:rPr>
     </w:lvl>
   </w:abstractNum>
-  <w:abstractNum w:abstractNumId="9">
+  <w:abstractNum w:abstractNumId="11">
     <w:nsid w:val="2A1636BB"/>
     <w:multiLevelType w:val="hybridMultilevel"/>
     <w:tmpl w:val="D9FC5738"/>
@@ -28564,7 +30708,7 @@
       </w:rPr>
     </w:lvl>
   </w:abstractNum>
-  <w:abstractNum w:abstractNumId="10">
+  <w:abstractNum w:abstractNumId="12">
     <w:nsid w:val="2F477938"/>
     <w:multiLevelType w:val="multilevel"/>
     <w:tmpl w:val="52DAD7B0"/>
@@ -28676,7 +30820,7 @@
       </w:rPr>
     </w:lvl>
   </w:abstractNum>
-  <w:abstractNum w:abstractNumId="11">
+  <w:abstractNum w:abstractNumId="13">
     <w:nsid w:val="2FE64F1C"/>
     <w:multiLevelType w:val="hybridMultilevel"/>
     <w:tmpl w:val="C55E3350"/>
@@ -28791,7 +30935,7 @@
       </w:rPr>
     </w:lvl>
   </w:abstractNum>
-  <w:abstractNum w:abstractNumId="12">
+  <w:abstractNum w:abstractNumId="14">
     <w:nsid w:val="34E041E9"/>
     <w:multiLevelType w:val="multilevel"/>
     <w:tmpl w:val="B61AA660"/>
@@ -28940,7 +31084,7 @@
       </w:rPr>
     </w:lvl>
   </w:abstractNum>
-  <w:abstractNum w:abstractNumId="13">
+  <w:abstractNum w:abstractNumId="15">
     <w:nsid w:val="38A2649D"/>
     <w:multiLevelType w:val="hybridMultilevel"/>
     <w:tmpl w:val="0B924A5C"/>
@@ -29029,7 +31173,7 @@
       </w:pPr>
     </w:lvl>
   </w:abstractNum>
-  <w:abstractNum w:abstractNumId="14">
+  <w:abstractNum w:abstractNumId="16">
     <w:nsid w:val="38BB188D"/>
     <w:multiLevelType w:val="hybridMultilevel"/>
     <w:tmpl w:val="05CEE970"/>
@@ -29122,7 +31266,7 @@
       </w:pPr>
     </w:lvl>
   </w:abstractNum>
-  <w:abstractNum w:abstractNumId="15">
+  <w:abstractNum w:abstractNumId="17">
     <w:nsid w:val="39246C79"/>
     <w:multiLevelType w:val="hybridMultilevel"/>
     <w:tmpl w:val="374A7A10"/>
@@ -29235,7 +31379,7 @@
       </w:rPr>
     </w:lvl>
   </w:abstractNum>
-  <w:abstractNum w:abstractNumId="16">
+  <w:abstractNum w:abstractNumId="18">
     <w:nsid w:val="3AAE6AC5"/>
     <w:multiLevelType w:val="multilevel"/>
     <w:tmpl w:val="D938B596"/>
@@ -29385,7 +31529,7 @@
       </w:rPr>
     </w:lvl>
   </w:abstractNum>
-  <w:abstractNum w:abstractNumId="17">
+  <w:abstractNum w:abstractNumId="19">
     <w:nsid w:val="43F0124E"/>
     <w:multiLevelType w:val="hybridMultilevel"/>
     <w:tmpl w:val="A53EEF94"/>
@@ -29498,7 +31642,7 @@
       </w:rPr>
     </w:lvl>
   </w:abstractNum>
-  <w:abstractNum w:abstractNumId="18">
+  <w:abstractNum w:abstractNumId="20">
     <w:nsid w:val="44C90C01"/>
     <w:multiLevelType w:val="hybridMultilevel"/>
     <w:tmpl w:val="6BEA82AA"/>
@@ -29611,7 +31755,7 @@
       </w:rPr>
     </w:lvl>
   </w:abstractNum>
-  <w:abstractNum w:abstractNumId="19">
+  <w:abstractNum w:abstractNumId="21">
     <w:nsid w:val="467F3A94"/>
     <w:multiLevelType w:val="hybridMultilevel"/>
     <w:tmpl w:val="B8820016"/>
@@ -29726,7 +31870,7 @@
       </w:rPr>
     </w:lvl>
   </w:abstractNum>
-  <w:abstractNum w:abstractNumId="20">
+  <w:abstractNum w:abstractNumId="22">
     <w:nsid w:val="46D87DDC"/>
     <w:multiLevelType w:val="hybridMultilevel"/>
     <w:tmpl w:val="57AE1D3C"/>
@@ -29839,7 +31983,7 @@
       </w:rPr>
     </w:lvl>
   </w:abstractNum>
-  <w:abstractNum w:abstractNumId="21">
+  <w:abstractNum w:abstractNumId="23">
     <w:nsid w:val="4AA3259C"/>
     <w:multiLevelType w:val="multilevel"/>
     <w:tmpl w:val="2090BC46"/>
@@ -29988,7 +32132,7 @@
       </w:rPr>
     </w:lvl>
   </w:abstractNum>
-  <w:abstractNum w:abstractNumId="22">
+  <w:abstractNum w:abstractNumId="24">
     <w:nsid w:val="4B3D355D"/>
     <w:multiLevelType w:val="hybridMultilevel"/>
     <w:tmpl w:val="38D0FD58"/>
@@ -30104,7 +32248,7 @@
       </w:rPr>
     </w:lvl>
   </w:abstractNum>
-  <w:abstractNum w:abstractNumId="23">
+  <w:abstractNum w:abstractNumId="25">
     <w:nsid w:val="4D3E0DAB"/>
     <w:multiLevelType w:val="multilevel"/>
     <w:tmpl w:val="172EB5D8"/>
@@ -30253,7 +32397,7 @@
       </w:rPr>
     </w:lvl>
   </w:abstractNum>
-  <w:abstractNum w:abstractNumId="24">
+  <w:abstractNum w:abstractNumId="26">
     <w:nsid w:val="4DEF1366"/>
     <w:multiLevelType w:val="multilevel"/>
     <w:tmpl w:val="A97692E4"/>
@@ -30402,7 +32546,7 @@
       </w:rPr>
     </w:lvl>
   </w:abstractNum>
-  <w:abstractNum w:abstractNumId="25">
+  <w:abstractNum w:abstractNumId="27">
     <w:nsid w:val="4EF12B03"/>
     <w:multiLevelType w:val="hybridMultilevel"/>
     <w:tmpl w:val="9AD2000E"/>
@@ -30515,7 +32659,7 @@
       </w:rPr>
     </w:lvl>
   </w:abstractNum>
-  <w:abstractNum w:abstractNumId="26">
+  <w:abstractNum w:abstractNumId="28">
     <w:nsid w:val="4F58179D"/>
     <w:multiLevelType w:val="hybridMultilevel"/>
     <w:tmpl w:val="A10E08E4"/>
@@ -30628,7 +32772,7 @@
       </w:rPr>
     </w:lvl>
   </w:abstractNum>
-  <w:abstractNum w:abstractNumId="27">
+  <w:abstractNum w:abstractNumId="29">
     <w:nsid w:val="52E20000"/>
     <w:multiLevelType w:val="hybridMultilevel"/>
     <w:tmpl w:val="17E0411C"/>
@@ -30741,7 +32885,7 @@
       </w:rPr>
     </w:lvl>
   </w:abstractNum>
-  <w:abstractNum w:abstractNumId="28">
+  <w:abstractNum w:abstractNumId="30">
     <w:nsid w:val="59880ED5"/>
     <w:multiLevelType w:val="hybridMultilevel"/>
     <w:tmpl w:val="76F8817E"/>
@@ -30854,7 +32998,7 @@
       </w:rPr>
     </w:lvl>
   </w:abstractNum>
-  <w:abstractNum w:abstractNumId="29">
+  <w:abstractNum w:abstractNumId="31">
     <w:nsid w:val="618A2B17"/>
     <w:multiLevelType w:val="hybridMultilevel"/>
     <w:tmpl w:val="3622FE36"/>
@@ -30967,7 +33111,7 @@
       </w:rPr>
     </w:lvl>
   </w:abstractNum>
-  <w:abstractNum w:abstractNumId="30">
+  <w:abstractNum w:abstractNumId="32">
     <w:nsid w:val="66B02EC0"/>
     <w:multiLevelType w:val="hybridMultilevel"/>
     <w:tmpl w:val="6778DF00"/>
@@ -31080,7 +33224,7 @@
       </w:rPr>
     </w:lvl>
   </w:abstractNum>
-  <w:abstractNum w:abstractNumId="31">
+  <w:abstractNum w:abstractNumId="33">
     <w:nsid w:val="67C67752"/>
     <w:multiLevelType w:val="hybridMultilevel"/>
     <w:tmpl w:val="B010041E"/>
@@ -31195,7 +33339,7 @@
       </w:rPr>
     </w:lvl>
   </w:abstractNum>
-  <w:abstractNum w:abstractNumId="32">
+  <w:abstractNum w:abstractNumId="34">
     <w:nsid w:val="6B6A1BB1"/>
     <w:multiLevelType w:val="hybridMultilevel"/>
     <w:tmpl w:val="21E84C8A"/>
@@ -31308,7 +33452,7 @@
       </w:rPr>
     </w:lvl>
   </w:abstractNum>
-  <w:abstractNum w:abstractNumId="33">
+  <w:abstractNum w:abstractNumId="35">
     <w:nsid w:val="72F97E48"/>
     <w:multiLevelType w:val="hybridMultilevel"/>
     <w:tmpl w:val="890C23AE"/>
@@ -31397,7 +33541,7 @@
       </w:pPr>
     </w:lvl>
   </w:abstractNum>
-  <w:abstractNum w:abstractNumId="34">
+  <w:abstractNum w:abstractNumId="36">
     <w:nsid w:val="743E44B2"/>
     <w:multiLevelType w:val="hybridMultilevel"/>
     <w:tmpl w:val="52DAD7B0"/>
@@ -31509,7 +33653,7 @@
       </w:rPr>
     </w:lvl>
   </w:abstractNum>
-  <w:abstractNum w:abstractNumId="35">
+  <w:abstractNum w:abstractNumId="37">
     <w:nsid w:val="769A43C1"/>
     <w:multiLevelType w:val="hybridMultilevel"/>
     <w:tmpl w:val="2E8ACD62"/>
@@ -31624,7 +33768,7 @@
       </w:rPr>
     </w:lvl>
   </w:abstractNum>
-  <w:abstractNum w:abstractNumId="36">
+  <w:abstractNum w:abstractNumId="38">
     <w:nsid w:val="7A793BC1"/>
     <w:multiLevelType w:val="hybridMultilevel"/>
     <w:tmpl w:val="1374CD38"/>
@@ -31739,7 +33883,7 @@
       </w:rPr>
     </w:lvl>
   </w:abstractNum>
-  <w:abstractNum w:abstractNumId="37">
+  <w:abstractNum w:abstractNumId="39">
     <w:nsid w:val="7ADE6E0F"/>
     <w:multiLevelType w:val="multilevel"/>
     <w:tmpl w:val="2BE0A79E"/>
@@ -31865,7 +34009,7 @@
       </w:rPr>
     </w:lvl>
   </w:abstractNum>
-  <w:abstractNum w:abstractNumId="38">
+  <w:abstractNum w:abstractNumId="40">
     <w:nsid w:val="7DC6727A"/>
     <w:multiLevelType w:val="hybridMultilevel"/>
     <w:tmpl w:val="742E6D7C"/>
@@ -31954,7 +34098,7 @@
       </w:pPr>
     </w:lvl>
   </w:abstractNum>
-  <w:abstractNum w:abstractNumId="39">
+  <w:abstractNum w:abstractNumId="41">
     <w:nsid w:val="7DDF2319"/>
     <w:multiLevelType w:val="hybridMultilevel"/>
     <w:tmpl w:val="9E966218"/>
@@ -32066,7 +34210,7 @@
       </w:rPr>
     </w:lvl>
   </w:abstractNum>
-  <w:abstractNum w:abstractNumId="40">
+  <w:abstractNum w:abstractNumId="42">
     <w:nsid w:val="7E8D4675"/>
     <w:multiLevelType w:val="hybridMultilevel"/>
     <w:tmpl w:val="057A7190"/>
@@ -32182,134 +34326,140 @@
     </w:lvl>
   </w:abstractNum>
   <w:num w:numId="1">
+    <w:abstractNumId w:val="39"/>
+  </w:num>
+  <w:num w:numId="2">
+    <w:abstractNumId w:val="30"/>
+  </w:num>
+  <w:num w:numId="3">
+    <w:abstractNumId w:val="40"/>
+  </w:num>
+  <w:num w:numId="4">
+    <w:abstractNumId w:val="16"/>
+  </w:num>
+  <w:num w:numId="5">
+    <w:abstractNumId w:val="13"/>
+  </w:num>
+  <w:num w:numId="6">
+    <w:abstractNumId w:val="29"/>
+  </w:num>
+  <w:num w:numId="7">
+    <w:abstractNumId w:val="26"/>
+  </w:num>
+  <w:num w:numId="8">
+    <w:abstractNumId w:val="42"/>
+  </w:num>
+  <w:num w:numId="9">
+    <w:abstractNumId w:val="18"/>
+  </w:num>
+  <w:num w:numId="10">
+    <w:abstractNumId w:val="14"/>
+  </w:num>
+  <w:num w:numId="11">
+    <w:abstractNumId w:val="25"/>
+  </w:num>
+  <w:num w:numId="12">
+    <w:abstractNumId w:val="23"/>
+  </w:num>
+  <w:num w:numId="13">
+    <w:abstractNumId w:val="10"/>
+  </w:num>
+  <w:num w:numId="14">
+    <w:abstractNumId w:val="12"/>
+  </w:num>
+  <w:num w:numId="15">
+    <w:abstractNumId w:val="11"/>
+  </w:num>
+  <w:num w:numId="16">
+    <w:abstractNumId w:val="24"/>
+  </w:num>
+  <w:num w:numId="17">
+    <w:abstractNumId w:val="5"/>
+  </w:num>
+  <w:num w:numId="18">
+    <w:abstractNumId w:val="33"/>
+  </w:num>
+  <w:num w:numId="19">
+    <w:abstractNumId w:val="21"/>
+  </w:num>
+  <w:num w:numId="20">
     <w:abstractNumId w:val="37"/>
   </w:num>
-  <w:num w:numId="2">
-    <w:abstractNumId w:val="28"/>
+  <w:num w:numId="21">
+    <w:abstractNumId w:val="15"/>
   </w:num>
-  <w:num w:numId="3">
+  <w:num w:numId="22">
     <w:abstractNumId w:val="38"/>
   </w:num>
-  <w:num w:numId="4">
-    <w:abstractNumId w:val="14"/>
+  <w:num w:numId="23">
+    <w:abstractNumId w:val="36"/>
   </w:num>
-  <w:num w:numId="5">
-    <w:abstractNumId w:val="11"/>
-  </w:num>
-  <w:num w:numId="6">
-    <w:abstractNumId w:val="27"/>
-  </w:num>
-  <w:num w:numId="7">
-    <w:abstractNumId w:val="24"/>
-  </w:num>
-  <w:num w:numId="8">
-    <w:abstractNumId w:val="40"/>
-  </w:num>
-  <w:num w:numId="9">
-    <w:abstractNumId w:val="16"/>
-  </w:num>
-  <w:num w:numId="10">
-    <w:abstractNumId w:val="12"/>
-  </w:num>
-  <w:num w:numId="11">
-    <w:abstractNumId w:val="23"/>
-  </w:num>
-  <w:num w:numId="12">
-    <w:abstractNumId w:val="21"/>
-  </w:num>
-  <w:num w:numId="13">
+  <w:num w:numId="24">
     <w:abstractNumId w:val="8"/>
   </w:num>
-  <w:num w:numId="14">
-    <w:abstractNumId w:val="10"/>
-  </w:num>
-  <w:num w:numId="15">
-    <w:abstractNumId w:val="9"/>
-  </w:num>
-  <w:num w:numId="16">
-    <w:abstractNumId w:val="22"/>
-  </w:num>
-  <w:num w:numId="17">
-    <w:abstractNumId w:val="4"/>
-  </w:num>
-  <w:num w:numId="18">
-    <w:abstractNumId w:val="31"/>
-  </w:num>
-  <w:num w:numId="19">
-    <w:abstractNumId w:val="19"/>
-  </w:num>
-  <w:num w:numId="20">
-    <w:abstractNumId w:val="35"/>
-  </w:num>
-  <w:num w:numId="21">
-    <w:abstractNumId w:val="13"/>
-  </w:num>
-  <w:num w:numId="22">
-    <w:abstractNumId w:val="36"/>
-  </w:num>
-  <w:num w:numId="23">
-    <w:abstractNumId w:val="34"/>
-  </w:num>
-  <w:num w:numId="24">
-    <w:abstractNumId w:val="6"/>
-  </w:num>
   <w:num w:numId="25">
-    <w:abstractNumId w:val="5"/>
+    <w:abstractNumId w:val="7"/>
   </w:num>
   <w:num w:numId="26">
     <w:abstractNumId w:val="0"/>
   </w:num>
   <w:num w:numId="27">
-    <w:abstractNumId w:val="33"/>
+    <w:abstractNumId w:val="35"/>
   </w:num>
   <w:num w:numId="28">
-    <w:abstractNumId w:val="32"/>
+    <w:abstractNumId w:val="34"/>
   </w:num>
   <w:num w:numId="29">
     <w:abstractNumId w:val="3"/>
   </w:num>
   <w:num w:numId="30">
-    <w:abstractNumId w:val="30"/>
+    <w:abstractNumId w:val="32"/>
   </w:num>
   <w:num w:numId="31">
-    <w:abstractNumId w:val="18"/>
+    <w:abstractNumId w:val="20"/>
   </w:num>
   <w:num w:numId="32">
-    <w:abstractNumId w:val="7"/>
+    <w:abstractNumId w:val="9"/>
   </w:num>
   <w:num w:numId="33">
-    <w:abstractNumId w:val="20"/>
+    <w:abstractNumId w:val="22"/>
   </w:num>
   <w:num w:numId="34">
-    <w:abstractNumId w:val="17"/>
+    <w:abstractNumId w:val="19"/>
   </w:num>
   <w:num w:numId="35">
-    <w:abstractNumId w:val="26"/>
+    <w:abstractNumId w:val="28"/>
   </w:num>
   <w:num w:numId="36">
-    <w:abstractNumId w:val="29"/>
+    <w:abstractNumId w:val="31"/>
   </w:num>
   <w:num w:numId="37">
     <w:abstractNumId w:val="2"/>
   </w:num>
   <w:num w:numId="38">
-    <w:abstractNumId w:val="39"/>
+    <w:abstractNumId w:val="41"/>
   </w:num>
   <w:num w:numId="39">
     <w:abstractNumId w:val="1"/>
   </w:num>
   <w:num w:numId="40">
-    <w:abstractNumId w:val="15"/>
+    <w:abstractNumId w:val="17"/>
   </w:num>
   <w:num w:numId="41">
-    <w:abstractNumId w:val="25"/>
+    <w:abstractNumId w:val="27"/>
+  </w:num>
+  <w:num w:numId="42">
+    <w:abstractNumId w:val="4"/>
+  </w:num>
+  <w:num w:numId="43">
+    <w:abstractNumId w:val="6"/>
   </w:num>
   <w:numIdMacAtCleanup w:val="20"/>
 </w:numbering>
 </file>
 
 <file path=word/styles.xml><?xml version="1.0" encoding="utf-8"?>
-<w:styles xmlns:mc="http://schemas.openxmlformats.org/markup-compatibility/2006" xmlns:r="http://schemas.openxmlformats.org/officeDocument/2006/relationships" xmlns:w="http://schemas.openxmlformats.org/wordprocessingml/2006/main" xmlns:w14="http://schemas.microsoft.com/office/word/2010/wordml" mc:Ignorable="w14">
+<w:styles xmlns:r="http://schemas.openxmlformats.org/officeDocument/2006/relationships" xmlns:w="http://schemas.openxmlformats.org/wordprocessingml/2006/main">
   <w:docDefaults>
     <w:rPrDefault>
       <w:rPr>
@@ -32582,6 +34732,7 @@
     <w:uiPriority w:val="99"/>
     <w:semiHidden/>
     <w:unhideWhenUsed/>
+    <w:qFormat/>
     <w:tblPr>
       <w:tblInd w:w="0" w:type="dxa"/>
       <w:tblCellMar>
@@ -33840,7 +35991,7 @@
 </file>
 
 <file path=customXml/itemProps1.xml><?xml version="1.0" encoding="utf-8"?>
-<ds:datastoreItem xmlns:ds="http://schemas.openxmlformats.org/officeDocument/2006/customXml" ds:itemID="{56F8170A-1C18-4003-AF0B-910EAA47AE9A}">
+<ds:datastoreItem xmlns:ds="http://schemas.openxmlformats.org/officeDocument/2006/customXml" ds:itemID="{6508DBBD-65AD-4798-8940-F8124B74039C}">
   <ds:schemaRefs>
     <ds:schemaRef ds:uri="http://schemas.openxmlformats.org/officeDocument/2006/bibliography"/>
   </ds:schemaRefs>

</xml_diff>

<commit_message>
Actualización PGCS Reportes de Estado
</commit_message>
<xml_diff>
--- a/Documentacion/PGCS.docx
+++ b/Documentacion/PGCS.docx
@@ -1,6 +1,6 @@
 
 <file path=word/document.xml><?xml version="1.0" encoding="utf-8"?>
-<w:document xmlns:ve="http://schemas.openxmlformats.org/markup-compatibility/2006" xmlns:o="urn:schemas-microsoft-com:office:office" xmlns:r="http://schemas.openxmlformats.org/officeDocument/2006/relationships" xmlns:m="http://schemas.openxmlformats.org/officeDocument/2006/math" xmlns:v="urn:schemas-microsoft-com:vml" xmlns:wp="http://schemas.openxmlformats.org/drawingml/2006/wordprocessingDrawing" xmlns:w10="urn:schemas-microsoft-com:office:word" xmlns:w="http://schemas.openxmlformats.org/wordprocessingml/2006/main" xmlns:wne="http://schemas.microsoft.com/office/word/2006/wordml">
+<w:document xmlns:wpc="http://schemas.microsoft.com/office/word/2010/wordprocessingCanvas" xmlns:mc="http://schemas.openxmlformats.org/markup-compatibility/2006" xmlns:o="urn:schemas-microsoft-com:office:office" xmlns:r="http://schemas.openxmlformats.org/officeDocument/2006/relationships" xmlns:m="http://schemas.openxmlformats.org/officeDocument/2006/math" xmlns:v="urn:schemas-microsoft-com:vml" xmlns:wp14="http://schemas.microsoft.com/office/word/2010/wordprocessingDrawing" xmlns:wp="http://schemas.openxmlformats.org/drawingml/2006/wordprocessingDrawing" xmlns:w10="urn:schemas-microsoft-com:office:word" xmlns:w="http://schemas.openxmlformats.org/wordprocessingml/2006/main" xmlns:w14="http://schemas.microsoft.com/office/word/2010/wordml" xmlns:wpg="http://schemas.microsoft.com/office/word/2010/wordprocessingGroup" xmlns:wpi="http://schemas.microsoft.com/office/word/2010/wordprocessingInk" xmlns:wne="http://schemas.microsoft.com/office/word/2006/wordml" xmlns:wps="http://schemas.microsoft.com/office/word/2010/wordprocessingShape" mc:Ignorable="w14 wp14">
   <w:background w:color="FFFFFF"/>
   <w:body>
     <w:p>
@@ -119,7 +119,27 @@
           <w:sz w:val="48"/>
           <w:szCs w:val="48"/>
         </w:rPr>
-        <w:t>de la Configuración del S</w:t>
+        <w:t xml:space="preserve">de la Configuración </w:t>
+      </w:r>
+      <w:proofErr w:type="gramStart"/>
+      <w:r>
+        <w:rPr>
+          <w:rFonts w:ascii="Arial" w:eastAsia="Arial" w:hAnsi="Arial" w:cs="Arial"/>
+          <w:b/>
+          <w:sz w:val="48"/>
+          <w:szCs w:val="48"/>
+        </w:rPr>
+        <w:t>del</w:t>
+      </w:r>
+      <w:proofErr w:type="gramEnd"/>
+      <w:r>
+        <w:rPr>
+          <w:rFonts w:ascii="Arial" w:eastAsia="Arial" w:hAnsi="Arial" w:cs="Arial"/>
+          <w:b/>
+          <w:sz w:val="48"/>
+          <w:szCs w:val="48"/>
+        </w:rPr>
+        <w:t xml:space="preserve"> S</w:t>
       </w:r>
       <w:r>
         <w:rPr>
@@ -267,7 +287,7 @@
           <w:insideV w:val="single" w:sz="4" w:space="0" w:color="000000"/>
         </w:tblBorders>
         <w:tblLayout w:type="fixed"/>
-        <w:tblLook w:val="0000"/>
+        <w:tblLook w:val="0000" w:firstRow="0" w:lastRow="0" w:firstColumn="0" w:lastColumn="0" w:noHBand="0" w:noVBand="0"/>
       </w:tblPr>
       <w:tblGrid>
         <w:gridCol w:w="1303"/>
@@ -1456,7 +1476,7 @@
           <w:insideV w:val="single" w:sz="4" w:space="0" w:color="000000"/>
         </w:tblBorders>
         <w:tblLayout w:type="fixed"/>
-        <w:tblLook w:val="0000"/>
+        <w:tblLook w:val="0000" w:firstRow="0" w:lastRow="0" w:firstColumn="0" w:lastColumn="0" w:noHBand="0" w:noVBand="0"/>
       </w:tblPr>
       <w:tblGrid>
         <w:gridCol w:w="1303"/>
@@ -5383,10 +5403,10 @@
                     </pic:cNvPicPr>
                   </pic:nvPicPr>
                   <pic:blipFill>
-                    <a:blip r:embed="rId8" cstate="print">
+                    <a:blip r:embed="rId9" cstate="print">
                       <a:extLst>
                         <a:ext uri="{28A0092B-C50C-407E-A947-70E740481C1C}">
-                          <a14:useLocalDpi xmlns:a14="http://schemas.microsoft.com/office/drawing/2010/main" xmlns:wps="http://schemas.microsoft.com/office/word/2010/wordprocessingShape" xmlns:wpi="http://schemas.microsoft.com/office/word/2010/wordprocessingInk" xmlns:wpg="http://schemas.microsoft.com/office/word/2010/wordprocessingGroup" xmlns:w14="http://schemas.microsoft.com/office/word/2010/wordml" xmlns:w="http://schemas.openxmlformats.org/wordprocessingml/2006/main" xmlns:w10="urn:schemas-microsoft-com:office:word" xmlns:wp14="http://schemas.microsoft.com/office/word/2010/wordprocessingDrawing" xmlns:v="urn:schemas-microsoft-com:vml" xmlns:o="urn:schemas-microsoft-com:office:office" xmlns:mc="http://schemas.openxmlformats.org/markup-compatibility/2006" xmlns:wpc="http://schemas.microsoft.com/office/word/2010/wordprocessingCanvas" xmlns="" val="0"/>
+                          <a14:useLocalDpi xmlns:a14="http://schemas.microsoft.com/office/drawing/2010/main" val="0"/>
                         </a:ext>
                       </a:extLst>
                     </a:blip>
@@ -5733,7 +5753,7 @@
       <w:tblPr>
         <w:tblStyle w:val="Tablaconcuadrcula"/>
         <w:tblW w:w="8784" w:type="dxa"/>
-        <w:tblLook w:val="04A0"/>
+        <w:tblLook w:val="04A0" w:firstRow="1" w:lastRow="0" w:firstColumn="1" w:lastColumn="0" w:noHBand="0" w:noVBand="1"/>
       </w:tblPr>
       <w:tblGrid>
         <w:gridCol w:w="555"/>
@@ -8124,10 +8144,10 @@
                     <pic:cNvPicPr/>
                   </pic:nvPicPr>
                   <pic:blipFill>
-                    <a:blip r:embed="rId9" cstate="print">
+                    <a:blip r:embed="rId10" cstate="print">
                       <a:extLst>
                         <a:ext uri="{28A0092B-C50C-407E-A947-70E740481C1C}">
-                          <a14:useLocalDpi xmlns:a14="http://schemas.microsoft.com/office/drawing/2010/main" xmlns:wps="http://schemas.microsoft.com/office/word/2010/wordprocessingShape" xmlns:wpi="http://schemas.microsoft.com/office/word/2010/wordprocessingInk" xmlns:wpg="http://schemas.microsoft.com/office/word/2010/wordprocessingGroup" xmlns:w14="http://schemas.microsoft.com/office/word/2010/wordml" xmlns:w="http://schemas.openxmlformats.org/wordprocessingml/2006/main" xmlns:w10="urn:schemas-microsoft-com:office:word" xmlns:wp14="http://schemas.microsoft.com/office/word/2010/wordprocessingDrawing" xmlns:v="urn:schemas-microsoft-com:vml" xmlns:o="urn:schemas-microsoft-com:office:office" xmlns:mc="http://schemas.openxmlformats.org/markup-compatibility/2006" xmlns:wpc="http://schemas.microsoft.com/office/word/2010/wordprocessingCanvas" xmlns="" val="0"/>
+                          <a14:useLocalDpi xmlns:a14="http://schemas.microsoft.com/office/drawing/2010/main" val="0"/>
                         </a:ext>
                       </a:extLst>
                     </a:blip>
@@ -8489,7 +8509,7 @@
               <o:lock v:ext="edit" aspectratio="t"/>
             </v:shapetype>
             <v:shape id="0 Imagen" o:spid="_x0000_s1027" type="#_x0000_t75" style="position:absolute;left:571;width:30956;height:25717;visibility:visible" o:gfxdata="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">
-              <v:imagedata r:id="rId10" o:title=""/>
+              <v:imagedata r:id="rId11" o:title=""/>
               <v:shadow on="t" color="#333" opacity="42598f" origin="-.5,-.5" offset="2.74397mm,2.74397mm"/>
               <v:path arrowok="t"/>
             </v:shape>
@@ -8722,7 +8742,7 @@
           <w:bottom w:w="15" w:type="dxa"/>
           <w:right w:w="15" w:type="dxa"/>
         </w:tblCellMar>
-        <w:tblLook w:val="04A0"/>
+        <w:tblLook w:val="04A0" w:firstRow="1" w:lastRow="0" w:firstColumn="1" w:lastColumn="0" w:noHBand="0" w:noVBand="1"/>
       </w:tblPr>
       <w:tblGrid>
         <w:gridCol w:w="3848"/>
@@ -9839,7 +9859,7 @@
           <w:bottom w:w="15" w:type="dxa"/>
           <w:right w:w="15" w:type="dxa"/>
         </w:tblCellMar>
-        <w:tblLook w:val="04A0"/>
+        <w:tblLook w:val="04A0" w:firstRow="1" w:lastRow="0" w:firstColumn="1" w:lastColumn="0" w:noHBand="0" w:noVBand="1"/>
       </w:tblPr>
       <w:tblGrid>
         <w:gridCol w:w="3848"/>
@@ -13317,7 +13337,7 @@
           <w:bottom w:w="15" w:type="dxa"/>
           <w:right w:w="15" w:type="dxa"/>
         </w:tblCellMar>
-        <w:tblLook w:val="04A0"/>
+        <w:tblLook w:val="04A0" w:firstRow="1" w:lastRow="0" w:firstColumn="1" w:lastColumn="0" w:noHBand="0" w:noVBand="1"/>
       </w:tblPr>
       <w:tblGrid>
         <w:gridCol w:w="3848"/>
@@ -14450,7 +14470,7 @@
       <w:tblPr>
         <w:tblStyle w:val="Tablaconcuadrcula"/>
         <w:tblW w:w="9078" w:type="dxa"/>
-        <w:tblLook w:val="04A0"/>
+        <w:tblLook w:val="04A0" w:firstRow="1" w:lastRow="0" w:firstColumn="1" w:lastColumn="0" w:noHBand="0" w:noVBand="1"/>
       </w:tblPr>
       <w:tblGrid>
         <w:gridCol w:w="464"/>
@@ -18091,7 +18111,7 @@
         <w:tblStyle w:val="Tablaconcuadrcula"/>
         <w:tblW w:w="8720" w:type="dxa"/>
         <w:jc w:val="center"/>
-        <w:tblLook w:val="04A0"/>
+        <w:tblLook w:val="04A0" w:firstRow="1" w:lastRow="0" w:firstColumn="1" w:lastColumn="0" w:noHBand="0" w:noVBand="1"/>
       </w:tblPr>
       <w:tblGrid>
         <w:gridCol w:w="461"/>
@@ -19552,7 +19572,7 @@
           <w:insideH w:val="single" w:sz="4" w:space="0" w:color="auto"/>
           <w:insideV w:val="single" w:sz="4" w:space="0" w:color="auto"/>
         </w:tblBorders>
-        <w:tblLook w:val="04A0"/>
+        <w:tblLook w:val="04A0" w:firstRow="1" w:lastRow="0" w:firstColumn="1" w:lastColumn="0" w:noHBand="0" w:noVBand="1"/>
       </w:tblPr>
       <w:tblGrid>
         <w:gridCol w:w="2802"/>
@@ -20018,7 +20038,7 @@
           <w:insideH w:val="single" w:sz="4" w:space="0" w:color="auto"/>
           <w:insideV w:val="single" w:sz="4" w:space="0" w:color="auto"/>
         </w:tblBorders>
-        <w:tblLook w:val="04A0"/>
+        <w:tblLook w:val="04A0" w:firstRow="1" w:lastRow="0" w:firstColumn="1" w:lastColumn="0" w:noHBand="0" w:noVBand="1"/>
       </w:tblPr>
       <w:tblGrid>
         <w:gridCol w:w="2802"/>
@@ -21631,7 +21651,7 @@
           <w:insideH w:val="single" w:sz="4" w:space="0" w:color="auto"/>
           <w:insideV w:val="single" w:sz="4" w:space="0" w:color="auto"/>
         </w:tblBorders>
-        <w:tblLook w:val="04A0"/>
+        <w:tblLook w:val="04A0" w:firstRow="1" w:lastRow="0" w:firstColumn="1" w:lastColumn="0" w:noHBand="0" w:noVBand="1"/>
       </w:tblPr>
       <w:tblGrid>
         <w:gridCol w:w="3669"/>
@@ -22641,7 +22661,7 @@
           <w:insideH w:val="single" w:sz="4" w:space="0" w:color="auto"/>
           <w:insideV w:val="single" w:sz="4" w:space="0" w:color="auto"/>
         </w:tblBorders>
-        <w:tblLook w:val="04A0"/>
+        <w:tblLook w:val="04A0" w:firstRow="1" w:lastRow="0" w:firstColumn="1" w:lastColumn="0" w:noHBand="0" w:noVBand="1"/>
       </w:tblPr>
       <w:tblGrid>
         <w:gridCol w:w="3682"/>
@@ -23478,7 +23498,7 @@
           <w:insideH w:val="single" w:sz="4" w:space="0" w:color="auto"/>
           <w:insideV w:val="single" w:sz="4" w:space="0" w:color="auto"/>
         </w:tblBorders>
-        <w:tblLook w:val="04A0"/>
+        <w:tblLook w:val="04A0" w:firstRow="1" w:lastRow="0" w:firstColumn="1" w:lastColumn="0" w:noHBand="0" w:noVBand="1"/>
       </w:tblPr>
       <w:tblGrid>
         <w:gridCol w:w="3682"/>
@@ -24270,7 +24290,7 @@
         <w:tblStyle w:val="Tablaconcuadrcula"/>
         <w:tblW w:w="7442" w:type="dxa"/>
         <w:tblInd w:w="1440" w:type="dxa"/>
-        <w:tblLook w:val="04A0"/>
+        <w:tblLook w:val="04A0" w:firstRow="1" w:lastRow="0" w:firstColumn="1" w:lastColumn="0" w:noHBand="0" w:noVBand="1"/>
       </w:tblPr>
       <w:tblGrid>
         <w:gridCol w:w="3645"/>
@@ -24655,8 +24675,13 @@
         <w:t xml:space="preserve">eportes de contabilidad para el </w:t>
       </w:r>
       <w:r>
-        <w:t>Gestor de la Configuración(</w:t>
-      </w:r>
+        <w:t xml:space="preserve">Gestor de la </w:t>
+      </w:r>
+      <w:proofErr w:type="gramStart"/>
+      <w:r>
+        <w:t>Configuración(</w:t>
+      </w:r>
+      <w:proofErr w:type="gramEnd"/>
       <w:r>
         <w:t>RGC-</w:t>
       </w:r>
@@ -24687,8 +24712,13 @@
         <w:t>Reportes de contabilidad para el</w:t>
       </w:r>
       <w:r>
-        <w:t xml:space="preserve"> Jefe de Proyectos(</w:t>
-      </w:r>
+        <w:t xml:space="preserve"> Jefe de </w:t>
+      </w:r>
+      <w:proofErr w:type="gramStart"/>
+      <w:r>
+        <w:t>Proyectos(</w:t>
+      </w:r>
+      <w:proofErr w:type="gramEnd"/>
       <w:r>
         <w:t>RJP-01, RJP</w:t>
       </w:r>
@@ -24733,9 +24763,11 @@
       <w:r>
         <w:t xml:space="preserve">eportes de contabilidad para el </w:t>
       </w:r>
+      <w:proofErr w:type="gramStart"/>
       <w:r>
         <w:t>Programador(</w:t>
       </w:r>
+      <w:proofErr w:type="gramEnd"/>
       <w:r>
         <w:t>RP-01, RP-02, RP-03, RP</w:t>
       </w:r>
@@ -24790,7 +24822,7 @@
           <w:bottom w:w="15" w:type="dxa"/>
           <w:right w:w="15" w:type="dxa"/>
         </w:tblCellMar>
-        <w:tblLook w:val="04A0"/>
+        <w:tblLook w:val="04A0" w:firstRow="1" w:lastRow="0" w:firstColumn="1" w:lastColumn="0" w:noHBand="0" w:noVBand="1"/>
       </w:tblPr>
       <w:tblGrid>
         <w:gridCol w:w="1240"/>
@@ -25673,7 +25705,7 @@
           <w:bottom w:w="15" w:type="dxa"/>
           <w:right w:w="15" w:type="dxa"/>
         </w:tblCellMar>
-        <w:tblLook w:val="04A0"/>
+        <w:tblLook w:val="04A0" w:firstRow="1" w:lastRow="0" w:firstColumn="1" w:lastColumn="0" w:noHBand="0" w:noVBand="1"/>
       </w:tblPr>
       <w:tblGrid>
         <w:gridCol w:w="1237"/>
@@ -26366,7 +26398,7 @@
           <w:bottom w:w="15" w:type="dxa"/>
           <w:right w:w="15" w:type="dxa"/>
         </w:tblCellMar>
-        <w:tblLook w:val="04A0"/>
+        <w:tblLook w:val="04A0" w:firstRow="1" w:lastRow="0" w:firstColumn="1" w:lastColumn="0" w:noHBand="0" w:noVBand="1"/>
       </w:tblPr>
       <w:tblGrid>
         <w:gridCol w:w="1237"/>
@@ -26832,8 +26864,6 @@
               </w:rPr>
               <w:t>.</w:t>
             </w:r>
-            <w:bookmarkStart w:id="33" w:name="_GoBack"/>
-            <w:bookmarkEnd w:id="33"/>
           </w:p>
         </w:tc>
       </w:tr>
@@ -27077,7 +27107,7 @@
           <w:bottom w:w="15" w:type="dxa"/>
           <w:right w:w="15" w:type="dxa"/>
         </w:tblCellMar>
-        <w:tblLook w:val="04A0"/>
+        <w:tblLook w:val="04A0" w:firstRow="1" w:lastRow="0" w:firstColumn="1" w:lastColumn="0" w:noHBand="0" w:noVBand="1"/>
       </w:tblPr>
       <w:tblGrid>
         <w:gridCol w:w="1240"/>
@@ -27663,7 +27693,7 @@
           <w:bottom w:w="15" w:type="dxa"/>
           <w:right w:w="15" w:type="dxa"/>
         </w:tblCellMar>
-        <w:tblLook w:val="04A0"/>
+        <w:tblLook w:val="04A0" w:firstRow="1" w:lastRow="0" w:firstColumn="1" w:lastColumn="0" w:noHBand="0" w:noVBand="1"/>
       </w:tblPr>
       <w:tblGrid>
         <w:gridCol w:w="1237"/>
@@ -28293,7 +28323,7 @@
           <w:bottom w:w="15" w:type="dxa"/>
           <w:right w:w="15" w:type="dxa"/>
         </w:tblCellMar>
-        <w:tblLook w:val="04A0"/>
+        <w:tblLook w:val="04A0" w:firstRow="1" w:lastRow="0" w:firstColumn="1" w:lastColumn="0" w:noHBand="0" w:noVBand="1"/>
       </w:tblPr>
       <w:tblGrid>
         <w:gridCol w:w="1237"/>
@@ -28958,20 +28988,1210 @@
       </w:pPr>
     </w:p>
     <w:p>
+      <w:r>
+        <w:t>En la tabla 16</w:t>
+      </w:r>
+      <w:r>
+        <w:t>, se muestra el</w:t>
+      </w:r>
+      <w:r>
+        <w:t xml:space="preserve"> reporte del Jefe de Proyecto 04(RJP-04</w:t>
+      </w:r>
+      <w:r>
+        <w:t>). Consiste en una lista de ítems de config</w:t>
+      </w:r>
+      <w:r>
+        <w:t>uración que se encuentran retrasados en base a la fecha de entrega, este reporte servirá para que el Jefe de Proyectos tome las medidas respectivas ante el retraso.</w:t>
+      </w:r>
+    </w:p>
+    <w:tbl>
+      <w:tblPr>
+        <w:tblW w:w="7512" w:type="dxa"/>
+        <w:jc w:val="center"/>
+        <w:tblCellMar>
+          <w:top w:w="15" w:type="dxa"/>
+          <w:left w:w="15" w:type="dxa"/>
+          <w:bottom w:w="15" w:type="dxa"/>
+          <w:right w:w="15" w:type="dxa"/>
+        </w:tblCellMar>
+        <w:tblLook w:val="04A0" w:firstRow="1" w:lastRow="0" w:firstColumn="1" w:lastColumn="0" w:noHBand="0" w:noVBand="1"/>
+      </w:tblPr>
+      <w:tblGrid>
+        <w:gridCol w:w="1237"/>
+        <w:gridCol w:w="6275"/>
+      </w:tblGrid>
+      <w:tr>
+        <w:trPr>
+          <w:jc w:val="center"/>
+        </w:trPr>
+        <w:tc>
+          <w:tcPr>
+            <w:tcW w:w="0" w:type="auto"/>
+            <w:tcBorders>
+              <w:top w:val="single" w:sz="6" w:space="0" w:color="000000"/>
+              <w:left w:val="single" w:sz="6" w:space="0" w:color="000000"/>
+              <w:bottom w:val="single" w:sz="6" w:space="0" w:color="000000"/>
+              <w:right w:val="single" w:sz="6" w:space="0" w:color="000000"/>
+            </w:tcBorders>
+            <w:shd w:val="clear" w:color="auto" w:fill="B2A1C7" w:themeFill="accent4" w:themeFillTint="99"/>
+            <w:tcMar>
+              <w:top w:w="105" w:type="dxa"/>
+              <w:left w:w="105" w:type="dxa"/>
+              <w:bottom w:w="105" w:type="dxa"/>
+              <w:right w:w="105" w:type="dxa"/>
+            </w:tcMar>
+            <w:hideMark/>
+          </w:tcPr>
+          <w:p>
+            <w:pPr>
+              <w:rPr>
+                <w:lang w:eastAsia="es-PE"/>
+              </w:rPr>
+            </w:pPr>
+            <w:r>
+              <w:rPr>
+                <w:b/>
+                <w:bCs/>
+                <w:lang w:eastAsia="es-PE"/>
+              </w:rPr>
+              <w:t>ID</w:t>
+            </w:r>
+          </w:p>
+        </w:tc>
+        <w:tc>
+          <w:tcPr>
+            <w:tcW w:w="6275" w:type="dxa"/>
+            <w:tcBorders>
+              <w:top w:val="single" w:sz="6" w:space="0" w:color="000000"/>
+              <w:left w:val="single" w:sz="6" w:space="0" w:color="000000"/>
+              <w:bottom w:val="single" w:sz="6" w:space="0" w:color="000000"/>
+              <w:right w:val="single" w:sz="6" w:space="0" w:color="000000"/>
+            </w:tcBorders>
+            <w:shd w:val="clear" w:color="auto" w:fill="8DB3E2" w:themeFill="text2" w:themeFillTint="66"/>
+            <w:tcMar>
+              <w:top w:w="105" w:type="dxa"/>
+              <w:left w:w="105" w:type="dxa"/>
+              <w:bottom w:w="105" w:type="dxa"/>
+              <w:right w:w="105" w:type="dxa"/>
+            </w:tcMar>
+            <w:hideMark/>
+          </w:tcPr>
+          <w:p>
+            <w:pPr>
+              <w:rPr>
+                <w:lang w:eastAsia="es-PE"/>
+              </w:rPr>
+            </w:pPr>
+            <w:r>
+              <w:rPr>
+                <w:lang w:eastAsia="es-PE"/>
+              </w:rPr>
+              <w:t>RJP-04</w:t>
+            </w:r>
+          </w:p>
+        </w:tc>
+      </w:tr>
+      <w:tr>
+        <w:trPr>
+          <w:jc w:val="center"/>
+        </w:trPr>
+        <w:tc>
+          <w:tcPr>
+            <w:tcW w:w="0" w:type="auto"/>
+            <w:tcBorders>
+              <w:top w:val="single" w:sz="6" w:space="0" w:color="000000"/>
+              <w:left w:val="single" w:sz="6" w:space="0" w:color="000000"/>
+              <w:bottom w:val="single" w:sz="6" w:space="0" w:color="000000"/>
+              <w:right w:val="single" w:sz="6" w:space="0" w:color="000000"/>
+            </w:tcBorders>
+            <w:shd w:val="clear" w:color="auto" w:fill="B2A1C7" w:themeFill="accent4" w:themeFillTint="99"/>
+            <w:tcMar>
+              <w:top w:w="105" w:type="dxa"/>
+              <w:left w:w="105" w:type="dxa"/>
+              <w:bottom w:w="105" w:type="dxa"/>
+              <w:right w:w="105" w:type="dxa"/>
+            </w:tcMar>
+          </w:tcPr>
+          <w:p>
+            <w:pPr>
+              <w:rPr>
+                <w:b/>
+                <w:bCs/>
+                <w:lang w:eastAsia="es-PE"/>
+              </w:rPr>
+            </w:pPr>
+            <w:r>
+              <w:rPr>
+                <w:b/>
+                <w:bCs/>
+                <w:lang w:eastAsia="es-PE"/>
+              </w:rPr>
+              <w:t>Autor</w:t>
+            </w:r>
+          </w:p>
+        </w:tc>
+        <w:tc>
+          <w:tcPr>
+            <w:tcW w:w="6275" w:type="dxa"/>
+            <w:tcBorders>
+              <w:top w:val="single" w:sz="6" w:space="0" w:color="000000"/>
+              <w:left w:val="single" w:sz="6" w:space="0" w:color="000000"/>
+              <w:bottom w:val="single" w:sz="6" w:space="0" w:color="000000"/>
+              <w:right w:val="single" w:sz="6" w:space="0" w:color="000000"/>
+            </w:tcBorders>
+            <w:shd w:val="clear" w:color="auto" w:fill="8DB3E2" w:themeFill="text2" w:themeFillTint="66"/>
+            <w:tcMar>
+              <w:top w:w="105" w:type="dxa"/>
+              <w:left w:w="105" w:type="dxa"/>
+              <w:bottom w:w="105" w:type="dxa"/>
+              <w:right w:w="105" w:type="dxa"/>
+            </w:tcMar>
+          </w:tcPr>
+          <w:p>
+            <w:pPr>
+              <w:rPr>
+                <w:lang w:eastAsia="es-PE"/>
+              </w:rPr>
+            </w:pPr>
+            <w:proofErr w:type="spellStart"/>
+            <w:r>
+              <w:rPr>
+                <w:lang w:eastAsia="es-PE"/>
+              </w:rPr>
+              <w:t>Victor</w:t>
+            </w:r>
+            <w:proofErr w:type="spellEnd"/>
+            <w:r>
+              <w:rPr>
+                <w:lang w:eastAsia="es-PE"/>
+              </w:rPr>
+              <w:t xml:space="preserve"> de la Cruz</w:t>
+            </w:r>
+          </w:p>
+        </w:tc>
+      </w:tr>
+      <w:tr>
+        <w:trPr>
+          <w:jc w:val="center"/>
+        </w:trPr>
+        <w:tc>
+          <w:tcPr>
+            <w:tcW w:w="0" w:type="auto"/>
+            <w:tcBorders>
+              <w:top w:val="single" w:sz="6" w:space="0" w:color="000000"/>
+              <w:left w:val="single" w:sz="6" w:space="0" w:color="000000"/>
+              <w:bottom w:val="single" w:sz="6" w:space="0" w:color="000000"/>
+              <w:right w:val="single" w:sz="6" w:space="0" w:color="000000"/>
+            </w:tcBorders>
+            <w:shd w:val="clear" w:color="auto" w:fill="B2A1C7" w:themeFill="accent4" w:themeFillTint="99"/>
+            <w:tcMar>
+              <w:top w:w="105" w:type="dxa"/>
+              <w:left w:w="105" w:type="dxa"/>
+              <w:bottom w:w="105" w:type="dxa"/>
+              <w:right w:w="105" w:type="dxa"/>
+            </w:tcMar>
+            <w:hideMark/>
+          </w:tcPr>
+          <w:p>
+            <w:pPr>
+              <w:ind w:left="708" w:hanging="708"/>
+              <w:rPr>
+                <w:lang w:eastAsia="es-PE"/>
+              </w:rPr>
+            </w:pPr>
+            <w:r>
+              <w:rPr>
+                <w:b/>
+                <w:bCs/>
+                <w:lang w:eastAsia="es-PE"/>
+              </w:rPr>
+              <w:t>Título</w:t>
+            </w:r>
+          </w:p>
+        </w:tc>
+        <w:tc>
+          <w:tcPr>
+            <w:tcW w:w="6275" w:type="dxa"/>
+            <w:tcBorders>
+              <w:top w:val="single" w:sz="6" w:space="0" w:color="000000"/>
+              <w:left w:val="single" w:sz="6" w:space="0" w:color="000000"/>
+              <w:bottom w:val="single" w:sz="6" w:space="0" w:color="000000"/>
+              <w:right w:val="single" w:sz="6" w:space="0" w:color="000000"/>
+            </w:tcBorders>
+            <w:shd w:val="clear" w:color="auto" w:fill="8DB3E2" w:themeFill="text2" w:themeFillTint="66"/>
+            <w:tcMar>
+              <w:top w:w="105" w:type="dxa"/>
+              <w:left w:w="105" w:type="dxa"/>
+              <w:bottom w:w="105" w:type="dxa"/>
+              <w:right w:w="105" w:type="dxa"/>
+            </w:tcMar>
+            <w:hideMark/>
+          </w:tcPr>
+          <w:p>
+            <w:pPr>
+              <w:ind w:left="2"/>
+              <w:jc w:val="both"/>
+              <w:rPr>
+                <w:lang w:eastAsia="es-PE"/>
+              </w:rPr>
+            </w:pPr>
+            <w:r>
+              <w:t xml:space="preserve">Lista de ítems </w:t>
+            </w:r>
+            <w:r>
+              <w:t>de configuración retrasados</w:t>
+            </w:r>
+          </w:p>
+        </w:tc>
+      </w:tr>
+      <w:tr>
+        <w:trPr>
+          <w:jc w:val="center"/>
+        </w:trPr>
+        <w:tc>
+          <w:tcPr>
+            <w:tcW w:w="0" w:type="auto"/>
+            <w:tcBorders>
+              <w:top w:val="single" w:sz="6" w:space="0" w:color="000000"/>
+              <w:left w:val="single" w:sz="6" w:space="0" w:color="000000"/>
+              <w:bottom w:val="single" w:sz="6" w:space="0" w:color="000000"/>
+              <w:right w:val="single" w:sz="6" w:space="0" w:color="000000"/>
+            </w:tcBorders>
+            <w:shd w:val="clear" w:color="auto" w:fill="B2A1C7" w:themeFill="accent4" w:themeFillTint="99"/>
+            <w:tcMar>
+              <w:top w:w="105" w:type="dxa"/>
+              <w:left w:w="105" w:type="dxa"/>
+              <w:bottom w:w="105" w:type="dxa"/>
+              <w:right w:w="105" w:type="dxa"/>
+            </w:tcMar>
+            <w:hideMark/>
+          </w:tcPr>
+          <w:p>
+            <w:pPr>
+              <w:rPr>
+                <w:lang w:eastAsia="es-PE"/>
+              </w:rPr>
+            </w:pPr>
+            <w:r>
+              <w:rPr>
+                <w:b/>
+                <w:bCs/>
+                <w:lang w:eastAsia="es-PE"/>
+              </w:rPr>
+              <w:t>Propósito</w:t>
+            </w:r>
+          </w:p>
+        </w:tc>
+        <w:tc>
+          <w:tcPr>
+            <w:tcW w:w="6275" w:type="dxa"/>
+            <w:tcBorders>
+              <w:top w:val="single" w:sz="6" w:space="0" w:color="000000"/>
+              <w:left w:val="single" w:sz="6" w:space="0" w:color="000000"/>
+              <w:bottom w:val="single" w:sz="6" w:space="0" w:color="000000"/>
+              <w:right w:val="single" w:sz="6" w:space="0" w:color="000000"/>
+            </w:tcBorders>
+            <w:shd w:val="clear" w:color="auto" w:fill="8DB3E2" w:themeFill="text2" w:themeFillTint="66"/>
+            <w:tcMar>
+              <w:top w:w="105" w:type="dxa"/>
+              <w:left w:w="105" w:type="dxa"/>
+              <w:bottom w:w="105" w:type="dxa"/>
+              <w:right w:w="105" w:type="dxa"/>
+            </w:tcMar>
+            <w:hideMark/>
+          </w:tcPr>
+          <w:p>
+            <w:pPr>
+              <w:jc w:val="both"/>
+              <w:rPr>
+                <w:lang w:eastAsia="es-PE"/>
+              </w:rPr>
+            </w:pPr>
+            <w:r>
+              <w:t>Identificar los ítems de configuración que se encuentran en una fase determinada</w:t>
+            </w:r>
+            <w:r>
+              <w:t xml:space="preserve"> del ciclo de vida del desarrollo de software </w:t>
+            </w:r>
+            <w:r>
+              <w:t>para un mejor control y seguimiento del avance de los ítems de configuración.</w:t>
+            </w:r>
+          </w:p>
+        </w:tc>
+      </w:tr>
+      <w:tr>
+        <w:trPr>
+          <w:jc w:val="center"/>
+        </w:trPr>
+        <w:tc>
+          <w:tcPr>
+            <w:tcW w:w="0" w:type="auto"/>
+            <w:tcBorders>
+              <w:top w:val="single" w:sz="6" w:space="0" w:color="000000"/>
+              <w:left w:val="single" w:sz="6" w:space="0" w:color="000000"/>
+              <w:bottom w:val="single" w:sz="6" w:space="0" w:color="000000"/>
+              <w:right w:val="single" w:sz="6" w:space="0" w:color="000000"/>
+            </w:tcBorders>
+            <w:shd w:val="clear" w:color="auto" w:fill="B2A1C7" w:themeFill="accent4" w:themeFillTint="99"/>
+            <w:tcMar>
+              <w:top w:w="105" w:type="dxa"/>
+              <w:left w:w="105" w:type="dxa"/>
+              <w:bottom w:w="105" w:type="dxa"/>
+              <w:right w:w="105" w:type="dxa"/>
+            </w:tcMar>
+            <w:hideMark/>
+          </w:tcPr>
+          <w:p>
+            <w:pPr>
+              <w:rPr>
+                <w:lang w:eastAsia="es-PE"/>
+              </w:rPr>
+            </w:pPr>
+            <w:r>
+              <w:rPr>
+                <w:b/>
+                <w:bCs/>
+                <w:lang w:eastAsia="es-PE"/>
+              </w:rPr>
+              <w:t>Entradas</w:t>
+            </w:r>
+          </w:p>
+        </w:tc>
+        <w:tc>
+          <w:tcPr>
+            <w:tcW w:w="6275" w:type="dxa"/>
+            <w:tcBorders>
+              <w:top w:val="single" w:sz="6" w:space="0" w:color="000000"/>
+              <w:left w:val="single" w:sz="6" w:space="0" w:color="000000"/>
+              <w:bottom w:val="single" w:sz="6" w:space="0" w:color="000000"/>
+              <w:right w:val="single" w:sz="6" w:space="0" w:color="000000"/>
+            </w:tcBorders>
+            <w:shd w:val="clear" w:color="auto" w:fill="8DB3E2" w:themeFill="text2" w:themeFillTint="66"/>
+            <w:tcMar>
+              <w:top w:w="105" w:type="dxa"/>
+              <w:left w:w="105" w:type="dxa"/>
+              <w:bottom w:w="105" w:type="dxa"/>
+              <w:right w:w="105" w:type="dxa"/>
+            </w:tcMar>
+            <w:hideMark/>
+          </w:tcPr>
+          <w:p>
+            <w:pPr>
+              <w:pStyle w:val="Prrafodelista"/>
+              <w:numPr>
+                <w:ilvl w:val="0"/>
+                <w:numId w:val="41"/>
+              </w:numPr>
+              <w:spacing w:after="0" w:line="240" w:lineRule="auto"/>
+              <w:jc w:val="both"/>
+              <w:rPr>
+                <w:rFonts w:ascii="Times New Roman" w:hAnsi="Times New Roman"/>
+                <w:sz w:val="20"/>
+                <w:lang w:eastAsia="es-PE"/>
+              </w:rPr>
+            </w:pPr>
+            <w:r>
+              <w:rPr>
+                <w:rFonts w:ascii="Times New Roman" w:hAnsi="Times New Roman"/>
+                <w:sz w:val="20"/>
+                <w:lang w:eastAsia="es-PE"/>
+              </w:rPr>
+              <w:t>ID del Proyecto</w:t>
+            </w:r>
+          </w:p>
+        </w:tc>
+      </w:tr>
+      <w:tr>
+        <w:trPr>
+          <w:jc w:val="center"/>
+        </w:trPr>
+        <w:tc>
+          <w:tcPr>
+            <w:tcW w:w="0" w:type="auto"/>
+            <w:tcBorders>
+              <w:top w:val="single" w:sz="6" w:space="0" w:color="000000"/>
+              <w:left w:val="single" w:sz="6" w:space="0" w:color="000000"/>
+              <w:bottom w:val="single" w:sz="6" w:space="0" w:color="000000"/>
+              <w:right w:val="single" w:sz="6" w:space="0" w:color="000000"/>
+            </w:tcBorders>
+            <w:shd w:val="clear" w:color="auto" w:fill="B2A1C7" w:themeFill="accent4" w:themeFillTint="99"/>
+            <w:tcMar>
+              <w:top w:w="105" w:type="dxa"/>
+              <w:left w:w="105" w:type="dxa"/>
+              <w:bottom w:w="105" w:type="dxa"/>
+              <w:right w:w="105" w:type="dxa"/>
+            </w:tcMar>
+            <w:hideMark/>
+          </w:tcPr>
+          <w:p>
+            <w:pPr>
+              <w:rPr>
+                <w:lang w:eastAsia="es-PE"/>
+              </w:rPr>
+            </w:pPr>
+            <w:r>
+              <w:rPr>
+                <w:b/>
+                <w:bCs/>
+                <w:lang w:eastAsia="es-PE"/>
+              </w:rPr>
+              <w:t>Salidas</w:t>
+            </w:r>
+          </w:p>
+        </w:tc>
+        <w:tc>
+          <w:tcPr>
+            <w:tcW w:w="6275" w:type="dxa"/>
+            <w:tcBorders>
+              <w:top w:val="single" w:sz="6" w:space="0" w:color="000000"/>
+              <w:left w:val="single" w:sz="6" w:space="0" w:color="000000"/>
+              <w:bottom w:val="single" w:sz="6" w:space="0" w:color="000000"/>
+              <w:right w:val="single" w:sz="6" w:space="0" w:color="000000"/>
+            </w:tcBorders>
+            <w:shd w:val="clear" w:color="auto" w:fill="8DB3E2" w:themeFill="text2" w:themeFillTint="66"/>
+            <w:tcMar>
+              <w:top w:w="105" w:type="dxa"/>
+              <w:left w:w="105" w:type="dxa"/>
+              <w:bottom w:w="105" w:type="dxa"/>
+              <w:right w:w="105" w:type="dxa"/>
+            </w:tcMar>
+            <w:hideMark/>
+          </w:tcPr>
+          <w:p>
+            <w:pPr>
+              <w:pStyle w:val="Prrafodelista"/>
+              <w:keepNext/>
+              <w:numPr>
+                <w:ilvl w:val="0"/>
+                <w:numId w:val="41"/>
+              </w:numPr>
+              <w:spacing w:after="0" w:line="240" w:lineRule="auto"/>
+              <w:jc w:val="both"/>
+              <w:rPr>
+                <w:rFonts w:ascii="Times New Roman" w:hAnsi="Times New Roman"/>
+                <w:sz w:val="20"/>
+                <w:lang w:eastAsia="es-PE"/>
+              </w:rPr>
+            </w:pPr>
+            <w:r>
+              <w:rPr>
+                <w:rFonts w:ascii="Times New Roman" w:hAnsi="Times New Roman"/>
+                <w:sz w:val="20"/>
+                <w:lang w:eastAsia="es-PE"/>
+              </w:rPr>
+              <w:t>ID del proyecto</w:t>
+            </w:r>
+          </w:p>
+          <w:p>
+            <w:pPr>
+              <w:pStyle w:val="Prrafodelista"/>
+              <w:keepNext/>
+              <w:numPr>
+                <w:ilvl w:val="0"/>
+                <w:numId w:val="41"/>
+              </w:numPr>
+              <w:spacing w:after="0" w:line="240" w:lineRule="auto"/>
+              <w:jc w:val="both"/>
+              <w:rPr>
+                <w:rFonts w:ascii="Times New Roman" w:hAnsi="Times New Roman"/>
+                <w:sz w:val="20"/>
+                <w:lang w:eastAsia="es-PE"/>
+              </w:rPr>
+            </w:pPr>
+            <w:r>
+              <w:rPr>
+                <w:rFonts w:ascii="Times New Roman" w:hAnsi="Times New Roman"/>
+                <w:sz w:val="20"/>
+                <w:lang w:eastAsia="es-PE"/>
+              </w:rPr>
+              <w:t>Nombre del proyecto</w:t>
+            </w:r>
+          </w:p>
+          <w:p>
+            <w:pPr>
+              <w:pStyle w:val="Prrafodelista"/>
+              <w:keepNext/>
+              <w:numPr>
+                <w:ilvl w:val="0"/>
+                <w:numId w:val="41"/>
+              </w:numPr>
+              <w:spacing w:after="0" w:line="240" w:lineRule="auto"/>
+              <w:jc w:val="both"/>
+              <w:rPr>
+                <w:rFonts w:ascii="Times New Roman" w:hAnsi="Times New Roman"/>
+                <w:sz w:val="20"/>
+                <w:lang w:eastAsia="es-PE"/>
+              </w:rPr>
+            </w:pPr>
+            <w:r>
+              <w:rPr>
+                <w:rFonts w:ascii="Times New Roman" w:hAnsi="Times New Roman"/>
+                <w:sz w:val="20"/>
+                <w:lang w:eastAsia="es-PE"/>
+              </w:rPr>
+              <w:t>ID Solicitud de Cambio</w:t>
+            </w:r>
+          </w:p>
+          <w:p>
+            <w:pPr>
+              <w:pStyle w:val="Prrafodelista"/>
+              <w:keepNext/>
+              <w:numPr>
+                <w:ilvl w:val="0"/>
+                <w:numId w:val="41"/>
+              </w:numPr>
+              <w:spacing w:after="0" w:line="240" w:lineRule="auto"/>
+              <w:jc w:val="both"/>
+              <w:rPr>
+                <w:rFonts w:ascii="Times New Roman" w:hAnsi="Times New Roman"/>
+                <w:sz w:val="20"/>
+                <w:lang w:eastAsia="es-PE"/>
+              </w:rPr>
+            </w:pPr>
+            <w:r>
+              <w:rPr>
+                <w:rFonts w:ascii="Times New Roman" w:hAnsi="Times New Roman"/>
+                <w:sz w:val="20"/>
+                <w:lang w:eastAsia="es-PE"/>
+              </w:rPr>
+              <w:t>Fecha de entrega de la solicitud</w:t>
+            </w:r>
+          </w:p>
+        </w:tc>
+      </w:tr>
+    </w:tbl>
+    <w:p>
       <w:pPr>
         <w:spacing w:line="360" w:lineRule="auto"/>
-        <w:rPr>
-          <w:rFonts w:ascii="Arial" w:hAnsi="Arial" w:cs="Arial"/>
-        </w:rPr>
-      </w:pPr>
+        <w:jc w:val="center"/>
+        <w:rPr>
+          <w:b/>
+        </w:rPr>
+      </w:pPr>
+      <w:r>
+        <w:rPr>
+          <w:b/>
+        </w:rPr>
+        <w:lastRenderedPageBreak/>
+        <w:t>Tabla 16</w:t>
+      </w:r>
+      <w:r>
+        <w:rPr>
+          <w:b/>
+        </w:rPr>
+        <w:t xml:space="preserve">. </w:t>
+      </w:r>
+      <w:r>
+        <w:rPr>
+          <w:b/>
+        </w:rPr>
+        <w:t>Reporte del Jefe del Proyecto 04(RJP-04</w:t>
+      </w:r>
+      <w:r>
+        <w:rPr>
+          <w:b/>
+        </w:rPr>
+        <w:t>)</w:t>
+      </w:r>
     </w:p>
     <w:p>
+      <w:r>
+        <w:t>En la tabla 17</w:t>
+      </w:r>
+      <w:r>
+        <w:t>, se muestra el</w:t>
+      </w:r>
+      <w:r>
+        <w:t xml:space="preserve"> reporte del Jefe de Proyecto 05(RJP-05</w:t>
+      </w:r>
+      <w:r>
+        <w:t>). Co</w:t>
+      </w:r>
+      <w:r>
+        <w:t>nsiste en una lista del estado de las solicitudes de cambio, si han sido aprobadas o no, esto permitirá asignar los recursos técnicos en base a la cantidad de solicitudes por resolver.</w:t>
+      </w:r>
+    </w:p>
+    <w:tbl>
+      <w:tblPr>
+        <w:tblW w:w="7512" w:type="dxa"/>
+        <w:jc w:val="center"/>
+        <w:tblCellMar>
+          <w:top w:w="15" w:type="dxa"/>
+          <w:left w:w="15" w:type="dxa"/>
+          <w:bottom w:w="15" w:type="dxa"/>
+          <w:right w:w="15" w:type="dxa"/>
+        </w:tblCellMar>
+        <w:tblLook w:val="04A0" w:firstRow="1" w:lastRow="0" w:firstColumn="1" w:lastColumn="0" w:noHBand="0" w:noVBand="1"/>
+      </w:tblPr>
+      <w:tblGrid>
+        <w:gridCol w:w="1237"/>
+        <w:gridCol w:w="6275"/>
+      </w:tblGrid>
+      <w:tr>
+        <w:trPr>
+          <w:jc w:val="center"/>
+        </w:trPr>
+        <w:tc>
+          <w:tcPr>
+            <w:tcW w:w="0" w:type="auto"/>
+            <w:tcBorders>
+              <w:top w:val="single" w:sz="6" w:space="0" w:color="000000"/>
+              <w:left w:val="single" w:sz="6" w:space="0" w:color="000000"/>
+              <w:bottom w:val="single" w:sz="6" w:space="0" w:color="000000"/>
+              <w:right w:val="single" w:sz="6" w:space="0" w:color="000000"/>
+            </w:tcBorders>
+            <w:shd w:val="clear" w:color="auto" w:fill="B2A1C7" w:themeFill="accent4" w:themeFillTint="99"/>
+            <w:tcMar>
+              <w:top w:w="105" w:type="dxa"/>
+              <w:left w:w="105" w:type="dxa"/>
+              <w:bottom w:w="105" w:type="dxa"/>
+              <w:right w:w="105" w:type="dxa"/>
+            </w:tcMar>
+            <w:hideMark/>
+          </w:tcPr>
+          <w:p>
+            <w:pPr>
+              <w:rPr>
+                <w:lang w:eastAsia="es-PE"/>
+              </w:rPr>
+            </w:pPr>
+            <w:r>
+              <w:rPr>
+                <w:b/>
+                <w:bCs/>
+                <w:lang w:eastAsia="es-PE"/>
+              </w:rPr>
+              <w:t>ID</w:t>
+            </w:r>
+          </w:p>
+        </w:tc>
+        <w:tc>
+          <w:tcPr>
+            <w:tcW w:w="6275" w:type="dxa"/>
+            <w:tcBorders>
+              <w:top w:val="single" w:sz="6" w:space="0" w:color="000000"/>
+              <w:left w:val="single" w:sz="6" w:space="0" w:color="000000"/>
+              <w:bottom w:val="single" w:sz="6" w:space="0" w:color="000000"/>
+              <w:right w:val="single" w:sz="6" w:space="0" w:color="000000"/>
+            </w:tcBorders>
+            <w:shd w:val="clear" w:color="auto" w:fill="8DB3E2" w:themeFill="text2" w:themeFillTint="66"/>
+            <w:tcMar>
+              <w:top w:w="105" w:type="dxa"/>
+              <w:left w:w="105" w:type="dxa"/>
+              <w:bottom w:w="105" w:type="dxa"/>
+              <w:right w:w="105" w:type="dxa"/>
+            </w:tcMar>
+            <w:hideMark/>
+          </w:tcPr>
+          <w:p>
+            <w:pPr>
+              <w:rPr>
+                <w:lang w:eastAsia="es-PE"/>
+              </w:rPr>
+            </w:pPr>
+            <w:r>
+              <w:rPr>
+                <w:lang w:eastAsia="es-PE"/>
+              </w:rPr>
+              <w:t>RJP-05</w:t>
+            </w:r>
+          </w:p>
+        </w:tc>
+      </w:tr>
+      <w:tr>
+        <w:trPr>
+          <w:jc w:val="center"/>
+        </w:trPr>
+        <w:tc>
+          <w:tcPr>
+            <w:tcW w:w="0" w:type="auto"/>
+            <w:tcBorders>
+              <w:top w:val="single" w:sz="6" w:space="0" w:color="000000"/>
+              <w:left w:val="single" w:sz="6" w:space="0" w:color="000000"/>
+              <w:bottom w:val="single" w:sz="6" w:space="0" w:color="000000"/>
+              <w:right w:val="single" w:sz="6" w:space="0" w:color="000000"/>
+            </w:tcBorders>
+            <w:shd w:val="clear" w:color="auto" w:fill="B2A1C7" w:themeFill="accent4" w:themeFillTint="99"/>
+            <w:tcMar>
+              <w:top w:w="105" w:type="dxa"/>
+              <w:left w:w="105" w:type="dxa"/>
+              <w:bottom w:w="105" w:type="dxa"/>
+              <w:right w:w="105" w:type="dxa"/>
+            </w:tcMar>
+          </w:tcPr>
+          <w:p>
+            <w:pPr>
+              <w:rPr>
+                <w:b/>
+                <w:bCs/>
+                <w:lang w:eastAsia="es-PE"/>
+              </w:rPr>
+            </w:pPr>
+            <w:r>
+              <w:rPr>
+                <w:b/>
+                <w:bCs/>
+                <w:lang w:eastAsia="es-PE"/>
+              </w:rPr>
+              <w:t>Autor</w:t>
+            </w:r>
+          </w:p>
+        </w:tc>
+        <w:tc>
+          <w:tcPr>
+            <w:tcW w:w="6275" w:type="dxa"/>
+            <w:tcBorders>
+              <w:top w:val="single" w:sz="6" w:space="0" w:color="000000"/>
+              <w:left w:val="single" w:sz="6" w:space="0" w:color="000000"/>
+              <w:bottom w:val="single" w:sz="6" w:space="0" w:color="000000"/>
+              <w:right w:val="single" w:sz="6" w:space="0" w:color="000000"/>
+            </w:tcBorders>
+            <w:shd w:val="clear" w:color="auto" w:fill="8DB3E2" w:themeFill="text2" w:themeFillTint="66"/>
+            <w:tcMar>
+              <w:top w:w="105" w:type="dxa"/>
+              <w:left w:w="105" w:type="dxa"/>
+              <w:bottom w:w="105" w:type="dxa"/>
+              <w:right w:w="105" w:type="dxa"/>
+            </w:tcMar>
+          </w:tcPr>
+          <w:p>
+            <w:pPr>
+              <w:rPr>
+                <w:lang w:eastAsia="es-PE"/>
+              </w:rPr>
+            </w:pPr>
+            <w:proofErr w:type="spellStart"/>
+            <w:r>
+              <w:rPr>
+                <w:lang w:eastAsia="es-PE"/>
+              </w:rPr>
+              <w:t>Victor</w:t>
+            </w:r>
+            <w:proofErr w:type="spellEnd"/>
+            <w:r>
+              <w:rPr>
+                <w:lang w:eastAsia="es-PE"/>
+              </w:rPr>
+              <w:t xml:space="preserve"> de la Cruz</w:t>
+            </w:r>
+          </w:p>
+        </w:tc>
+      </w:tr>
+      <w:tr>
+        <w:trPr>
+          <w:jc w:val="center"/>
+        </w:trPr>
+        <w:tc>
+          <w:tcPr>
+            <w:tcW w:w="0" w:type="auto"/>
+            <w:tcBorders>
+              <w:top w:val="single" w:sz="6" w:space="0" w:color="000000"/>
+              <w:left w:val="single" w:sz="6" w:space="0" w:color="000000"/>
+              <w:bottom w:val="single" w:sz="6" w:space="0" w:color="000000"/>
+              <w:right w:val="single" w:sz="6" w:space="0" w:color="000000"/>
+            </w:tcBorders>
+            <w:shd w:val="clear" w:color="auto" w:fill="B2A1C7" w:themeFill="accent4" w:themeFillTint="99"/>
+            <w:tcMar>
+              <w:top w:w="105" w:type="dxa"/>
+              <w:left w:w="105" w:type="dxa"/>
+              <w:bottom w:w="105" w:type="dxa"/>
+              <w:right w:w="105" w:type="dxa"/>
+            </w:tcMar>
+            <w:hideMark/>
+          </w:tcPr>
+          <w:p>
+            <w:pPr>
+              <w:ind w:left="708" w:hanging="708"/>
+              <w:rPr>
+                <w:lang w:eastAsia="es-PE"/>
+              </w:rPr>
+            </w:pPr>
+            <w:r>
+              <w:rPr>
+                <w:b/>
+                <w:bCs/>
+                <w:lang w:eastAsia="es-PE"/>
+              </w:rPr>
+              <w:t>Título</w:t>
+            </w:r>
+          </w:p>
+        </w:tc>
+        <w:tc>
+          <w:tcPr>
+            <w:tcW w:w="6275" w:type="dxa"/>
+            <w:tcBorders>
+              <w:top w:val="single" w:sz="6" w:space="0" w:color="000000"/>
+              <w:left w:val="single" w:sz="6" w:space="0" w:color="000000"/>
+              <w:bottom w:val="single" w:sz="6" w:space="0" w:color="000000"/>
+              <w:right w:val="single" w:sz="6" w:space="0" w:color="000000"/>
+            </w:tcBorders>
+            <w:shd w:val="clear" w:color="auto" w:fill="8DB3E2" w:themeFill="text2" w:themeFillTint="66"/>
+            <w:tcMar>
+              <w:top w:w="105" w:type="dxa"/>
+              <w:left w:w="105" w:type="dxa"/>
+              <w:bottom w:w="105" w:type="dxa"/>
+              <w:right w:w="105" w:type="dxa"/>
+            </w:tcMar>
+            <w:hideMark/>
+          </w:tcPr>
+          <w:p>
+            <w:pPr>
+              <w:ind w:left="2"/>
+              <w:jc w:val="both"/>
+              <w:rPr>
+                <w:lang w:eastAsia="es-PE"/>
+              </w:rPr>
+            </w:pPr>
+            <w:r>
+              <w:t>Lista de estado de solicitudes de cambio</w:t>
+            </w:r>
+          </w:p>
+        </w:tc>
+      </w:tr>
+      <w:tr>
+        <w:trPr>
+          <w:jc w:val="center"/>
+        </w:trPr>
+        <w:tc>
+          <w:tcPr>
+            <w:tcW w:w="0" w:type="auto"/>
+            <w:tcBorders>
+              <w:top w:val="single" w:sz="6" w:space="0" w:color="000000"/>
+              <w:left w:val="single" w:sz="6" w:space="0" w:color="000000"/>
+              <w:bottom w:val="single" w:sz="6" w:space="0" w:color="000000"/>
+              <w:right w:val="single" w:sz="6" w:space="0" w:color="000000"/>
+            </w:tcBorders>
+            <w:shd w:val="clear" w:color="auto" w:fill="B2A1C7" w:themeFill="accent4" w:themeFillTint="99"/>
+            <w:tcMar>
+              <w:top w:w="105" w:type="dxa"/>
+              <w:left w:w="105" w:type="dxa"/>
+              <w:bottom w:w="105" w:type="dxa"/>
+              <w:right w:w="105" w:type="dxa"/>
+            </w:tcMar>
+            <w:hideMark/>
+          </w:tcPr>
+          <w:p>
+            <w:pPr>
+              <w:rPr>
+                <w:lang w:eastAsia="es-PE"/>
+              </w:rPr>
+            </w:pPr>
+            <w:r>
+              <w:rPr>
+                <w:b/>
+                <w:bCs/>
+                <w:lang w:eastAsia="es-PE"/>
+              </w:rPr>
+              <w:t>Propósito</w:t>
+            </w:r>
+          </w:p>
+        </w:tc>
+        <w:tc>
+          <w:tcPr>
+            <w:tcW w:w="6275" w:type="dxa"/>
+            <w:tcBorders>
+              <w:top w:val="single" w:sz="6" w:space="0" w:color="000000"/>
+              <w:left w:val="single" w:sz="6" w:space="0" w:color="000000"/>
+              <w:bottom w:val="single" w:sz="6" w:space="0" w:color="000000"/>
+              <w:right w:val="single" w:sz="6" w:space="0" w:color="000000"/>
+            </w:tcBorders>
+            <w:shd w:val="clear" w:color="auto" w:fill="8DB3E2" w:themeFill="text2" w:themeFillTint="66"/>
+            <w:tcMar>
+              <w:top w:w="105" w:type="dxa"/>
+              <w:left w:w="105" w:type="dxa"/>
+              <w:bottom w:w="105" w:type="dxa"/>
+              <w:right w:w="105" w:type="dxa"/>
+            </w:tcMar>
+            <w:hideMark/>
+          </w:tcPr>
+          <w:p>
+            <w:pPr>
+              <w:jc w:val="both"/>
+              <w:rPr>
+                <w:lang w:eastAsia="es-PE"/>
+              </w:rPr>
+            </w:pPr>
+            <w:r>
+              <w:t xml:space="preserve">Identificar </w:t>
+            </w:r>
+            <w:r>
+              <w:t>el estado de cada solicitud de cambio, si se encuentran aprobadas y desarrollándose o no aprobadas</w:t>
+            </w:r>
+          </w:p>
+        </w:tc>
+      </w:tr>
+      <w:tr>
+        <w:trPr>
+          <w:jc w:val="center"/>
+        </w:trPr>
+        <w:tc>
+          <w:tcPr>
+            <w:tcW w:w="0" w:type="auto"/>
+            <w:tcBorders>
+              <w:top w:val="single" w:sz="6" w:space="0" w:color="000000"/>
+              <w:left w:val="single" w:sz="6" w:space="0" w:color="000000"/>
+              <w:bottom w:val="single" w:sz="6" w:space="0" w:color="000000"/>
+              <w:right w:val="single" w:sz="6" w:space="0" w:color="000000"/>
+            </w:tcBorders>
+            <w:shd w:val="clear" w:color="auto" w:fill="B2A1C7" w:themeFill="accent4" w:themeFillTint="99"/>
+            <w:tcMar>
+              <w:top w:w="105" w:type="dxa"/>
+              <w:left w:w="105" w:type="dxa"/>
+              <w:bottom w:w="105" w:type="dxa"/>
+              <w:right w:w="105" w:type="dxa"/>
+            </w:tcMar>
+            <w:hideMark/>
+          </w:tcPr>
+          <w:p>
+            <w:pPr>
+              <w:rPr>
+                <w:lang w:eastAsia="es-PE"/>
+              </w:rPr>
+            </w:pPr>
+            <w:r>
+              <w:rPr>
+                <w:b/>
+                <w:bCs/>
+                <w:lang w:eastAsia="es-PE"/>
+              </w:rPr>
+              <w:t>Entradas</w:t>
+            </w:r>
+          </w:p>
+        </w:tc>
+        <w:tc>
+          <w:tcPr>
+            <w:tcW w:w="6275" w:type="dxa"/>
+            <w:tcBorders>
+              <w:top w:val="single" w:sz="6" w:space="0" w:color="000000"/>
+              <w:left w:val="single" w:sz="6" w:space="0" w:color="000000"/>
+              <w:bottom w:val="single" w:sz="6" w:space="0" w:color="000000"/>
+              <w:right w:val="single" w:sz="6" w:space="0" w:color="000000"/>
+            </w:tcBorders>
+            <w:shd w:val="clear" w:color="auto" w:fill="8DB3E2" w:themeFill="text2" w:themeFillTint="66"/>
+            <w:tcMar>
+              <w:top w:w="105" w:type="dxa"/>
+              <w:left w:w="105" w:type="dxa"/>
+              <w:bottom w:w="105" w:type="dxa"/>
+              <w:right w:w="105" w:type="dxa"/>
+            </w:tcMar>
+            <w:hideMark/>
+          </w:tcPr>
+          <w:p>
+            <w:pPr>
+              <w:pStyle w:val="Prrafodelista"/>
+              <w:numPr>
+                <w:ilvl w:val="0"/>
+                <w:numId w:val="41"/>
+              </w:numPr>
+              <w:spacing w:after="0" w:line="240" w:lineRule="auto"/>
+              <w:jc w:val="both"/>
+              <w:rPr>
+                <w:rFonts w:ascii="Times New Roman" w:hAnsi="Times New Roman"/>
+                <w:sz w:val="20"/>
+                <w:lang w:eastAsia="es-PE"/>
+              </w:rPr>
+            </w:pPr>
+            <w:r>
+              <w:rPr>
+                <w:rFonts w:ascii="Times New Roman" w:hAnsi="Times New Roman"/>
+                <w:sz w:val="20"/>
+                <w:lang w:eastAsia="es-PE"/>
+              </w:rPr>
+              <w:t>ID del Proyecto</w:t>
+            </w:r>
+          </w:p>
+          <w:p>
+            <w:pPr>
+              <w:pStyle w:val="Prrafodelista"/>
+              <w:numPr>
+                <w:ilvl w:val="0"/>
+                <w:numId w:val="41"/>
+              </w:numPr>
+              <w:spacing w:after="0" w:line="240" w:lineRule="auto"/>
+              <w:jc w:val="both"/>
+              <w:rPr>
+                <w:rFonts w:ascii="Times New Roman" w:hAnsi="Times New Roman"/>
+                <w:sz w:val="20"/>
+                <w:lang w:eastAsia="es-PE"/>
+              </w:rPr>
+            </w:pPr>
+            <w:r>
+              <w:rPr>
+                <w:rFonts w:ascii="Times New Roman" w:hAnsi="Times New Roman"/>
+                <w:sz w:val="20"/>
+                <w:lang w:eastAsia="es-PE"/>
+              </w:rPr>
+              <w:t>ID Caso de Uso</w:t>
+            </w:r>
+          </w:p>
+        </w:tc>
+      </w:tr>
+      <w:tr>
+        <w:trPr>
+          <w:jc w:val="center"/>
+        </w:trPr>
+        <w:tc>
+          <w:tcPr>
+            <w:tcW w:w="0" w:type="auto"/>
+            <w:tcBorders>
+              <w:top w:val="single" w:sz="6" w:space="0" w:color="000000"/>
+              <w:left w:val="single" w:sz="6" w:space="0" w:color="000000"/>
+              <w:bottom w:val="single" w:sz="6" w:space="0" w:color="000000"/>
+              <w:right w:val="single" w:sz="6" w:space="0" w:color="000000"/>
+            </w:tcBorders>
+            <w:shd w:val="clear" w:color="auto" w:fill="B2A1C7" w:themeFill="accent4" w:themeFillTint="99"/>
+            <w:tcMar>
+              <w:top w:w="105" w:type="dxa"/>
+              <w:left w:w="105" w:type="dxa"/>
+              <w:bottom w:w="105" w:type="dxa"/>
+              <w:right w:w="105" w:type="dxa"/>
+            </w:tcMar>
+            <w:hideMark/>
+          </w:tcPr>
+          <w:p>
+            <w:pPr>
+              <w:rPr>
+                <w:lang w:eastAsia="es-PE"/>
+              </w:rPr>
+            </w:pPr>
+            <w:r>
+              <w:rPr>
+                <w:b/>
+                <w:bCs/>
+                <w:lang w:eastAsia="es-PE"/>
+              </w:rPr>
+              <w:t>Salidas</w:t>
+            </w:r>
+          </w:p>
+        </w:tc>
+        <w:tc>
+          <w:tcPr>
+            <w:tcW w:w="6275" w:type="dxa"/>
+            <w:tcBorders>
+              <w:top w:val="single" w:sz="6" w:space="0" w:color="000000"/>
+              <w:left w:val="single" w:sz="6" w:space="0" w:color="000000"/>
+              <w:bottom w:val="single" w:sz="6" w:space="0" w:color="000000"/>
+              <w:right w:val="single" w:sz="6" w:space="0" w:color="000000"/>
+            </w:tcBorders>
+            <w:shd w:val="clear" w:color="auto" w:fill="8DB3E2" w:themeFill="text2" w:themeFillTint="66"/>
+            <w:tcMar>
+              <w:top w:w="105" w:type="dxa"/>
+              <w:left w:w="105" w:type="dxa"/>
+              <w:bottom w:w="105" w:type="dxa"/>
+              <w:right w:w="105" w:type="dxa"/>
+            </w:tcMar>
+            <w:hideMark/>
+          </w:tcPr>
+          <w:p>
+            <w:pPr>
+              <w:pStyle w:val="Prrafodelista"/>
+              <w:keepNext/>
+              <w:numPr>
+                <w:ilvl w:val="0"/>
+                <w:numId w:val="41"/>
+              </w:numPr>
+              <w:spacing w:after="0" w:line="240" w:lineRule="auto"/>
+              <w:jc w:val="both"/>
+              <w:rPr>
+                <w:rFonts w:ascii="Times New Roman" w:hAnsi="Times New Roman"/>
+                <w:sz w:val="20"/>
+                <w:lang w:eastAsia="es-PE"/>
+              </w:rPr>
+            </w:pPr>
+            <w:r>
+              <w:rPr>
+                <w:rFonts w:ascii="Times New Roman" w:hAnsi="Times New Roman"/>
+                <w:sz w:val="20"/>
+                <w:lang w:eastAsia="es-PE"/>
+              </w:rPr>
+              <w:t>ID del proyecto</w:t>
+            </w:r>
+          </w:p>
+          <w:p>
+            <w:pPr>
+              <w:pStyle w:val="Prrafodelista"/>
+              <w:keepNext/>
+              <w:numPr>
+                <w:ilvl w:val="0"/>
+                <w:numId w:val="41"/>
+              </w:numPr>
+              <w:spacing w:after="0" w:line="240" w:lineRule="auto"/>
+              <w:jc w:val="both"/>
+              <w:rPr>
+                <w:rFonts w:ascii="Times New Roman" w:hAnsi="Times New Roman"/>
+                <w:sz w:val="20"/>
+                <w:lang w:eastAsia="es-PE"/>
+              </w:rPr>
+            </w:pPr>
+            <w:r>
+              <w:rPr>
+                <w:rFonts w:ascii="Times New Roman" w:hAnsi="Times New Roman"/>
+                <w:sz w:val="20"/>
+                <w:lang w:eastAsia="es-PE"/>
+              </w:rPr>
+              <w:t>ID Solicitud de Cambio</w:t>
+            </w:r>
+          </w:p>
+          <w:p>
+            <w:pPr>
+              <w:pStyle w:val="Prrafodelista"/>
+              <w:keepNext/>
+              <w:numPr>
+                <w:ilvl w:val="0"/>
+                <w:numId w:val="41"/>
+              </w:numPr>
+              <w:spacing w:after="0" w:line="240" w:lineRule="auto"/>
+              <w:jc w:val="both"/>
+              <w:rPr>
+                <w:rFonts w:ascii="Times New Roman" w:hAnsi="Times New Roman"/>
+                <w:sz w:val="20"/>
+                <w:lang w:eastAsia="es-PE"/>
+              </w:rPr>
+            </w:pPr>
+            <w:r>
+              <w:rPr>
+                <w:rFonts w:ascii="Times New Roman" w:hAnsi="Times New Roman"/>
+                <w:sz w:val="20"/>
+                <w:lang w:eastAsia="es-PE"/>
+              </w:rPr>
+              <w:t>Estado de la Solicitud</w:t>
+            </w:r>
+          </w:p>
+        </w:tc>
+      </w:tr>
+    </w:tbl>
+    <w:p>
       <w:pPr>
         <w:spacing w:line="360" w:lineRule="auto"/>
-        <w:rPr>
-          <w:rFonts w:ascii="Arial" w:hAnsi="Arial" w:cs="Arial"/>
-        </w:rPr>
-      </w:pPr>
+        <w:jc w:val="center"/>
+        <w:rPr>
+          <w:b/>
+        </w:rPr>
+      </w:pPr>
+      <w:r>
+        <w:rPr>
+          <w:b/>
+        </w:rPr>
+        <w:t>Tabla 17</w:t>
+      </w:r>
+      <w:r>
+        <w:rPr>
+          <w:b/>
+        </w:rPr>
+        <w:t xml:space="preserve">. </w:t>
+      </w:r>
+      <w:r>
+        <w:rPr>
+          <w:b/>
+        </w:rPr>
+        <w:t>Reporte del Jefe del Proyecto 05(RJP-05</w:t>
+      </w:r>
+      <w:r>
+        <w:rPr>
+          <w:b/>
+        </w:rPr>
+        <w:t>)</w:t>
+      </w:r>
     </w:p>
     <w:p>
       <w:pPr>
@@ -28982,12 +30202,727 @@
       </w:pPr>
     </w:p>
     <w:p>
+      <w:r>
+        <w:t>En la tabla 18</w:t>
+      </w:r>
+      <w:r>
+        <w:t>, se muestra el</w:t>
+      </w:r>
+      <w:r>
+        <w:t xml:space="preserve"> reporte del Jefe de Proyecto 06(RJP-06</w:t>
+      </w:r>
+      <w:r>
+        <w:t xml:space="preserve">). </w:t>
+      </w:r>
+      <w:r>
+        <w:t>Este reporte consiste en una lista de Ítems de la Configuración de una línea base, con el propósito de cómo se encuentra  el</w:t>
+      </w:r>
+      <w:r>
+        <w:t xml:space="preserve"> avance de un proyecto</w:t>
+      </w:r>
+      <w:proofErr w:type="gramStart"/>
+      <w:r>
+        <w:t>.</w:t>
+      </w:r>
+      <w:r>
+        <w:t>.</w:t>
+      </w:r>
+      <w:proofErr w:type="gramEnd"/>
+    </w:p>
+    <w:tbl>
+      <w:tblPr>
+        <w:tblW w:w="7512" w:type="dxa"/>
+        <w:jc w:val="center"/>
+        <w:tblCellMar>
+          <w:top w:w="15" w:type="dxa"/>
+          <w:left w:w="15" w:type="dxa"/>
+          <w:bottom w:w="15" w:type="dxa"/>
+          <w:right w:w="15" w:type="dxa"/>
+        </w:tblCellMar>
+        <w:tblLook w:val="04A0" w:firstRow="1" w:lastRow="0" w:firstColumn="1" w:lastColumn="0" w:noHBand="0" w:noVBand="1"/>
+      </w:tblPr>
+      <w:tblGrid>
+        <w:gridCol w:w="1237"/>
+        <w:gridCol w:w="6275"/>
+      </w:tblGrid>
+      <w:tr>
+        <w:trPr>
+          <w:jc w:val="center"/>
+        </w:trPr>
+        <w:tc>
+          <w:tcPr>
+            <w:tcW w:w="0" w:type="auto"/>
+            <w:tcBorders>
+              <w:top w:val="single" w:sz="6" w:space="0" w:color="000000"/>
+              <w:left w:val="single" w:sz="6" w:space="0" w:color="000000"/>
+              <w:bottom w:val="single" w:sz="6" w:space="0" w:color="000000"/>
+              <w:right w:val="single" w:sz="6" w:space="0" w:color="000000"/>
+            </w:tcBorders>
+            <w:shd w:val="clear" w:color="auto" w:fill="B2A1C7" w:themeFill="accent4" w:themeFillTint="99"/>
+            <w:tcMar>
+              <w:top w:w="105" w:type="dxa"/>
+              <w:left w:w="105" w:type="dxa"/>
+              <w:bottom w:w="105" w:type="dxa"/>
+              <w:right w:w="105" w:type="dxa"/>
+            </w:tcMar>
+            <w:hideMark/>
+          </w:tcPr>
+          <w:p>
+            <w:pPr>
+              <w:rPr>
+                <w:lang w:eastAsia="es-PE"/>
+              </w:rPr>
+            </w:pPr>
+            <w:r>
+              <w:rPr>
+                <w:b/>
+                <w:bCs/>
+                <w:lang w:eastAsia="es-PE"/>
+              </w:rPr>
+              <w:t>ID</w:t>
+            </w:r>
+          </w:p>
+        </w:tc>
+        <w:tc>
+          <w:tcPr>
+            <w:tcW w:w="6275" w:type="dxa"/>
+            <w:tcBorders>
+              <w:top w:val="single" w:sz="6" w:space="0" w:color="000000"/>
+              <w:left w:val="single" w:sz="6" w:space="0" w:color="000000"/>
+              <w:bottom w:val="single" w:sz="6" w:space="0" w:color="000000"/>
+              <w:right w:val="single" w:sz="6" w:space="0" w:color="000000"/>
+            </w:tcBorders>
+            <w:shd w:val="clear" w:color="auto" w:fill="8DB3E2" w:themeFill="text2" w:themeFillTint="66"/>
+            <w:tcMar>
+              <w:top w:w="105" w:type="dxa"/>
+              <w:left w:w="105" w:type="dxa"/>
+              <w:bottom w:w="105" w:type="dxa"/>
+              <w:right w:w="105" w:type="dxa"/>
+            </w:tcMar>
+            <w:hideMark/>
+          </w:tcPr>
+          <w:p>
+            <w:pPr>
+              <w:rPr>
+                <w:lang w:eastAsia="es-PE"/>
+              </w:rPr>
+            </w:pPr>
+            <w:r>
+              <w:rPr>
+                <w:lang w:eastAsia="es-PE"/>
+              </w:rPr>
+              <w:t>RJP-0</w:t>
+            </w:r>
+            <w:r>
+              <w:rPr>
+                <w:lang w:eastAsia="es-PE"/>
+              </w:rPr>
+              <w:t>6</w:t>
+            </w:r>
+          </w:p>
+        </w:tc>
+      </w:tr>
+      <w:tr>
+        <w:trPr>
+          <w:jc w:val="center"/>
+        </w:trPr>
+        <w:tc>
+          <w:tcPr>
+            <w:tcW w:w="0" w:type="auto"/>
+            <w:tcBorders>
+              <w:top w:val="single" w:sz="6" w:space="0" w:color="000000"/>
+              <w:left w:val="single" w:sz="6" w:space="0" w:color="000000"/>
+              <w:bottom w:val="single" w:sz="6" w:space="0" w:color="000000"/>
+              <w:right w:val="single" w:sz="6" w:space="0" w:color="000000"/>
+            </w:tcBorders>
+            <w:shd w:val="clear" w:color="auto" w:fill="B2A1C7" w:themeFill="accent4" w:themeFillTint="99"/>
+            <w:tcMar>
+              <w:top w:w="105" w:type="dxa"/>
+              <w:left w:w="105" w:type="dxa"/>
+              <w:bottom w:w="105" w:type="dxa"/>
+              <w:right w:w="105" w:type="dxa"/>
+            </w:tcMar>
+          </w:tcPr>
+          <w:p>
+            <w:pPr>
+              <w:rPr>
+                <w:b/>
+                <w:bCs/>
+                <w:lang w:eastAsia="es-PE"/>
+              </w:rPr>
+            </w:pPr>
+            <w:r>
+              <w:rPr>
+                <w:b/>
+                <w:bCs/>
+                <w:lang w:eastAsia="es-PE"/>
+              </w:rPr>
+              <w:t>Autor</w:t>
+            </w:r>
+          </w:p>
+        </w:tc>
+        <w:tc>
+          <w:tcPr>
+            <w:tcW w:w="6275" w:type="dxa"/>
+            <w:tcBorders>
+              <w:top w:val="single" w:sz="6" w:space="0" w:color="000000"/>
+              <w:left w:val="single" w:sz="6" w:space="0" w:color="000000"/>
+              <w:bottom w:val="single" w:sz="6" w:space="0" w:color="000000"/>
+              <w:right w:val="single" w:sz="6" w:space="0" w:color="000000"/>
+            </w:tcBorders>
+            <w:shd w:val="clear" w:color="auto" w:fill="8DB3E2" w:themeFill="text2" w:themeFillTint="66"/>
+            <w:tcMar>
+              <w:top w:w="105" w:type="dxa"/>
+              <w:left w:w="105" w:type="dxa"/>
+              <w:bottom w:w="105" w:type="dxa"/>
+              <w:right w:w="105" w:type="dxa"/>
+            </w:tcMar>
+          </w:tcPr>
+          <w:p>
+            <w:pPr>
+              <w:rPr>
+                <w:lang w:eastAsia="es-PE"/>
+              </w:rPr>
+            </w:pPr>
+            <w:proofErr w:type="spellStart"/>
+            <w:r>
+              <w:rPr>
+                <w:lang w:eastAsia="es-PE"/>
+              </w:rPr>
+              <w:t>Victor</w:t>
+            </w:r>
+            <w:proofErr w:type="spellEnd"/>
+            <w:r>
+              <w:rPr>
+                <w:lang w:eastAsia="es-PE"/>
+              </w:rPr>
+              <w:t xml:space="preserve"> de la Cruz</w:t>
+            </w:r>
+          </w:p>
+        </w:tc>
+      </w:tr>
+      <w:tr>
+        <w:trPr>
+          <w:jc w:val="center"/>
+        </w:trPr>
+        <w:tc>
+          <w:tcPr>
+            <w:tcW w:w="0" w:type="auto"/>
+            <w:tcBorders>
+              <w:top w:val="single" w:sz="6" w:space="0" w:color="000000"/>
+              <w:left w:val="single" w:sz="6" w:space="0" w:color="000000"/>
+              <w:bottom w:val="single" w:sz="6" w:space="0" w:color="000000"/>
+              <w:right w:val="single" w:sz="6" w:space="0" w:color="000000"/>
+            </w:tcBorders>
+            <w:shd w:val="clear" w:color="auto" w:fill="B2A1C7" w:themeFill="accent4" w:themeFillTint="99"/>
+            <w:tcMar>
+              <w:top w:w="105" w:type="dxa"/>
+              <w:left w:w="105" w:type="dxa"/>
+              <w:bottom w:w="105" w:type="dxa"/>
+              <w:right w:w="105" w:type="dxa"/>
+            </w:tcMar>
+            <w:hideMark/>
+          </w:tcPr>
+          <w:p>
+            <w:pPr>
+              <w:ind w:left="708" w:hanging="708"/>
+              <w:rPr>
+                <w:lang w:eastAsia="es-PE"/>
+              </w:rPr>
+            </w:pPr>
+            <w:r>
+              <w:rPr>
+                <w:b/>
+                <w:bCs/>
+                <w:lang w:eastAsia="es-PE"/>
+              </w:rPr>
+              <w:t>Título</w:t>
+            </w:r>
+          </w:p>
+        </w:tc>
+        <w:tc>
+          <w:tcPr>
+            <w:tcW w:w="6275" w:type="dxa"/>
+            <w:tcBorders>
+              <w:top w:val="single" w:sz="6" w:space="0" w:color="000000"/>
+              <w:left w:val="single" w:sz="6" w:space="0" w:color="000000"/>
+              <w:bottom w:val="single" w:sz="6" w:space="0" w:color="000000"/>
+              <w:right w:val="single" w:sz="6" w:space="0" w:color="000000"/>
+            </w:tcBorders>
+            <w:shd w:val="clear" w:color="auto" w:fill="8DB3E2" w:themeFill="text2" w:themeFillTint="66"/>
+            <w:tcMar>
+              <w:top w:w="105" w:type="dxa"/>
+              <w:left w:w="105" w:type="dxa"/>
+              <w:bottom w:w="105" w:type="dxa"/>
+              <w:right w:w="105" w:type="dxa"/>
+            </w:tcMar>
+            <w:hideMark/>
+          </w:tcPr>
+          <w:p>
+            <w:pPr>
+              <w:ind w:left="2"/>
+              <w:jc w:val="both"/>
+              <w:rPr>
+                <w:lang w:eastAsia="es-PE"/>
+              </w:rPr>
+            </w:pPr>
+            <w:r>
+              <w:t xml:space="preserve">Lista de </w:t>
+            </w:r>
+            <w:r>
+              <w:t>IC actualizados a la línea base</w:t>
+            </w:r>
+          </w:p>
+        </w:tc>
+      </w:tr>
+      <w:tr>
+        <w:trPr>
+          <w:jc w:val="center"/>
+        </w:trPr>
+        <w:tc>
+          <w:tcPr>
+            <w:tcW w:w="0" w:type="auto"/>
+            <w:tcBorders>
+              <w:top w:val="single" w:sz="6" w:space="0" w:color="000000"/>
+              <w:left w:val="single" w:sz="6" w:space="0" w:color="000000"/>
+              <w:bottom w:val="single" w:sz="6" w:space="0" w:color="000000"/>
+              <w:right w:val="single" w:sz="6" w:space="0" w:color="000000"/>
+            </w:tcBorders>
+            <w:shd w:val="clear" w:color="auto" w:fill="B2A1C7" w:themeFill="accent4" w:themeFillTint="99"/>
+            <w:tcMar>
+              <w:top w:w="105" w:type="dxa"/>
+              <w:left w:w="105" w:type="dxa"/>
+              <w:bottom w:w="105" w:type="dxa"/>
+              <w:right w:w="105" w:type="dxa"/>
+            </w:tcMar>
+            <w:hideMark/>
+          </w:tcPr>
+          <w:p>
+            <w:pPr>
+              <w:rPr>
+                <w:lang w:eastAsia="es-PE"/>
+              </w:rPr>
+            </w:pPr>
+            <w:r>
+              <w:rPr>
+                <w:b/>
+                <w:bCs/>
+                <w:lang w:eastAsia="es-PE"/>
+              </w:rPr>
+              <w:t>Propósito</w:t>
+            </w:r>
+          </w:p>
+        </w:tc>
+        <w:tc>
+          <w:tcPr>
+            <w:tcW w:w="6275" w:type="dxa"/>
+            <w:tcBorders>
+              <w:top w:val="single" w:sz="6" w:space="0" w:color="000000"/>
+              <w:left w:val="single" w:sz="6" w:space="0" w:color="000000"/>
+              <w:bottom w:val="single" w:sz="6" w:space="0" w:color="000000"/>
+              <w:right w:val="single" w:sz="6" w:space="0" w:color="000000"/>
+            </w:tcBorders>
+            <w:shd w:val="clear" w:color="auto" w:fill="8DB3E2" w:themeFill="text2" w:themeFillTint="66"/>
+            <w:tcMar>
+              <w:top w:w="105" w:type="dxa"/>
+              <w:left w:w="105" w:type="dxa"/>
+              <w:bottom w:w="105" w:type="dxa"/>
+              <w:right w:w="105" w:type="dxa"/>
+            </w:tcMar>
+            <w:hideMark/>
+          </w:tcPr>
+          <w:p>
+            <w:pPr>
+              <w:jc w:val="both"/>
+              <w:rPr>
+                <w:lang w:eastAsia="es-PE"/>
+              </w:rPr>
+            </w:pPr>
+            <w:r>
+              <w:rPr>
+                <w:rFonts w:cs="Arial"/>
+                <w:szCs w:val="22"/>
+                <w:lang w:eastAsia="es-PE"/>
+              </w:rPr>
+              <w:t xml:space="preserve">Obtener información de los elementos que van a formar parte de la nueva línea base para tener una noción del avance real de los </w:t>
+            </w:r>
+            <w:r>
+              <w:rPr>
+                <w:rFonts w:cs="Arial"/>
+                <w:szCs w:val="22"/>
+                <w:lang w:eastAsia="es-PE"/>
+              </w:rPr>
+              <w:lastRenderedPageBreak/>
+              <w:t>objetivos realizados.</w:t>
+            </w:r>
+          </w:p>
+        </w:tc>
+      </w:tr>
+      <w:tr>
+        <w:trPr>
+          <w:jc w:val="center"/>
+        </w:trPr>
+        <w:tc>
+          <w:tcPr>
+            <w:tcW w:w="0" w:type="auto"/>
+            <w:tcBorders>
+              <w:top w:val="single" w:sz="6" w:space="0" w:color="000000"/>
+              <w:left w:val="single" w:sz="6" w:space="0" w:color="000000"/>
+              <w:bottom w:val="single" w:sz="6" w:space="0" w:color="000000"/>
+              <w:right w:val="single" w:sz="6" w:space="0" w:color="000000"/>
+            </w:tcBorders>
+            <w:shd w:val="clear" w:color="auto" w:fill="B2A1C7" w:themeFill="accent4" w:themeFillTint="99"/>
+            <w:tcMar>
+              <w:top w:w="105" w:type="dxa"/>
+              <w:left w:w="105" w:type="dxa"/>
+              <w:bottom w:w="105" w:type="dxa"/>
+              <w:right w:w="105" w:type="dxa"/>
+            </w:tcMar>
+            <w:hideMark/>
+          </w:tcPr>
+          <w:p>
+            <w:pPr>
+              <w:rPr>
+                <w:lang w:eastAsia="es-PE"/>
+              </w:rPr>
+            </w:pPr>
+            <w:r>
+              <w:rPr>
+                <w:b/>
+                <w:bCs/>
+                <w:lang w:eastAsia="es-PE"/>
+              </w:rPr>
+              <w:lastRenderedPageBreak/>
+              <w:t>Entradas</w:t>
+            </w:r>
+          </w:p>
+        </w:tc>
+        <w:tc>
+          <w:tcPr>
+            <w:tcW w:w="6275" w:type="dxa"/>
+            <w:tcBorders>
+              <w:top w:val="single" w:sz="6" w:space="0" w:color="000000"/>
+              <w:left w:val="single" w:sz="6" w:space="0" w:color="000000"/>
+              <w:bottom w:val="single" w:sz="6" w:space="0" w:color="000000"/>
+              <w:right w:val="single" w:sz="6" w:space="0" w:color="000000"/>
+            </w:tcBorders>
+            <w:shd w:val="clear" w:color="auto" w:fill="8DB3E2" w:themeFill="text2" w:themeFillTint="66"/>
+            <w:tcMar>
+              <w:top w:w="105" w:type="dxa"/>
+              <w:left w:w="105" w:type="dxa"/>
+              <w:bottom w:w="105" w:type="dxa"/>
+              <w:right w:w="105" w:type="dxa"/>
+            </w:tcMar>
+            <w:hideMark/>
+          </w:tcPr>
+          <w:p>
+            <w:pPr>
+              <w:pStyle w:val="Prrafodelista"/>
+              <w:numPr>
+                <w:ilvl w:val="0"/>
+                <w:numId w:val="41"/>
+              </w:numPr>
+              <w:spacing w:after="0" w:line="240" w:lineRule="auto"/>
+              <w:jc w:val="both"/>
+              <w:rPr>
+                <w:lang w:eastAsia="es-PE"/>
+              </w:rPr>
+            </w:pPr>
+            <w:r>
+              <w:rPr>
+                <w:rFonts w:cs="Arial"/>
+                <w:lang w:eastAsia="es-PE"/>
+              </w:rPr>
+              <w:t>ID del Proyecto</w:t>
+            </w:r>
+          </w:p>
+          <w:p>
+            <w:pPr>
+              <w:pStyle w:val="Prrafodelista"/>
+              <w:numPr>
+                <w:ilvl w:val="0"/>
+                <w:numId w:val="41"/>
+              </w:numPr>
+              <w:spacing w:after="0" w:line="240" w:lineRule="auto"/>
+              <w:jc w:val="both"/>
+              <w:rPr>
+                <w:lang w:eastAsia="es-PE"/>
+              </w:rPr>
+            </w:pPr>
+            <w:r>
+              <w:rPr>
+                <w:rFonts w:cs="Arial"/>
+                <w:lang w:eastAsia="es-PE"/>
+              </w:rPr>
+              <w:t>ID de la Línea Base del Proyecto</w:t>
+            </w:r>
+          </w:p>
+          <w:p>
+            <w:pPr>
+              <w:pStyle w:val="Prrafodelista"/>
+              <w:numPr>
+                <w:ilvl w:val="0"/>
+                <w:numId w:val="41"/>
+              </w:numPr>
+              <w:spacing w:after="0" w:line="240" w:lineRule="auto"/>
+              <w:jc w:val="both"/>
+              <w:rPr>
+                <w:rFonts w:ascii="Times New Roman" w:hAnsi="Times New Roman"/>
+                <w:sz w:val="20"/>
+                <w:lang w:eastAsia="es-PE"/>
+              </w:rPr>
+            </w:pPr>
+            <w:r>
+              <w:rPr>
+                <w:rFonts w:cs="Arial"/>
+                <w:lang w:eastAsia="es-PE"/>
+              </w:rPr>
+              <w:t>Fecha de la actualización de la Línea Base</w:t>
+            </w:r>
+          </w:p>
+        </w:tc>
+      </w:tr>
+      <w:tr>
+        <w:trPr>
+          <w:jc w:val="center"/>
+        </w:trPr>
+        <w:tc>
+          <w:tcPr>
+            <w:tcW w:w="0" w:type="auto"/>
+            <w:tcBorders>
+              <w:top w:val="single" w:sz="6" w:space="0" w:color="000000"/>
+              <w:left w:val="single" w:sz="6" w:space="0" w:color="000000"/>
+              <w:bottom w:val="single" w:sz="6" w:space="0" w:color="000000"/>
+              <w:right w:val="single" w:sz="6" w:space="0" w:color="000000"/>
+            </w:tcBorders>
+            <w:shd w:val="clear" w:color="auto" w:fill="B2A1C7" w:themeFill="accent4" w:themeFillTint="99"/>
+            <w:tcMar>
+              <w:top w:w="105" w:type="dxa"/>
+              <w:left w:w="105" w:type="dxa"/>
+              <w:bottom w:w="105" w:type="dxa"/>
+              <w:right w:w="105" w:type="dxa"/>
+            </w:tcMar>
+            <w:hideMark/>
+          </w:tcPr>
+          <w:p>
+            <w:pPr>
+              <w:rPr>
+                <w:lang w:eastAsia="es-PE"/>
+              </w:rPr>
+            </w:pPr>
+            <w:r>
+              <w:rPr>
+                <w:b/>
+                <w:bCs/>
+                <w:lang w:eastAsia="es-PE"/>
+              </w:rPr>
+              <w:t>Salidas</w:t>
+            </w:r>
+          </w:p>
+        </w:tc>
+        <w:tc>
+          <w:tcPr>
+            <w:tcW w:w="6275" w:type="dxa"/>
+            <w:tcBorders>
+              <w:top w:val="single" w:sz="6" w:space="0" w:color="000000"/>
+              <w:left w:val="single" w:sz="6" w:space="0" w:color="000000"/>
+              <w:bottom w:val="single" w:sz="6" w:space="0" w:color="000000"/>
+              <w:right w:val="single" w:sz="6" w:space="0" w:color="000000"/>
+            </w:tcBorders>
+            <w:shd w:val="clear" w:color="auto" w:fill="8DB3E2" w:themeFill="text2" w:themeFillTint="66"/>
+            <w:tcMar>
+              <w:top w:w="105" w:type="dxa"/>
+              <w:left w:w="105" w:type="dxa"/>
+              <w:bottom w:w="105" w:type="dxa"/>
+              <w:right w:w="105" w:type="dxa"/>
+            </w:tcMar>
+            <w:hideMark/>
+          </w:tcPr>
+          <w:p>
+            <w:pPr>
+              <w:pStyle w:val="Prrafodelista"/>
+              <w:numPr>
+                <w:ilvl w:val="0"/>
+                <w:numId w:val="41"/>
+              </w:numPr>
+              <w:spacing w:after="0" w:line="240" w:lineRule="auto"/>
+              <w:jc w:val="both"/>
+              <w:rPr>
+                <w:lang w:eastAsia="es-PE"/>
+              </w:rPr>
+            </w:pPr>
+            <w:r>
+              <w:rPr>
+                <w:rFonts w:cs="Arial"/>
+                <w:lang w:eastAsia="es-PE"/>
+              </w:rPr>
+              <w:t>ID del Ítem de Configuración</w:t>
+            </w:r>
+          </w:p>
+          <w:p>
+            <w:pPr>
+              <w:pStyle w:val="Prrafodelista"/>
+              <w:numPr>
+                <w:ilvl w:val="0"/>
+                <w:numId w:val="41"/>
+              </w:numPr>
+              <w:spacing w:after="0" w:line="240" w:lineRule="auto"/>
+              <w:jc w:val="both"/>
+              <w:rPr>
+                <w:lang w:eastAsia="es-PE"/>
+              </w:rPr>
+            </w:pPr>
+            <w:r>
+              <w:rPr>
+                <w:rFonts w:cs="Arial"/>
+                <w:lang w:eastAsia="es-PE"/>
+              </w:rPr>
+              <w:t>Versión del Ítem de la Configuración</w:t>
+            </w:r>
+          </w:p>
+          <w:p>
+            <w:pPr>
+              <w:pStyle w:val="Prrafodelista"/>
+              <w:numPr>
+                <w:ilvl w:val="0"/>
+                <w:numId w:val="41"/>
+              </w:numPr>
+              <w:spacing w:after="0" w:line="240" w:lineRule="auto"/>
+              <w:jc w:val="both"/>
+              <w:rPr>
+                <w:lang w:eastAsia="es-PE"/>
+              </w:rPr>
+            </w:pPr>
+            <w:r>
+              <w:rPr>
+                <w:rFonts w:cs="Arial"/>
+                <w:lang w:eastAsia="es-PE"/>
+              </w:rPr>
+              <w:t>Nombre del Ítem de la Configuración</w:t>
+            </w:r>
+          </w:p>
+          <w:p>
+            <w:pPr>
+              <w:pStyle w:val="Prrafodelista"/>
+              <w:numPr>
+                <w:ilvl w:val="0"/>
+                <w:numId w:val="41"/>
+              </w:numPr>
+              <w:spacing w:after="0" w:line="240" w:lineRule="auto"/>
+              <w:jc w:val="both"/>
+              <w:rPr>
+                <w:lang w:eastAsia="es-PE"/>
+              </w:rPr>
+            </w:pPr>
+            <w:r>
+              <w:rPr>
+                <w:rFonts w:cs="Arial"/>
+                <w:lang w:eastAsia="es-PE"/>
+              </w:rPr>
+              <w:t>Descripción del Ítem de la Configuración</w:t>
+            </w:r>
+          </w:p>
+          <w:p>
+            <w:pPr>
+              <w:pStyle w:val="Prrafodelista"/>
+              <w:numPr>
+                <w:ilvl w:val="0"/>
+                <w:numId w:val="41"/>
+              </w:numPr>
+              <w:spacing w:after="0" w:line="240" w:lineRule="auto"/>
+              <w:jc w:val="both"/>
+              <w:rPr>
+                <w:lang w:eastAsia="es-PE"/>
+              </w:rPr>
+            </w:pPr>
+            <w:r>
+              <w:rPr>
+                <w:rFonts w:cs="Arial"/>
+                <w:lang w:eastAsia="es-PE"/>
+              </w:rPr>
+              <w:t>Tipo del Ítem de la Configuración</w:t>
+            </w:r>
+          </w:p>
+          <w:p>
+            <w:pPr>
+              <w:pStyle w:val="Prrafodelista"/>
+              <w:numPr>
+                <w:ilvl w:val="0"/>
+                <w:numId w:val="41"/>
+              </w:numPr>
+              <w:spacing w:after="0" w:line="240" w:lineRule="auto"/>
+              <w:jc w:val="both"/>
+              <w:rPr>
+                <w:lang w:eastAsia="es-PE"/>
+              </w:rPr>
+            </w:pPr>
+            <w:r>
+              <w:rPr>
+                <w:rFonts w:cs="Arial"/>
+                <w:lang w:eastAsia="es-PE"/>
+              </w:rPr>
+              <w:t>Usuario de la última modificación del Ítem de la Configuración</w:t>
+            </w:r>
+          </w:p>
+          <w:p>
+            <w:pPr>
+              <w:pStyle w:val="Prrafodelista"/>
+              <w:keepNext/>
+              <w:numPr>
+                <w:ilvl w:val="0"/>
+                <w:numId w:val="41"/>
+              </w:numPr>
+              <w:spacing w:after="0" w:line="240" w:lineRule="auto"/>
+              <w:jc w:val="both"/>
+              <w:rPr>
+                <w:rFonts w:ascii="Times New Roman" w:hAnsi="Times New Roman"/>
+                <w:sz w:val="20"/>
+                <w:lang w:eastAsia="es-PE"/>
+              </w:rPr>
+            </w:pPr>
+            <w:r>
+              <w:rPr>
+                <w:rFonts w:cs="Arial"/>
+                <w:lang w:eastAsia="es-PE"/>
+              </w:rPr>
+              <w:t>Dirección de la ubicación del Ítem de la Configuración</w:t>
+            </w:r>
+          </w:p>
+        </w:tc>
+      </w:tr>
+    </w:tbl>
+    <w:p>
       <w:pPr>
         <w:spacing w:line="360" w:lineRule="auto"/>
-        <w:rPr>
-          <w:rFonts w:ascii="Arial" w:hAnsi="Arial" w:cs="Arial"/>
-        </w:rPr>
-      </w:pPr>
+        <w:jc w:val="center"/>
+        <w:rPr>
+          <w:b/>
+        </w:rPr>
+      </w:pPr>
+      <w:r>
+        <w:rPr>
+          <w:b/>
+        </w:rPr>
+        <w:t>Tabla 18</w:t>
+      </w:r>
+      <w:r>
+        <w:rPr>
+          <w:b/>
+        </w:rPr>
+        <w:t xml:space="preserve">. </w:t>
+      </w:r>
+      <w:r>
+        <w:rPr>
+          <w:b/>
+        </w:rPr>
+        <w:t>Reporte del Jefe del Proyecto 06(RJP-06</w:t>
+      </w:r>
+      <w:r>
+        <w:rPr>
+          <w:b/>
+        </w:rPr>
+        <w:t>)</w:t>
+      </w:r>
     </w:p>
     <w:p>
       <w:pPr>
@@ -28996,26 +30931,12 @@
           <w:rFonts w:ascii="Arial" w:hAnsi="Arial" w:cs="Arial"/>
         </w:rPr>
       </w:pPr>
-    </w:p>
-    <w:p>
-      <w:pPr>
-        <w:spacing w:line="360" w:lineRule="auto"/>
-        <w:rPr>
-          <w:rFonts w:ascii="Arial" w:hAnsi="Arial" w:cs="Arial"/>
-        </w:rPr>
-      </w:pPr>
-    </w:p>
-    <w:p>
-      <w:pPr>
-        <w:spacing w:line="360" w:lineRule="auto"/>
-        <w:rPr>
-          <w:rFonts w:ascii="Arial" w:hAnsi="Arial" w:cs="Arial"/>
-        </w:rPr>
-      </w:pPr>
+      <w:bookmarkStart w:id="33" w:name="_GoBack"/>
+      <w:bookmarkEnd w:id="33"/>
     </w:p>
     <w:sectPr>
-      <w:headerReference w:type="default" r:id="rId11"/>
-      <w:footerReference w:type="default" r:id="rId12"/>
+      <w:headerReference w:type="default" r:id="rId12"/>
+      <w:footerReference w:type="default" r:id="rId13"/>
       <w:pgSz w:w="11906" w:h="16838"/>
       <w:pgMar w:top="1417" w:right="1701" w:bottom="1417" w:left="1701" w:header="720" w:footer="720" w:gutter="0"/>
       <w:pgNumType w:start="1"/>
@@ -29026,7 +30947,7 @@
 </file>
 
 <file path=word/endnotes.xml><?xml version="1.0" encoding="utf-8"?>
-<w:endnotes xmlns:ve="http://schemas.openxmlformats.org/markup-compatibility/2006" xmlns:o="urn:schemas-microsoft-com:office:office" xmlns:r="http://schemas.openxmlformats.org/officeDocument/2006/relationships" xmlns:m="http://schemas.openxmlformats.org/officeDocument/2006/math" xmlns:v="urn:schemas-microsoft-com:vml" xmlns:wp="http://schemas.openxmlformats.org/drawingml/2006/wordprocessingDrawing" xmlns:w10="urn:schemas-microsoft-com:office:word" xmlns:w="http://schemas.openxmlformats.org/wordprocessingml/2006/main" xmlns:wne="http://schemas.microsoft.com/office/word/2006/wordml">
+<w:endnotes xmlns:wpc="http://schemas.microsoft.com/office/word/2010/wordprocessingCanvas" xmlns:mc="http://schemas.openxmlformats.org/markup-compatibility/2006" xmlns:o="urn:schemas-microsoft-com:office:office" xmlns:r="http://schemas.openxmlformats.org/officeDocument/2006/relationships" xmlns:m="http://schemas.openxmlformats.org/officeDocument/2006/math" xmlns:v="urn:schemas-microsoft-com:vml" xmlns:wp14="http://schemas.microsoft.com/office/word/2010/wordprocessingDrawing" xmlns:wp="http://schemas.openxmlformats.org/drawingml/2006/wordprocessingDrawing" xmlns:w10="urn:schemas-microsoft-com:office:word" xmlns:w="http://schemas.openxmlformats.org/wordprocessingml/2006/main" xmlns:w14="http://schemas.microsoft.com/office/word/2010/wordml" xmlns:wpg="http://schemas.microsoft.com/office/word/2010/wordprocessingGroup" xmlns:wpi="http://schemas.microsoft.com/office/word/2010/wordprocessingInk" xmlns:wne="http://schemas.microsoft.com/office/word/2006/wordml" xmlns:wps="http://schemas.microsoft.com/office/word/2010/wordprocessingShape" mc:Ignorable="w14 wp14">
   <w:endnote w:type="separator" w:id="-1">
     <w:p>
       <w:pPr>
@@ -29051,7 +30972,7 @@
 </file>
 
 <file path=word/footer1.xml><?xml version="1.0" encoding="utf-8"?>
-<w:ftr xmlns:ve="http://schemas.openxmlformats.org/markup-compatibility/2006" xmlns:o="urn:schemas-microsoft-com:office:office" xmlns:r="http://schemas.openxmlformats.org/officeDocument/2006/relationships" xmlns:m="http://schemas.openxmlformats.org/officeDocument/2006/math" xmlns:v="urn:schemas-microsoft-com:vml" xmlns:wp="http://schemas.openxmlformats.org/drawingml/2006/wordprocessingDrawing" xmlns:w10="urn:schemas-microsoft-com:office:word" xmlns:w="http://schemas.openxmlformats.org/wordprocessingml/2006/main" xmlns:wne="http://schemas.microsoft.com/office/word/2006/wordml">
+<w:ftr xmlns:wpc="http://schemas.microsoft.com/office/word/2010/wordprocessingCanvas" xmlns:mc="http://schemas.openxmlformats.org/markup-compatibility/2006" xmlns:o="urn:schemas-microsoft-com:office:office" xmlns:r="http://schemas.openxmlformats.org/officeDocument/2006/relationships" xmlns:m="http://schemas.openxmlformats.org/officeDocument/2006/math" xmlns:v="urn:schemas-microsoft-com:vml" xmlns:wp14="http://schemas.microsoft.com/office/word/2010/wordprocessingDrawing" xmlns:wp="http://schemas.openxmlformats.org/drawingml/2006/wordprocessingDrawing" xmlns:w10="urn:schemas-microsoft-com:office:word" xmlns:w="http://schemas.openxmlformats.org/wordprocessingml/2006/main" xmlns:w14="http://schemas.microsoft.com/office/word/2010/wordml" xmlns:wpg="http://schemas.microsoft.com/office/word/2010/wordprocessingGroup" xmlns:wpi="http://schemas.microsoft.com/office/word/2010/wordprocessingInk" xmlns:wne="http://schemas.microsoft.com/office/word/2006/wordml" xmlns:wps="http://schemas.microsoft.com/office/word/2010/wordprocessingShape" mc:Ignorable="w14 wp14">
   <w:tbl>
     <w:tblPr>
       <w:tblStyle w:val="Tablanormal31"/>
@@ -29060,7 +30981,7 @@
         <w:top w:val="single" w:sz="4" w:space="0" w:color="auto"/>
       </w:tblBorders>
       <w:tblLayout w:type="fixed"/>
-      <w:tblLook w:val="0600"/>
+      <w:tblLook w:val="0600" w:firstRow="0" w:lastRow="0" w:firstColumn="0" w:lastColumn="0" w:noHBand="1" w:noVBand="1"/>
     </w:tblPr>
     <w:tblGrid>
       <w:gridCol w:w="5103"/>
@@ -29156,7 +31077,7 @@
               <w:noProof/>
               <w:color w:val="auto"/>
             </w:rPr>
-            <w:t>28</w:t>
+            <w:t>30</w:t>
           </w:r>
           <w:r>
             <w:rPr>
@@ -29199,7 +31120,7 @@
               <w:noProof/>
               <w:color w:val="auto"/>
             </w:rPr>
-            <w:t>28</w:t>
+            <w:t>30</w:t>
           </w:r>
           <w:r>
             <w:rPr>
@@ -29221,7 +31142,7 @@
 </file>
 
 <file path=word/footnotes.xml><?xml version="1.0" encoding="utf-8"?>
-<w:footnotes xmlns:ve="http://schemas.openxmlformats.org/markup-compatibility/2006" xmlns:o="urn:schemas-microsoft-com:office:office" xmlns:r="http://schemas.openxmlformats.org/officeDocument/2006/relationships" xmlns:m="http://schemas.openxmlformats.org/officeDocument/2006/math" xmlns:v="urn:schemas-microsoft-com:vml" xmlns:wp="http://schemas.openxmlformats.org/drawingml/2006/wordprocessingDrawing" xmlns:w10="urn:schemas-microsoft-com:office:word" xmlns:w="http://schemas.openxmlformats.org/wordprocessingml/2006/main" xmlns:wne="http://schemas.microsoft.com/office/word/2006/wordml">
+<w:footnotes xmlns:wpc="http://schemas.microsoft.com/office/word/2010/wordprocessingCanvas" xmlns:mc="http://schemas.openxmlformats.org/markup-compatibility/2006" xmlns:o="urn:schemas-microsoft-com:office:office" xmlns:r="http://schemas.openxmlformats.org/officeDocument/2006/relationships" xmlns:m="http://schemas.openxmlformats.org/officeDocument/2006/math" xmlns:v="urn:schemas-microsoft-com:vml" xmlns:wp14="http://schemas.microsoft.com/office/word/2010/wordprocessingDrawing" xmlns:wp="http://schemas.openxmlformats.org/drawingml/2006/wordprocessingDrawing" xmlns:w10="urn:schemas-microsoft-com:office:word" xmlns:w="http://schemas.openxmlformats.org/wordprocessingml/2006/main" xmlns:w14="http://schemas.microsoft.com/office/word/2010/wordml" xmlns:wpg="http://schemas.microsoft.com/office/word/2010/wordprocessingGroup" xmlns:wpi="http://schemas.microsoft.com/office/word/2010/wordprocessingInk" xmlns:wne="http://schemas.microsoft.com/office/word/2006/wordml" xmlns:wps="http://schemas.microsoft.com/office/word/2010/wordprocessingShape" mc:Ignorable="w14 wp14">
   <w:footnote w:type="separator" w:id="-1">
     <w:p>
       <w:pPr>
@@ -29246,11 +31167,11 @@
 </file>
 
 <file path=word/header1.xml><?xml version="1.0" encoding="utf-8"?>
-<w:hdr xmlns:ve="http://schemas.openxmlformats.org/markup-compatibility/2006" xmlns:o="urn:schemas-microsoft-com:office:office" xmlns:r="http://schemas.openxmlformats.org/officeDocument/2006/relationships" xmlns:m="http://schemas.openxmlformats.org/officeDocument/2006/math" xmlns:v="urn:schemas-microsoft-com:vml" xmlns:wp="http://schemas.openxmlformats.org/drawingml/2006/wordprocessingDrawing" xmlns:w10="urn:schemas-microsoft-com:office:word" xmlns:w="http://schemas.openxmlformats.org/wordprocessingml/2006/main" xmlns:wne="http://schemas.microsoft.com/office/word/2006/wordml">
+<w:hdr xmlns:wpc="http://schemas.microsoft.com/office/word/2010/wordprocessingCanvas" xmlns:mc="http://schemas.openxmlformats.org/markup-compatibility/2006" xmlns:o="urn:schemas-microsoft-com:office:office" xmlns:r="http://schemas.openxmlformats.org/officeDocument/2006/relationships" xmlns:m="http://schemas.openxmlformats.org/officeDocument/2006/math" xmlns:v="urn:schemas-microsoft-com:vml" xmlns:wp14="http://schemas.microsoft.com/office/word/2010/wordprocessingDrawing" xmlns:wp="http://schemas.openxmlformats.org/drawingml/2006/wordprocessingDrawing" xmlns:w10="urn:schemas-microsoft-com:office:word" xmlns:w="http://schemas.openxmlformats.org/wordprocessingml/2006/main" xmlns:w14="http://schemas.microsoft.com/office/word/2010/wordml" xmlns:wpg="http://schemas.microsoft.com/office/word/2010/wordprocessingGroup" xmlns:wpi="http://schemas.microsoft.com/office/word/2010/wordprocessingInk" xmlns:wne="http://schemas.microsoft.com/office/word/2006/wordml" xmlns:wps="http://schemas.microsoft.com/office/word/2010/wordprocessingShape" mc:Ignorable="w14 wp14">
   <w:tbl>
     <w:tblPr>
       <w:tblW w:w="9009" w:type="dxa"/>
-      <w:tblLook w:val="04A0"/>
+      <w:tblLook w:val="04A0" w:firstRow="1" w:lastRow="0" w:firstColumn="1" w:lastColumn="0" w:noHBand="0" w:noVBand="1"/>
     </w:tblPr>
     <w:tblGrid>
       <w:gridCol w:w="9009"/>
@@ -29307,7 +31228,7 @@
                         <a:blip r:embed="rId1">
                           <a:extLst>
                             <a:ext uri="{28A0092B-C50C-407E-A947-70E740481C1C}">
-                              <a14:useLocalDpi xmlns:a14="http://schemas.microsoft.com/office/drawing/2010/main" xmlns:wps="http://schemas.microsoft.com/office/word/2010/wordprocessingShape" xmlns:wpi="http://schemas.microsoft.com/office/word/2010/wordprocessingInk" xmlns:wpg="http://schemas.microsoft.com/office/word/2010/wordprocessingGroup" xmlns:w14="http://schemas.microsoft.com/office/word/2010/wordml" xmlns:w="http://schemas.openxmlformats.org/wordprocessingml/2006/main" xmlns:w10="urn:schemas-microsoft-com:office:word" xmlns:wp14="http://schemas.microsoft.com/office/word/2010/wordprocessingDrawing" xmlns:v="urn:schemas-microsoft-com:vml" xmlns:o="urn:schemas-microsoft-com:office:office" xmlns:mc="http://schemas.openxmlformats.org/markup-compatibility/2006" xmlns:wpc="http://schemas.microsoft.com/office/word/2010/wordprocessingCanvas" xmlns="" val="0"/>
+                              <a14:useLocalDpi xmlns:a14="http://schemas.microsoft.com/office/drawing/2010/main" val="0"/>
                             </a:ext>
                           </a:extLst>
                         </a:blip>
@@ -29359,7 +31280,7 @@
 </file>
 
 <file path=word/numbering.xml><?xml version="1.0" encoding="utf-8"?>
-<w:numbering xmlns:ve="http://schemas.openxmlformats.org/markup-compatibility/2006" xmlns:o="urn:schemas-microsoft-com:office:office" xmlns:r="http://schemas.openxmlformats.org/officeDocument/2006/relationships" xmlns:m="http://schemas.openxmlformats.org/officeDocument/2006/math" xmlns:v="urn:schemas-microsoft-com:vml" xmlns:wp="http://schemas.openxmlformats.org/drawingml/2006/wordprocessingDrawing" xmlns:w10="urn:schemas-microsoft-com:office:word" xmlns:w="http://schemas.openxmlformats.org/wordprocessingml/2006/main" xmlns:wne="http://schemas.microsoft.com/office/word/2006/wordml">
+<w:numbering xmlns:wpc="http://schemas.microsoft.com/office/word/2010/wordprocessingCanvas" xmlns:mc="http://schemas.openxmlformats.org/markup-compatibility/2006" xmlns:o="urn:schemas-microsoft-com:office:office" xmlns:r="http://schemas.openxmlformats.org/officeDocument/2006/relationships" xmlns:m="http://schemas.openxmlformats.org/officeDocument/2006/math" xmlns:v="urn:schemas-microsoft-com:vml" xmlns:wp14="http://schemas.microsoft.com/office/word/2010/wordprocessingDrawing" xmlns:wp="http://schemas.openxmlformats.org/drawingml/2006/wordprocessingDrawing" xmlns:w10="urn:schemas-microsoft-com:office:word" xmlns:w="http://schemas.openxmlformats.org/wordprocessingml/2006/main" xmlns:w14="http://schemas.microsoft.com/office/word/2010/wordml" xmlns:wpg="http://schemas.microsoft.com/office/word/2010/wordprocessingGroup" xmlns:wpi="http://schemas.microsoft.com/office/word/2010/wordprocessingInk" xmlns:wne="http://schemas.microsoft.com/office/word/2006/wordml" xmlns:wps="http://schemas.microsoft.com/office/word/2010/wordprocessingShape" mc:Ignorable="w14 wp14">
   <w:abstractNum w:abstractNumId="0">
     <w:nsid w:val="00B42BBB"/>
     <w:multiLevelType w:val="hybridMultilevel"/>
@@ -34459,7 +36380,7 @@
 </file>
 
 <file path=word/styles.xml><?xml version="1.0" encoding="utf-8"?>
-<w:styles xmlns:r="http://schemas.openxmlformats.org/officeDocument/2006/relationships" xmlns:w="http://schemas.openxmlformats.org/wordprocessingml/2006/main">
+<w:styles xmlns:mc="http://schemas.openxmlformats.org/markup-compatibility/2006" xmlns:r="http://schemas.openxmlformats.org/officeDocument/2006/relationships" xmlns:w="http://schemas.openxmlformats.org/wordprocessingml/2006/main" xmlns:w14="http://schemas.microsoft.com/office/word/2010/wordml" mc:Ignorable="w14">
   <w:docDefaults>
     <w:rPrDefault>
       <w:rPr>
@@ -34732,7 +36653,6 @@
     <w:uiPriority w:val="99"/>
     <w:semiHidden/>
     <w:unhideWhenUsed/>
-    <w:qFormat/>
     <w:tblPr>
       <w:tblInd w:w="0" w:type="dxa"/>
       <w:tblCellMar>
@@ -35507,6 +37427,20 @@
       <w:szCs w:val="18"/>
       <w:lang w:val="es-PE" w:eastAsia="en-US"/>
     </w:rPr>
+  </w:style>
+  <w:style w:type="paragraph" w:styleId="TDC8">
+    <w:name w:val="toc 8"/>
+    <w:basedOn w:val="Normal"/>
+    <w:next w:val="Normal"/>
+    <w:autoRedefine/>
+    <w:uiPriority w:val="39"/>
+    <w:semiHidden/>
+    <w:unhideWhenUsed/>
+    <w:rsid w:val="00E31380"/>
+    <w:pPr>
+      <w:spacing w:after="100"/>
+      <w:ind w:left="1540"/>
+    </w:pPr>
   </w:style>
 </w:styles>
 </file>
@@ -35991,7 +37925,7 @@
 </file>
 
 <file path=customXml/itemProps1.xml><?xml version="1.0" encoding="utf-8"?>
-<ds:datastoreItem xmlns:ds="http://schemas.openxmlformats.org/officeDocument/2006/customXml" ds:itemID="{6508DBBD-65AD-4798-8940-F8124B74039C}">
+<ds:datastoreItem xmlns:ds="http://schemas.openxmlformats.org/officeDocument/2006/customXml" ds:itemID="{70FBB260-E3CB-4D4C-A462-8585123B6733}">
   <ds:schemaRefs>
     <ds:schemaRef ds:uri="http://schemas.openxmlformats.org/officeDocument/2006/bibliography"/>
   </ds:schemaRefs>

</xml_diff>

<commit_message>
Actualizando 2.3 Politicas, referenciando los documentos de políticas
</commit_message>
<xml_diff>
--- a/Documentacion/PGCS.docx
+++ b/Documentacion/PGCS.docx
@@ -2950,186 +2950,15 @@
               <w:fldChar w:fldCharType="end"/>
             </w:r>
           </w:hyperlink>
-        </w:p>
-        <w:p>
-          <w:pPr>
-            <w:pStyle w:val="TDC3"/>
-            <w:tabs>
-              <w:tab w:val="left" w:pos="1100"/>
-              <w:tab w:val="right" w:leader="dot" w:pos="8494"/>
-            </w:tabs>
+          <w:r>
             <w:rPr>
               <w:rFonts w:asciiTheme="minorHAnsi" w:eastAsiaTheme="minorEastAsia" w:hAnsiTheme="minorHAnsi" w:cstheme="minorBidi"/>
               <w:noProof/>
               <w:color w:val="auto"/>
               <w:szCs w:val="22"/>
             </w:rPr>
-          </w:pPr>
-          <w:hyperlink w:anchor="_Toc452766593" w:history="1">
-            <w:r>
-              <w:rPr>
-                <w:rStyle w:val="Hipervnculo"/>
-                <w:rFonts w:ascii="Arial" w:hAnsi="Arial" w:cs="Arial"/>
-                <w:noProof/>
-              </w:rPr>
-              <w:t>2.4.</w:t>
-            </w:r>
-            <w:r>
-              <w:rPr>
-                <w:rFonts w:asciiTheme="minorHAnsi" w:eastAsiaTheme="minorEastAsia" w:hAnsiTheme="minorHAnsi" w:cstheme="minorBidi"/>
-                <w:noProof/>
-                <w:color w:val="auto"/>
-                <w:szCs w:val="22"/>
-              </w:rPr>
-              <w:tab/>
-            </w:r>
-            <w:r>
-              <w:rPr>
-                <w:rStyle w:val="Hipervnculo"/>
-                <w:rFonts w:ascii="Arial" w:hAnsi="Arial" w:cs="Arial"/>
-                <w:noProof/>
-              </w:rPr>
-              <w:t>Directrices</w:t>
-            </w:r>
-            <w:r>
-              <w:rPr>
-                <w:noProof/>
-                <w:webHidden/>
-              </w:rPr>
-              <w:tab/>
-            </w:r>
-            <w:r>
-              <w:rPr>
-                <w:noProof/>
-                <w:webHidden/>
-              </w:rPr>
-              <w:fldChar w:fldCharType="begin"/>
-            </w:r>
-            <w:r>
-              <w:rPr>
-                <w:noProof/>
-                <w:webHidden/>
-              </w:rPr>
-              <w:instrText xml:space="preserve"> PAGEREF _Toc452766593 \h </w:instrText>
-            </w:r>
-            <w:r>
-              <w:rPr>
-                <w:noProof/>
-                <w:webHidden/>
-              </w:rPr>
-            </w:r>
-            <w:r>
-              <w:rPr>
-                <w:noProof/>
-                <w:webHidden/>
-              </w:rPr>
-              <w:fldChar w:fldCharType="separate"/>
-            </w:r>
-            <w:r>
-              <w:rPr>
-                <w:noProof/>
-                <w:webHidden/>
-              </w:rPr>
-              <w:t>10</w:t>
-            </w:r>
-            <w:r>
-              <w:rPr>
-                <w:noProof/>
-                <w:webHidden/>
-              </w:rPr>
-              <w:fldChar w:fldCharType="end"/>
-            </w:r>
-          </w:hyperlink>
-        </w:p>
-        <w:p>
-          <w:pPr>
-            <w:pStyle w:val="TDC3"/>
-            <w:tabs>
-              <w:tab w:val="left" w:pos="1100"/>
-              <w:tab w:val="right" w:leader="dot" w:pos="8494"/>
-            </w:tabs>
-            <w:rPr>
-              <w:rFonts w:asciiTheme="minorHAnsi" w:eastAsiaTheme="minorEastAsia" w:hAnsiTheme="minorHAnsi" w:cstheme="minorBidi"/>
-              <w:noProof/>
-              <w:color w:val="auto"/>
-              <w:szCs w:val="22"/>
-            </w:rPr>
-          </w:pPr>
-          <w:hyperlink w:anchor="_Toc452766594" w:history="1">
-            <w:r>
-              <w:rPr>
-                <w:rStyle w:val="Hipervnculo"/>
-                <w:rFonts w:ascii="Arial" w:hAnsi="Arial" w:cs="Arial"/>
-                <w:noProof/>
-              </w:rPr>
-              <w:t>2.5.</w:t>
-            </w:r>
-            <w:r>
-              <w:rPr>
-                <w:rFonts w:asciiTheme="minorHAnsi" w:eastAsiaTheme="minorEastAsia" w:hAnsiTheme="minorHAnsi" w:cstheme="minorBidi"/>
-                <w:noProof/>
-                <w:color w:val="auto"/>
-                <w:szCs w:val="22"/>
-              </w:rPr>
-              <w:tab/>
-            </w:r>
-            <w:r>
-              <w:rPr>
-                <w:rStyle w:val="Hipervnculo"/>
-                <w:rFonts w:ascii="Arial" w:hAnsi="Arial" w:cs="Arial"/>
-                <w:noProof/>
-              </w:rPr>
-              <w:t>Procedimientos</w:t>
-            </w:r>
-            <w:r>
-              <w:rPr>
-                <w:noProof/>
-                <w:webHidden/>
-              </w:rPr>
-              <w:tab/>
-            </w:r>
-            <w:r>
-              <w:rPr>
-                <w:noProof/>
-                <w:webHidden/>
-              </w:rPr>
-              <w:fldChar w:fldCharType="begin"/>
-            </w:r>
-            <w:r>
-              <w:rPr>
-                <w:noProof/>
-                <w:webHidden/>
-              </w:rPr>
-              <w:instrText xml:space="preserve"> PAGEREF _Toc452766594 \h </w:instrText>
-            </w:r>
-            <w:r>
-              <w:rPr>
-                <w:noProof/>
-                <w:webHidden/>
-              </w:rPr>
-            </w:r>
-            <w:r>
-              <w:rPr>
-                <w:noProof/>
-                <w:webHidden/>
-              </w:rPr>
-              <w:fldChar w:fldCharType="separate"/>
-            </w:r>
-            <w:r>
-              <w:rPr>
-                <w:noProof/>
-                <w:webHidden/>
-              </w:rPr>
-              <w:t>11</w:t>
-            </w:r>
-            <w:r>
-              <w:rPr>
-                <w:noProof/>
-                <w:webHidden/>
-              </w:rPr>
-              <w:fldChar w:fldCharType="end"/>
-            </w:r>
-          </w:hyperlink>
+            <w:t xml:space="preserve"> </w:t>
+          </w:r>
         </w:p>
         <w:p>
           <w:pPr>
@@ -3152,7 +2981,15 @@
                 <w:rFonts w:ascii="Arial" w:hAnsi="Arial" w:cs="Arial"/>
                 <w:noProof/>
               </w:rPr>
-              <w:t>2.6.</w:t>
+              <w:t>2.4</w:t>
+            </w:r>
+            <w:r>
+              <w:rPr>
+                <w:rStyle w:val="Hipervnculo"/>
+                <w:rFonts w:ascii="Arial" w:hAnsi="Arial" w:cs="Arial"/>
+                <w:noProof/>
+              </w:rPr>
+              <w:t>.</w:t>
             </w:r>
             <w:r>
               <w:rPr>
@@ -3242,7 +3079,15 @@
                 <w:rFonts w:ascii="Arial" w:hAnsi="Arial" w:cs="Arial"/>
                 <w:noProof/>
               </w:rPr>
-              <w:t>2.7.</w:t>
+              <w:t>2.5</w:t>
+            </w:r>
+            <w:r>
+              <w:rPr>
+                <w:rStyle w:val="Hipervnculo"/>
+                <w:rFonts w:ascii="Arial" w:hAnsi="Arial" w:cs="Arial"/>
+                <w:noProof/>
+              </w:rPr>
+              <w:t>.</w:t>
             </w:r>
             <w:r>
               <w:rPr>
@@ -6780,7 +6625,21 @@
           <w:rFonts w:ascii="Arial" w:hAnsi="Arial" w:cs="Arial"/>
           <w:szCs w:val="24"/>
         </w:rPr>
-        <w:t>El plan de Gestión de la Configuración está alineado con las siguientes políticas de la organización:</w:t>
+        <w:t xml:space="preserve">El plan de Gestión de la Configuración </w:t>
+      </w:r>
+      <w:r>
+        <w:rPr>
+          <w:rFonts w:ascii="Arial" w:hAnsi="Arial" w:cs="Arial"/>
+          <w:szCs w:val="24"/>
+        </w:rPr>
+        <w:t>posee</w:t>
+      </w:r>
+      <w:r>
+        <w:rPr>
+          <w:rFonts w:ascii="Arial" w:hAnsi="Arial" w:cs="Arial"/>
+          <w:szCs w:val="24"/>
+        </w:rPr>
+        <w:t xml:space="preserve"> las siguientes políticas de la organización:</w:t>
       </w:r>
     </w:p>
     <w:p>
@@ -6789,364 +6648,91 @@
         <w:jc w:val="both"/>
         <w:rPr>
           <w:rFonts w:ascii="Arial" w:hAnsi="Arial" w:cs="Arial"/>
-          <w:b/>
-          <w:szCs w:val="22"/>
+          <w:szCs w:val="24"/>
         </w:rPr>
       </w:pPr>
       <w:r>
         <w:rPr>
           <w:rFonts w:ascii="Arial" w:hAnsi="Arial" w:cs="Arial"/>
-          <w:b/>
-          <w:i/>
-          <w:szCs w:val="22"/>
-        </w:rPr>
-        <w:t>De la configuración del código fuente y documentación de usuario</w:t>
+          <w:szCs w:val="24"/>
+        </w:rPr>
+        <w:t>•</w:t>
+      </w:r>
+      <w:r>
+        <w:rPr>
+          <w:rFonts w:ascii="Arial" w:hAnsi="Arial" w:cs="Arial"/>
+          <w:szCs w:val="24"/>
+        </w:rPr>
+        <w:tab/>
+        <w:t>Política de Privacidad (PP): BO_PPRIV</w:t>
       </w:r>
     </w:p>
     <w:p>
       <w:pPr>
-        <w:pStyle w:val="Prrafodelista"/>
-        <w:numPr>
-          <w:ilvl w:val="0"/>
-          <w:numId w:val="16"/>
-        </w:numPr>
+        <w:ind w:left="360"/>
         <w:jc w:val="both"/>
         <w:rPr>
           <w:rFonts w:ascii="Arial" w:hAnsi="Arial" w:cs="Arial"/>
-          <w:color w:val="FF0000"/>
-          <w:szCs w:val="22"/>
+          <w:szCs w:val="24"/>
         </w:rPr>
       </w:pPr>
       <w:r>
         <w:rPr>
           <w:rFonts w:ascii="Arial" w:hAnsi="Arial" w:cs="Arial"/>
-          <w:szCs w:val="22"/>
-        </w:rPr>
-        <w:t xml:space="preserve">El código fuente y los </w:t>
+          <w:szCs w:val="24"/>
+        </w:rPr>
+        <w:t>•</w:t>
       </w:r>
       <w:r>
         <w:rPr>
           <w:rFonts w:ascii="Arial" w:hAnsi="Arial" w:cs="Arial"/>
-          <w:szCs w:val="22"/>
-        </w:rPr>
-        <w:t>documentos será</w:t>
-      </w:r>
-      <w:r>
-        <w:rPr>
-          <w:rFonts w:ascii="Arial" w:hAnsi="Arial" w:cs="Arial"/>
-          <w:szCs w:val="22"/>
-        </w:rPr>
-        <w:t xml:space="preserve"> </w:t>
-      </w:r>
-      <w:r>
-        <w:rPr>
-          <w:rFonts w:ascii="Arial" w:hAnsi="Arial" w:cs="Arial"/>
-          <w:szCs w:val="22"/>
-        </w:rPr>
-        <w:t xml:space="preserve">almacenado en el repositorio remoto </w:t>
-      </w:r>
-      <w:proofErr w:type="spellStart"/>
-      <w:r>
-        <w:rPr>
-          <w:rFonts w:ascii="Arial" w:hAnsi="Arial" w:cs="Arial"/>
-          <w:szCs w:val="22"/>
-        </w:rPr>
-        <w:t>Github</w:t>
-      </w:r>
-      <w:proofErr w:type="spellEnd"/>
+          <w:szCs w:val="24"/>
+        </w:rPr>
+        <w:tab/>
+        <w:t>Política de Repositorio (PR).BO_PREP</w:t>
+      </w:r>
     </w:p>
     <w:p>
       <w:pPr>
-        <w:pStyle w:val="Prrafodelista"/>
-        <w:numPr>
-          <w:ilvl w:val="0"/>
-          <w:numId w:val="16"/>
-        </w:numPr>
+        <w:ind w:left="360"/>
         <w:jc w:val="both"/>
         <w:rPr>
           <w:rFonts w:ascii="Arial" w:hAnsi="Arial" w:cs="Arial"/>
-          <w:szCs w:val="22"/>
+          <w:szCs w:val="24"/>
         </w:rPr>
       </w:pPr>
       <w:r>
         <w:rPr>
           <w:rFonts w:ascii="Arial" w:hAnsi="Arial" w:cs="Arial"/>
-          <w:szCs w:val="22"/>
-        </w:rPr>
-        <w:t xml:space="preserve">El </w:t>
-      </w:r>
-      <w:proofErr w:type="spellStart"/>
+          <w:szCs w:val="24"/>
+        </w:rPr>
+        <w:t>•</w:t>
+      </w:r>
       <w:r>
         <w:rPr>
           <w:rFonts w:ascii="Arial" w:hAnsi="Arial" w:cs="Arial"/>
-          <w:szCs w:val="22"/>
-        </w:rPr>
-        <w:t>R</w:t>
+          <w:szCs w:val="24"/>
+        </w:rPr>
+        <w:tab/>
+        <w:t>Política de Gestión de Seg</w:t>
       </w:r>
       <w:r>
         <w:rPr>
           <w:rFonts w:ascii="Arial" w:hAnsi="Arial" w:cs="Arial"/>
-          <w:szCs w:val="22"/>
-        </w:rPr>
-        <w:t>elease</w:t>
-      </w:r>
-      <w:proofErr w:type="spellEnd"/>
-      <w:r>
-        <w:rPr>
-          <w:rFonts w:ascii="Arial" w:hAnsi="Arial" w:cs="Arial"/>
-          <w:szCs w:val="22"/>
-        </w:rPr>
-        <w:t xml:space="preserve"> para las pruebas deben incluir manual de configu</w:t>
-      </w:r>
-      <w:r>
-        <w:rPr>
-          <w:rFonts w:ascii="Arial" w:hAnsi="Arial" w:cs="Arial"/>
-          <w:szCs w:val="22"/>
-        </w:rPr>
-        <w:t>ración y manual de instalación.</w:t>
-      </w:r>
-      <w:r>
-        <w:rPr>
-          <w:rFonts w:ascii="Arial" w:hAnsi="Arial" w:cs="Arial"/>
-          <w:szCs w:val="22"/>
-        </w:rPr>
-        <w:t xml:space="preserve"> Los cambios a </w:t>
-      </w:r>
-      <w:r>
-        <w:rPr>
-          <w:rFonts w:ascii="Arial" w:hAnsi="Arial" w:cs="Arial"/>
-          <w:szCs w:val="22"/>
-        </w:rPr>
-        <w:t>diario deben</w:t>
-      </w:r>
-      <w:r>
-        <w:rPr>
-          <w:rFonts w:ascii="Arial" w:hAnsi="Arial" w:cs="Arial"/>
-          <w:szCs w:val="22"/>
-        </w:rPr>
-        <w:t xml:space="preserve"> ser realizados por el grupo de desarrollo.</w:t>
+          <w:szCs w:val="24"/>
+        </w:rPr>
+        <w:t>uridad de la información (PGSI): BO_PGSI</w:t>
       </w:r>
     </w:p>
     <w:p>
       <w:pPr>
-        <w:pStyle w:val="Prrafodelista"/>
-        <w:numPr>
-          <w:ilvl w:val="0"/>
-          <w:numId w:val="16"/>
-        </w:numPr>
-        <w:jc w:val="both"/>
-        <w:rPr>
-          <w:rFonts w:ascii="Arial" w:hAnsi="Arial" w:cs="Arial"/>
-          <w:szCs w:val="22"/>
-        </w:rPr>
-      </w:pPr>
-      <w:r>
-        <w:rPr>
-          <w:rFonts w:ascii="Arial" w:hAnsi="Arial" w:cs="Arial"/>
-          <w:szCs w:val="22"/>
-        </w:rPr>
-        <w:t xml:space="preserve">Durante el desarrollo de los proyectos se recomienda hacer los respectivos </w:t>
-      </w:r>
-      <w:proofErr w:type="spellStart"/>
-      <w:r>
-        <w:rPr>
-          <w:rFonts w:ascii="Arial" w:hAnsi="Arial" w:cs="Arial"/>
-          <w:szCs w:val="22"/>
-        </w:rPr>
-        <w:t>commits</w:t>
-      </w:r>
-      <w:proofErr w:type="spellEnd"/>
-      <w:r>
-        <w:rPr>
-          <w:rFonts w:ascii="Arial" w:hAnsi="Arial" w:cs="Arial"/>
-          <w:szCs w:val="22"/>
-        </w:rPr>
-        <w:t xml:space="preserve"> frecuentes para hacer visibles los cambios a todo el equipo.</w:t>
-      </w:r>
-    </w:p>
-    <w:p>
-      <w:pPr>
-        <w:pStyle w:val="Prrafodelista"/>
-        <w:numPr>
-          <w:ilvl w:val="0"/>
-          <w:numId w:val="16"/>
-        </w:numPr>
-        <w:jc w:val="both"/>
-        <w:rPr>
-          <w:rFonts w:ascii="Arial" w:hAnsi="Arial" w:cs="Arial"/>
-          <w:szCs w:val="22"/>
-        </w:rPr>
-      </w:pPr>
-      <w:r>
-        <w:rPr>
-          <w:rFonts w:ascii="Arial" w:hAnsi="Arial" w:cs="Arial"/>
-          <w:szCs w:val="22"/>
-        </w:rPr>
-        <w:t xml:space="preserve">Reducir los conflictos que puedan </w:t>
-      </w:r>
-      <w:r>
-        <w:rPr>
-          <w:rFonts w:ascii="Arial" w:hAnsi="Arial" w:cs="Arial"/>
-          <w:szCs w:val="22"/>
-        </w:rPr>
-        <w:t>surgir en</w:t>
-      </w:r>
-      <w:r>
-        <w:rPr>
-          <w:rFonts w:ascii="Arial" w:hAnsi="Arial" w:cs="Arial"/>
-          <w:szCs w:val="22"/>
-        </w:rPr>
-        <w:t xml:space="preserve"> la integración de las ramas del proyecto hecha por los miembros del equipo.</w:t>
-      </w:r>
-    </w:p>
-    <w:p>
-      <w:pPr>
-        <w:pStyle w:val="Prrafodelista"/>
-        <w:numPr>
-          <w:ilvl w:val="0"/>
-          <w:numId w:val="16"/>
-        </w:numPr>
-        <w:jc w:val="both"/>
-        <w:rPr>
-          <w:rFonts w:ascii="Arial" w:hAnsi="Arial" w:cs="Arial"/>
-          <w:szCs w:val="22"/>
-        </w:rPr>
-      </w:pPr>
-      <w:r>
-        <w:rPr>
-          <w:rFonts w:ascii="Arial" w:hAnsi="Arial" w:cs="Arial"/>
-          <w:szCs w:val="22"/>
-        </w:rPr>
-        <w:t xml:space="preserve">El líder de la configuración debe avisar </w:t>
-      </w:r>
-      <w:r>
-        <w:rPr>
-          <w:rFonts w:ascii="Arial" w:hAnsi="Arial" w:cs="Arial"/>
-          <w:szCs w:val="22"/>
-        </w:rPr>
-        <w:t>a todos</w:t>
-      </w:r>
-      <w:r>
-        <w:rPr>
-          <w:rFonts w:ascii="Arial" w:hAnsi="Arial" w:cs="Arial"/>
-          <w:szCs w:val="22"/>
-        </w:rPr>
-        <w:t xml:space="preserve"> los desarrolladores </w:t>
-      </w:r>
-      <w:r>
-        <w:rPr>
-          <w:rFonts w:ascii="Arial" w:hAnsi="Arial" w:cs="Arial"/>
-          <w:szCs w:val="22"/>
-        </w:rPr>
-        <w:t>que actualicen</w:t>
-      </w:r>
-      <w:r>
-        <w:rPr>
-          <w:rFonts w:ascii="Arial" w:hAnsi="Arial" w:cs="Arial"/>
-          <w:szCs w:val="22"/>
-        </w:rPr>
-        <w:t xml:space="preserve"> sus ramas activas integrándolas, de esta manera las ramas se mantienen actualizadas y se evitan conflictos en la integración de una próxima rama al proyecto.</w:t>
-      </w:r>
-    </w:p>
-    <w:p>
-      <w:pPr>
-        <w:pStyle w:val="Prrafodelista"/>
-        <w:numPr>
-          <w:ilvl w:val="0"/>
-          <w:numId w:val="16"/>
-        </w:numPr>
-        <w:jc w:val="both"/>
-        <w:rPr>
-          <w:rFonts w:ascii="Arial" w:hAnsi="Arial" w:cs="Arial"/>
-          <w:szCs w:val="22"/>
-        </w:rPr>
-      </w:pPr>
-      <w:r>
-        <w:rPr>
-          <w:rFonts w:ascii="Arial" w:hAnsi="Arial" w:cs="Arial"/>
-          <w:szCs w:val="22"/>
-        </w:rPr>
-        <w:lastRenderedPageBreak/>
-        <w:t>Para cada integración de las ramas, el líder de gestión de la configuración, debe obtener el log de integración y agregarle cómo se resolvieron los conflictos, en caso los hubiera durante el desarrollo del proyecto.</w:t>
-      </w:r>
-    </w:p>
-    <w:p>
-      <w:pPr>
-        <w:pStyle w:val="Prrafodelista"/>
-        <w:numPr>
-          <w:ilvl w:val="0"/>
-          <w:numId w:val="16"/>
-        </w:numPr>
-        <w:jc w:val="both"/>
-        <w:rPr>
-          <w:rFonts w:ascii="Arial" w:hAnsi="Arial" w:cs="Arial"/>
-          <w:szCs w:val="22"/>
-        </w:rPr>
-      </w:pPr>
-      <w:r>
-        <w:rPr>
-          <w:rFonts w:ascii="Arial" w:hAnsi="Arial" w:cs="Arial"/>
-          <w:szCs w:val="22"/>
-        </w:rPr>
-        <w:t>Periódicamente el líder de gestión de configuración monitoreará la realización   de las tareas del proceso por parte de todos los miembros del equipo para asegurar su adecuada ejecución.</w:t>
-      </w:r>
-    </w:p>
-    <w:p>
-      <w:pPr>
-        <w:pStyle w:val="Prrafodelista"/>
+        <w:ind w:left="360"/>
         <w:jc w:val="both"/>
         <w:rPr>
           <w:rFonts w:ascii="Arial" w:hAnsi="Arial" w:cs="Arial"/>
           <w:szCs w:val="24"/>
         </w:rPr>
       </w:pPr>
-    </w:p>
-    <w:p>
-      <w:pPr>
-        <w:jc w:val="both"/>
-        <w:rPr>
-          <w:rFonts w:ascii="Arial" w:hAnsi="Arial" w:cs="Arial"/>
-          <w:b/>
-          <w:szCs w:val="24"/>
-        </w:rPr>
-      </w:pPr>
-      <w:r>
-        <w:rPr>
-          <w:rFonts w:ascii="Arial" w:hAnsi="Arial" w:cs="Arial"/>
-          <w:b/>
-          <w:szCs w:val="24"/>
-        </w:rPr>
-        <w:t xml:space="preserve">         </w:t>
-      </w:r>
-      <w:r>
-        <w:rPr>
-          <w:rFonts w:ascii="Arial" w:hAnsi="Arial" w:cs="Arial"/>
-          <w:b/>
-          <w:szCs w:val="24"/>
-        </w:rPr>
-        <w:t>Repositorio</w:t>
-      </w:r>
-    </w:p>
-    <w:p>
-      <w:pPr>
-        <w:pStyle w:val="Prrafodelista"/>
-        <w:numPr>
-          <w:ilvl w:val="0"/>
-          <w:numId w:val="16"/>
-        </w:numPr>
-        <w:jc w:val="both"/>
-        <w:rPr>
-          <w:rFonts w:ascii="Arial" w:hAnsi="Arial" w:cs="Arial"/>
-          <w:szCs w:val="24"/>
-        </w:rPr>
-      </w:pPr>
-      <w:r>
-        <w:rPr>
-          <w:rFonts w:ascii="Arial" w:hAnsi="Arial" w:cs="Arial"/>
-          <w:szCs w:val="24"/>
-        </w:rPr>
-        <w:t>Los documentos estarán almacenados en el repositorio dentro de los entregables para su respectivo monitoreo, revisión y control de los mismos.</w:t>
-      </w:r>
     </w:p>
     <w:p>
       <w:pPr>
@@ -7160,666 +6746,14 @@
           <w:rFonts w:ascii="Arial" w:hAnsi="Arial" w:cs="Arial"/>
         </w:rPr>
       </w:pPr>
-      <w:bookmarkStart w:id="11" w:name="_Toc452766593"/>
+      <w:bookmarkStart w:id="11" w:name="_Toc452766595"/>
       <w:r>
         <w:rPr>
           <w:rFonts w:ascii="Arial" w:hAnsi="Arial" w:cs="Arial"/>
         </w:rPr>
-        <w:t>Directrices</w:t>
+        <w:t>Herramientas, entorno e infraestructura</w:t>
       </w:r>
       <w:bookmarkEnd w:id="11"/>
-    </w:p>
-    <w:p>
-      <w:pPr>
-        <w:pStyle w:val="Prrafodelista"/>
-        <w:jc w:val="both"/>
-        <w:rPr>
-          <w:rFonts w:ascii="Arial" w:hAnsi="Arial" w:cs="Arial"/>
-          <w:szCs w:val="22"/>
-        </w:rPr>
-      </w:pPr>
-      <w:r>
-        <w:rPr>
-          <w:rFonts w:ascii="Arial" w:hAnsi="Arial" w:cs="Arial"/>
-          <w:szCs w:val="22"/>
-        </w:rPr>
-        <w:t>El plan de Gestión de la Configuración está alineado con las siguientes directrices de la organización:</w:t>
-      </w:r>
-    </w:p>
-    <w:p>
-      <w:pPr>
-        <w:jc w:val="both"/>
-        <w:rPr>
-          <w:rFonts w:ascii="Arial" w:hAnsi="Arial" w:cs="Arial"/>
-          <w:b/>
-          <w:i/>
-          <w:szCs w:val="22"/>
-        </w:rPr>
-      </w:pPr>
-      <w:r>
-        <w:rPr>
-          <w:rFonts w:ascii="Arial" w:hAnsi="Arial" w:cs="Arial"/>
-          <w:b/>
-          <w:i/>
-          <w:szCs w:val="22"/>
-        </w:rPr>
-        <w:t xml:space="preserve">        Del uso del Repositorio</w:t>
-      </w:r>
-    </w:p>
-    <w:p>
-      <w:pPr>
-        <w:pStyle w:val="Prrafodelista"/>
-        <w:numPr>
-          <w:ilvl w:val="0"/>
-          <w:numId w:val="17"/>
-        </w:numPr>
-        <w:jc w:val="both"/>
-        <w:rPr>
-          <w:rFonts w:ascii="Arial" w:hAnsi="Arial" w:cs="Arial"/>
-          <w:szCs w:val="22"/>
-        </w:rPr>
-      </w:pPr>
-      <w:r>
-        <w:rPr>
-          <w:rFonts w:ascii="Arial" w:hAnsi="Arial" w:cs="Arial"/>
-          <w:szCs w:val="22"/>
-        </w:rPr>
-        <w:t xml:space="preserve">Para acceder al repositorio </w:t>
-      </w:r>
-      <w:r>
-        <w:rPr>
-          <w:rFonts w:ascii="Arial" w:hAnsi="Arial" w:cs="Arial"/>
-          <w:szCs w:val="22"/>
-        </w:rPr>
-        <w:t xml:space="preserve">remoto </w:t>
-      </w:r>
-      <w:r>
-        <w:rPr>
-          <w:rFonts w:ascii="Arial" w:hAnsi="Arial" w:cs="Arial"/>
-          <w:szCs w:val="22"/>
-        </w:rPr>
-        <w:t xml:space="preserve">creado en </w:t>
-      </w:r>
-      <w:proofErr w:type="spellStart"/>
-      <w:r>
-        <w:rPr>
-          <w:rFonts w:ascii="Arial" w:hAnsi="Arial" w:cs="Arial"/>
-          <w:szCs w:val="22"/>
-        </w:rPr>
-        <w:t>GitHub</w:t>
-      </w:r>
-      <w:proofErr w:type="spellEnd"/>
-      <w:r>
-        <w:rPr>
-          <w:rFonts w:ascii="Arial" w:hAnsi="Arial" w:cs="Arial"/>
-          <w:szCs w:val="22"/>
-        </w:rPr>
-        <w:t>, primero deben crearse una cuenta con un usuario y contraseña para poder acceder al mismo.</w:t>
-      </w:r>
-    </w:p>
-    <w:p>
-      <w:pPr>
-        <w:pStyle w:val="Prrafodelista"/>
-        <w:numPr>
-          <w:ilvl w:val="0"/>
-          <w:numId w:val="17"/>
-        </w:numPr>
-        <w:jc w:val="both"/>
-        <w:rPr>
-          <w:rFonts w:ascii="Arial" w:hAnsi="Arial" w:cs="Arial"/>
-          <w:szCs w:val="22"/>
-        </w:rPr>
-      </w:pPr>
-      <w:r>
-        <w:rPr>
-          <w:rFonts w:ascii="Arial" w:hAnsi="Arial" w:cs="Arial"/>
-          <w:szCs w:val="22"/>
-        </w:rPr>
-        <w:t>Todos los miembros del equipo deberán proporcionar sus usuarios para ser agregados como miembros del equipo y tener accesos al repositorio.</w:t>
-      </w:r>
-    </w:p>
-    <w:p>
-      <w:pPr>
-        <w:pStyle w:val="Prrafodelista"/>
-        <w:numPr>
-          <w:ilvl w:val="0"/>
-          <w:numId w:val="17"/>
-        </w:numPr>
-        <w:jc w:val="both"/>
-        <w:rPr>
-          <w:rFonts w:ascii="Arial" w:hAnsi="Arial" w:cs="Arial"/>
-          <w:szCs w:val="22"/>
-        </w:rPr>
-      </w:pPr>
-      <w:r>
-        <w:rPr>
-          <w:rFonts w:ascii="Arial" w:hAnsi="Arial" w:cs="Arial"/>
-          <w:szCs w:val="22"/>
-        </w:rPr>
-        <w:t>Se creará una ramificación para realizar los cambios en el repositorio.</w:t>
-      </w:r>
-    </w:p>
-    <w:p>
-      <w:pPr>
-        <w:pStyle w:val="Prrafodelista"/>
-        <w:numPr>
-          <w:ilvl w:val="0"/>
-          <w:numId w:val="17"/>
-        </w:numPr>
-        <w:jc w:val="both"/>
-        <w:rPr>
-          <w:rFonts w:ascii="Arial" w:hAnsi="Arial" w:cs="Arial"/>
-          <w:szCs w:val="22"/>
-        </w:rPr>
-      </w:pPr>
-      <w:r>
-        <w:rPr>
-          <w:rFonts w:ascii="Arial" w:hAnsi="Arial" w:cs="Arial"/>
-          <w:szCs w:val="22"/>
-        </w:rPr>
-        <w:t xml:space="preserve">Clonar el repositorio de manera local en cada una de las </w:t>
-      </w:r>
-      <w:proofErr w:type="spellStart"/>
-      <w:r>
-        <w:rPr>
-          <w:rFonts w:ascii="Arial" w:hAnsi="Arial" w:cs="Arial"/>
-          <w:szCs w:val="22"/>
-        </w:rPr>
-        <w:t>pc’s</w:t>
-      </w:r>
-      <w:proofErr w:type="spellEnd"/>
-      <w:r>
-        <w:rPr>
-          <w:rFonts w:ascii="Arial" w:hAnsi="Arial" w:cs="Arial"/>
-          <w:szCs w:val="22"/>
-        </w:rPr>
-        <w:t xml:space="preserve"> pertenecientes</w:t>
-      </w:r>
-      <w:r>
-        <w:rPr>
-          <w:rFonts w:ascii="Arial" w:hAnsi="Arial" w:cs="Arial"/>
-          <w:szCs w:val="22"/>
-        </w:rPr>
-        <w:t xml:space="preserve"> a cada miembro.</w:t>
-      </w:r>
-    </w:p>
-    <w:p>
-      <w:pPr>
-        <w:pStyle w:val="Prrafodelista"/>
-        <w:numPr>
-          <w:ilvl w:val="0"/>
-          <w:numId w:val="17"/>
-        </w:numPr>
-        <w:jc w:val="both"/>
-        <w:rPr>
-          <w:rFonts w:ascii="Arial" w:hAnsi="Arial" w:cs="Arial"/>
-          <w:szCs w:val="22"/>
-        </w:rPr>
-      </w:pPr>
-      <w:r>
-        <w:rPr>
-          <w:rFonts w:ascii="Arial" w:hAnsi="Arial" w:cs="Arial"/>
-          <w:szCs w:val="22"/>
-        </w:rPr>
-        <w:t xml:space="preserve">Actualizar los últimos </w:t>
-      </w:r>
-      <w:proofErr w:type="spellStart"/>
-      <w:r>
-        <w:rPr>
-          <w:rFonts w:ascii="Arial" w:hAnsi="Arial" w:cs="Arial"/>
-          <w:szCs w:val="22"/>
-        </w:rPr>
-        <w:t>commits</w:t>
-      </w:r>
-      <w:proofErr w:type="spellEnd"/>
-      <w:r>
-        <w:rPr>
-          <w:rFonts w:ascii="Arial" w:hAnsi="Arial" w:cs="Arial"/>
-          <w:szCs w:val="22"/>
-        </w:rPr>
-        <w:t xml:space="preserve"> antes de realizar los cambios en el repositorio para visualizar los cambios hechos por lo demás miembros.</w:t>
-      </w:r>
-    </w:p>
-    <w:p>
-      <w:pPr>
-        <w:pStyle w:val="Prrafodelista"/>
-        <w:numPr>
-          <w:ilvl w:val="0"/>
-          <w:numId w:val="17"/>
-        </w:numPr>
-        <w:jc w:val="both"/>
-        <w:rPr>
-          <w:rFonts w:ascii="Arial" w:hAnsi="Arial" w:cs="Arial"/>
-          <w:szCs w:val="22"/>
-        </w:rPr>
-      </w:pPr>
-      <w:r>
-        <w:rPr>
-          <w:rFonts w:ascii="Arial" w:hAnsi="Arial" w:cs="Arial"/>
-          <w:szCs w:val="22"/>
-        </w:rPr>
-        <w:t xml:space="preserve">De la configuración del código y la documentación: </w:t>
-      </w:r>
-    </w:p>
-    <w:p>
-      <w:pPr>
-        <w:pStyle w:val="Prrafodelista"/>
-        <w:numPr>
-          <w:ilvl w:val="0"/>
-          <w:numId w:val="17"/>
-        </w:numPr>
-        <w:jc w:val="both"/>
-        <w:rPr>
-          <w:rFonts w:ascii="Arial" w:hAnsi="Arial" w:cs="Arial"/>
-          <w:szCs w:val="22"/>
-        </w:rPr>
-      </w:pPr>
-      <w:r>
-        <w:rPr>
-          <w:rFonts w:ascii="Arial" w:hAnsi="Arial" w:cs="Arial"/>
-          <w:szCs w:val="22"/>
-        </w:rPr>
-        <w:t>Cada cambio debe ser revisado por el líder de la configuración.</w:t>
-      </w:r>
-    </w:p>
-    <w:p>
-      <w:pPr>
-        <w:pStyle w:val="Prrafodelista"/>
-        <w:numPr>
-          <w:ilvl w:val="0"/>
-          <w:numId w:val="17"/>
-        </w:numPr>
-        <w:jc w:val="both"/>
-        <w:rPr>
-          <w:rFonts w:ascii="Arial" w:hAnsi="Arial" w:cs="Arial"/>
-          <w:szCs w:val="22"/>
-        </w:rPr>
-      </w:pPr>
-      <w:r>
-        <w:rPr>
-          <w:rFonts w:ascii="Arial" w:hAnsi="Arial" w:cs="Arial"/>
-          <w:szCs w:val="22"/>
-        </w:rPr>
-        <w:t>Al avanzar las tareas asignadas deberán actualizar la información contenida en el repositorio.</w:t>
-      </w:r>
-    </w:p>
-    <w:p>
-      <w:pPr>
-        <w:pStyle w:val="Prrafodelista"/>
-        <w:numPr>
-          <w:ilvl w:val="0"/>
-          <w:numId w:val="17"/>
-        </w:numPr>
-        <w:jc w:val="both"/>
-        <w:rPr>
-          <w:rFonts w:ascii="Arial" w:hAnsi="Arial" w:cs="Arial"/>
-          <w:szCs w:val="22"/>
-        </w:rPr>
-      </w:pPr>
-      <w:r>
-        <w:rPr>
-          <w:rFonts w:ascii="Arial" w:hAnsi="Arial" w:cs="Arial"/>
-          <w:szCs w:val="22"/>
-        </w:rPr>
-        <w:t xml:space="preserve">Se </w:t>
-      </w:r>
-      <w:r>
-        <w:rPr>
-          <w:rFonts w:ascii="Arial" w:hAnsi="Arial" w:cs="Arial"/>
-          <w:szCs w:val="22"/>
-        </w:rPr>
-        <w:t>desarrollarán</w:t>
-      </w:r>
-      <w:r>
-        <w:rPr>
-          <w:rFonts w:ascii="Arial" w:hAnsi="Arial" w:cs="Arial"/>
-          <w:szCs w:val="22"/>
-        </w:rPr>
-        <w:t xml:space="preserve"> entregables a lo largo del proyecto que deberán ser desarrollados por los miembros del equipo.</w:t>
-      </w:r>
-    </w:p>
-    <w:p>
-      <w:pPr>
-        <w:pStyle w:val="Ttulo3"/>
-        <w:numPr>
-          <w:ilvl w:val="1"/>
-          <w:numId w:val="1"/>
-        </w:numPr>
-        <w:jc w:val="both"/>
-        <w:rPr>
-          <w:rFonts w:ascii="Arial" w:hAnsi="Arial" w:cs="Arial"/>
-        </w:rPr>
-      </w:pPr>
-      <w:bookmarkStart w:id="12" w:name="_Toc452766594"/>
-      <w:r>
-        <w:rPr>
-          <w:rFonts w:ascii="Arial" w:hAnsi="Arial" w:cs="Arial"/>
-        </w:rPr>
-        <w:lastRenderedPageBreak/>
-        <w:t>Procedimientos</w:t>
-      </w:r>
-      <w:bookmarkEnd w:id="12"/>
-    </w:p>
-    <w:p>
-      <w:pPr>
-        <w:ind w:left="720"/>
-        <w:jc w:val="both"/>
-        <w:rPr>
-          <w:rFonts w:ascii="Arial" w:hAnsi="Arial" w:cs="Arial"/>
-          <w:szCs w:val="24"/>
-        </w:rPr>
-      </w:pPr>
-      <w:r>
-        <w:rPr>
-          <w:rFonts w:ascii="Arial" w:hAnsi="Arial" w:cs="Arial"/>
-          <w:szCs w:val="24"/>
-        </w:rPr>
-        <w:t>El plan de Gestión de la Configuración está alineado con los siguientes procedimientos de la organización:</w:t>
-      </w:r>
-    </w:p>
-    <w:p>
-      <w:pPr>
-        <w:pStyle w:val="Prrafodelista"/>
-        <w:jc w:val="both"/>
-        <w:rPr>
-          <w:rFonts w:ascii="Arial" w:hAnsi="Arial" w:cs="Arial"/>
-          <w:b/>
-          <w:szCs w:val="22"/>
-        </w:rPr>
-      </w:pPr>
-      <w:r>
-        <w:rPr>
-          <w:rFonts w:ascii="Arial" w:hAnsi="Arial" w:cs="Arial"/>
-          <w:b/>
-          <w:szCs w:val="22"/>
-        </w:rPr>
-        <w:t>Identificación de los elementos de la Configuración</w:t>
-      </w:r>
-    </w:p>
-    <w:p>
-      <w:pPr>
-        <w:pStyle w:val="Prrafodelista"/>
-        <w:jc w:val="both"/>
-        <w:rPr>
-          <w:rFonts w:ascii="Arial" w:hAnsi="Arial" w:cs="Arial"/>
-          <w:b/>
-          <w:szCs w:val="22"/>
-        </w:rPr>
-      </w:pPr>
-    </w:p>
-    <w:p>
-      <w:pPr>
-        <w:pStyle w:val="Prrafodelista"/>
-        <w:numPr>
-          <w:ilvl w:val="0"/>
-          <w:numId w:val="18"/>
-        </w:numPr>
-        <w:jc w:val="both"/>
-        <w:rPr>
-          <w:rFonts w:ascii="Arial" w:hAnsi="Arial" w:cs="Arial"/>
-          <w:szCs w:val="22"/>
-        </w:rPr>
-      </w:pPr>
-      <w:r>
-        <w:rPr>
-          <w:rFonts w:ascii="Arial" w:hAnsi="Arial" w:cs="Arial"/>
-          <w:szCs w:val="22"/>
-        </w:rPr>
-        <w:t>Procedimiento para</w:t>
-      </w:r>
-      <w:r>
-        <w:rPr>
-          <w:rFonts w:ascii="Arial" w:hAnsi="Arial" w:cs="Arial"/>
-          <w:szCs w:val="22"/>
-        </w:rPr>
-        <w:t xml:space="preserve"> definir un esquema de identificación y reflejar la estructura y clases de componentes del software, dándole un respectivo nombre a cada uno, conocido como el identificador de versiones</w:t>
-      </w:r>
-    </w:p>
-    <w:p>
-      <w:pPr>
-        <w:pStyle w:val="Prrafodelista"/>
-        <w:numPr>
-          <w:ilvl w:val="0"/>
-          <w:numId w:val="18"/>
-        </w:numPr>
-        <w:jc w:val="both"/>
-        <w:rPr>
-          <w:rFonts w:ascii="Arial" w:hAnsi="Arial" w:cs="Arial"/>
-          <w:szCs w:val="22"/>
-        </w:rPr>
-      </w:pPr>
-      <w:r>
-        <w:rPr>
-          <w:rFonts w:ascii="Arial" w:hAnsi="Arial" w:cs="Arial"/>
-          <w:szCs w:val="22"/>
-        </w:rPr>
-        <w:t>También se encarga de proveer una única identificación para las herramientas usadas para el desarrollo, construcción, verificación y recuperación de los ítems de la configuración.</w:t>
-      </w:r>
-    </w:p>
-    <w:p>
-      <w:pPr>
-        <w:pStyle w:val="Prrafodelista"/>
-        <w:jc w:val="both"/>
-        <w:rPr>
-          <w:rFonts w:ascii="Arial" w:hAnsi="Arial" w:cs="Arial"/>
-          <w:szCs w:val="22"/>
-        </w:rPr>
-      </w:pPr>
-    </w:p>
-    <w:p>
-      <w:pPr>
-        <w:pStyle w:val="Prrafodelista"/>
-        <w:jc w:val="both"/>
-        <w:rPr>
-          <w:rFonts w:ascii="Arial" w:hAnsi="Arial" w:cs="Arial"/>
-          <w:b/>
-          <w:szCs w:val="22"/>
-        </w:rPr>
-      </w:pPr>
-      <w:r>
-        <w:rPr>
-          <w:rFonts w:ascii="Arial" w:hAnsi="Arial" w:cs="Arial"/>
-          <w:b/>
-          <w:szCs w:val="22"/>
-        </w:rPr>
-        <w:t>Definir un sistema de Administración de Configuración</w:t>
-      </w:r>
-    </w:p>
-    <w:p>
-      <w:pPr>
-        <w:pStyle w:val="Prrafodelista"/>
-        <w:jc w:val="both"/>
-        <w:rPr>
-          <w:rFonts w:ascii="Arial" w:hAnsi="Arial" w:cs="Arial"/>
-          <w:b/>
-          <w:szCs w:val="22"/>
-        </w:rPr>
-      </w:pPr>
-    </w:p>
-    <w:p>
-      <w:pPr>
-        <w:pStyle w:val="Prrafodelista"/>
-        <w:numPr>
-          <w:ilvl w:val="0"/>
-          <w:numId w:val="19"/>
-        </w:numPr>
-        <w:jc w:val="both"/>
-        <w:rPr>
-          <w:rFonts w:ascii="Arial" w:hAnsi="Arial" w:cs="Arial"/>
-          <w:szCs w:val="22"/>
-        </w:rPr>
-      </w:pPr>
-      <w:r>
-        <w:rPr>
-          <w:rFonts w:ascii="Arial" w:hAnsi="Arial" w:cs="Arial"/>
-          <w:szCs w:val="22"/>
-        </w:rPr>
-        <w:t>Procedimiento que definirá el sistema que usaremos para gestionar la configuración aplicada a nuestro proyecto. Teniendo en cuenta que tiene q</w:t>
-      </w:r>
-      <w:r>
-        <w:rPr>
-          <w:rFonts w:ascii="Arial" w:hAnsi="Arial" w:cs="Arial"/>
-          <w:szCs w:val="22"/>
-        </w:rPr>
-        <w:t>ue</w:t>
-      </w:r>
-      <w:r>
-        <w:rPr>
-          <w:rFonts w:ascii="Arial" w:hAnsi="Arial" w:cs="Arial"/>
-          <w:szCs w:val="22"/>
-        </w:rPr>
-        <w:t xml:space="preserve"> ser una versión del software libre y esté disponible para todos los usuarios que manejaran sus cuentas dentro del sistema.</w:t>
-      </w:r>
-    </w:p>
-    <w:p>
-      <w:pPr>
-        <w:pStyle w:val="Prrafodelista"/>
-        <w:numPr>
-          <w:ilvl w:val="0"/>
-          <w:numId w:val="19"/>
-        </w:numPr>
-        <w:jc w:val="both"/>
-        <w:rPr>
-          <w:rFonts w:ascii="Arial" w:hAnsi="Arial" w:cs="Arial"/>
-          <w:szCs w:val="22"/>
-        </w:rPr>
-      </w:pPr>
-      <w:r>
-        <w:rPr>
-          <w:rFonts w:ascii="Arial" w:hAnsi="Arial" w:cs="Arial"/>
-          <w:szCs w:val="22"/>
-        </w:rPr>
-        <w:t xml:space="preserve">Crear </w:t>
-      </w:r>
-      <w:r>
-        <w:rPr>
-          <w:rFonts w:ascii="Arial" w:hAnsi="Arial" w:cs="Arial"/>
-          <w:szCs w:val="22"/>
-        </w:rPr>
-        <w:t>líneas base</w:t>
-      </w:r>
-      <w:r>
-        <w:rPr>
-          <w:rFonts w:ascii="Arial" w:hAnsi="Arial" w:cs="Arial"/>
-          <w:szCs w:val="22"/>
-        </w:rPr>
-        <w:t xml:space="preserve"> s</w:t>
-      </w:r>
-      <w:r>
-        <w:rPr>
-          <w:rFonts w:ascii="Arial" w:hAnsi="Arial" w:cs="Arial"/>
-          <w:szCs w:val="22"/>
-        </w:rPr>
-        <w:t xml:space="preserve">e realiza la colección de documentos y otros materiales que representan el producto en cualquier momento. Para solicitar dicha creación se </w:t>
-      </w:r>
-      <w:r>
-        <w:rPr>
-          <w:rFonts w:ascii="Arial" w:hAnsi="Arial" w:cs="Arial"/>
-          <w:szCs w:val="22"/>
-        </w:rPr>
-        <w:t>utilizará</w:t>
-      </w:r>
-      <w:r>
-        <w:rPr>
-          <w:rFonts w:ascii="Arial" w:hAnsi="Arial" w:cs="Arial"/>
-          <w:szCs w:val="22"/>
-        </w:rPr>
-        <w:t xml:space="preserve"> y </w:t>
-      </w:r>
-      <w:r>
-        <w:rPr>
-          <w:rFonts w:ascii="Arial" w:hAnsi="Arial" w:cs="Arial"/>
-          <w:szCs w:val="22"/>
-        </w:rPr>
-        <w:t>solicitará</w:t>
-      </w:r>
-      <w:r>
-        <w:rPr>
-          <w:rFonts w:ascii="Arial" w:hAnsi="Arial" w:cs="Arial"/>
-          <w:szCs w:val="22"/>
-        </w:rPr>
-        <w:t xml:space="preserve"> la aprobación del líder de la configuración bajo un formato correspondiente.</w:t>
-      </w:r>
-    </w:p>
-    <w:p>
-      <w:pPr>
-        <w:pStyle w:val="Prrafodelista"/>
-        <w:jc w:val="both"/>
-        <w:rPr>
-          <w:rFonts w:ascii="Arial" w:hAnsi="Arial" w:cs="Arial"/>
-          <w:szCs w:val="22"/>
-        </w:rPr>
-      </w:pPr>
-    </w:p>
-    <w:p>
-      <w:pPr>
-        <w:jc w:val="both"/>
-        <w:rPr>
-          <w:rFonts w:ascii="Arial" w:hAnsi="Arial" w:cs="Arial"/>
-          <w:szCs w:val="22"/>
-        </w:rPr>
-      </w:pPr>
-      <w:r>
-        <w:rPr>
-          <w:rFonts w:ascii="Arial" w:hAnsi="Arial" w:cs="Arial"/>
-          <w:b/>
-          <w:szCs w:val="22"/>
-        </w:rPr>
-        <w:t xml:space="preserve">             Seguimiento al Control de Cambios</w:t>
-      </w:r>
-    </w:p>
-    <w:p>
-      <w:pPr>
-        <w:pStyle w:val="Prrafodelista"/>
-        <w:numPr>
-          <w:ilvl w:val="0"/>
-          <w:numId w:val="19"/>
-        </w:numPr>
-        <w:jc w:val="both"/>
-        <w:rPr>
-          <w:rFonts w:ascii="Arial" w:hAnsi="Arial" w:cs="Arial"/>
-          <w:szCs w:val="22"/>
-        </w:rPr>
-      </w:pPr>
-      <w:r>
-        <w:rPr>
-          <w:rFonts w:ascii="Arial" w:hAnsi="Arial" w:cs="Arial"/>
-          <w:i/>
-          <w:szCs w:val="22"/>
-        </w:rPr>
-        <w:t>Este procedimiento consiste en primero solicitar un cambio para luego ser evaluado y aprobado.  Finalmente se implementan los cambios al software que fue aprobado por el líder de la gestión de la configuración.</w:t>
-      </w:r>
-    </w:p>
-    <w:p>
-      <w:pPr>
-        <w:jc w:val="both"/>
-        <w:rPr>
-          <w:rFonts w:ascii="Times New Roman" w:hAnsi="Times New Roman" w:cs="Times New Roman"/>
-          <w:sz w:val="24"/>
-          <w:szCs w:val="24"/>
-        </w:rPr>
-      </w:pPr>
-    </w:p>
-    <w:p>
-      <w:pPr>
-        <w:pStyle w:val="Ttulo3"/>
-        <w:numPr>
-          <w:ilvl w:val="1"/>
-          <w:numId w:val="1"/>
-        </w:numPr>
-        <w:jc w:val="both"/>
-        <w:rPr>
-          <w:rFonts w:ascii="Arial" w:hAnsi="Arial" w:cs="Arial"/>
-        </w:rPr>
-      </w:pPr>
-      <w:bookmarkStart w:id="13" w:name="_Toc452766595"/>
-      <w:r>
-        <w:rPr>
-          <w:rFonts w:ascii="Arial" w:hAnsi="Arial" w:cs="Arial"/>
-        </w:rPr>
-        <w:t>Herramientas, entorno e infraestructura</w:t>
-      </w:r>
-      <w:bookmarkEnd w:id="13"/>
     </w:p>
     <w:p>
       <w:pPr>
@@ -7979,15 +6913,7 @@
           <w:rFonts w:ascii="Arial" w:hAnsi="Arial" w:cs="Arial"/>
           <w:szCs w:val="22"/>
         </w:rPr>
-        <w:t xml:space="preserve">” al repositorio remoto, para que </w:t>
-      </w:r>
-      <w:r>
-        <w:rPr>
-          <w:rFonts w:ascii="Arial" w:hAnsi="Arial" w:cs="Arial"/>
-          <w:szCs w:val="22"/>
-        </w:rPr>
-        <w:lastRenderedPageBreak/>
-        <w:t>finalmente los demás colaboradores del proyecto puedan actualizar sus repositorios locales mediante un “</w:t>
+        <w:t>” al repositorio remoto, para que finalmente los demás colaboradores del proyecto puedan actualizar sus repositorios locales mediante un “</w:t>
       </w:r>
       <w:proofErr w:type="spellStart"/>
       <w:r>
@@ -8046,6 +6972,7 @@
           <w:rFonts w:ascii="Arial" w:hAnsi="Arial" w:cs="Arial"/>
           <w:szCs w:val="22"/>
         </w:rPr>
+        <w:lastRenderedPageBreak/>
         <w:t>Git</w:t>
       </w:r>
       <w:proofErr w:type="spellEnd"/>
@@ -8421,7 +7348,6 @@
           <w:rFonts w:ascii="Arial" w:hAnsi="Arial" w:cs="Arial"/>
           <w:szCs w:val="22"/>
         </w:rPr>
-        <w:lastRenderedPageBreak/>
         <w:t xml:space="preserve">Un </w:t>
       </w:r>
       <w:proofErr w:type="spellStart"/>
@@ -8530,6 +7456,7 @@
           <w:sz w:val="24"/>
           <w:szCs w:val="24"/>
         </w:rPr>
+        <w:lastRenderedPageBreak/>
         <w:pict>
           <v:group id="Grupo 7" o:spid="_x0000_s1026" style="position:absolute;left:0;text-align:left;margin-left:78.45pt;margin-top:3.95pt;width:249pt;height:286.5pt;z-index:251713024" coordsize="31623,36385" o:gfxdata="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">
             <v:shapetype id="_x0000_t75" coordsize="21600,21600" o:spt="75" o:preferrelative="t" path="m@4@5l@4@11@9@11@9@5xe" filled="f" stroked="f">
@@ -8714,14 +7641,14 @@
           <w:rFonts w:ascii="Arial" w:hAnsi="Arial" w:cs="Arial"/>
         </w:rPr>
       </w:pPr>
-      <w:bookmarkStart w:id="14" w:name="_Toc452766596"/>
+      <w:bookmarkStart w:id="12" w:name="_Toc452766596"/>
       <w:r>
         <w:rPr>
           <w:rFonts w:ascii="Arial" w:hAnsi="Arial" w:cs="Arial"/>
         </w:rPr>
         <w:t>Calendario</w:t>
       </w:r>
-      <w:bookmarkEnd w:id="14"/>
+      <w:bookmarkEnd w:id="12"/>
     </w:p>
     <w:p>
       <w:pPr>
@@ -14349,7 +13276,7 @@
           <w:szCs w:val="28"/>
         </w:rPr>
       </w:pPr>
-      <w:bookmarkStart w:id="15" w:name="_Toc452766597"/>
+      <w:bookmarkStart w:id="13" w:name="_Toc452766597"/>
       <w:r>
         <w:rPr>
           <w:rFonts w:ascii="Arial" w:hAnsi="Arial" w:cs="Arial"/>
@@ -14359,7 +13286,7 @@
         </w:rPr>
         <w:t>ACTIVIDADES DE LA GESTIÓN DE LA CONFIGURACIÓN</w:t>
       </w:r>
-      <w:bookmarkEnd w:id="15"/>
+      <w:bookmarkEnd w:id="13"/>
     </w:p>
     <w:p>
       <w:pPr>
@@ -14373,7 +13300,7 @@
           <w:szCs w:val="28"/>
         </w:rPr>
       </w:pPr>
-      <w:bookmarkStart w:id="16" w:name="_Toc452766598"/>
+      <w:bookmarkStart w:id="14" w:name="_Toc452766598"/>
       <w:r>
         <w:rPr>
           <w:rFonts w:ascii="Arial" w:hAnsi="Arial" w:cs="Arial"/>
@@ -14388,7 +13315,7 @@
         </w:rPr>
         <w:t>dentificación</w:t>
       </w:r>
-      <w:bookmarkEnd w:id="16"/>
+      <w:bookmarkEnd w:id="14"/>
     </w:p>
     <w:p>
       <w:pPr>
@@ -14403,7 +13330,7 @@
           <w:szCs w:val="22"/>
         </w:rPr>
       </w:pPr>
-      <w:bookmarkStart w:id="17" w:name="_Toc452766599"/>
+      <w:bookmarkStart w:id="15" w:name="_Toc452766599"/>
       <w:r>
         <w:rPr>
           <w:rFonts w:ascii="Arial" w:hAnsi="Arial" w:cs="Arial"/>
@@ -14420,7 +13347,7 @@
         </w:rPr>
         <w:t xml:space="preserve"> clasificados e identificados</w:t>
       </w:r>
-      <w:bookmarkEnd w:id="17"/>
+      <w:bookmarkEnd w:id="15"/>
     </w:p>
     <w:p>
       <w:pPr>
@@ -17871,7 +16798,7 @@
           <w:szCs w:val="22"/>
         </w:rPr>
       </w:pPr>
-      <w:bookmarkStart w:id="18" w:name="_Toc452766600"/>
+      <w:bookmarkStart w:id="16" w:name="_Toc452766600"/>
       <w:r>
         <w:rPr>
           <w:rFonts w:ascii="Arial" w:hAnsi="Arial" w:cs="Arial"/>
@@ -17880,7 +16807,7 @@
         </w:rPr>
         <w:t>Nomenclatura de la identificación</w:t>
       </w:r>
-      <w:bookmarkEnd w:id="18"/>
+      <w:bookmarkEnd w:id="16"/>
     </w:p>
     <w:p>
       <w:pPr>
@@ -18088,7 +17015,7 @@
           <w:szCs w:val="22"/>
         </w:rPr>
       </w:pPr>
-      <w:bookmarkStart w:id="19" w:name="_Toc452766601"/>
+      <w:bookmarkStart w:id="17" w:name="_Toc452766601"/>
       <w:r>
         <w:rPr>
           <w:rFonts w:ascii="Arial" w:hAnsi="Arial" w:cs="Arial"/>
@@ -18097,7 +17024,7 @@
         </w:rPr>
         <w:t>Lista de ítems con la nomenclatura</w:t>
       </w:r>
-      <w:bookmarkEnd w:id="19"/>
+      <w:bookmarkEnd w:id="17"/>
     </w:p>
     <w:p>
       <w:pPr>
@@ -19504,8 +18431,8 @@
           <w:szCs w:val="36"/>
         </w:rPr>
       </w:pPr>
-      <w:bookmarkStart w:id="20" w:name="_Toc436238198"/>
-      <w:bookmarkStart w:id="21" w:name="_Toc452766602"/>
+      <w:bookmarkStart w:id="18" w:name="_Toc436238198"/>
+      <w:bookmarkStart w:id="19" w:name="_Toc452766602"/>
       <w:r>
         <w:rPr>
           <w:rFonts w:ascii="Times New Roman" w:hAnsi="Times New Roman" w:cs="Times New Roman"/>
@@ -19514,8 +18441,8 @@
         </w:rPr>
         <w:t>Control</w:t>
       </w:r>
-      <w:bookmarkEnd w:id="20"/>
-      <w:bookmarkEnd w:id="21"/>
+      <w:bookmarkEnd w:id="18"/>
+      <w:bookmarkEnd w:id="19"/>
     </w:p>
     <w:p>
       <w:pPr>
@@ -19531,8 +18458,8 @@
           <w:szCs w:val="36"/>
         </w:rPr>
       </w:pPr>
-      <w:bookmarkStart w:id="22" w:name="_Toc436238199"/>
-      <w:bookmarkStart w:id="23" w:name="_Toc452766603"/>
+      <w:bookmarkStart w:id="20" w:name="_Toc436238199"/>
+      <w:bookmarkStart w:id="21" w:name="_Toc452766603"/>
       <w:r>
         <w:rPr>
           <w:rFonts w:ascii="Times New Roman" w:hAnsi="Times New Roman" w:cs="Times New Roman"/>
@@ -19541,8 +18468,8 @@
         </w:rPr>
         <w:t>Definición de líneas base</w:t>
       </w:r>
-      <w:bookmarkEnd w:id="22"/>
-      <w:bookmarkEnd w:id="23"/>
+      <w:bookmarkEnd w:id="20"/>
+      <w:bookmarkEnd w:id="21"/>
       <w:r>
         <w:rPr>
           <w:rFonts w:ascii="Times New Roman" w:hAnsi="Times New Roman" w:cs="Times New Roman"/>
@@ -20713,8 +19640,8 @@
           <w:b w:val="0"/>
         </w:rPr>
       </w:pPr>
-      <w:bookmarkStart w:id="24" w:name="_Toc436238200"/>
-      <w:bookmarkStart w:id="25" w:name="_Toc452766604"/>
+      <w:bookmarkStart w:id="22" w:name="_Toc436238200"/>
+      <w:bookmarkStart w:id="23" w:name="_Toc452766604"/>
       <w:r>
         <w:rPr>
           <w:rFonts w:ascii="Times New Roman" w:hAnsi="Times New Roman" w:cs="Times New Roman"/>
@@ -20724,8 +19651,8 @@
         <w:lastRenderedPageBreak/>
         <w:t>Definición de librerías</w:t>
       </w:r>
-      <w:bookmarkEnd w:id="24"/>
-      <w:bookmarkEnd w:id="25"/>
+      <w:bookmarkEnd w:id="22"/>
+      <w:bookmarkEnd w:id="23"/>
       <w:r>
         <w:rPr>
           <w:rFonts w:ascii="Times New Roman" w:hAnsi="Times New Roman" w:cs="Times New Roman"/>
@@ -22158,7 +21085,7 @@
           <w:lang w:val="es-PE" w:eastAsia="en-US"/>
         </w:rPr>
       </w:pPr>
-      <w:bookmarkStart w:id="26" w:name="_Toc435626261"/>
+      <w:bookmarkStart w:id="24" w:name="_Toc435626261"/>
       <w:r>
         <w:rPr>
           <w:rFonts w:ascii="Times New Roman" w:eastAsia="Times New Roman" w:hAnsi="Times New Roman" w:cs="Times New Roman"/>
@@ -22203,7 +21130,7 @@
         </w:rPr>
         <w:t>pos de acceso para la Librería de Principal</w:t>
       </w:r>
-      <w:bookmarkEnd w:id="26"/>
+      <w:bookmarkEnd w:id="24"/>
     </w:p>
     <w:p>
       <w:pPr>
@@ -22217,9 +21144,9 @@
           <w:lang w:val="es-PE" w:eastAsia="en-US"/>
         </w:rPr>
       </w:pPr>
-      <w:bookmarkStart w:id="27" w:name="_Toc424323401"/>
+      <w:bookmarkStart w:id="25" w:name="_Toc424323401"/>
     </w:p>
-    <w:bookmarkEnd w:id="27"/>
+    <w:bookmarkEnd w:id="25"/>
     <w:p>
       <w:pPr>
         <w:keepNext/>
@@ -24026,9 +22953,9 @@
           <w:szCs w:val="36"/>
         </w:rPr>
       </w:pPr>
-      <w:bookmarkStart w:id="28" w:name="_Toc436238202"/>
-      <w:bookmarkStart w:id="29" w:name="_Toc452766605"/>
-      <w:bookmarkStart w:id="30" w:name="_Toc436238205"/>
+      <w:bookmarkStart w:id="26" w:name="_Toc436238202"/>
+      <w:bookmarkStart w:id="27" w:name="_Toc452766605"/>
+      <w:bookmarkStart w:id="28" w:name="_Toc436238205"/>
       <w:r>
         <w:rPr>
           <w:rFonts w:ascii="Times New Roman" w:hAnsi="Times New Roman" w:cs="Times New Roman"/>
@@ -24053,8 +22980,8 @@
         </w:rPr>
         <w:t>Repositorio de software</w:t>
       </w:r>
-      <w:bookmarkEnd w:id="28"/>
-      <w:bookmarkEnd w:id="29"/>
+      <w:bookmarkEnd w:id="26"/>
+      <w:bookmarkEnd w:id="27"/>
     </w:p>
     <w:p>
       <w:pPr>
@@ -24589,7 +23516,7 @@
           <w:szCs w:val="36"/>
         </w:rPr>
       </w:pPr>
-      <w:bookmarkStart w:id="31" w:name="_Toc452766606"/>
+      <w:bookmarkStart w:id="29" w:name="_Toc452766606"/>
       <w:r>
         <w:rPr>
           <w:rFonts w:ascii="Times New Roman" w:hAnsi="Times New Roman" w:cs="Times New Roman"/>
@@ -24614,8 +23541,8 @@
         </w:rPr>
         <w:t>Control de Cambios</w:t>
       </w:r>
-      <w:bookmarkEnd w:id="30"/>
-      <w:bookmarkEnd w:id="31"/>
+      <w:bookmarkEnd w:id="28"/>
+      <w:bookmarkEnd w:id="29"/>
     </w:p>
     <w:p>
       <w:pPr>
@@ -24675,7 +23602,7 @@
           <w:szCs w:val="36"/>
         </w:rPr>
       </w:pPr>
-      <w:bookmarkStart w:id="32" w:name="_Toc436238206"/>
+      <w:bookmarkStart w:id="30" w:name="_Toc436238206"/>
       <w:r>
         <w:rPr>
           <w:rFonts w:ascii="Times New Roman" w:hAnsi="Times New Roman" w:cs="Times New Roman"/>
@@ -24685,7 +23612,7 @@
         <w:lastRenderedPageBreak/>
         <w:t>Estado de Contabilidad de la configuración del software</w:t>
       </w:r>
-      <w:bookmarkEnd w:id="32"/>
+      <w:bookmarkEnd w:id="30"/>
     </w:p>
     <w:p>
       <w:r>
@@ -27726,31 +26653,7 @@
         <w:rPr>
           <w:b/>
         </w:rPr>
-        <w:t>Tabla 1</w:t>
-      </w:r>
-      <w:r>
-        <w:rPr>
-          <w:b/>
-        </w:rPr>
-        <w:t>3</w:t>
-      </w:r>
-      <w:r>
-        <w:rPr>
-          <w:b/>
-        </w:rPr>
-        <w:t>. Report</w:t>
-      </w:r>
-      <w:r>
-        <w:rPr>
-          <w:b/>
-        </w:rPr>
-        <w:t>e del Gestor de Configuración 04(RGC-04</w:t>
-      </w:r>
-      <w:r>
-        <w:rPr>
-          <w:b/>
-        </w:rPr>
-        <w:t>)</w:t>
+        <w:t>Tabla 13. Reporte del Gestor de Configuración 04(RGC-04)</w:t>
       </w:r>
     </w:p>
     <w:p>
@@ -28404,43 +27307,7 @@
         <w:rPr>
           <w:b/>
         </w:rPr>
-        <w:t>Tabla 1</w:t>
-      </w:r>
-      <w:r>
-        <w:rPr>
-          <w:b/>
-        </w:rPr>
-        <w:t>4</w:t>
-      </w:r>
-      <w:r>
-        <w:rPr>
-          <w:b/>
-        </w:rPr>
-        <w:t>. Report</w:t>
-      </w:r>
-      <w:r>
-        <w:rPr>
-          <w:b/>
-        </w:rPr>
-        <w:t>e del Gestor de Configuración 05</w:t>
-      </w:r>
-      <w:r>
-        <w:rPr>
-          <w:b/>
-        </w:rPr>
-        <w:t>(RGC-0</w:t>
-      </w:r>
-      <w:r>
-        <w:rPr>
-          <w:b/>
-        </w:rPr>
-        <w:t>5</w:t>
-      </w:r>
-      <w:r>
-        <w:rPr>
-          <w:b/>
-        </w:rPr>
-        <w:t>)</w:t>
+        <w:t>Tabla 14. Reporte del Gestor de Configuración 05(RGC-05)</w:t>
       </w:r>
     </w:p>
     <w:p/>
@@ -28494,6 +27361,8 @@
         <w:ind w:left="720"/>
         <w:jc w:val="both"/>
       </w:pPr>
+      <w:bookmarkStart w:id="31" w:name="_GoBack"/>
+      <w:bookmarkEnd w:id="31"/>
     </w:p>
     <w:tbl>
       <w:tblPr>
@@ -28624,6 +27493,85 @@
               <w:bottom w:w="105" w:type="dxa"/>
               <w:right w:w="105" w:type="dxa"/>
             </w:tcMar>
+          </w:tcPr>
+          <w:p>
+            <w:pPr>
+              <w:rPr>
+                <w:rFonts w:cs="Arial"/>
+                <w:b/>
+                <w:bCs/>
+                <w:szCs w:val="22"/>
+                <w:lang w:eastAsia="es-PE"/>
+              </w:rPr>
+            </w:pPr>
+            <w:r>
+              <w:rPr>
+                <w:rFonts w:cs="Arial"/>
+                <w:b/>
+                <w:bCs/>
+                <w:szCs w:val="22"/>
+                <w:lang w:eastAsia="es-PE"/>
+              </w:rPr>
+              <w:t xml:space="preserve">Autor </w:t>
+            </w:r>
+          </w:p>
+        </w:tc>
+        <w:tc>
+          <w:tcPr>
+            <w:tcW w:w="6275" w:type="dxa"/>
+            <w:tcBorders>
+              <w:top w:val="single" w:sz="6" w:space="0" w:color="000000"/>
+              <w:left w:val="single" w:sz="6" w:space="0" w:color="000000"/>
+              <w:bottom w:val="single" w:sz="6" w:space="0" w:color="000000"/>
+              <w:right w:val="single" w:sz="6" w:space="0" w:color="000000"/>
+            </w:tcBorders>
+            <w:shd w:val="clear" w:color="auto" w:fill="8DB3E2" w:themeFill="text2" w:themeFillTint="66"/>
+            <w:tcMar>
+              <w:top w:w="105" w:type="dxa"/>
+              <w:left w:w="105" w:type="dxa"/>
+              <w:bottom w:w="105" w:type="dxa"/>
+              <w:right w:w="105" w:type="dxa"/>
+            </w:tcMar>
+          </w:tcPr>
+          <w:p>
+            <w:pPr>
+              <w:rPr>
+                <w:rFonts w:cs="Arial"/>
+                <w:szCs w:val="22"/>
+                <w:lang w:eastAsia="es-PE"/>
+              </w:rPr>
+            </w:pPr>
+            <w:r>
+              <w:rPr>
+                <w:rFonts w:cs="Arial"/>
+                <w:szCs w:val="22"/>
+                <w:lang w:eastAsia="es-PE"/>
+              </w:rPr>
+              <w:t>Hernán Chira Huamán</w:t>
+            </w:r>
+          </w:p>
+        </w:tc>
+      </w:tr>
+      <w:tr>
+        <w:trPr>
+          <w:jc w:val="center"/>
+        </w:trPr>
+        <w:tc>
+          <w:tcPr>
+            <w:tcW w:w="0" w:type="auto"/>
+            <w:tcBorders>
+              <w:top w:val="single" w:sz="6" w:space="0" w:color="000000"/>
+              <w:left w:val="single" w:sz="6" w:space="0" w:color="000000"/>
+              <w:bottom w:val="single" w:sz="6" w:space="0" w:color="000000"/>
+              <w:right w:val="single" w:sz="6" w:space="0" w:color="000000"/>
+            </w:tcBorders>
+            <w:shd w:val="clear" w:color="auto" w:fill="B2A1C7" w:themeFill="accent4" w:themeFillTint="99"/>
+            <w:tcMar>
+              <w:top w:w="105" w:type="dxa"/>
+              <w:left w:w="105" w:type="dxa"/>
+              <w:bottom w:w="105" w:type="dxa"/>
+              <w:right w:w="105" w:type="dxa"/>
+            </w:tcMar>
             <w:hideMark/>
           </w:tcPr>
           <w:p>
@@ -29181,31 +28129,7 @@
         <w:rPr>
           <w:b/>
         </w:rPr>
-        <w:t xml:space="preserve">. Reporte del Gestor de Configuración </w:t>
-      </w:r>
-      <w:r>
-        <w:rPr>
-          <w:b/>
-        </w:rPr>
-        <w:t>06</w:t>
-      </w:r>
-      <w:r>
-        <w:rPr>
-          <w:b/>
-        </w:rPr>
-        <w:t>(RGC-0</w:t>
-      </w:r>
-      <w:r>
-        <w:rPr>
-          <w:b/>
-        </w:rPr>
-        <w:t>6</w:t>
-      </w:r>
-      <w:r>
-        <w:rPr>
-          <w:b/>
-        </w:rPr>
-        <w:t>)</w:t>
+        <w:t>. Reporte del Gestor de Configuración 06(RGC-06)</w:t>
       </w:r>
     </w:p>
     <w:p>
@@ -29863,7 +28787,6 @@
     <w:p/>
     <w:p>
       <w:r>
-        <w:lastRenderedPageBreak/>
         <w:t>En la tabla 17</w:t>
       </w:r>
       <w:r>
@@ -33960,31 +32883,19 @@
         <w:rPr>
           <w:b/>
         </w:rPr>
-        <w:t xml:space="preserve">Tabla </w:t>
+        <w:t>Tabla 22</w:t>
       </w:r>
       <w:r>
         <w:rPr>
           <w:b/>
         </w:rPr>
-        <w:t>22</w:t>
+        <w:t xml:space="preserve">. </w:t>
       </w:r>
       <w:r>
         <w:rPr>
           <w:b/>
         </w:rPr>
-        <w:t xml:space="preserve">. </w:t>
-      </w:r>
-      <w:r>
-        <w:rPr>
-          <w:b/>
-        </w:rPr>
-        <w:t xml:space="preserve">Reporte del </w:t>
-      </w:r>
-      <w:r>
-        <w:rPr>
-          <w:b/>
-        </w:rPr>
-        <w:t>Programador 01(RP-01</w:t>
+        <w:t>Reporte del Programador 01(RP-01</w:t>
       </w:r>
       <w:r>
         <w:rPr>
@@ -34765,13 +33676,7 @@
           <w:b/>
         </w:rPr>
         <w:lastRenderedPageBreak/>
-        <w:t xml:space="preserve">Tabla </w:t>
-      </w:r>
-      <w:r>
-        <w:rPr>
-          <w:b/>
-        </w:rPr>
-        <w:t>23</w:t>
+        <w:t>Tabla 23</w:t>
       </w:r>
       <w:r>
         <w:rPr>
@@ -35510,43 +34415,19 @@
         <w:rPr>
           <w:b/>
         </w:rPr>
-        <w:t>Tabla 2</w:t>
+        <w:t>Tabla 24</w:t>
       </w:r>
       <w:r>
         <w:rPr>
           <w:b/>
         </w:rPr>
-        <w:t>4</w:t>
+        <w:t xml:space="preserve">. </w:t>
       </w:r>
       <w:r>
         <w:rPr>
           <w:b/>
         </w:rPr>
-        <w:t xml:space="preserve">. </w:t>
-      </w:r>
-      <w:r>
-        <w:rPr>
-          <w:b/>
-        </w:rPr>
-        <w:t>Reporte del Programador 0</w:t>
-      </w:r>
-      <w:r>
-        <w:rPr>
-          <w:b/>
-        </w:rPr>
-        <w:t>3</w:t>
-      </w:r>
-      <w:r>
-        <w:rPr>
-          <w:b/>
-        </w:rPr>
-        <w:t>(RP-0</w:t>
-      </w:r>
-      <w:r>
-        <w:rPr>
-          <w:b/>
-        </w:rPr>
-        <w:t>3</w:t>
+        <w:t>Reporte del Programador 03(RP-03</w:t>
       </w:r>
       <w:r>
         <w:rPr>
@@ -36334,43 +35215,19 @@
         <w:rPr>
           <w:b/>
         </w:rPr>
-        <w:t>Tabla 2</w:t>
+        <w:t>Tabla 25</w:t>
       </w:r>
       <w:r>
         <w:rPr>
           <w:b/>
         </w:rPr>
-        <w:t>5</w:t>
+        <w:t xml:space="preserve">. </w:t>
       </w:r>
       <w:r>
         <w:rPr>
           <w:b/>
         </w:rPr>
-        <w:t xml:space="preserve">. </w:t>
-      </w:r>
-      <w:r>
-        <w:rPr>
-          <w:b/>
-        </w:rPr>
-        <w:t>Reporte del Programador 0</w:t>
-      </w:r>
-      <w:r>
-        <w:rPr>
-          <w:b/>
-        </w:rPr>
-        <w:t>4</w:t>
-      </w:r>
-      <w:r>
-        <w:rPr>
-          <w:b/>
-        </w:rPr>
-        <w:t>(RP-0</w:t>
-      </w:r>
-      <w:r>
-        <w:rPr>
-          <w:b/>
-        </w:rPr>
-        <w:t>4</w:t>
+        <w:t>Reporte del Programador 04(RP-04</w:t>
       </w:r>
       <w:r>
         <w:rPr>
@@ -36441,37 +35298,21 @@
           <w:szCs w:val="36"/>
         </w:rPr>
       </w:pPr>
-      <w:bookmarkStart w:id="33" w:name="_Toc436238207"/>
+      <w:bookmarkStart w:id="32" w:name="_Toc436238207"/>
       <w:r>
         <w:rPr>
           <w:rFonts w:ascii="Times New Roman" w:hAnsi="Times New Roman" w:cs="Times New Roman"/>
           <w:sz w:val="36"/>
           <w:szCs w:val="36"/>
         </w:rPr>
-        <w:t>Auditoría de la</w:t>
-      </w:r>
-      <w:bookmarkStart w:id="34" w:name="_GoBack"/>
-      <w:bookmarkEnd w:id="34"/>
-      <w:r>
-        <w:rPr>
-          <w:rFonts w:ascii="Times New Roman" w:hAnsi="Times New Roman" w:cs="Times New Roman"/>
-          <w:sz w:val="36"/>
-          <w:szCs w:val="36"/>
-        </w:rPr>
-        <w:t xml:space="preserve"> configuración del software</w:t>
-      </w:r>
-      <w:bookmarkEnd w:id="33"/>
+        <w:t>Auditoría de la configuración del software</w:t>
+      </w:r>
+      <w:bookmarkEnd w:id="32"/>
     </w:p>
     <w:p/>
     <w:p>
       <w:r>
-        <w:t>En el Estado de la Configuración se muestran los reportes sobre el estado e historia de los elementos de software controlados. Los siguientes reportes serán para los roles de</w:t>
-      </w:r>
-      <w:r>
-        <w:t>l</w:t>
-      </w:r>
-      <w:r>
-        <w:t>:</w:t>
+        <w:t>En el Estado de la Configuración se muestran los reportes sobre el estado e historia de los elementos de software controlados. Los siguientes reportes serán para los roles del:</w:t>
       </w:r>
     </w:p>
     <w:p>
@@ -36574,7 +35415,7 @@
           <w:szCs w:val="36"/>
         </w:rPr>
       </w:pPr>
-      <w:bookmarkStart w:id="35" w:name="_Toc436238208"/>
+      <w:bookmarkStart w:id="33" w:name="_Toc436238208"/>
       <w:r>
         <w:rPr>
           <w:rFonts w:ascii="Times New Roman" w:hAnsi="Times New Roman" w:cs="Times New Roman"/>
@@ -36583,7 +35424,7 @@
         </w:rPr>
         <w:t>GESTIÓN Y ENTREGA DE RELÉASE</w:t>
       </w:r>
-      <w:bookmarkEnd w:id="35"/>
+      <w:bookmarkEnd w:id="33"/>
     </w:p>
     <w:p>
       <w:pPr>
@@ -36736,7 +35577,7 @@
               <w:noProof/>
               <w:color w:val="auto"/>
             </w:rPr>
-            <w:t>36</w:t>
+            <w:t>34</w:t>
           </w:r>
           <w:r>
             <w:rPr>
@@ -36779,7 +35620,7 @@
               <w:noProof/>
               <w:color w:val="auto"/>
             </w:rPr>
-            <w:t>36</w:t>
+            <w:t>34</w:t>
           </w:r>
           <w:r>
             <w:rPr>
@@ -44074,7 +42915,7 @@
 </file>
 
 <file path=customXml/itemProps1.xml><?xml version="1.0" encoding="utf-8"?>
-<ds:datastoreItem xmlns:ds="http://schemas.openxmlformats.org/officeDocument/2006/customXml" ds:itemID="{E5657509-5A1B-421F-ADB9-8B9F4A7F2205}">
+<ds:datastoreItem xmlns:ds="http://schemas.openxmlformats.org/officeDocument/2006/customXml" ds:itemID="{A6541597-80E9-4A6E-B67C-21B752C3ED93}">
   <ds:schemaRefs>
     <ds:schemaRef ds:uri="http://schemas.openxmlformats.org/officeDocument/2006/bibliography"/>
   </ds:schemaRefs>

</xml_diff>

<commit_message>
Actualizando PGCS ReportesDeEstados y Diagrama de Librerias
</commit_message>
<xml_diff>
--- a/Documentacion/PGCS.docx
+++ b/Documentacion/PGCS.docx
@@ -1,6 +1,6 @@
 
 <file path=word/document.xml><?xml version="1.0" encoding="utf-8"?>
-<w:document xmlns:wpc="http://schemas.microsoft.com/office/word/2010/wordprocessingCanvas" xmlns:mc="http://schemas.openxmlformats.org/markup-compatibility/2006" xmlns:o="urn:schemas-microsoft-com:office:office" xmlns:r="http://schemas.openxmlformats.org/officeDocument/2006/relationships" xmlns:m="http://schemas.openxmlformats.org/officeDocument/2006/math" xmlns:v="urn:schemas-microsoft-com:vml" xmlns:wp14="http://schemas.microsoft.com/office/word/2010/wordprocessingDrawing" xmlns:wp="http://schemas.openxmlformats.org/drawingml/2006/wordprocessingDrawing" xmlns:w10="urn:schemas-microsoft-com:office:word" xmlns:w="http://schemas.openxmlformats.org/wordprocessingml/2006/main" xmlns:w14="http://schemas.microsoft.com/office/word/2010/wordml" xmlns:w15="http://schemas.microsoft.com/office/word/2012/wordml" xmlns:wpg="http://schemas.microsoft.com/office/word/2010/wordprocessingGroup" xmlns:wpi="http://schemas.microsoft.com/office/word/2010/wordprocessingInk" xmlns:wne="http://schemas.microsoft.com/office/word/2006/wordml" xmlns:wps="http://schemas.microsoft.com/office/word/2010/wordprocessingShape" mc:Ignorable="w14 w15 wp14">
+<w:document xmlns:wpc="http://schemas.microsoft.com/office/word/2010/wordprocessingCanvas" xmlns:cx="http://schemas.microsoft.com/office/drawing/2014/chartex" xmlns:cx1="http://schemas.microsoft.com/office/drawing/2015/9/8/chartex" xmlns:cx2="http://schemas.microsoft.com/office/drawing/2015/10/21/chartex" xmlns:mc="http://schemas.openxmlformats.org/markup-compatibility/2006" xmlns:o="urn:schemas-microsoft-com:office:office" xmlns:r="http://schemas.openxmlformats.org/officeDocument/2006/relationships" xmlns:m="http://schemas.openxmlformats.org/officeDocument/2006/math" xmlns:v="urn:schemas-microsoft-com:vml" xmlns:wp14="http://schemas.microsoft.com/office/word/2010/wordprocessingDrawing" xmlns:wp="http://schemas.openxmlformats.org/drawingml/2006/wordprocessingDrawing" xmlns:w10="urn:schemas-microsoft-com:office:word" xmlns:w="http://schemas.openxmlformats.org/wordprocessingml/2006/main" xmlns:w14="http://schemas.microsoft.com/office/word/2010/wordml" xmlns:w15="http://schemas.microsoft.com/office/word/2012/wordml" xmlns:w16se="http://schemas.microsoft.com/office/word/2015/wordml/symex" xmlns:wpg="http://schemas.microsoft.com/office/word/2010/wordprocessingGroup" xmlns:wpi="http://schemas.microsoft.com/office/word/2010/wordprocessingInk" xmlns:wne="http://schemas.microsoft.com/office/word/2006/wordml" xmlns:wps="http://schemas.microsoft.com/office/word/2010/wordprocessingShape" mc:Ignorable="w14 w15 w16se wp14">
   <w:background w:color="FFFFFF"/>
   <w:body>
     <w:p>
@@ -1716,7 +1716,7 @@
       <w:sdtContent>
         <w:p>
           <w:pPr>
-            <w:pStyle w:val="TtulodeTDC"/>
+            <w:pStyle w:val="TtuloTDC"/>
             <w:rPr>
               <w:b/>
               <w:color w:val="auto"/>
@@ -4711,6 +4711,7 @@
       <w:r>
         <w:rPr>
           <w:noProof/>
+          <w:lang w:val="es-PE" w:eastAsia="es-PE"/>
         </w:rPr>
         <w:drawing>
           <wp:inline distT="0" distB="0" distL="0" distR="0" wp14:anchorId="5F522942" wp14:editId="6E05A4E9">
@@ -6249,6 +6250,7 @@
         <w:rPr>
           <w:b/>
           <w:noProof/>
+          <w:lang w:val="es-PE" w:eastAsia="es-PE"/>
         </w:rPr>
         <w:drawing>
           <wp:inline distT="0" distB="0" distL="0" distR="0" wp14:anchorId="699479F9" wp14:editId="00184510">
@@ -28562,14 +28564,6 @@
     </w:p>
     <w:p>
       <w:pPr>
-        <w:spacing w:line="360" w:lineRule="auto"/>
-        <w:rPr>
-          <w:rFonts w:ascii="Arial" w:hAnsi="Arial" w:cs="Arial"/>
-        </w:rPr>
-      </w:pPr>
-    </w:p>
-    <w:p>
-      <w:pPr>
         <w:rPr>
           <w:b/>
           <w:sz w:val="36"/>
@@ -28582,6 +28576,7 @@
           <w:sz w:val="36"/>
           <w:szCs w:val="36"/>
         </w:rPr>
+        <w:lastRenderedPageBreak/>
         <w:t>3.3.3</w:t>
       </w:r>
       <w:r>
@@ -28613,20 +28608,1176 @@
         <w:rPr>
           <w:rFonts w:ascii="Arial" w:hAnsi="Arial" w:cs="Arial"/>
         </w:rPr>
-        <w:t xml:space="preserve">En la tabla 22, se muestra el reporte de estado de la configuración del Programador 01(RP-01). Este reporte consiste en una lista de Ítems de la Configuración que se relacionen con un Requisito, el propósito de brindar información con que Ítems de la Configuración deberá trabajar cuando se le encargue alguna labor en la codificación del producto de software. </w:t>
+        <w:t xml:space="preserve">En la tabla 22, se muestra el reporte de estado de la configuración del Programador 01(RP-01). Este reporte consiste en una lista de Ítems de la Configuración que se relacionen con un </w:t>
+      </w:r>
+      <w:r>
+        <w:rPr>
+          <w:rFonts w:ascii="Arial" w:hAnsi="Arial" w:cs="Arial"/>
+        </w:rPr>
+        <w:t>Requisito,</w:t>
+      </w:r>
+      <w:r>
+        <w:rPr>
+          <w:rFonts w:ascii="Arial" w:hAnsi="Arial" w:cs="Arial"/>
+        </w:rPr>
+        <w:t xml:space="preserve"> con un propósito de informar que ítems son afectados por el cambio de algún requisito dado</w:t>
+      </w:r>
+      <w:r>
+        <w:rPr>
+          <w:rFonts w:ascii="Arial" w:hAnsi="Arial" w:cs="Arial"/>
+        </w:rPr>
+        <w:t xml:space="preserve">. </w:t>
+      </w:r>
+    </w:p>
+    <w:tbl>
+      <w:tblPr>
+        <w:tblStyle w:val="Tablaconcuadrcula"/>
+        <w:tblW w:w="8642" w:type="dxa"/>
+        <w:tblLook w:val="04A0" w:firstRow="1" w:lastRow="0" w:firstColumn="1" w:lastColumn="0" w:noHBand="0" w:noVBand="1"/>
+      </w:tblPr>
+      <w:tblGrid>
+        <w:gridCol w:w="2263"/>
+        <w:gridCol w:w="6379"/>
+      </w:tblGrid>
+      <w:tr>
+        <w:tc>
+          <w:tcPr>
+            <w:tcW w:w="2263" w:type="dxa"/>
+          </w:tcPr>
+          <w:p>
+            <w:pPr>
+              <w:rPr>
+                <w:rFonts w:ascii="Arial" w:hAnsi="Arial" w:cs="Arial"/>
+              </w:rPr>
+            </w:pPr>
+            <w:r>
+              <w:rPr>
+                <w:rFonts w:ascii="Arial" w:hAnsi="Arial" w:cs="Arial"/>
+              </w:rPr>
+              <w:t>ID</w:t>
+            </w:r>
+          </w:p>
+        </w:tc>
+        <w:tc>
+          <w:tcPr>
+            <w:tcW w:w="6379" w:type="dxa"/>
+          </w:tcPr>
+          <w:p>
+            <w:pPr>
+              <w:rPr>
+                <w:rFonts w:ascii="Arial" w:hAnsi="Arial" w:cs="Arial"/>
+              </w:rPr>
+            </w:pPr>
+            <w:r>
+              <w:rPr>
+                <w:rFonts w:ascii="Arial" w:hAnsi="Arial" w:cs="Arial"/>
+              </w:rPr>
+              <w:t>RP-01</w:t>
+            </w:r>
+          </w:p>
+        </w:tc>
+      </w:tr>
+      <w:tr>
+        <w:tc>
+          <w:tcPr>
+            <w:tcW w:w="2263" w:type="dxa"/>
+          </w:tcPr>
+          <w:p>
+            <w:pPr>
+              <w:rPr>
+                <w:rFonts w:ascii="Arial" w:hAnsi="Arial" w:cs="Arial"/>
+              </w:rPr>
+            </w:pPr>
+            <w:r>
+              <w:rPr>
+                <w:rFonts w:ascii="Arial" w:hAnsi="Arial" w:cs="Arial"/>
+              </w:rPr>
+              <w:t>Titulo</w:t>
+            </w:r>
+          </w:p>
+        </w:tc>
+        <w:tc>
+          <w:tcPr>
+            <w:tcW w:w="6379" w:type="dxa"/>
+          </w:tcPr>
+          <w:p>
+            <w:pPr>
+              <w:rPr>
+                <w:rFonts w:ascii="Arial" w:hAnsi="Arial" w:cs="Arial"/>
+              </w:rPr>
+            </w:pPr>
+            <w:r>
+              <w:rPr>
+                <w:rFonts w:ascii="Arial" w:hAnsi="Arial" w:cs="Arial"/>
+              </w:rPr>
+              <w:t>Lista de ítems de la Configuración dependientes de algún requisito</w:t>
+            </w:r>
+          </w:p>
+        </w:tc>
+      </w:tr>
+      <w:tr>
+        <w:tc>
+          <w:tcPr>
+            <w:tcW w:w="2263" w:type="dxa"/>
+          </w:tcPr>
+          <w:p>
+            <w:pPr>
+              <w:rPr>
+                <w:rFonts w:ascii="Arial" w:hAnsi="Arial" w:cs="Arial"/>
+              </w:rPr>
+            </w:pPr>
+            <w:r>
+              <w:rPr>
+                <w:rFonts w:ascii="Arial" w:hAnsi="Arial" w:cs="Arial"/>
+              </w:rPr>
+              <w:t>Propósito</w:t>
+            </w:r>
+          </w:p>
+        </w:tc>
+        <w:tc>
+          <w:tcPr>
+            <w:tcW w:w="6379" w:type="dxa"/>
+          </w:tcPr>
+          <w:p>
+            <w:pPr>
+              <w:rPr>
+                <w:rFonts w:ascii="Arial" w:hAnsi="Arial" w:cs="Arial"/>
+              </w:rPr>
+            </w:pPr>
+            <w:r>
+              <w:rPr>
+                <w:rFonts w:ascii="Arial" w:hAnsi="Arial" w:cs="Arial"/>
+              </w:rPr>
+              <w:t>Tener información para el desarrollador acerca de los ítems de la Configuración que serán afectados por algún cambio de sus requisitos dependientes.</w:t>
+            </w:r>
+          </w:p>
+        </w:tc>
+      </w:tr>
+      <w:tr>
+        <w:tc>
+          <w:tcPr>
+            <w:tcW w:w="2263" w:type="dxa"/>
+          </w:tcPr>
+          <w:p>
+            <w:pPr>
+              <w:rPr>
+                <w:rFonts w:ascii="Arial" w:hAnsi="Arial" w:cs="Arial"/>
+              </w:rPr>
+            </w:pPr>
+            <w:r>
+              <w:rPr>
+                <w:rFonts w:ascii="Arial" w:hAnsi="Arial" w:cs="Arial"/>
+              </w:rPr>
+              <w:t>Entradas</w:t>
+            </w:r>
+          </w:p>
+        </w:tc>
+        <w:tc>
+          <w:tcPr>
+            <w:tcW w:w="6379" w:type="dxa"/>
+          </w:tcPr>
+          <w:p>
+            <w:pPr>
+              <w:rPr>
+                <w:rFonts w:ascii="Arial" w:hAnsi="Arial" w:cs="Arial"/>
+              </w:rPr>
+            </w:pPr>
+            <w:r>
+              <w:rPr>
+                <w:rFonts w:ascii="Arial" w:hAnsi="Arial" w:cs="Arial"/>
+              </w:rPr>
+              <w:t>ID de Proyecto</w:t>
+            </w:r>
+          </w:p>
+          <w:p>
+            <w:pPr>
+              <w:rPr>
+                <w:rFonts w:ascii="Arial" w:hAnsi="Arial" w:cs="Arial"/>
+              </w:rPr>
+            </w:pPr>
+            <w:r>
+              <w:rPr>
+                <w:rFonts w:ascii="Arial" w:hAnsi="Arial" w:cs="Arial"/>
+              </w:rPr>
+              <w:t>ID Requisitos</w:t>
+            </w:r>
+          </w:p>
+        </w:tc>
+      </w:tr>
+      <w:tr>
+        <w:tc>
+          <w:tcPr>
+            <w:tcW w:w="2263" w:type="dxa"/>
+          </w:tcPr>
+          <w:p>
+            <w:pPr>
+              <w:rPr>
+                <w:rFonts w:ascii="Arial" w:hAnsi="Arial" w:cs="Arial"/>
+              </w:rPr>
+            </w:pPr>
+            <w:r>
+              <w:rPr>
+                <w:rFonts w:ascii="Arial" w:hAnsi="Arial" w:cs="Arial"/>
+              </w:rPr>
+              <w:t>Salidas</w:t>
+            </w:r>
+          </w:p>
+        </w:tc>
+        <w:tc>
+          <w:tcPr>
+            <w:tcW w:w="6379" w:type="dxa"/>
+          </w:tcPr>
+          <w:p>
+            <w:pPr>
+              <w:rPr>
+                <w:rFonts w:ascii="Arial" w:hAnsi="Arial" w:cs="Arial"/>
+              </w:rPr>
+            </w:pPr>
+            <w:r>
+              <w:rPr>
+                <w:rFonts w:ascii="Arial" w:hAnsi="Arial" w:cs="Arial"/>
+              </w:rPr>
+              <w:t>ID Ítem</w:t>
+            </w:r>
+          </w:p>
+          <w:p>
+            <w:pPr>
+              <w:rPr>
+                <w:rFonts w:ascii="Arial" w:hAnsi="Arial" w:cs="Arial"/>
+              </w:rPr>
+            </w:pPr>
+            <w:r>
+              <w:rPr>
+                <w:rFonts w:ascii="Arial" w:hAnsi="Arial" w:cs="Arial"/>
+              </w:rPr>
+              <w:t>Versión de Ítem</w:t>
+            </w:r>
+          </w:p>
+          <w:p>
+            <w:pPr>
+              <w:rPr>
+                <w:rFonts w:ascii="Arial" w:hAnsi="Arial" w:cs="Arial"/>
+              </w:rPr>
+            </w:pPr>
+            <w:r>
+              <w:rPr>
+                <w:rFonts w:ascii="Arial" w:hAnsi="Arial" w:cs="Arial"/>
+              </w:rPr>
+              <w:t>Nombre del ítem</w:t>
+            </w:r>
+          </w:p>
+          <w:p>
+            <w:pPr>
+              <w:rPr>
+                <w:rFonts w:ascii="Arial" w:hAnsi="Arial" w:cs="Arial"/>
+              </w:rPr>
+            </w:pPr>
+            <w:r>
+              <w:rPr>
+                <w:rFonts w:ascii="Arial" w:hAnsi="Arial" w:cs="Arial"/>
+              </w:rPr>
+              <w:t>Tipo de ítem</w:t>
+            </w:r>
+          </w:p>
+          <w:p>
+            <w:pPr>
+              <w:rPr>
+                <w:rFonts w:ascii="Arial" w:hAnsi="Arial" w:cs="Arial"/>
+              </w:rPr>
+            </w:pPr>
+            <w:r>
+              <w:rPr>
+                <w:rFonts w:ascii="Arial" w:hAnsi="Arial" w:cs="Arial"/>
+              </w:rPr>
+              <w:t>Nombre de requisito dependiente</w:t>
+            </w:r>
+          </w:p>
+          <w:p>
+            <w:pPr>
+              <w:rPr>
+                <w:rFonts w:ascii="Arial" w:hAnsi="Arial" w:cs="Arial"/>
+              </w:rPr>
+            </w:pPr>
+            <w:r>
+              <w:rPr>
+                <w:rFonts w:ascii="Arial" w:hAnsi="Arial" w:cs="Arial"/>
+              </w:rPr>
+              <w:t>Fecha de la última modificación del ítem</w:t>
+            </w:r>
+          </w:p>
+          <w:p>
+            <w:pPr>
+              <w:rPr>
+                <w:rFonts w:ascii="Arial" w:hAnsi="Arial" w:cs="Arial"/>
+              </w:rPr>
+            </w:pPr>
+            <w:r>
+              <w:rPr>
+                <w:rFonts w:ascii="Arial" w:hAnsi="Arial" w:cs="Arial"/>
+              </w:rPr>
+              <w:t>Descripción del ítem</w:t>
+            </w:r>
+          </w:p>
+        </w:tc>
+      </w:tr>
+    </w:tbl>
+    <w:p>
+      <w:pPr>
+        <w:spacing w:line="360" w:lineRule="auto"/>
+        <w:jc w:val="center"/>
+        <w:rPr>
+          <w:b/>
+        </w:rPr>
+      </w:pPr>
+      <w:r>
+        <w:rPr>
+          <w:b/>
+        </w:rPr>
+        <w:t>Tabla 22</w:t>
+      </w:r>
+      <w:r>
+        <w:rPr>
+          <w:b/>
+        </w:rPr>
+        <w:t xml:space="preserve">. </w:t>
+      </w:r>
+      <w:r>
+        <w:rPr>
+          <w:b/>
+        </w:rPr>
+        <w:t>Reporte del Programador 01(RP-01</w:t>
+      </w:r>
+      <w:r>
+        <w:rPr>
+          <w:b/>
+        </w:rPr>
+        <w:t>)</w:t>
       </w:r>
     </w:p>
     <w:p>
       <w:pPr>
-        <w:rPr>
-          <w:sz w:val="24"/>
-          <w:szCs w:val="24"/>
-          <w:lang w:eastAsia="es-PE"/>
-        </w:rPr>
-      </w:pPr>
+        <w:ind w:left="720"/>
+        <w:jc w:val="both"/>
+        <w:rPr>
+          <w:rFonts w:ascii="Arial" w:hAnsi="Arial" w:cs="Arial"/>
+        </w:rPr>
+      </w:pPr>
+      <w:r>
+        <w:rPr>
+          <w:rFonts w:ascii="Arial" w:hAnsi="Arial" w:cs="Arial"/>
+        </w:rPr>
+        <w:t xml:space="preserve">En la tabla 23, se muestra el reporte de estado de la configuración del Programador 02(RP-02). </w:t>
+      </w:r>
+      <w:r>
+        <w:rPr>
+          <w:rFonts w:ascii="Arial" w:hAnsi="Arial" w:cs="Arial"/>
+        </w:rPr>
+        <w:t>Este reporte consiste en una lista de Ítems de la Configuración que se relacionen con un</w:t>
+      </w:r>
+      <w:r>
+        <w:rPr>
+          <w:rFonts w:ascii="Arial" w:hAnsi="Arial" w:cs="Arial"/>
+        </w:rPr>
+        <w:t xml:space="preserve"> Caso de Uso, con un propósito de informar que ítems son afectados por el cambio de algún caso de uso dado</w:t>
+      </w:r>
+      <w:r>
+        <w:rPr>
+          <w:rFonts w:ascii="Arial" w:hAnsi="Arial" w:cs="Arial"/>
+        </w:rPr>
+        <w:t xml:space="preserve">. </w:t>
+      </w:r>
+    </w:p>
+    <w:tbl>
+      <w:tblPr>
+        <w:tblStyle w:val="Tablaconcuadrcula"/>
+        <w:tblW w:w="8642" w:type="dxa"/>
+        <w:tblLook w:val="04A0" w:firstRow="1" w:lastRow="0" w:firstColumn="1" w:lastColumn="0" w:noHBand="0" w:noVBand="1"/>
+      </w:tblPr>
+      <w:tblGrid>
+        <w:gridCol w:w="2263"/>
+        <w:gridCol w:w="6379"/>
+      </w:tblGrid>
+      <w:tr>
+        <w:tc>
+          <w:tcPr>
+            <w:tcW w:w="2263" w:type="dxa"/>
+          </w:tcPr>
+          <w:p>
+            <w:pPr>
+              <w:rPr>
+                <w:rFonts w:ascii="Arial" w:hAnsi="Arial" w:cs="Arial"/>
+              </w:rPr>
+            </w:pPr>
+            <w:r>
+              <w:rPr>
+                <w:rFonts w:ascii="Arial" w:hAnsi="Arial" w:cs="Arial"/>
+              </w:rPr>
+              <w:t>ID</w:t>
+            </w:r>
+          </w:p>
+        </w:tc>
+        <w:tc>
+          <w:tcPr>
+            <w:tcW w:w="6379" w:type="dxa"/>
+          </w:tcPr>
+          <w:p>
+            <w:pPr>
+              <w:rPr>
+                <w:rFonts w:ascii="Arial" w:hAnsi="Arial" w:cs="Arial"/>
+              </w:rPr>
+            </w:pPr>
+            <w:r>
+              <w:rPr>
+                <w:rFonts w:ascii="Arial" w:hAnsi="Arial" w:cs="Arial"/>
+              </w:rPr>
+              <w:t>RP-02</w:t>
+            </w:r>
+          </w:p>
+        </w:tc>
+      </w:tr>
+      <w:tr>
+        <w:tc>
+          <w:tcPr>
+            <w:tcW w:w="2263" w:type="dxa"/>
+          </w:tcPr>
+          <w:p>
+            <w:pPr>
+              <w:rPr>
+                <w:rFonts w:ascii="Arial" w:hAnsi="Arial" w:cs="Arial"/>
+              </w:rPr>
+            </w:pPr>
+            <w:r>
+              <w:rPr>
+                <w:rFonts w:ascii="Arial" w:hAnsi="Arial" w:cs="Arial"/>
+              </w:rPr>
+              <w:t>Titulo</w:t>
+            </w:r>
+          </w:p>
+        </w:tc>
+        <w:tc>
+          <w:tcPr>
+            <w:tcW w:w="6379" w:type="dxa"/>
+          </w:tcPr>
+          <w:p>
+            <w:pPr>
+              <w:rPr>
+                <w:rFonts w:ascii="Arial" w:hAnsi="Arial" w:cs="Arial"/>
+              </w:rPr>
+            </w:pPr>
+            <w:r>
+              <w:rPr>
+                <w:rFonts w:ascii="Arial" w:hAnsi="Arial" w:cs="Arial"/>
+              </w:rPr>
+              <w:t>Lista de ítems de la Configuración dependientes de algún Caso de Uso</w:t>
+            </w:r>
+          </w:p>
+        </w:tc>
+      </w:tr>
+      <w:tr>
+        <w:tc>
+          <w:tcPr>
+            <w:tcW w:w="2263" w:type="dxa"/>
+          </w:tcPr>
+          <w:p>
+            <w:pPr>
+              <w:rPr>
+                <w:rFonts w:ascii="Arial" w:hAnsi="Arial" w:cs="Arial"/>
+              </w:rPr>
+            </w:pPr>
+            <w:r>
+              <w:rPr>
+                <w:rFonts w:ascii="Arial" w:hAnsi="Arial" w:cs="Arial"/>
+              </w:rPr>
+              <w:t>Propósito</w:t>
+            </w:r>
+          </w:p>
+        </w:tc>
+        <w:tc>
+          <w:tcPr>
+            <w:tcW w:w="6379" w:type="dxa"/>
+          </w:tcPr>
+          <w:p>
+            <w:pPr>
+              <w:rPr>
+                <w:rFonts w:ascii="Arial" w:hAnsi="Arial" w:cs="Arial"/>
+              </w:rPr>
+            </w:pPr>
+            <w:r>
+              <w:rPr>
+                <w:rFonts w:ascii="Arial" w:hAnsi="Arial" w:cs="Arial"/>
+              </w:rPr>
+              <w:t>Tener información para el desarrollador acerca de los ítems de la Configuración que serán afectados por algún cambio los Casos de Usos dependientes.</w:t>
+            </w:r>
+          </w:p>
+        </w:tc>
+      </w:tr>
+      <w:tr>
+        <w:tc>
+          <w:tcPr>
+            <w:tcW w:w="2263" w:type="dxa"/>
+          </w:tcPr>
+          <w:p>
+            <w:pPr>
+              <w:rPr>
+                <w:rFonts w:ascii="Arial" w:hAnsi="Arial" w:cs="Arial"/>
+              </w:rPr>
+            </w:pPr>
+            <w:r>
+              <w:rPr>
+                <w:rFonts w:ascii="Arial" w:hAnsi="Arial" w:cs="Arial"/>
+              </w:rPr>
+              <w:t>Entradas</w:t>
+            </w:r>
+          </w:p>
+        </w:tc>
+        <w:tc>
+          <w:tcPr>
+            <w:tcW w:w="6379" w:type="dxa"/>
+          </w:tcPr>
+          <w:p>
+            <w:pPr>
+              <w:rPr>
+                <w:rFonts w:ascii="Arial" w:hAnsi="Arial" w:cs="Arial"/>
+              </w:rPr>
+            </w:pPr>
+            <w:r>
+              <w:rPr>
+                <w:rFonts w:ascii="Arial" w:hAnsi="Arial" w:cs="Arial"/>
+              </w:rPr>
+              <w:t>ID de Proyecto</w:t>
+            </w:r>
+          </w:p>
+          <w:p>
+            <w:pPr>
+              <w:rPr>
+                <w:rFonts w:ascii="Arial" w:hAnsi="Arial" w:cs="Arial"/>
+              </w:rPr>
+            </w:pPr>
+            <w:r>
+              <w:rPr>
+                <w:rFonts w:ascii="Arial" w:hAnsi="Arial" w:cs="Arial"/>
+              </w:rPr>
+              <w:t>ID Caso de uso</w:t>
+            </w:r>
+          </w:p>
+        </w:tc>
+      </w:tr>
+      <w:tr>
+        <w:tc>
+          <w:tcPr>
+            <w:tcW w:w="2263" w:type="dxa"/>
+          </w:tcPr>
+          <w:p>
+            <w:pPr>
+              <w:rPr>
+                <w:rFonts w:ascii="Arial" w:hAnsi="Arial" w:cs="Arial"/>
+              </w:rPr>
+            </w:pPr>
+            <w:r>
+              <w:rPr>
+                <w:rFonts w:ascii="Arial" w:hAnsi="Arial" w:cs="Arial"/>
+              </w:rPr>
+              <w:t>Salidas</w:t>
+            </w:r>
+          </w:p>
+        </w:tc>
+        <w:tc>
+          <w:tcPr>
+            <w:tcW w:w="6379" w:type="dxa"/>
+          </w:tcPr>
+          <w:p>
+            <w:pPr>
+              <w:rPr>
+                <w:rFonts w:ascii="Arial" w:hAnsi="Arial" w:cs="Arial"/>
+              </w:rPr>
+            </w:pPr>
+            <w:r>
+              <w:rPr>
+                <w:rFonts w:ascii="Arial" w:hAnsi="Arial" w:cs="Arial"/>
+              </w:rPr>
+              <w:t>ID Ítem</w:t>
+            </w:r>
+          </w:p>
+          <w:p>
+            <w:pPr>
+              <w:rPr>
+                <w:rFonts w:ascii="Arial" w:hAnsi="Arial" w:cs="Arial"/>
+              </w:rPr>
+            </w:pPr>
+            <w:r>
+              <w:rPr>
+                <w:rFonts w:ascii="Arial" w:hAnsi="Arial" w:cs="Arial"/>
+              </w:rPr>
+              <w:t>Versión de Ítem</w:t>
+            </w:r>
+          </w:p>
+          <w:p>
+            <w:pPr>
+              <w:rPr>
+                <w:rFonts w:ascii="Arial" w:hAnsi="Arial" w:cs="Arial"/>
+              </w:rPr>
+            </w:pPr>
+            <w:r>
+              <w:rPr>
+                <w:rFonts w:ascii="Arial" w:hAnsi="Arial" w:cs="Arial"/>
+              </w:rPr>
+              <w:t>Nombre del Caso de Uso dependiente</w:t>
+            </w:r>
+          </w:p>
+          <w:p>
+            <w:pPr>
+              <w:rPr>
+                <w:rFonts w:ascii="Arial" w:hAnsi="Arial" w:cs="Arial"/>
+              </w:rPr>
+            </w:pPr>
+            <w:r>
+              <w:rPr>
+                <w:rFonts w:ascii="Arial" w:hAnsi="Arial" w:cs="Arial"/>
+              </w:rPr>
+              <w:t>Nombre del ítem</w:t>
+            </w:r>
+          </w:p>
+          <w:p>
+            <w:pPr>
+              <w:rPr>
+                <w:rFonts w:ascii="Arial" w:hAnsi="Arial" w:cs="Arial"/>
+              </w:rPr>
+            </w:pPr>
+            <w:r>
+              <w:rPr>
+                <w:rFonts w:ascii="Arial" w:hAnsi="Arial" w:cs="Arial"/>
+              </w:rPr>
+              <w:t>Tipo de ítem</w:t>
+            </w:r>
+          </w:p>
+          <w:p>
+            <w:pPr>
+              <w:rPr>
+                <w:rFonts w:ascii="Arial" w:hAnsi="Arial" w:cs="Arial"/>
+              </w:rPr>
+            </w:pPr>
+            <w:r>
+              <w:rPr>
+                <w:rFonts w:ascii="Arial" w:hAnsi="Arial" w:cs="Arial"/>
+              </w:rPr>
+              <w:t>Fecha de la última modificación del ítem</w:t>
+            </w:r>
+          </w:p>
+          <w:p>
+            <w:pPr>
+              <w:rPr>
+                <w:rFonts w:ascii="Arial" w:hAnsi="Arial" w:cs="Arial"/>
+              </w:rPr>
+            </w:pPr>
+            <w:r>
+              <w:rPr>
+                <w:rFonts w:ascii="Arial" w:hAnsi="Arial" w:cs="Arial"/>
+              </w:rPr>
+              <w:t>Descripción del ítem</w:t>
+            </w:r>
+          </w:p>
+        </w:tc>
+      </w:tr>
+    </w:tbl>
+    <w:p>
+      <w:pPr>
+        <w:spacing w:line="360" w:lineRule="auto"/>
+        <w:jc w:val="center"/>
+        <w:rPr>
+          <w:b/>
+        </w:rPr>
+      </w:pPr>
+      <w:r>
+        <w:rPr>
+          <w:b/>
+        </w:rPr>
+        <w:t>Tabla 23</w:t>
+      </w:r>
+      <w:r>
+        <w:rPr>
+          <w:b/>
+        </w:rPr>
+        <w:t xml:space="preserve">. </w:t>
+      </w:r>
+      <w:r>
+        <w:rPr>
+          <w:b/>
+        </w:rPr>
+        <w:t>Reporte del Programador 02(RP-02</w:t>
+      </w:r>
+      <w:r>
+        <w:rPr>
+          <w:b/>
+        </w:rPr>
+        <w:t>)</w:t>
+      </w:r>
     </w:p>
     <w:p>
       <w:pPr>
+        <w:ind w:left="720"/>
+        <w:jc w:val="both"/>
+        <w:rPr>
+          <w:rFonts w:ascii="Arial" w:hAnsi="Arial" w:cs="Arial"/>
+        </w:rPr>
+      </w:pPr>
+      <w:r>
+        <w:rPr>
+          <w:rFonts w:ascii="Arial" w:hAnsi="Arial" w:cs="Arial"/>
+        </w:rPr>
+        <w:lastRenderedPageBreak/>
+        <w:t>En la tabla 24, se muestra el reporte de estado de la configuración del Programador 03(RP-03). Este reporte consiste en una lista de Ítems de la Configuración que se relacionen</w:t>
+      </w:r>
+      <w:r>
+        <w:rPr>
+          <w:rFonts w:ascii="Arial" w:hAnsi="Arial" w:cs="Arial"/>
+        </w:rPr>
+        <w:t xml:space="preserve"> con alguna solicitud de cambio</w:t>
+      </w:r>
+      <w:r>
+        <w:rPr>
+          <w:rFonts w:ascii="Arial" w:hAnsi="Arial" w:cs="Arial"/>
+        </w:rPr>
+        <w:t xml:space="preserve">. </w:t>
+      </w:r>
+    </w:p>
+    <w:tbl>
+      <w:tblPr>
+        <w:tblStyle w:val="Tablaconcuadrcula"/>
+        <w:tblW w:w="8642" w:type="dxa"/>
+        <w:tblLook w:val="04A0" w:firstRow="1" w:lastRow="0" w:firstColumn="1" w:lastColumn="0" w:noHBand="0" w:noVBand="1"/>
+      </w:tblPr>
+      <w:tblGrid>
+        <w:gridCol w:w="2263"/>
+        <w:gridCol w:w="6379"/>
+      </w:tblGrid>
+      <w:tr>
+        <w:tc>
+          <w:tcPr>
+            <w:tcW w:w="2263" w:type="dxa"/>
+          </w:tcPr>
+          <w:p>
+            <w:pPr>
+              <w:rPr>
+                <w:rFonts w:ascii="Arial" w:hAnsi="Arial" w:cs="Arial"/>
+              </w:rPr>
+            </w:pPr>
+            <w:r>
+              <w:rPr>
+                <w:rFonts w:ascii="Arial" w:hAnsi="Arial" w:cs="Arial"/>
+              </w:rPr>
+              <w:t>ID</w:t>
+            </w:r>
+          </w:p>
+        </w:tc>
+        <w:tc>
+          <w:tcPr>
+            <w:tcW w:w="6379" w:type="dxa"/>
+          </w:tcPr>
+          <w:p>
+            <w:pPr>
+              <w:rPr>
+                <w:rFonts w:ascii="Arial" w:hAnsi="Arial" w:cs="Arial"/>
+              </w:rPr>
+            </w:pPr>
+            <w:r>
+              <w:rPr>
+                <w:rFonts w:ascii="Arial" w:hAnsi="Arial" w:cs="Arial"/>
+              </w:rPr>
+              <w:t>RP-03</w:t>
+            </w:r>
+          </w:p>
+        </w:tc>
+      </w:tr>
+      <w:tr>
+        <w:tc>
+          <w:tcPr>
+            <w:tcW w:w="2263" w:type="dxa"/>
+          </w:tcPr>
+          <w:p>
+            <w:pPr>
+              <w:rPr>
+                <w:rFonts w:ascii="Arial" w:hAnsi="Arial" w:cs="Arial"/>
+              </w:rPr>
+            </w:pPr>
+            <w:r>
+              <w:rPr>
+                <w:rFonts w:ascii="Arial" w:hAnsi="Arial" w:cs="Arial"/>
+              </w:rPr>
+              <w:t>Titulo</w:t>
+            </w:r>
+          </w:p>
+        </w:tc>
+        <w:tc>
+          <w:tcPr>
+            <w:tcW w:w="6379" w:type="dxa"/>
+          </w:tcPr>
+          <w:p>
+            <w:pPr>
+              <w:rPr>
+                <w:rFonts w:ascii="Arial" w:hAnsi="Arial" w:cs="Arial"/>
+              </w:rPr>
+            </w:pPr>
+            <w:r>
+              <w:rPr>
+                <w:rFonts w:ascii="Arial" w:hAnsi="Arial" w:cs="Arial"/>
+              </w:rPr>
+              <w:t>Lista ítems de la configuración modificados por la Solicitud de Cambio.</w:t>
+            </w:r>
+          </w:p>
+        </w:tc>
+      </w:tr>
+      <w:tr>
+        <w:tc>
+          <w:tcPr>
+            <w:tcW w:w="2263" w:type="dxa"/>
+          </w:tcPr>
+          <w:p>
+            <w:pPr>
+              <w:rPr>
+                <w:rFonts w:ascii="Arial" w:hAnsi="Arial" w:cs="Arial"/>
+              </w:rPr>
+            </w:pPr>
+            <w:r>
+              <w:rPr>
+                <w:rFonts w:ascii="Arial" w:hAnsi="Arial" w:cs="Arial"/>
+              </w:rPr>
+              <w:t>Propósito</w:t>
+            </w:r>
+          </w:p>
+        </w:tc>
+        <w:tc>
+          <w:tcPr>
+            <w:tcW w:w="6379" w:type="dxa"/>
+          </w:tcPr>
+          <w:p>
+            <w:pPr>
+              <w:rPr>
+                <w:rFonts w:ascii="Arial" w:hAnsi="Arial" w:cs="Arial"/>
+              </w:rPr>
+            </w:pPr>
+            <w:r>
+              <w:rPr>
+                <w:rFonts w:ascii="Arial" w:hAnsi="Arial" w:cs="Arial"/>
+              </w:rPr>
+              <w:t>El desarrollador tendrá el conocimiento que ítems han sido modificados requeridos por los casos de pruebas y presentar en qué estado se encuentran.</w:t>
+            </w:r>
+          </w:p>
+        </w:tc>
+      </w:tr>
+      <w:tr>
+        <w:tc>
+          <w:tcPr>
+            <w:tcW w:w="2263" w:type="dxa"/>
+          </w:tcPr>
+          <w:p>
+            <w:pPr>
+              <w:rPr>
+                <w:rFonts w:ascii="Arial" w:hAnsi="Arial" w:cs="Arial"/>
+              </w:rPr>
+            </w:pPr>
+            <w:r>
+              <w:rPr>
+                <w:rFonts w:ascii="Arial" w:hAnsi="Arial" w:cs="Arial"/>
+              </w:rPr>
+              <w:t>Entradas</w:t>
+            </w:r>
+          </w:p>
+        </w:tc>
+        <w:tc>
+          <w:tcPr>
+            <w:tcW w:w="6379" w:type="dxa"/>
+          </w:tcPr>
+          <w:p>
+            <w:pPr>
+              <w:pStyle w:val="Prrafodelista"/>
+              <w:numPr>
+                <w:ilvl w:val="0"/>
+                <w:numId w:val="38"/>
+              </w:numPr>
+              <w:rPr>
+                <w:rFonts w:ascii="Arial" w:hAnsi="Arial" w:cs="Arial"/>
+              </w:rPr>
+            </w:pPr>
+            <w:r>
+              <w:rPr>
+                <w:rFonts w:ascii="Arial" w:hAnsi="Arial" w:cs="Arial"/>
+              </w:rPr>
+              <w:t>ID de Proyecto</w:t>
+            </w:r>
+          </w:p>
+          <w:p>
+            <w:pPr>
+              <w:pStyle w:val="Prrafodelista"/>
+              <w:numPr>
+                <w:ilvl w:val="0"/>
+                <w:numId w:val="38"/>
+              </w:numPr>
+              <w:rPr>
+                <w:rFonts w:ascii="Arial" w:hAnsi="Arial" w:cs="Arial"/>
+              </w:rPr>
+            </w:pPr>
+            <w:r>
+              <w:rPr>
+                <w:rFonts w:ascii="Arial" w:hAnsi="Arial" w:cs="Arial"/>
+              </w:rPr>
+              <w:t>ID Ítem</w:t>
+            </w:r>
+          </w:p>
+        </w:tc>
+      </w:tr>
+      <w:tr>
+        <w:tc>
+          <w:tcPr>
+            <w:tcW w:w="2263" w:type="dxa"/>
+          </w:tcPr>
+          <w:p>
+            <w:pPr>
+              <w:rPr>
+                <w:rFonts w:ascii="Arial" w:hAnsi="Arial" w:cs="Arial"/>
+              </w:rPr>
+            </w:pPr>
+            <w:r>
+              <w:rPr>
+                <w:rFonts w:ascii="Arial" w:hAnsi="Arial" w:cs="Arial"/>
+              </w:rPr>
+              <w:t>Salidas</w:t>
+            </w:r>
+          </w:p>
+          <w:p>
+            <w:pPr>
+              <w:rPr>
+                <w:rFonts w:ascii="Arial" w:hAnsi="Arial" w:cs="Arial"/>
+              </w:rPr>
+            </w:pPr>
+          </w:p>
+          <w:p>
+            <w:pPr>
+              <w:rPr>
+                <w:rFonts w:ascii="Arial" w:hAnsi="Arial" w:cs="Arial"/>
+              </w:rPr>
+            </w:pPr>
+          </w:p>
+          <w:p>
+            <w:pPr>
+              <w:rPr>
+                <w:rFonts w:ascii="Arial" w:hAnsi="Arial" w:cs="Arial"/>
+              </w:rPr>
+            </w:pPr>
+          </w:p>
+          <w:p>
+            <w:pPr>
+              <w:rPr>
+                <w:rFonts w:ascii="Arial" w:hAnsi="Arial" w:cs="Arial"/>
+              </w:rPr>
+            </w:pPr>
+          </w:p>
+          <w:p>
+            <w:pPr>
+              <w:rPr>
+                <w:rFonts w:ascii="Arial" w:hAnsi="Arial" w:cs="Arial"/>
+              </w:rPr>
+            </w:pPr>
+          </w:p>
+          <w:p>
+            <w:pPr>
+              <w:rPr>
+                <w:rFonts w:ascii="Arial" w:hAnsi="Arial" w:cs="Arial"/>
+              </w:rPr>
+            </w:pPr>
+          </w:p>
+          <w:p>
+            <w:pPr>
+              <w:rPr>
+                <w:rFonts w:ascii="Arial" w:hAnsi="Arial" w:cs="Arial"/>
+              </w:rPr>
+            </w:pPr>
+          </w:p>
+          <w:p>
+            <w:pPr>
+              <w:rPr>
+                <w:rFonts w:ascii="Arial" w:hAnsi="Arial" w:cs="Arial"/>
+              </w:rPr>
+            </w:pPr>
+          </w:p>
+          <w:p>
+            <w:pPr>
+              <w:rPr>
+                <w:rFonts w:ascii="Arial" w:hAnsi="Arial" w:cs="Arial"/>
+              </w:rPr>
+            </w:pPr>
+          </w:p>
+        </w:tc>
+        <w:tc>
+          <w:tcPr>
+            <w:tcW w:w="6379" w:type="dxa"/>
+          </w:tcPr>
+          <w:p>
+            <w:pPr>
+              <w:pStyle w:val="Prrafodelista"/>
+              <w:numPr>
+                <w:ilvl w:val="0"/>
+                <w:numId w:val="38"/>
+              </w:numPr>
+              <w:rPr>
+                <w:rFonts w:ascii="Arial" w:hAnsi="Arial" w:cs="Arial"/>
+              </w:rPr>
+            </w:pPr>
+            <w:r>
+              <w:rPr>
+                <w:rFonts w:ascii="Arial" w:hAnsi="Arial" w:cs="Arial"/>
+              </w:rPr>
+              <w:t>ID Ítem</w:t>
+            </w:r>
+          </w:p>
+          <w:p>
+            <w:pPr>
+              <w:pStyle w:val="Prrafodelista"/>
+              <w:numPr>
+                <w:ilvl w:val="0"/>
+                <w:numId w:val="38"/>
+              </w:numPr>
+              <w:rPr>
+                <w:rFonts w:ascii="Arial" w:hAnsi="Arial" w:cs="Arial"/>
+              </w:rPr>
+            </w:pPr>
+            <w:r>
+              <w:rPr>
+                <w:rFonts w:ascii="Arial" w:hAnsi="Arial" w:cs="Arial"/>
+              </w:rPr>
+              <w:t>Nombre del ítem</w:t>
+            </w:r>
+          </w:p>
+          <w:p>
+            <w:pPr>
+              <w:pStyle w:val="Prrafodelista"/>
+              <w:numPr>
+                <w:ilvl w:val="0"/>
+                <w:numId w:val="38"/>
+              </w:numPr>
+              <w:rPr>
+                <w:rFonts w:ascii="Arial" w:hAnsi="Arial" w:cs="Arial"/>
+              </w:rPr>
+            </w:pPr>
+            <w:r>
+              <w:rPr>
+                <w:rFonts w:ascii="Arial" w:hAnsi="Arial" w:cs="Arial"/>
+              </w:rPr>
+              <w:t>Descripción del ítem</w:t>
+            </w:r>
+          </w:p>
+          <w:p>
+            <w:pPr>
+              <w:pStyle w:val="Prrafodelista"/>
+              <w:numPr>
+                <w:ilvl w:val="0"/>
+                <w:numId w:val="38"/>
+              </w:numPr>
+              <w:rPr>
+                <w:rFonts w:ascii="Arial" w:hAnsi="Arial" w:cs="Arial"/>
+              </w:rPr>
+            </w:pPr>
+            <w:r>
+              <w:rPr>
+                <w:rFonts w:ascii="Arial" w:hAnsi="Arial" w:cs="Arial"/>
+              </w:rPr>
+              <w:t>Tipo de ítem</w:t>
+            </w:r>
+          </w:p>
+          <w:p>
+            <w:pPr>
+              <w:pStyle w:val="Prrafodelista"/>
+              <w:numPr>
+                <w:ilvl w:val="0"/>
+                <w:numId w:val="38"/>
+              </w:numPr>
+              <w:rPr>
+                <w:rFonts w:ascii="Arial" w:hAnsi="Arial" w:cs="Arial"/>
+              </w:rPr>
+            </w:pPr>
+            <w:r>
+              <w:rPr>
+                <w:rFonts w:ascii="Arial" w:hAnsi="Arial" w:cs="Arial"/>
+              </w:rPr>
+              <w:t>N° de la Solicitud de Cambio</w:t>
+            </w:r>
+          </w:p>
+          <w:p>
+            <w:pPr>
+              <w:pStyle w:val="Prrafodelista"/>
+              <w:numPr>
+                <w:ilvl w:val="0"/>
+                <w:numId w:val="38"/>
+              </w:numPr>
+              <w:rPr>
+                <w:rFonts w:ascii="Arial" w:hAnsi="Arial" w:cs="Arial"/>
+              </w:rPr>
+            </w:pPr>
+            <w:r>
+              <w:rPr>
+                <w:rFonts w:ascii="Arial" w:hAnsi="Arial" w:cs="Arial"/>
+              </w:rPr>
+              <w:t>Título de la Solicitud de Cambio</w:t>
+            </w:r>
+          </w:p>
+          <w:p>
+            <w:pPr>
+              <w:pStyle w:val="Prrafodelista"/>
+              <w:numPr>
+                <w:ilvl w:val="0"/>
+                <w:numId w:val="38"/>
+              </w:numPr>
+              <w:rPr>
+                <w:rFonts w:ascii="Arial" w:hAnsi="Arial" w:cs="Arial"/>
+              </w:rPr>
+            </w:pPr>
+            <w:r>
+              <w:rPr>
+                <w:rFonts w:ascii="Arial" w:hAnsi="Arial" w:cs="Arial"/>
+              </w:rPr>
+              <w:t>Descripción de la Solicitud de Cambio</w:t>
+            </w:r>
+          </w:p>
+          <w:p>
+            <w:pPr>
+              <w:pStyle w:val="Prrafodelista"/>
+              <w:numPr>
+                <w:ilvl w:val="0"/>
+                <w:numId w:val="38"/>
+              </w:numPr>
+              <w:rPr>
+                <w:rFonts w:ascii="Arial" w:hAnsi="Arial" w:cs="Arial"/>
+              </w:rPr>
+            </w:pPr>
+            <w:r>
+              <w:rPr>
+                <w:rFonts w:ascii="Arial" w:hAnsi="Arial" w:cs="Arial"/>
+              </w:rPr>
+              <w:t>Estado de Ítem (Pendiente, Finalizado)</w:t>
+            </w:r>
+          </w:p>
+          <w:p>
+            <w:pPr>
+              <w:pStyle w:val="Prrafodelista"/>
+              <w:numPr>
+                <w:ilvl w:val="0"/>
+                <w:numId w:val="38"/>
+              </w:numPr>
+              <w:rPr>
+                <w:rFonts w:ascii="Arial" w:hAnsi="Arial" w:cs="Arial"/>
+              </w:rPr>
+            </w:pPr>
+            <w:r>
+              <w:rPr>
+                <w:rFonts w:ascii="Arial" w:hAnsi="Arial" w:cs="Arial"/>
+              </w:rPr>
+              <w:t>Fecha de la última modificación del ítem</w:t>
+            </w:r>
+          </w:p>
+        </w:tc>
+      </w:tr>
+    </w:tbl>
+    <w:p>
+      <w:pPr>
         <w:spacing w:line="360" w:lineRule="auto"/>
         <w:jc w:val="center"/>
         <w:rPr>
@@ -28637,7 +29788,7 @@
         <w:rPr>
           <w:b/>
         </w:rPr>
-        <w:t>Tabla 22</w:t>
+        <w:t>Tabla 24</w:t>
       </w:r>
       <w:r>
         <w:rPr>
@@ -28649,179 +29800,7 @@
         <w:rPr>
           <w:b/>
         </w:rPr>
-        <w:t>Reporte del Programador 01(RP-01</w:t>
-      </w:r>
-      <w:r>
-        <w:rPr>
-          <w:b/>
-        </w:rPr>
-        <w:t>)</w:t>
-      </w:r>
-    </w:p>
-    <w:p>
-      <w:pPr>
-        <w:ind w:left="720"/>
-        <w:jc w:val="both"/>
-        <w:rPr>
-          <w:rFonts w:ascii="Arial" w:hAnsi="Arial" w:cs="Arial"/>
-        </w:rPr>
-      </w:pPr>
-      <w:r>
-        <w:rPr>
-          <w:rFonts w:ascii="Arial" w:hAnsi="Arial" w:cs="Arial"/>
-        </w:rPr>
-        <w:t xml:space="preserve">En la tabla 23, se muestra el reporte de estado de la configuración del Programador 02(RP-02). Este reporte consiste en un historial de un ítem de configuración con la finalidad que el programador tenga conocimientos de la evolución del ítem de configuración mediante los comentarios de los commits. </w:t>
-      </w:r>
-    </w:p>
-    <w:p>
-      <w:pPr>
-        <w:rPr>
-          <w:rFonts w:ascii="Arial" w:hAnsi="Arial" w:cs="Arial"/>
-          <w:sz w:val="24"/>
-          <w:szCs w:val="24"/>
-          <w:lang w:eastAsia="es-PE"/>
-        </w:rPr>
-      </w:pPr>
-    </w:p>
-    <w:p>
-      <w:pPr>
-        <w:spacing w:line="360" w:lineRule="auto"/>
-        <w:jc w:val="center"/>
-        <w:rPr>
-          <w:b/>
-        </w:rPr>
-      </w:pPr>
-      <w:r>
-        <w:rPr>
-          <w:b/>
-        </w:rPr>
-        <w:t>Tabla 23</w:t>
-      </w:r>
-      <w:r>
-        <w:rPr>
-          <w:b/>
-        </w:rPr>
-        <w:t xml:space="preserve">. </w:t>
-      </w:r>
-      <w:r>
-        <w:rPr>
-          <w:b/>
-        </w:rPr>
-        <w:t>Reporte del Programador 02(RP-02</w:t>
-      </w:r>
-      <w:r>
-        <w:rPr>
-          <w:b/>
-        </w:rPr>
-        <w:t>)</w:t>
-      </w:r>
-    </w:p>
-    <w:p>
-      <w:pPr>
-        <w:ind w:left="720"/>
-        <w:jc w:val="both"/>
-        <w:rPr>
-          <w:rFonts w:ascii="Arial" w:hAnsi="Arial" w:cs="Arial"/>
-        </w:rPr>
-      </w:pPr>
-      <w:r>
-        <w:rPr>
-          <w:rFonts w:ascii="Arial" w:hAnsi="Arial" w:cs="Arial"/>
-        </w:rPr>
-        <w:t xml:space="preserve">En la tabla 24, se muestra el reporte de estado de la configuración del Programador 03(RP-03). Este reporte consiste en una lista de Ítems de la Configuración que se relacionen con un Caso de Uso, el propósito de brindar información con que Ítems de la Configuración deberá trabajar cuando se le encargue alguna labor en la codificación del producto de software. </w:t>
-      </w:r>
-    </w:p>
-    <w:p>
-      <w:pPr>
-        <w:rPr>
-          <w:sz w:val="24"/>
-          <w:szCs w:val="24"/>
-          <w:lang w:eastAsia="es-PE"/>
-        </w:rPr>
-      </w:pPr>
-    </w:p>
-    <w:p>
-      <w:pPr>
-        <w:spacing w:line="360" w:lineRule="auto"/>
-        <w:jc w:val="center"/>
-        <w:rPr>
-          <w:b/>
-        </w:rPr>
-      </w:pPr>
-      <w:r>
-        <w:rPr>
-          <w:b/>
-        </w:rPr>
-        <w:t>Tabla 24</w:t>
-      </w:r>
-      <w:r>
-        <w:rPr>
-          <w:b/>
-        </w:rPr>
-        <w:t xml:space="preserve">. </w:t>
-      </w:r>
-      <w:r>
-        <w:rPr>
-          <w:b/>
-        </w:rPr>
         <w:t>Reporte del Programador 03(RP-03</w:t>
-      </w:r>
-      <w:r>
-        <w:rPr>
-          <w:b/>
-        </w:rPr>
-        <w:t>)</w:t>
-      </w:r>
-    </w:p>
-    <w:p>
-      <w:pPr>
-        <w:ind w:left="720"/>
-        <w:jc w:val="both"/>
-        <w:rPr>
-          <w:rFonts w:ascii="Arial" w:hAnsi="Arial" w:cs="Arial"/>
-        </w:rPr>
-      </w:pPr>
-      <w:r>
-        <w:rPr>
-          <w:rFonts w:ascii="Arial" w:hAnsi="Arial" w:cs="Arial"/>
-        </w:rPr>
-        <w:t xml:space="preserve">En la tabla 25, se muestra el reporte de estado de la configuración del Programador 04(RP-04). Este reporte consiste en una lista de Ítems de la Configuración que se relacionen con una Solicitud de Cambio para tener una perspectiva de con qué se va a trabajar. </w:t>
-      </w:r>
-    </w:p>
-    <w:p>
-      <w:pPr>
-        <w:rPr>
-          <w:sz w:val="24"/>
-          <w:szCs w:val="24"/>
-          <w:lang w:eastAsia="es-PE"/>
-        </w:rPr>
-      </w:pPr>
-    </w:p>
-    <w:p>
-      <w:pPr>
-        <w:spacing w:line="360" w:lineRule="auto"/>
-        <w:jc w:val="center"/>
-        <w:rPr>
-          <w:b/>
-        </w:rPr>
-      </w:pPr>
-      <w:r>
-        <w:rPr>
-          <w:b/>
-        </w:rPr>
-        <w:t>Tabla 25</w:t>
-      </w:r>
-      <w:r>
-        <w:rPr>
-          <w:b/>
-        </w:rPr>
-        <w:t xml:space="preserve">. </w:t>
-      </w:r>
-      <w:r>
-        <w:rPr>
-          <w:b/>
-        </w:rPr>
-        <w:t>Reporte del Programador 04(RP-04</w:t>
       </w:r>
       <w:r>
         <w:rPr>
@@ -28863,14 +29842,37 @@
           <w:sz w:val="36"/>
           <w:szCs w:val="36"/>
         </w:rPr>
+        <w:sectPr>
+          <w:headerReference w:type="default" r:id="rId11"/>
+          <w:footerReference w:type="default" r:id="rId12"/>
+          <w:pgSz w:w="11906" w:h="16838"/>
+          <w:pgMar w:top="1417" w:right="1701" w:bottom="1417" w:left="1701" w:header="720" w:footer="720" w:gutter="0"/>
+          <w:pgNumType w:start="1"/>
+          <w:cols w:space="720"/>
+        </w:sectPr>
       </w:pPr>
       <w:bookmarkStart w:id="31" w:name="_Toc436238207"/>
-      <w:r>
+    </w:p>
+    <w:p>
+      <w:pPr>
+        <w:pStyle w:val="Ttulo3"/>
+        <w:numPr>
+          <w:ilvl w:val="1"/>
+          <w:numId w:val="29"/>
+        </w:numPr>
         <w:rPr>
           <w:rFonts w:ascii="Times New Roman" w:hAnsi="Times New Roman" w:cs="Times New Roman"/>
           <w:sz w:val="36"/>
           <w:szCs w:val="36"/>
         </w:rPr>
+      </w:pPr>
+      <w:r>
+        <w:rPr>
+          <w:rFonts w:ascii="Times New Roman" w:hAnsi="Times New Roman" w:cs="Times New Roman"/>
+          <w:sz w:val="36"/>
+          <w:szCs w:val="36"/>
+        </w:rPr>
+        <w:lastRenderedPageBreak/>
         <w:t>Auditoría de la configuración del software</w:t>
       </w:r>
       <w:bookmarkEnd w:id="31"/>
@@ -28970,7 +29972,35 @@
           <w:rFonts w:ascii="Arial" w:hAnsi="Arial" w:cs="Arial"/>
           <w:szCs w:val="22"/>
         </w:rPr>
-        <w:t>En la tabla 26, se muestra reporte de contabilidad para el Auditor 01(RA-01) Este reporte consiste en una lista de Ítems de la configuración  para obtener  mejor  información de los elementos que lo conforman y de la estructura del proyecto.</w:t>
+        <w:t>En la tabla 2</w:t>
+      </w:r>
+      <w:r>
+        <w:rPr>
+          <w:rFonts w:ascii="Arial" w:hAnsi="Arial" w:cs="Arial"/>
+          <w:szCs w:val="22"/>
+        </w:rPr>
+        <w:t>5</w:t>
+      </w:r>
+      <w:r>
+        <w:rPr>
+          <w:rFonts w:ascii="Arial" w:hAnsi="Arial" w:cs="Arial"/>
+          <w:szCs w:val="22"/>
+        </w:rPr>
+        <w:t>, se muestra reporte de contabilidad para el Auditor 01(RA-01) Este reporte consiste en una lista de Ítems de la</w:t>
+      </w:r>
+      <w:r>
+        <w:rPr>
+          <w:rFonts w:ascii="Arial" w:hAnsi="Arial" w:cs="Arial"/>
+          <w:szCs w:val="22"/>
+        </w:rPr>
+        <w:t xml:space="preserve"> configuración </w:t>
+      </w:r>
+      <w:r>
+        <w:rPr>
+          <w:rFonts w:ascii="Arial" w:hAnsi="Arial" w:cs="Arial"/>
+          <w:szCs w:val="22"/>
+        </w:rPr>
+        <w:t>para obtener  mejor  información de los elementos que lo conforman y de la estructura del proyecto.</w:t>
       </w:r>
     </w:p>
     <w:p>
@@ -29693,7 +30723,23 @@
           <w:b/>
           <w:szCs w:val="22"/>
         </w:rPr>
-        <w:t>Tabla 26. Reporte de contabilidad para el Auditor 01(RA-01)</w:t>
+        <w:t>Tabla 2</w:t>
+      </w:r>
+      <w:r>
+        <w:rPr>
+          <w:rFonts w:asciiTheme="minorHAnsi" w:hAnsiTheme="minorHAnsi"/>
+          <w:b/>
+          <w:szCs w:val="22"/>
+        </w:rPr>
+        <w:t>5</w:t>
+      </w:r>
+      <w:r>
+        <w:rPr>
+          <w:rFonts w:asciiTheme="minorHAnsi" w:hAnsiTheme="minorHAnsi"/>
+          <w:b/>
+          <w:szCs w:val="22"/>
+        </w:rPr>
+        <w:t>. Reporte de contabilidad para el Auditor 01(RA-01)</w:t>
       </w:r>
     </w:p>
     <w:p>
@@ -29714,22 +30760,6 @@
     </w:p>
     <w:p>
       <w:pPr>
-        <w:rPr>
-          <w:rFonts w:asciiTheme="minorHAnsi" w:hAnsiTheme="minorHAnsi"/>
-          <w:szCs w:val="22"/>
-        </w:rPr>
-      </w:pPr>
-    </w:p>
-    <w:p>
-      <w:pPr>
-        <w:rPr>
-          <w:rFonts w:asciiTheme="minorHAnsi" w:hAnsiTheme="minorHAnsi"/>
-          <w:szCs w:val="22"/>
-        </w:rPr>
-      </w:pPr>
-    </w:p>
-    <w:p>
-      <w:pPr>
         <w:jc w:val="both"/>
         <w:rPr>
           <w:rFonts w:ascii="Arial" w:hAnsi="Arial" w:cs="Arial"/>
@@ -29741,7 +30771,22 @@
           <w:rFonts w:ascii="Arial" w:hAnsi="Arial" w:cs="Arial"/>
           <w:szCs w:val="22"/>
         </w:rPr>
-        <w:t>En la tabla 27, se muestra  reporte de contabilidad para el Auditor 02(RA-02). Este reporte  consiste en una lista de solicitudes de cambios aprobados en una de fecha determinada.</w:t>
+        <w:lastRenderedPageBreak/>
+        <w:t>En la tabla 2</w:t>
+      </w:r>
+      <w:r>
+        <w:rPr>
+          <w:rFonts w:ascii="Arial" w:hAnsi="Arial" w:cs="Arial"/>
+          <w:szCs w:val="22"/>
+        </w:rPr>
+        <w:t>6</w:t>
+      </w:r>
+      <w:r>
+        <w:rPr>
+          <w:rFonts w:ascii="Arial" w:hAnsi="Arial" w:cs="Arial"/>
+          <w:szCs w:val="22"/>
+        </w:rPr>
+        <w:t>, se muestra  reporte de contabilidad para el Auditor 02(RA-02). Este reporte  consiste en una lista de solicitudes de cambios aprobados en una de fecha determinada.</w:t>
       </w:r>
     </w:p>
     <w:p>
@@ -30484,7 +31529,7 @@
           <w:b/>
           <w:szCs w:val="22"/>
         </w:rPr>
-        <w:t>Tabla 27. Reporte de contabilidad para el Auditor</w:t>
+        <w:t>Tabla 2</w:t>
       </w:r>
       <w:r>
         <w:rPr>
@@ -30492,7 +31537,7 @@
           <w:b/>
           <w:szCs w:val="22"/>
         </w:rPr>
-        <w:t xml:space="preserve"> </w:t>
+        <w:t>6</w:t>
       </w:r>
       <w:r>
         <w:rPr>
@@ -30500,32 +31545,48 @@
           <w:b/>
           <w:szCs w:val="22"/>
         </w:rPr>
-        <w:t>(RA-02)</w:t>
-      </w:r>
-    </w:p>
-    <w:p>
-      <w:pPr>
-        <w:spacing w:line="360" w:lineRule="auto"/>
-        <w:jc w:val="center"/>
+        <w:t>. Reporte de contabilidad para el Auditor</w:t>
+      </w:r>
+      <w:r>
         <w:rPr>
           <w:rFonts w:asciiTheme="minorHAnsi" w:hAnsiTheme="minorHAnsi"/>
           <w:b/>
           <w:szCs w:val="22"/>
         </w:rPr>
-      </w:pPr>
-    </w:p>
-    <w:p>
-      <w:pPr>
-        <w:spacing w:line="360" w:lineRule="auto"/>
+        <w:t xml:space="preserve"> </w:t>
+      </w:r>
+      <w:r>
         <w:rPr>
           <w:rFonts w:asciiTheme="minorHAnsi" w:hAnsiTheme="minorHAnsi"/>
           <w:b/>
           <w:szCs w:val="22"/>
         </w:rPr>
-      </w:pPr>
+        <w:t>(RA-02)</w:t>
+      </w:r>
     </w:p>
     <w:p>
       <w:pPr>
+        <w:spacing w:line="360" w:lineRule="auto"/>
+        <w:jc w:val="center"/>
+        <w:rPr>
+          <w:rFonts w:asciiTheme="minorHAnsi" w:hAnsiTheme="minorHAnsi"/>
+          <w:b/>
+          <w:szCs w:val="22"/>
+        </w:rPr>
+      </w:pPr>
+    </w:p>
+    <w:p>
+      <w:pPr>
+        <w:spacing w:line="360" w:lineRule="auto"/>
+        <w:rPr>
+          <w:rFonts w:asciiTheme="minorHAnsi" w:hAnsiTheme="minorHAnsi"/>
+          <w:b/>
+          <w:szCs w:val="22"/>
+        </w:rPr>
+      </w:pPr>
+    </w:p>
+    <w:p>
+      <w:pPr>
         <w:rPr>
           <w:rFonts w:asciiTheme="minorHAnsi" w:hAnsiTheme="minorHAnsi"/>
           <w:szCs w:val="22"/>
@@ -30545,8 +31606,21 @@
           <w:rFonts w:ascii="Arial" w:hAnsi="Arial" w:cs="Arial"/>
           <w:szCs w:val="22"/>
         </w:rPr>
-        <w:lastRenderedPageBreak/>
-        <w:t>En la tabla 28, se muestra el reporte de contabilidad para el Auditor 03(RA-03). Consiste en una lista de solicitudes de cambios rechazadas en un rango de fechas determinadas.</w:t>
+        <w:t>En la tabla 2</w:t>
+      </w:r>
+      <w:r>
+        <w:rPr>
+          <w:rFonts w:ascii="Arial" w:hAnsi="Arial" w:cs="Arial"/>
+          <w:szCs w:val="22"/>
+        </w:rPr>
+        <w:t>7</w:t>
+      </w:r>
+      <w:r>
+        <w:rPr>
+          <w:rFonts w:ascii="Arial" w:hAnsi="Arial" w:cs="Arial"/>
+          <w:szCs w:val="22"/>
+        </w:rPr>
+        <w:t>, se muestra el reporte de contabilidad para el Auditor 03(RA-03). Consiste en una lista de solicitudes de cambios rechazadas en un rango de fechas determinadas.</w:t>
       </w:r>
     </w:p>
     <w:p>
@@ -30611,6 +31685,7 @@
                 <w:szCs w:val="22"/>
                 <w:lang w:eastAsia="es-PE"/>
               </w:rPr>
+              <w:lastRenderedPageBreak/>
               <w:t>ID</w:t>
             </w:r>
           </w:p>
@@ -31247,7 +32322,7 @@
           <w:b/>
           <w:szCs w:val="22"/>
         </w:rPr>
-        <w:t>Tabla 28. Reporte de contabilidad para el Auditor</w:t>
+        <w:t>Tabla 27</w:t>
       </w:r>
       <w:r>
         <w:rPr>
@@ -31255,7 +32330,7 @@
           <w:b/>
           <w:szCs w:val="22"/>
         </w:rPr>
-        <w:t xml:space="preserve"> </w:t>
+        <w:t>. Reporte de contabilidad para el Auditor</w:t>
       </w:r>
       <w:r>
         <w:rPr>
@@ -31263,23 +32338,31 @@
           <w:b/>
           <w:szCs w:val="22"/>
         </w:rPr>
-        <w:t>(RA-03)</w:t>
-      </w:r>
-    </w:p>
-    <w:p>
-      <w:pPr>
-        <w:spacing w:line="360" w:lineRule="auto"/>
-        <w:jc w:val="center"/>
+        <w:t xml:space="preserve"> </w:t>
+      </w:r>
+      <w:r>
         <w:rPr>
           <w:rFonts w:asciiTheme="minorHAnsi" w:hAnsiTheme="minorHAnsi"/>
           <w:b/>
           <w:szCs w:val="22"/>
         </w:rPr>
-      </w:pPr>
+        <w:t>(RA-03)</w:t>
+      </w:r>
     </w:p>
     <w:p>
       <w:pPr>
         <w:spacing w:line="360" w:lineRule="auto"/>
+        <w:jc w:val="center"/>
+        <w:rPr>
+          <w:rFonts w:asciiTheme="minorHAnsi" w:hAnsiTheme="minorHAnsi"/>
+          <w:b/>
+          <w:szCs w:val="22"/>
+        </w:rPr>
+      </w:pPr>
+    </w:p>
+    <w:p>
+      <w:pPr>
+        <w:spacing w:line="360" w:lineRule="auto"/>
         <w:rPr>
           <w:rFonts w:asciiTheme="minorHAnsi" w:hAnsiTheme="minorHAnsi"/>
           <w:szCs w:val="22"/>
@@ -31337,13 +32420,36 @@
           <w:szCs w:val="22"/>
         </w:rPr>
       </w:pPr>
-      <w:r>
+    </w:p>
+    <w:p>
+      <w:pPr>
         <w:rPr>
           <w:rFonts w:ascii="Arial" w:hAnsi="Arial" w:cs="Arial"/>
           <w:szCs w:val="22"/>
         </w:rPr>
+      </w:pPr>
+    </w:p>
+    <w:p>
+      <w:pPr>
+        <w:rPr>
+          <w:rFonts w:ascii="Arial" w:hAnsi="Arial" w:cs="Arial"/>
+          <w:szCs w:val="22"/>
+        </w:rPr>
+      </w:pPr>
+      <w:r>
+        <w:rPr>
+          <w:rFonts w:ascii="Arial" w:hAnsi="Arial" w:cs="Arial"/>
+          <w:szCs w:val="22"/>
+        </w:rPr>
         <w:lastRenderedPageBreak/>
-        <w:t>En la tabla 29, se muestra el reporte de contabilidad para el Auditor 04(RA-04). Este reporte consiste en ítems modificados por una solicitud de cambio.</w:t>
+        <w:t>En la tabla 28</w:t>
+      </w:r>
+      <w:r>
+        <w:rPr>
+          <w:rFonts w:ascii="Arial" w:hAnsi="Arial" w:cs="Arial"/>
+          <w:szCs w:val="22"/>
+        </w:rPr>
+        <w:t>, se muestra el reporte de contabilidad para el Auditor 04(RA-04). Este reporte consiste en ítems modificados por una solicitud de cambio.</w:t>
       </w:r>
     </w:p>
     <w:p>
@@ -32006,7 +33112,15 @@
           <w:b/>
           <w:szCs w:val="22"/>
         </w:rPr>
-        <w:t>Tabla 29. Reporte de contabilidad para el Auditor (RA-04)</w:t>
+        <w:t>Tabla 28</w:t>
+      </w:r>
+      <w:r>
+        <w:rPr>
+          <w:rFonts w:asciiTheme="minorHAnsi" w:hAnsiTheme="minorHAnsi"/>
+          <w:b/>
+          <w:szCs w:val="22"/>
+        </w:rPr>
+        <w:t>. Reporte de contabilidad para el Auditor (RA-04)</w:t>
       </w:r>
     </w:p>
     <w:p>
@@ -32030,7 +33144,28 @@
           <w:rFonts w:ascii="Arial" w:hAnsi="Arial" w:cs="Arial"/>
           <w:szCs w:val="22"/>
         </w:rPr>
-        <w:t>En la tabla 30, se muestra el reporte de contabilidad para el Auditor (RA-05). Este reporte  consiste en una lista de ítems de configuración en proceso de implementación.</w:t>
+        <w:t>En la tabla 29</w:t>
+      </w:r>
+      <w:r>
+        <w:rPr>
+          <w:rFonts w:ascii="Arial" w:hAnsi="Arial" w:cs="Arial"/>
+          <w:szCs w:val="22"/>
+        </w:rPr>
+        <w:t>, se muestra el reporte de contabilidad para el</w:t>
+      </w:r>
+      <w:r>
+        <w:rPr>
+          <w:rFonts w:ascii="Arial" w:hAnsi="Arial" w:cs="Arial"/>
+          <w:szCs w:val="22"/>
+        </w:rPr>
+        <w:t xml:space="preserve"> Auditor (RA-05). Este reporte </w:t>
+      </w:r>
+      <w:r>
+        <w:rPr>
+          <w:rFonts w:ascii="Arial" w:hAnsi="Arial" w:cs="Arial"/>
+          <w:szCs w:val="22"/>
+        </w:rPr>
+        <w:t>consiste en una lista de ítems de configuración en proceso de implementación.</w:t>
       </w:r>
     </w:p>
     <w:p>
@@ -32814,7 +33949,15 @@
           <w:b/>
           <w:szCs w:val="22"/>
         </w:rPr>
-        <w:t>Tabla 30. Reporte de contabilidad para el Auditor 05(RJP-05)</w:t>
+        <w:t>Tabla 29</w:t>
+      </w:r>
+      <w:r>
+        <w:rPr>
+          <w:rFonts w:asciiTheme="minorHAnsi" w:hAnsiTheme="minorHAnsi"/>
+          <w:b/>
+          <w:szCs w:val="22"/>
+        </w:rPr>
+        <w:t>. Reporte de contabilidad para el Auditor 05(RJP-05)</w:t>
       </w:r>
     </w:p>
     <w:p>
@@ -33549,7 +34692,25 @@
           <w:sz w:val="22"/>
           <w:szCs w:val="20"/>
         </w:rPr>
-        <w:t xml:space="preserve"> Roles y su tipos de acceso para la Librería de Release</w:t>
+        <w:t xml:space="preserve"> Roles y </w:t>
+      </w:r>
+      <w:r>
+        <w:rPr>
+          <w:i w:val="0"/>
+          <w:color w:val="auto"/>
+          <w:sz w:val="22"/>
+          <w:szCs w:val="20"/>
+        </w:rPr>
+        <w:t>sus tipos</w:t>
+      </w:r>
+      <w:r>
+        <w:rPr>
+          <w:i w:val="0"/>
+          <w:color w:val="auto"/>
+          <w:sz w:val="22"/>
+          <w:szCs w:val="20"/>
+        </w:rPr>
+        <w:t xml:space="preserve"> de acceso para la Librería de Release</w:t>
       </w:r>
       <w:bookmarkEnd w:id="33"/>
     </w:p>
@@ -33574,7 +34735,19 @@
         <w:rPr>
           <w:rFonts w:ascii="Arial" w:hAnsi="Arial" w:cs="Arial"/>
         </w:rPr>
-        <w:t>A continuación en la figura 3.5.1 - 2</w:t>
+        <w:t xml:space="preserve">A </w:t>
+      </w:r>
+      <w:r>
+        <w:rPr>
+          <w:rFonts w:ascii="Arial" w:hAnsi="Arial" w:cs="Arial"/>
+        </w:rPr>
+        <w:t>continuación,</w:t>
+      </w:r>
+      <w:r>
+        <w:rPr>
+          <w:rFonts w:ascii="Arial" w:hAnsi="Arial" w:cs="Arial"/>
+        </w:rPr>
+        <w:t xml:space="preserve"> en la figura 3.5.1 - 2</w:t>
       </w:r>
       <w:r>
         <w:rPr>
@@ -33637,6 +34810,7 @@
         <w:rPr>
           <w:rFonts w:ascii="Arial" w:hAnsi="Arial" w:cs="Arial"/>
           <w:noProof/>
+          <w:lang w:val="es-PE" w:eastAsia="es-PE"/>
         </w:rPr>
         <w:lastRenderedPageBreak/>
         <w:drawing>
@@ -33665,7 +34839,7 @@
                     </pic:cNvPicPr>
                   </pic:nvPicPr>
                   <pic:blipFill>
-                    <a:blip r:embed="rId11">
+                    <a:blip r:embed="rId13">
                       <a:extLst>
                         <a:ext uri="{28A0092B-C50C-407E-A947-70E740481C1C}">
                           <a14:useLocalDpi xmlns:a14="http://schemas.microsoft.com/office/drawing/2010/main" val="0"/>
@@ -33759,16 +34933,336 @@
     </w:p>
     <w:p>
       <w:pPr>
-        <w:rPr>
-          <w:lang w:val="es-PE"/>
-        </w:rPr>
-      </w:pPr>
-      <w:bookmarkStart w:id="34" w:name="_GoBack"/>
+        <w:spacing w:line="360" w:lineRule="auto"/>
+        <w:ind w:firstLine="720"/>
+        <w:rPr>
+          <w:rFonts w:ascii="Arial" w:hAnsi="Arial" w:cs="Arial"/>
+          <w:b/>
+        </w:rPr>
+      </w:pPr>
+      <w:bookmarkStart w:id="34" w:name="_Toc435626254"/>
+      <w:r>
+        <w:rPr>
+          <w:rFonts w:ascii="Arial" w:hAnsi="Arial" w:cs="Arial"/>
+          <w:b/>
+        </w:rPr>
+        <w:t>3.5.2</w:t>
+      </w:r>
+      <w:r>
+        <w:rPr>
+          <w:rFonts w:ascii="Arial" w:hAnsi="Arial" w:cs="Arial"/>
+          <w:b/>
+        </w:rPr>
+        <w:tab/>
+        <w:t>Estructura del Paquete de Liberación</w:t>
+      </w:r>
       <w:bookmarkEnd w:id="34"/>
     </w:p>
+    <w:p>
+      <w:pPr>
+        <w:pStyle w:val="Sinespaciado"/>
+        <w:jc w:val="both"/>
+      </w:pPr>
+      <w:r>
+        <w:t>Los paquetes de liberación del sistema serán entregados cuando este ya esté desplegado en el entorno de producción, conteniendo todos los archivos necesarios para que esta nueva versión se ejecute de la manera correcta; en lo cual los distintos ítems a entregar se encontraran desplegados en las carpetas del paquete de reléase, en el cual posee una estructura como muestra la figura.</w:t>
+      </w:r>
+    </w:p>
+    <w:p>
+      <w:pPr>
+        <w:rPr>
+          <w:lang w:val="es-PE"/>
+        </w:rPr>
+      </w:pPr>
+    </w:p>
+    <w:p>
+      <w:pPr>
+        <w:jc w:val="center"/>
+        <w:rPr>
+          <w:lang w:val="es-PE"/>
+        </w:rPr>
+      </w:pPr>
+      <w:r>
+        <w:rPr>
+          <w:noProof/>
+          <w:lang w:val="es-PE" w:eastAsia="es-PE"/>
+        </w:rPr>
+        <w:lastRenderedPageBreak/>
+        <w:drawing>
+          <wp:inline distT="0" distB="0" distL="0" distR="0" wp14:anchorId="748EB6B3" wp14:editId="09ABE363">
+            <wp:extent cx="6245281" cy="4612943"/>
+            <wp:effectExtent l="0" t="0" r="0" b="0"/>
+            <wp:docPr id="1" name="Imagen 1"/>
+            <wp:cNvGraphicFramePr>
+              <a:graphicFrameLocks xmlns:a="http://schemas.openxmlformats.org/drawingml/2006/main" noChangeAspect="1"/>
+            </wp:cNvGraphicFramePr>
+            <a:graphic xmlns:a="http://schemas.openxmlformats.org/drawingml/2006/main">
+              <a:graphicData uri="http://schemas.openxmlformats.org/drawingml/2006/picture">
+                <pic:pic xmlns:pic="http://schemas.openxmlformats.org/drawingml/2006/picture">
+                  <pic:nvPicPr>
+                    <pic:cNvPr id="1" name=""/>
+                    <pic:cNvPicPr/>
+                  </pic:nvPicPr>
+                  <pic:blipFill>
+                    <a:blip r:embed="rId14"/>
+                    <a:stretch>
+                      <a:fillRect/>
+                    </a:stretch>
+                  </pic:blipFill>
+                  <pic:spPr>
+                    <a:xfrm>
+                      <a:off x="0" y="0"/>
+                      <a:ext cx="6255511" cy="4620499"/>
+                    </a:xfrm>
+                    <a:prstGeom prst="rect">
+                      <a:avLst/>
+                    </a:prstGeom>
+                  </pic:spPr>
+                </pic:pic>
+              </a:graphicData>
+            </a:graphic>
+          </wp:inline>
+        </w:drawing>
+      </w:r>
+      <w:bookmarkStart w:id="35" w:name="_GoBack"/>
+      <w:bookmarkEnd w:id="35"/>
+    </w:p>
+    <w:p>
+      <w:pPr>
+        <w:pStyle w:val="Descripcin"/>
+        <w:jc w:val="center"/>
+        <w:rPr>
+          <w:rFonts w:ascii="Calibri" w:hAnsi="Calibri"/>
+          <w:i w:val="0"/>
+          <w:color w:val="auto"/>
+          <w:sz w:val="22"/>
+          <w:szCs w:val="20"/>
+        </w:rPr>
+      </w:pPr>
+      <w:r>
+        <w:rPr>
+          <w:color w:val="auto"/>
+          <w:sz w:val="22"/>
+          <w:szCs w:val="20"/>
+        </w:rPr>
+        <w:t>Tabla 3.5.</w:t>
+      </w:r>
+      <w:r>
+        <w:rPr>
+          <w:color w:val="auto"/>
+          <w:sz w:val="22"/>
+          <w:szCs w:val="20"/>
+        </w:rPr>
+        <w:t>1- 2</w:t>
+      </w:r>
+      <w:r>
+        <w:rPr>
+          <w:i w:val="0"/>
+          <w:noProof/>
+          <w:color w:val="auto"/>
+          <w:sz w:val="22"/>
+          <w:szCs w:val="20"/>
+        </w:rPr>
+        <w:t>:</w:t>
+      </w:r>
+      <w:r>
+        <w:rPr>
+          <w:i w:val="0"/>
+          <w:color w:val="auto"/>
+          <w:sz w:val="22"/>
+          <w:szCs w:val="20"/>
+        </w:rPr>
+        <w:t xml:space="preserve"> Diagrama de Organización de </w:t>
+      </w:r>
+      <w:r>
+        <w:rPr>
+          <w:i w:val="0"/>
+          <w:color w:val="auto"/>
+          <w:sz w:val="22"/>
+          <w:szCs w:val="20"/>
+        </w:rPr>
+        <w:t>Librería de Release</w:t>
+      </w:r>
+    </w:p>
+    <w:p>
+      <w:pPr>
+        <w:ind w:left="1134" w:hanging="141"/>
+        <w:jc w:val="both"/>
+      </w:pPr>
+      <w:r>
+        <w:t>Los elementos que contendrá la carpeta de Liberación son:</w:t>
+      </w:r>
+    </w:p>
+    <w:p>
+      <w:pPr>
+        <w:pStyle w:val="Prrafodelista"/>
+        <w:numPr>
+          <w:ilvl w:val="0"/>
+          <w:numId w:val="40"/>
+        </w:numPr>
+        <w:spacing w:after="0" w:line="240" w:lineRule="auto"/>
+        <w:ind w:left="1134" w:hanging="141"/>
+        <w:jc w:val="both"/>
+      </w:pPr>
+      <w:r>
+        <w:rPr>
+          <w:b/>
+        </w:rPr>
+        <w:t>DOCUMENTACIÓN:</w:t>
+      </w:r>
+      <w:r>
+        <w:t xml:space="preserve"> Los documentos tales como las especificaciones de casos de usos necesarios para la revisión de la liberación.</w:t>
+      </w:r>
+    </w:p>
+    <w:p>
+      <w:pPr>
+        <w:pStyle w:val="Prrafodelista"/>
+        <w:numPr>
+          <w:ilvl w:val="0"/>
+          <w:numId w:val="40"/>
+        </w:numPr>
+        <w:spacing w:after="0" w:line="240" w:lineRule="auto"/>
+        <w:ind w:left="1134" w:hanging="141"/>
+        <w:jc w:val="both"/>
+      </w:pPr>
+      <w:r>
+        <w:rPr>
+          <w:b/>
+        </w:rPr>
+        <w:t>CODIGO_</w:t>
+      </w:r>
+      <w:r>
+        <w:rPr>
+          <w:b/>
+        </w:rPr>
+        <w:t>FUENTE:</w:t>
+      </w:r>
+      <w:r>
+        <w:t xml:space="preserve"> El código fuente del producto software a liberar.</w:t>
+      </w:r>
+    </w:p>
+    <w:p>
+      <w:pPr>
+        <w:pStyle w:val="Prrafodelista"/>
+        <w:numPr>
+          <w:ilvl w:val="0"/>
+          <w:numId w:val="40"/>
+        </w:numPr>
+        <w:spacing w:after="0" w:line="240" w:lineRule="auto"/>
+        <w:ind w:left="1134" w:hanging="141"/>
+        <w:jc w:val="both"/>
+      </w:pPr>
+      <w:r>
+        <w:rPr>
+          <w:b/>
+        </w:rPr>
+        <w:t>IMAGENES</w:t>
+      </w:r>
+      <w:r>
+        <w:rPr>
+          <w:b/>
+        </w:rPr>
+        <w:t>:</w:t>
+      </w:r>
+      <w:r>
+        <w:t xml:space="preserve"> </w:t>
+      </w:r>
+      <w:r>
+        <w:t>Las imágenes que han agregados para la liberación</w:t>
+      </w:r>
+      <w:r>
+        <w:t>.</w:t>
+      </w:r>
+    </w:p>
+    <w:p>
+      <w:pPr>
+        <w:pStyle w:val="Prrafodelista"/>
+        <w:numPr>
+          <w:ilvl w:val="0"/>
+          <w:numId w:val="40"/>
+        </w:numPr>
+        <w:spacing w:after="0" w:line="240" w:lineRule="auto"/>
+        <w:ind w:left="1134" w:hanging="141"/>
+        <w:jc w:val="both"/>
+      </w:pPr>
+      <w:r>
+        <w:rPr>
+          <w:b/>
+        </w:rPr>
+        <w:t xml:space="preserve">LIBRERIAS: </w:t>
+      </w:r>
+      <w:r>
+        <w:t>Las librerías que han sido agregadas para la liberación.</w:t>
+      </w:r>
+    </w:p>
+    <w:p>
+      <w:pPr>
+        <w:pStyle w:val="Prrafodelista"/>
+        <w:numPr>
+          <w:ilvl w:val="0"/>
+          <w:numId w:val="40"/>
+        </w:numPr>
+        <w:tabs>
+          <w:tab w:val="left" w:pos="992"/>
+        </w:tabs>
+        <w:spacing w:after="0" w:line="240" w:lineRule="auto"/>
+        <w:ind w:left="1134" w:hanging="141"/>
+        <w:jc w:val="both"/>
+      </w:pPr>
+      <w:r>
+        <w:rPr>
+          <w:b/>
+        </w:rPr>
+        <w:t>SCRIPT:</w:t>
+      </w:r>
+      <w:r>
+        <w:t xml:space="preserve"> Los scripts de la base de datos del producto software a liberar.</w:t>
+      </w:r>
+    </w:p>
+    <w:p>
+      <w:pPr>
+        <w:pStyle w:val="Prrafodelista"/>
+        <w:tabs>
+          <w:tab w:val="left" w:pos="992"/>
+        </w:tabs>
+        <w:spacing w:after="0" w:line="240" w:lineRule="auto"/>
+        <w:ind w:left="1134"/>
+        <w:jc w:val="both"/>
+      </w:pPr>
+    </w:p>
+    <w:p>
+      <w:pPr>
+        <w:rPr>
+          <w:lang w:val="es-PE"/>
+        </w:rPr>
+      </w:pPr>
+      <w:r>
+        <w:rPr>
+          <w:lang w:val="es-PE"/>
+        </w:rPr>
+        <w:t>Para generar el paquete de liberación se debe ejecutar el archivo que se encuentra anexado en:</w:t>
+      </w:r>
+    </w:p>
+    <w:p>
+      <w:pPr>
+        <w:rPr>
+          <w:lang w:val="es-PE"/>
+        </w:rPr>
+      </w:pPr>
+      <w:r>
+        <w:rPr>
+          <w:lang w:val="es-PE"/>
+        </w:rPr>
+        <w:t>Documentación\CrearPaqueteDeLiberacion.bat</w:t>
+      </w:r>
+    </w:p>
+    <w:p>
+      <w:pPr>
+        <w:rPr>
+          <w:lang w:val="es-PE"/>
+        </w:rPr>
+      </w:pPr>
+    </w:p>
     <w:sectPr>
-      <w:headerReference w:type="default" r:id="rId12"/>
-      <w:footerReference w:type="default" r:id="rId13"/>
       <w:pgSz w:w="11906" w:h="16838"/>
       <w:pgMar w:top="1417" w:right="1701" w:bottom="1417" w:left="1701" w:header="720" w:footer="720" w:gutter="0"/>
       <w:pgNumType w:start="1"/>
@@ -33779,7 +35273,7 @@
 </file>
 
 <file path=word/endnotes.xml><?xml version="1.0" encoding="utf-8"?>
-<w:endnotes xmlns:wpc="http://schemas.microsoft.com/office/word/2010/wordprocessingCanvas" xmlns:mc="http://schemas.openxmlformats.org/markup-compatibility/2006" xmlns:o="urn:schemas-microsoft-com:office:office" xmlns:r="http://schemas.openxmlformats.org/officeDocument/2006/relationships" xmlns:m="http://schemas.openxmlformats.org/officeDocument/2006/math" xmlns:v="urn:schemas-microsoft-com:vml" xmlns:wp14="http://schemas.microsoft.com/office/word/2010/wordprocessingDrawing" xmlns:wp="http://schemas.openxmlformats.org/drawingml/2006/wordprocessingDrawing" xmlns:w10="urn:schemas-microsoft-com:office:word" xmlns:w="http://schemas.openxmlformats.org/wordprocessingml/2006/main" xmlns:w14="http://schemas.microsoft.com/office/word/2010/wordml" xmlns:w15="http://schemas.microsoft.com/office/word/2012/wordml" xmlns:wpg="http://schemas.microsoft.com/office/word/2010/wordprocessingGroup" xmlns:wpi="http://schemas.microsoft.com/office/word/2010/wordprocessingInk" xmlns:wne="http://schemas.microsoft.com/office/word/2006/wordml" xmlns:wps="http://schemas.microsoft.com/office/word/2010/wordprocessingShape" mc:Ignorable="w14 w15 wp14">
+<w:endnotes xmlns:wpc="http://schemas.microsoft.com/office/word/2010/wordprocessingCanvas" xmlns:cx="http://schemas.microsoft.com/office/drawing/2014/chartex" xmlns:cx1="http://schemas.microsoft.com/office/drawing/2015/9/8/chartex" xmlns:cx2="http://schemas.microsoft.com/office/drawing/2015/10/21/chartex" xmlns:mc="http://schemas.openxmlformats.org/markup-compatibility/2006" xmlns:o="urn:schemas-microsoft-com:office:office" xmlns:r="http://schemas.openxmlformats.org/officeDocument/2006/relationships" xmlns:m="http://schemas.openxmlformats.org/officeDocument/2006/math" xmlns:v="urn:schemas-microsoft-com:vml" xmlns:wp14="http://schemas.microsoft.com/office/word/2010/wordprocessingDrawing" xmlns:wp="http://schemas.openxmlformats.org/drawingml/2006/wordprocessingDrawing" xmlns:w10="urn:schemas-microsoft-com:office:word" xmlns:w="http://schemas.openxmlformats.org/wordprocessingml/2006/main" xmlns:w14="http://schemas.microsoft.com/office/word/2010/wordml" xmlns:w15="http://schemas.microsoft.com/office/word/2012/wordml" xmlns:w16se="http://schemas.microsoft.com/office/word/2015/wordml/symex" xmlns:wpg="http://schemas.microsoft.com/office/word/2010/wordprocessingGroup" xmlns:wpi="http://schemas.microsoft.com/office/word/2010/wordprocessingInk" xmlns:wne="http://schemas.microsoft.com/office/word/2006/wordml" xmlns:wps="http://schemas.microsoft.com/office/word/2010/wordprocessingShape" mc:Ignorable="w14 w15 w16se wp14">
   <w:endnote w:type="separator" w:id="-1">
     <w:p>
       <w:pPr>
@@ -33804,7 +35298,7 @@
 </file>
 
 <file path=word/footer1.xml><?xml version="1.0" encoding="utf-8"?>
-<w:ftr xmlns:wpc="http://schemas.microsoft.com/office/word/2010/wordprocessingCanvas" xmlns:mc="http://schemas.openxmlformats.org/markup-compatibility/2006" xmlns:o="urn:schemas-microsoft-com:office:office" xmlns:r="http://schemas.openxmlformats.org/officeDocument/2006/relationships" xmlns:m="http://schemas.openxmlformats.org/officeDocument/2006/math" xmlns:v="urn:schemas-microsoft-com:vml" xmlns:wp14="http://schemas.microsoft.com/office/word/2010/wordprocessingDrawing" xmlns:wp="http://schemas.openxmlformats.org/drawingml/2006/wordprocessingDrawing" xmlns:w10="urn:schemas-microsoft-com:office:word" xmlns:w="http://schemas.openxmlformats.org/wordprocessingml/2006/main" xmlns:w14="http://schemas.microsoft.com/office/word/2010/wordml" xmlns:w15="http://schemas.microsoft.com/office/word/2012/wordml" xmlns:wpg="http://schemas.microsoft.com/office/word/2010/wordprocessingGroup" xmlns:wpi="http://schemas.microsoft.com/office/word/2010/wordprocessingInk" xmlns:wne="http://schemas.microsoft.com/office/word/2006/wordml" xmlns:wps="http://schemas.microsoft.com/office/word/2010/wordprocessingShape" mc:Ignorable="w14 w15 wp14">
+<w:ftr xmlns:wpc="http://schemas.microsoft.com/office/word/2010/wordprocessingCanvas" xmlns:cx="http://schemas.microsoft.com/office/drawing/2014/chartex" xmlns:cx1="http://schemas.microsoft.com/office/drawing/2015/9/8/chartex" xmlns:cx2="http://schemas.microsoft.com/office/drawing/2015/10/21/chartex" xmlns:mc="http://schemas.openxmlformats.org/markup-compatibility/2006" xmlns:o="urn:schemas-microsoft-com:office:office" xmlns:r="http://schemas.openxmlformats.org/officeDocument/2006/relationships" xmlns:m="http://schemas.openxmlformats.org/officeDocument/2006/math" xmlns:v="urn:schemas-microsoft-com:vml" xmlns:wp14="http://schemas.microsoft.com/office/word/2010/wordprocessingDrawing" xmlns:wp="http://schemas.openxmlformats.org/drawingml/2006/wordprocessingDrawing" xmlns:w10="urn:schemas-microsoft-com:office:word" xmlns:w="http://schemas.openxmlformats.org/wordprocessingml/2006/main" xmlns:w14="http://schemas.microsoft.com/office/word/2010/wordml" xmlns:w15="http://schemas.microsoft.com/office/word/2012/wordml" xmlns:w16se="http://schemas.microsoft.com/office/word/2015/wordml/symex" xmlns:wpg="http://schemas.microsoft.com/office/word/2010/wordprocessingGroup" xmlns:wpi="http://schemas.microsoft.com/office/word/2010/wordprocessingInk" xmlns:wne="http://schemas.microsoft.com/office/word/2006/wordml" xmlns:wps="http://schemas.microsoft.com/office/word/2010/wordprocessingShape" mc:Ignorable="w14 w15 w16se wp14">
   <w:tbl>
     <w:tblPr>
       <w:tblStyle w:val="Tablanormal31"/>
@@ -33909,7 +35403,7 @@
               <w:noProof/>
               <w:color w:val="auto"/>
             </w:rPr>
-            <w:t>36</w:t>
+            <w:t>9</w:t>
           </w:r>
           <w:r>
             <w:rPr>
@@ -33952,7 +35446,7 @@
               <w:noProof/>
               <w:color w:val="auto"/>
             </w:rPr>
-            <w:t>37</w:t>
+            <w:t>39</w:t>
           </w:r>
           <w:r>
             <w:rPr>
@@ -33974,7 +35468,7 @@
 </file>
 
 <file path=word/footnotes.xml><?xml version="1.0" encoding="utf-8"?>
-<w:footnotes xmlns:wpc="http://schemas.microsoft.com/office/word/2010/wordprocessingCanvas" xmlns:mc="http://schemas.openxmlformats.org/markup-compatibility/2006" xmlns:o="urn:schemas-microsoft-com:office:office" xmlns:r="http://schemas.openxmlformats.org/officeDocument/2006/relationships" xmlns:m="http://schemas.openxmlformats.org/officeDocument/2006/math" xmlns:v="urn:schemas-microsoft-com:vml" xmlns:wp14="http://schemas.microsoft.com/office/word/2010/wordprocessingDrawing" xmlns:wp="http://schemas.openxmlformats.org/drawingml/2006/wordprocessingDrawing" xmlns:w10="urn:schemas-microsoft-com:office:word" xmlns:w="http://schemas.openxmlformats.org/wordprocessingml/2006/main" xmlns:w14="http://schemas.microsoft.com/office/word/2010/wordml" xmlns:w15="http://schemas.microsoft.com/office/word/2012/wordml" xmlns:wpg="http://schemas.microsoft.com/office/word/2010/wordprocessingGroup" xmlns:wpi="http://schemas.microsoft.com/office/word/2010/wordprocessingInk" xmlns:wne="http://schemas.microsoft.com/office/word/2006/wordml" xmlns:wps="http://schemas.microsoft.com/office/word/2010/wordprocessingShape" mc:Ignorable="w14 w15 wp14">
+<w:footnotes xmlns:wpc="http://schemas.microsoft.com/office/word/2010/wordprocessingCanvas" xmlns:cx="http://schemas.microsoft.com/office/drawing/2014/chartex" xmlns:cx1="http://schemas.microsoft.com/office/drawing/2015/9/8/chartex" xmlns:cx2="http://schemas.microsoft.com/office/drawing/2015/10/21/chartex" xmlns:mc="http://schemas.openxmlformats.org/markup-compatibility/2006" xmlns:o="urn:schemas-microsoft-com:office:office" xmlns:r="http://schemas.openxmlformats.org/officeDocument/2006/relationships" xmlns:m="http://schemas.openxmlformats.org/officeDocument/2006/math" xmlns:v="urn:schemas-microsoft-com:vml" xmlns:wp14="http://schemas.microsoft.com/office/word/2010/wordprocessingDrawing" xmlns:wp="http://schemas.openxmlformats.org/drawingml/2006/wordprocessingDrawing" xmlns:w10="urn:schemas-microsoft-com:office:word" xmlns:w="http://schemas.openxmlformats.org/wordprocessingml/2006/main" xmlns:w14="http://schemas.microsoft.com/office/word/2010/wordml" xmlns:w15="http://schemas.microsoft.com/office/word/2012/wordml" xmlns:w16se="http://schemas.microsoft.com/office/word/2015/wordml/symex" xmlns:wpg="http://schemas.microsoft.com/office/word/2010/wordprocessingGroup" xmlns:wpi="http://schemas.microsoft.com/office/word/2010/wordprocessingInk" xmlns:wne="http://schemas.microsoft.com/office/word/2006/wordml" xmlns:wps="http://schemas.microsoft.com/office/word/2010/wordprocessingShape" mc:Ignorable="w14 w15 w16se wp14">
   <w:footnote w:type="separator" w:id="-1">
     <w:p>
       <w:pPr>
@@ -33999,7 +35493,7 @@
 </file>
 
 <file path=word/header1.xml><?xml version="1.0" encoding="utf-8"?>
-<w:hdr xmlns:wpc="http://schemas.microsoft.com/office/word/2010/wordprocessingCanvas" xmlns:mc="http://schemas.openxmlformats.org/markup-compatibility/2006" xmlns:o="urn:schemas-microsoft-com:office:office" xmlns:r="http://schemas.openxmlformats.org/officeDocument/2006/relationships" xmlns:m="http://schemas.openxmlformats.org/officeDocument/2006/math" xmlns:v="urn:schemas-microsoft-com:vml" xmlns:wp14="http://schemas.microsoft.com/office/word/2010/wordprocessingDrawing" xmlns:wp="http://schemas.openxmlformats.org/drawingml/2006/wordprocessingDrawing" xmlns:w10="urn:schemas-microsoft-com:office:word" xmlns:w="http://schemas.openxmlformats.org/wordprocessingml/2006/main" xmlns:w14="http://schemas.microsoft.com/office/word/2010/wordml" xmlns:w15="http://schemas.microsoft.com/office/word/2012/wordml" xmlns:wpg="http://schemas.microsoft.com/office/word/2010/wordprocessingGroup" xmlns:wpi="http://schemas.microsoft.com/office/word/2010/wordprocessingInk" xmlns:wne="http://schemas.microsoft.com/office/word/2006/wordml" xmlns:wps="http://schemas.microsoft.com/office/word/2010/wordprocessingShape" mc:Ignorable="w14 w15 wp14">
+<w:hdr xmlns:wpc="http://schemas.microsoft.com/office/word/2010/wordprocessingCanvas" xmlns:cx="http://schemas.microsoft.com/office/drawing/2014/chartex" xmlns:cx1="http://schemas.microsoft.com/office/drawing/2015/9/8/chartex" xmlns:cx2="http://schemas.microsoft.com/office/drawing/2015/10/21/chartex" xmlns:mc="http://schemas.openxmlformats.org/markup-compatibility/2006" xmlns:o="urn:schemas-microsoft-com:office:office" xmlns:r="http://schemas.openxmlformats.org/officeDocument/2006/relationships" xmlns:m="http://schemas.openxmlformats.org/officeDocument/2006/math" xmlns:v="urn:schemas-microsoft-com:vml" xmlns:wp14="http://schemas.microsoft.com/office/word/2010/wordprocessingDrawing" xmlns:wp="http://schemas.openxmlformats.org/drawingml/2006/wordprocessingDrawing" xmlns:w10="urn:schemas-microsoft-com:office:word" xmlns:w="http://schemas.openxmlformats.org/wordprocessingml/2006/main" xmlns:w14="http://schemas.microsoft.com/office/word/2010/wordml" xmlns:w15="http://schemas.microsoft.com/office/word/2012/wordml" xmlns:w16se="http://schemas.microsoft.com/office/word/2015/wordml/symex" xmlns:wpg="http://schemas.microsoft.com/office/word/2010/wordprocessingGroup" xmlns:wpi="http://schemas.microsoft.com/office/word/2010/wordprocessingInk" xmlns:wne="http://schemas.microsoft.com/office/word/2006/wordml" xmlns:wps="http://schemas.microsoft.com/office/word/2010/wordprocessingShape" mc:Ignorable="w14 w15 w16se wp14">
   <w:tbl>
     <w:tblPr>
       <w:tblW w:w="9009" w:type="dxa"/>
@@ -34029,6 +35523,7 @@
           <w:r>
             <w:rPr>
               <w:noProof/>
+              <w:lang w:val="es-PE" w:eastAsia="es-PE"/>
             </w:rPr>
             <w:drawing>
               <wp:anchor distT="0" distB="0" distL="114300" distR="114300" simplePos="0" relativeHeight="251668992" behindDoc="1" locked="0" layoutInCell="1" allowOverlap="1">
@@ -34111,7 +35606,7 @@
 </file>
 
 <file path=word/numbering.xml><?xml version="1.0" encoding="utf-8"?>
-<w:numbering xmlns:wpc="http://schemas.microsoft.com/office/word/2010/wordprocessingCanvas" xmlns:mc="http://schemas.openxmlformats.org/markup-compatibility/2006" xmlns:o="urn:schemas-microsoft-com:office:office" xmlns:r="http://schemas.openxmlformats.org/officeDocument/2006/relationships" xmlns:m="http://schemas.openxmlformats.org/officeDocument/2006/math" xmlns:v="urn:schemas-microsoft-com:vml" xmlns:wp14="http://schemas.microsoft.com/office/word/2010/wordprocessingDrawing" xmlns:wp="http://schemas.openxmlformats.org/drawingml/2006/wordprocessingDrawing" xmlns:w10="urn:schemas-microsoft-com:office:word" xmlns:w="http://schemas.openxmlformats.org/wordprocessingml/2006/main" xmlns:w14="http://schemas.microsoft.com/office/word/2010/wordml" xmlns:w15="http://schemas.microsoft.com/office/word/2012/wordml" xmlns:wpg="http://schemas.microsoft.com/office/word/2010/wordprocessingGroup" xmlns:wpi="http://schemas.microsoft.com/office/word/2010/wordprocessingInk" xmlns:wne="http://schemas.microsoft.com/office/word/2006/wordml" xmlns:wps="http://schemas.microsoft.com/office/word/2010/wordprocessingShape" mc:Ignorable="w14 w15 wp14">
+<w:numbering xmlns:wpc="http://schemas.microsoft.com/office/word/2010/wordprocessingCanvas" xmlns:cx="http://schemas.microsoft.com/office/drawing/2014/chartex" xmlns:cx1="http://schemas.microsoft.com/office/drawing/2015/9/8/chartex" xmlns:cx2="http://schemas.microsoft.com/office/drawing/2015/10/21/chartex" xmlns:mc="http://schemas.openxmlformats.org/markup-compatibility/2006" xmlns:o="urn:schemas-microsoft-com:office:office" xmlns:r="http://schemas.openxmlformats.org/officeDocument/2006/relationships" xmlns:m="http://schemas.openxmlformats.org/officeDocument/2006/math" xmlns:v="urn:schemas-microsoft-com:vml" xmlns:wp14="http://schemas.microsoft.com/office/word/2010/wordprocessingDrawing" xmlns:wp="http://schemas.openxmlformats.org/drawingml/2006/wordprocessingDrawing" xmlns:w10="urn:schemas-microsoft-com:office:word" xmlns:w="http://schemas.openxmlformats.org/wordprocessingml/2006/main" xmlns:w14="http://schemas.microsoft.com/office/word/2010/wordml" xmlns:w15="http://schemas.microsoft.com/office/word/2012/wordml" xmlns:w16se="http://schemas.microsoft.com/office/word/2015/wordml/symex" xmlns:wpg="http://schemas.microsoft.com/office/word/2010/wordprocessingGroup" xmlns:wpi="http://schemas.microsoft.com/office/word/2010/wordprocessingInk" xmlns:wne="http://schemas.microsoft.com/office/word/2006/wordml" xmlns:wps="http://schemas.microsoft.com/office/word/2010/wordprocessingShape" mc:Ignorable="w14 w15 w16se wp14">
   <w:abstractNum w:abstractNumId="0" w15:restartNumberingAfterBreak="0">
     <w:nsid w:val="00C81514"/>
     <w:multiLevelType w:val="hybridMultilevel"/>
@@ -37659,6 +39154,208 @@
     </w:lvl>
   </w:abstractNum>
   <w:abstractNum w:abstractNumId="30" w15:restartNumberingAfterBreak="0">
+    <w:nsid w:val="6A6B4DB3"/>
+    <w:multiLevelType w:val="hybridMultilevel"/>
+    <w:tmpl w:val="9A0AD7DE"/>
+    <w:lvl w:ilvl="0" w:tplc="280A0001">
+      <w:start w:val="1"/>
+      <w:numFmt w:val="bullet"/>
+      <w:lvlText w:val=""/>
+      <w:lvlJc w:val="left"/>
+      <w:pPr>
+        <w:ind w:left="720" w:hanging="360"/>
+      </w:pPr>
+      <w:rPr>
+        <w:rFonts w:ascii="Symbol" w:hAnsi="Symbol" w:hint="default"/>
+      </w:rPr>
+    </w:lvl>
+    <w:lvl w:ilvl="1" w:tplc="280A0003" w:tentative="1">
+      <w:start w:val="1"/>
+      <w:numFmt w:val="bullet"/>
+      <w:lvlText w:val="o"/>
+      <w:lvlJc w:val="left"/>
+      <w:pPr>
+        <w:ind w:left="1440" w:hanging="360"/>
+      </w:pPr>
+      <w:rPr>
+        <w:rFonts w:ascii="Courier New" w:hAnsi="Courier New" w:cs="Courier New" w:hint="default"/>
+      </w:rPr>
+    </w:lvl>
+    <w:lvl w:ilvl="2" w:tplc="280A0005" w:tentative="1">
+      <w:start w:val="1"/>
+      <w:numFmt w:val="bullet"/>
+      <w:lvlText w:val=""/>
+      <w:lvlJc w:val="left"/>
+      <w:pPr>
+        <w:ind w:left="2160" w:hanging="360"/>
+      </w:pPr>
+      <w:rPr>
+        <w:rFonts w:ascii="Wingdings" w:hAnsi="Wingdings" w:hint="default"/>
+      </w:rPr>
+    </w:lvl>
+    <w:lvl w:ilvl="3" w:tplc="280A0001" w:tentative="1">
+      <w:start w:val="1"/>
+      <w:numFmt w:val="bullet"/>
+      <w:lvlText w:val=""/>
+      <w:lvlJc w:val="left"/>
+      <w:pPr>
+        <w:ind w:left="2880" w:hanging="360"/>
+      </w:pPr>
+      <w:rPr>
+        <w:rFonts w:ascii="Symbol" w:hAnsi="Symbol" w:hint="default"/>
+      </w:rPr>
+    </w:lvl>
+    <w:lvl w:ilvl="4" w:tplc="280A0003" w:tentative="1">
+      <w:start w:val="1"/>
+      <w:numFmt w:val="bullet"/>
+      <w:lvlText w:val="o"/>
+      <w:lvlJc w:val="left"/>
+      <w:pPr>
+        <w:ind w:left="3600" w:hanging="360"/>
+      </w:pPr>
+      <w:rPr>
+        <w:rFonts w:ascii="Courier New" w:hAnsi="Courier New" w:cs="Courier New" w:hint="default"/>
+      </w:rPr>
+    </w:lvl>
+    <w:lvl w:ilvl="5" w:tplc="280A0005" w:tentative="1">
+      <w:start w:val="1"/>
+      <w:numFmt w:val="bullet"/>
+      <w:lvlText w:val=""/>
+      <w:lvlJc w:val="left"/>
+      <w:pPr>
+        <w:ind w:left="4320" w:hanging="360"/>
+      </w:pPr>
+      <w:rPr>
+        <w:rFonts w:ascii="Wingdings" w:hAnsi="Wingdings" w:hint="default"/>
+      </w:rPr>
+    </w:lvl>
+    <w:lvl w:ilvl="6" w:tplc="280A0001" w:tentative="1">
+      <w:start w:val="1"/>
+      <w:numFmt w:val="bullet"/>
+      <w:lvlText w:val=""/>
+      <w:lvlJc w:val="left"/>
+      <w:pPr>
+        <w:ind w:left="5040" w:hanging="360"/>
+      </w:pPr>
+      <w:rPr>
+        <w:rFonts w:ascii="Symbol" w:hAnsi="Symbol" w:hint="default"/>
+      </w:rPr>
+    </w:lvl>
+    <w:lvl w:ilvl="7" w:tplc="280A0003" w:tentative="1">
+      <w:start w:val="1"/>
+      <w:numFmt w:val="bullet"/>
+      <w:lvlText w:val="o"/>
+      <w:lvlJc w:val="left"/>
+      <w:pPr>
+        <w:ind w:left="5760" w:hanging="360"/>
+      </w:pPr>
+      <w:rPr>
+        <w:rFonts w:ascii="Courier New" w:hAnsi="Courier New" w:cs="Courier New" w:hint="default"/>
+      </w:rPr>
+    </w:lvl>
+    <w:lvl w:ilvl="8" w:tplc="280A0005" w:tentative="1">
+      <w:start w:val="1"/>
+      <w:numFmt w:val="bullet"/>
+      <w:lvlText w:val=""/>
+      <w:lvlJc w:val="left"/>
+      <w:pPr>
+        <w:ind w:left="6480" w:hanging="360"/>
+      </w:pPr>
+      <w:rPr>
+        <w:rFonts w:ascii="Wingdings" w:hAnsi="Wingdings" w:hint="default"/>
+      </w:rPr>
+    </w:lvl>
+  </w:abstractNum>
+  <w:abstractNum w:abstractNumId="31" w15:restartNumberingAfterBreak="0">
+    <w:nsid w:val="6A771D5E"/>
+    <w:multiLevelType w:val="hybridMultilevel"/>
+    <w:tmpl w:val="CC3461E8"/>
+    <w:lvl w:ilvl="0" w:tplc="5F1AE460">
+      <w:start w:val="1"/>
+      <w:numFmt w:val="decimal"/>
+      <w:lvlText w:val="3.5.%1."/>
+      <w:lvlJc w:val="left"/>
+      <w:pPr>
+        <w:ind w:left="1440" w:hanging="360"/>
+      </w:pPr>
+      <w:rPr>
+        <w:rFonts w:hint="default"/>
+      </w:rPr>
+    </w:lvl>
+    <w:lvl w:ilvl="1" w:tplc="280A0019">
+      <w:start w:val="1"/>
+      <w:numFmt w:val="lowerLetter"/>
+      <w:lvlText w:val="%2."/>
+      <w:lvlJc w:val="left"/>
+      <w:pPr>
+        <w:ind w:left="2160" w:hanging="360"/>
+      </w:pPr>
+    </w:lvl>
+    <w:lvl w:ilvl="2" w:tplc="280A001B" w:tentative="1">
+      <w:start w:val="1"/>
+      <w:numFmt w:val="lowerRoman"/>
+      <w:lvlText w:val="%3."/>
+      <w:lvlJc w:val="right"/>
+      <w:pPr>
+        <w:ind w:left="2880" w:hanging="180"/>
+      </w:pPr>
+    </w:lvl>
+    <w:lvl w:ilvl="3" w:tplc="280A000F" w:tentative="1">
+      <w:start w:val="1"/>
+      <w:numFmt w:val="decimal"/>
+      <w:lvlText w:val="%4."/>
+      <w:lvlJc w:val="left"/>
+      <w:pPr>
+        <w:ind w:left="3600" w:hanging="360"/>
+      </w:pPr>
+    </w:lvl>
+    <w:lvl w:ilvl="4" w:tplc="280A0019" w:tentative="1">
+      <w:start w:val="1"/>
+      <w:numFmt w:val="lowerLetter"/>
+      <w:lvlText w:val="%5."/>
+      <w:lvlJc w:val="left"/>
+      <w:pPr>
+        <w:ind w:left="4320" w:hanging="360"/>
+      </w:pPr>
+    </w:lvl>
+    <w:lvl w:ilvl="5" w:tplc="280A001B" w:tentative="1">
+      <w:start w:val="1"/>
+      <w:numFmt w:val="lowerRoman"/>
+      <w:lvlText w:val="%6."/>
+      <w:lvlJc w:val="right"/>
+      <w:pPr>
+        <w:ind w:left="5040" w:hanging="180"/>
+      </w:pPr>
+    </w:lvl>
+    <w:lvl w:ilvl="6" w:tplc="280A000F" w:tentative="1">
+      <w:start w:val="1"/>
+      <w:numFmt w:val="decimal"/>
+      <w:lvlText w:val="%7."/>
+      <w:lvlJc w:val="left"/>
+      <w:pPr>
+        <w:ind w:left="5760" w:hanging="360"/>
+      </w:pPr>
+    </w:lvl>
+    <w:lvl w:ilvl="7" w:tplc="280A0019" w:tentative="1">
+      <w:start w:val="1"/>
+      <w:numFmt w:val="lowerLetter"/>
+      <w:lvlText w:val="%8."/>
+      <w:lvlJc w:val="left"/>
+      <w:pPr>
+        <w:ind w:left="6480" w:hanging="360"/>
+      </w:pPr>
+    </w:lvl>
+    <w:lvl w:ilvl="8" w:tplc="280A001B" w:tentative="1">
+      <w:start w:val="1"/>
+      <w:numFmt w:val="lowerRoman"/>
+      <w:lvlText w:val="%9."/>
+      <w:lvlJc w:val="right"/>
+      <w:pPr>
+        <w:ind w:left="7200" w:hanging="180"/>
+      </w:pPr>
+    </w:lvl>
+  </w:abstractNum>
+  <w:abstractNum w:abstractNumId="32" w15:restartNumberingAfterBreak="0">
     <w:nsid w:val="6B6A1BB1"/>
     <w:multiLevelType w:val="hybridMultilevel"/>
     <w:tmpl w:val="21E84C8A"/>
@@ -37771,7 +39468,120 @@
       </w:rPr>
     </w:lvl>
   </w:abstractNum>
-  <w:abstractNum w:abstractNumId="31" w15:restartNumberingAfterBreak="0">
+  <w:abstractNum w:abstractNumId="33" w15:restartNumberingAfterBreak="0">
+    <w:nsid w:val="6CEC67DB"/>
+    <w:multiLevelType w:val="hybridMultilevel"/>
+    <w:tmpl w:val="2766D044"/>
+    <w:lvl w:ilvl="0" w:tplc="280A0001">
+      <w:start w:val="1"/>
+      <w:numFmt w:val="bullet"/>
+      <w:lvlText w:val=""/>
+      <w:lvlJc w:val="left"/>
+      <w:pPr>
+        <w:ind w:left="720" w:hanging="360"/>
+      </w:pPr>
+      <w:rPr>
+        <w:rFonts w:ascii="Symbol" w:hAnsi="Symbol" w:hint="default"/>
+      </w:rPr>
+    </w:lvl>
+    <w:lvl w:ilvl="1" w:tplc="280A0003" w:tentative="1">
+      <w:start w:val="1"/>
+      <w:numFmt w:val="bullet"/>
+      <w:lvlText w:val="o"/>
+      <w:lvlJc w:val="left"/>
+      <w:pPr>
+        <w:ind w:left="1440" w:hanging="360"/>
+      </w:pPr>
+      <w:rPr>
+        <w:rFonts w:ascii="Courier New" w:hAnsi="Courier New" w:cs="Courier New" w:hint="default"/>
+      </w:rPr>
+    </w:lvl>
+    <w:lvl w:ilvl="2" w:tplc="280A0005" w:tentative="1">
+      <w:start w:val="1"/>
+      <w:numFmt w:val="bullet"/>
+      <w:lvlText w:val=""/>
+      <w:lvlJc w:val="left"/>
+      <w:pPr>
+        <w:ind w:left="2160" w:hanging="360"/>
+      </w:pPr>
+      <w:rPr>
+        <w:rFonts w:ascii="Wingdings" w:hAnsi="Wingdings" w:hint="default"/>
+      </w:rPr>
+    </w:lvl>
+    <w:lvl w:ilvl="3" w:tplc="280A0001" w:tentative="1">
+      <w:start w:val="1"/>
+      <w:numFmt w:val="bullet"/>
+      <w:lvlText w:val=""/>
+      <w:lvlJc w:val="left"/>
+      <w:pPr>
+        <w:ind w:left="2880" w:hanging="360"/>
+      </w:pPr>
+      <w:rPr>
+        <w:rFonts w:ascii="Symbol" w:hAnsi="Symbol" w:hint="default"/>
+      </w:rPr>
+    </w:lvl>
+    <w:lvl w:ilvl="4" w:tplc="280A0003" w:tentative="1">
+      <w:start w:val="1"/>
+      <w:numFmt w:val="bullet"/>
+      <w:lvlText w:val="o"/>
+      <w:lvlJc w:val="left"/>
+      <w:pPr>
+        <w:ind w:left="3600" w:hanging="360"/>
+      </w:pPr>
+      <w:rPr>
+        <w:rFonts w:ascii="Courier New" w:hAnsi="Courier New" w:cs="Courier New" w:hint="default"/>
+      </w:rPr>
+    </w:lvl>
+    <w:lvl w:ilvl="5" w:tplc="280A0005" w:tentative="1">
+      <w:start w:val="1"/>
+      <w:numFmt w:val="bullet"/>
+      <w:lvlText w:val=""/>
+      <w:lvlJc w:val="left"/>
+      <w:pPr>
+        <w:ind w:left="4320" w:hanging="360"/>
+      </w:pPr>
+      <w:rPr>
+        <w:rFonts w:ascii="Wingdings" w:hAnsi="Wingdings" w:hint="default"/>
+      </w:rPr>
+    </w:lvl>
+    <w:lvl w:ilvl="6" w:tplc="280A0001" w:tentative="1">
+      <w:start w:val="1"/>
+      <w:numFmt w:val="bullet"/>
+      <w:lvlText w:val=""/>
+      <w:lvlJc w:val="left"/>
+      <w:pPr>
+        <w:ind w:left="5040" w:hanging="360"/>
+      </w:pPr>
+      <w:rPr>
+        <w:rFonts w:ascii="Symbol" w:hAnsi="Symbol" w:hint="default"/>
+      </w:rPr>
+    </w:lvl>
+    <w:lvl w:ilvl="7" w:tplc="280A0003" w:tentative="1">
+      <w:start w:val="1"/>
+      <w:numFmt w:val="bullet"/>
+      <w:lvlText w:val="o"/>
+      <w:lvlJc w:val="left"/>
+      <w:pPr>
+        <w:ind w:left="5760" w:hanging="360"/>
+      </w:pPr>
+      <w:rPr>
+        <w:rFonts w:ascii="Courier New" w:hAnsi="Courier New" w:cs="Courier New" w:hint="default"/>
+      </w:rPr>
+    </w:lvl>
+    <w:lvl w:ilvl="8" w:tplc="280A0005" w:tentative="1">
+      <w:start w:val="1"/>
+      <w:numFmt w:val="bullet"/>
+      <w:lvlText w:val=""/>
+      <w:lvlJc w:val="left"/>
+      <w:pPr>
+        <w:ind w:left="6480" w:hanging="360"/>
+      </w:pPr>
+      <w:rPr>
+        <w:rFonts w:ascii="Wingdings" w:hAnsi="Wingdings" w:hint="default"/>
+      </w:rPr>
+    </w:lvl>
+  </w:abstractNum>
+  <w:abstractNum w:abstractNumId="34" w15:restartNumberingAfterBreak="0">
     <w:nsid w:val="719D53A4"/>
     <w:multiLevelType w:val="hybridMultilevel"/>
     <w:tmpl w:val="11E6E93A"/>
@@ -37884,7 +39694,7 @@
       </w:rPr>
     </w:lvl>
   </w:abstractNum>
-  <w:abstractNum w:abstractNumId="32" w15:restartNumberingAfterBreak="0">
+  <w:abstractNum w:abstractNumId="35" w15:restartNumberingAfterBreak="0">
     <w:nsid w:val="73001C8B"/>
     <w:multiLevelType w:val="multilevel"/>
     <w:tmpl w:val="5E08B9D0"/>
@@ -37997,7 +39807,7 @@
       </w:rPr>
     </w:lvl>
   </w:abstractNum>
-  <w:abstractNum w:abstractNumId="33" w15:restartNumberingAfterBreak="0">
+  <w:abstractNum w:abstractNumId="36" w15:restartNumberingAfterBreak="0">
     <w:nsid w:val="743E44B2"/>
     <w:multiLevelType w:val="hybridMultilevel"/>
     <w:tmpl w:val="52DAD7B0"/>
@@ -38109,7 +39919,7 @@
       </w:rPr>
     </w:lvl>
   </w:abstractNum>
-  <w:abstractNum w:abstractNumId="34" w15:restartNumberingAfterBreak="0">
+  <w:abstractNum w:abstractNumId="37" w15:restartNumberingAfterBreak="0">
     <w:nsid w:val="76E61B9E"/>
     <w:multiLevelType w:val="multilevel"/>
     <w:tmpl w:val="43103DB8"/>
@@ -38222,7 +40032,7 @@
       </w:rPr>
     </w:lvl>
   </w:abstractNum>
-  <w:abstractNum w:abstractNumId="35" w15:restartNumberingAfterBreak="0">
+  <w:abstractNum w:abstractNumId="38" w15:restartNumberingAfterBreak="0">
     <w:nsid w:val="7ADE6E0F"/>
     <w:multiLevelType w:val="multilevel"/>
     <w:tmpl w:val="2BE0A79E"/>
@@ -38348,7 +40158,7 @@
       </w:rPr>
     </w:lvl>
   </w:abstractNum>
-  <w:abstractNum w:abstractNumId="36" w15:restartNumberingAfterBreak="0">
+  <w:abstractNum w:abstractNumId="39" w15:restartNumberingAfterBreak="0">
     <w:nsid w:val="7DC6727A"/>
     <w:multiLevelType w:val="hybridMultilevel"/>
     <w:tmpl w:val="742E6D7C"/>
@@ -38438,13 +40248,13 @@
     </w:lvl>
   </w:abstractNum>
   <w:num w:numId="1">
-    <w:abstractNumId w:val="35"/>
+    <w:abstractNumId w:val="38"/>
   </w:num>
   <w:num w:numId="2">
     <w:abstractNumId w:val="28"/>
   </w:num>
   <w:num w:numId="3">
-    <w:abstractNumId w:val="36"/>
+    <w:abstractNumId w:val="39"/>
   </w:num>
   <w:num w:numId="4">
     <w:abstractNumId w:val="14"/>
@@ -38477,10 +40287,10 @@
     <w:abstractNumId w:val="10"/>
   </w:num>
   <w:num w:numId="14">
-    <w:abstractNumId w:val="33"/>
+    <w:abstractNumId w:val="36"/>
   </w:num>
   <w:num w:numId="15">
-    <w:abstractNumId w:val="30"/>
+    <w:abstractNumId w:val="32"/>
   </w:num>
   <w:num w:numId="16">
     <w:abstractNumId w:val="3"/>
@@ -38528,13 +40338,13 @@
     <w:abstractNumId w:val="7"/>
   </w:num>
   <w:num w:numId="31">
-    <w:abstractNumId w:val="34"/>
+    <w:abstractNumId w:val="37"/>
   </w:num>
   <w:num w:numId="32">
     <w:abstractNumId w:val="27"/>
   </w:num>
   <w:num w:numId="33">
-    <w:abstractNumId w:val="32"/>
+    <w:abstractNumId w:val="35"/>
   </w:num>
   <w:num w:numId="34">
     <w:abstractNumId w:val="17"/>
@@ -38543,17 +40353,26 @@
     <w:abstractNumId w:val="24"/>
   </w:num>
   <w:num w:numId="36">
-    <w:abstractNumId w:val="31"/>
+    <w:abstractNumId w:val="34"/>
   </w:num>
   <w:num w:numId="37">
     <w:abstractNumId w:val="9"/>
+  </w:num>
+  <w:num w:numId="38">
+    <w:abstractNumId w:val="30"/>
+  </w:num>
+  <w:num w:numId="39">
+    <w:abstractNumId w:val="31"/>
+  </w:num>
+  <w:num w:numId="40">
+    <w:abstractNumId w:val="33"/>
   </w:num>
   <w:numIdMacAtCleanup w:val="36"/>
 </w:numbering>
 </file>
 
 <file path=word/styles.xml><?xml version="1.0" encoding="utf-8"?>
-<w:styles xmlns:mc="http://schemas.openxmlformats.org/markup-compatibility/2006" xmlns:r="http://schemas.openxmlformats.org/officeDocument/2006/relationships" xmlns:w="http://schemas.openxmlformats.org/wordprocessingml/2006/main" xmlns:w14="http://schemas.microsoft.com/office/word/2010/wordml" xmlns:w15="http://schemas.microsoft.com/office/word/2012/wordml" mc:Ignorable="w14 w15">
+<w:styles xmlns:mc="http://schemas.openxmlformats.org/markup-compatibility/2006" xmlns:r="http://schemas.openxmlformats.org/officeDocument/2006/relationships" xmlns:w="http://schemas.openxmlformats.org/wordprocessingml/2006/main" xmlns:w14="http://schemas.microsoft.com/office/word/2010/wordml" xmlns:w15="http://schemas.microsoft.com/office/word/2012/wordml" xmlns:w16se="http://schemas.microsoft.com/office/word/2015/wordml/symex" mc:Ignorable="w14 w15 w16se">
   <w:docDefaults>
     <w:rPrDefault>
       <w:rPr>
@@ -38569,7 +40388,7 @@
       </w:pPr>
     </w:pPrDefault>
   </w:docDefaults>
-  <w:latentStyles w:defLockedState="0" w:defUIPriority="99" w:defSemiHidden="0" w:defUnhideWhenUsed="0" w:defQFormat="0" w:count="371">
+  <w:latentStyles w:defLockedState="0" w:defUIPriority="99" w:defSemiHidden="0" w:defUnhideWhenUsed="0" w:defQFormat="0" w:count="373">
     <w:lsdException w:name="Normal" w:uiPriority="0" w:qFormat="1"/>
     <w:lsdException w:name="heading 1" w:uiPriority="0" w:qFormat="1"/>
     <w:lsdException w:name="heading 2" w:semiHidden="1" w:uiPriority="0" w:unhideWhenUsed="1" w:qFormat="1"/>
@@ -38675,7 +40494,6 @@
     <w:lsdException w:name="HTML Sample" w:semiHidden="1" w:unhideWhenUsed="1"/>
     <w:lsdException w:name="HTML Typewriter" w:semiHidden="1" w:unhideWhenUsed="1"/>
     <w:lsdException w:name="HTML Variable" w:semiHidden="1" w:unhideWhenUsed="1"/>
-    <w:lsdException w:name="Normal Table" w:semiHidden="1" w:unhideWhenUsed="1"/>
     <w:lsdException w:name="annotation subject" w:semiHidden="1" w:unhideWhenUsed="1"/>
     <w:lsdException w:name="No List" w:semiHidden="1" w:unhideWhenUsed="1"/>
     <w:lsdException w:name="Outline List 1" w:semiHidden="1" w:unhideWhenUsed="1"/>
@@ -38721,11 +40539,9 @@
     <w:lsdException w:name="Table Subtle 1" w:semiHidden="1" w:unhideWhenUsed="1"/>
     <w:lsdException w:name="Table Subtle 2" w:semiHidden="1" w:unhideWhenUsed="1"/>
     <w:lsdException w:name="Table Web 1" w:semiHidden="1" w:unhideWhenUsed="1"/>
-    <w:lsdException w:name="Table Web 2" w:semiHidden="1" w:unhideWhenUsed="1"/>
     <w:lsdException w:name="Table Web 3" w:semiHidden="1" w:unhideWhenUsed="1"/>
     <w:lsdException w:name="Balloon Text" w:semiHidden="1" w:unhideWhenUsed="1"/>
     <w:lsdException w:name="Table Grid" w:uiPriority="39"/>
-    <w:lsdException w:name="Table Theme" w:semiHidden="1" w:unhideWhenUsed="1"/>
     <w:lsdException w:name="Placeholder Text" w:semiHidden="1"/>
     <w:lsdException w:name="No Spacing" w:uiPriority="1" w:qFormat="1"/>
     <w:lsdException w:name="Light Shading" w:uiPriority="60"/>
@@ -38941,6 +40757,8 @@
     <w:lsdException w:name="List Table 5 Dark Accent 6" w:uiPriority="50"/>
     <w:lsdException w:name="List Table 6 Colorful Accent 6" w:uiPriority="51"/>
     <w:lsdException w:name="List Table 7 Colorful Accent 6" w:uiPriority="52"/>
+    <w:lsdException w:name="Mention" w:semiHidden="1" w:unhideWhenUsed="1"/>
+    <w:lsdException w:name="Smart Hyperlink" w:semiHidden="1" w:unhideWhenUsed="1"/>
   </w:latentStyles>
   <w:style w:type="paragraph" w:default="1" w:styleId="Normal">
     <w:name w:val="Normal"/>
@@ -39087,7 +40905,7 @@
       </w:tblCellMar>
     </w:tblPr>
   </w:style>
-  <w:style w:type="paragraph" w:styleId="Puesto">
+  <w:style w:type="paragraph" w:styleId="Ttulo">
     <w:name w:val="Title"/>
     <w:basedOn w:val="Normal"/>
     <w:next w:val="Normal"/>
@@ -39662,7 +41480,7 @@
       <w:contextualSpacing/>
     </w:pPr>
   </w:style>
-  <w:style w:type="paragraph" w:styleId="TtulodeTDC">
+  <w:style w:type="paragraph" w:styleId="TtuloTDC">
     <w:name w:val="TOC Heading"/>
     <w:basedOn w:val="Ttulo1"/>
     <w:next w:val="Normal"/>
@@ -40098,7 +41916,7 @@
 </file>
 
 <file path=customXml/itemProps1.xml><?xml version="1.0" encoding="utf-8"?>
-<ds:datastoreItem xmlns:ds="http://schemas.openxmlformats.org/officeDocument/2006/customXml" ds:itemID="{05D78080-5625-444F-A11D-CF8AFB9D1DE9}">
+<ds:datastoreItem xmlns:ds="http://schemas.openxmlformats.org/officeDocument/2006/customXml" ds:itemID="{FEBF7F70-C412-458F-ADEA-B70198F5358B}">
   <ds:schemaRefs>
     <ds:schemaRef ds:uri="http://schemas.openxmlformats.org/officeDocument/2006/bibliography"/>
   </ds:schemaRefs>

</xml_diff>

<commit_message>
actualizando nombres de documentos
</commit_message>
<xml_diff>
--- a/Documentacion/PGCS.docx
+++ b/Documentacion/PGCS.docx
@@ -1989,6 +1989,7 @@
               <w:noProof/>
               <w:color w:val="auto"/>
               <w:szCs w:val="22"/>
+              <w:lang w:val="es-ES" w:eastAsia="es-ES"/>
             </w:rPr>
           </w:pPr>
           <w:r>
@@ -2000,7 +2001,7 @@
           <w:r>
             <w:fldChar w:fldCharType="separate"/>
           </w:r>
-          <w:hyperlink w:anchor="_Toc452766583" w:history="1">
+          <w:hyperlink w:anchor="_Toc455234468" w:history="1">
             <w:r>
               <w:rPr>
                 <w:rStyle w:val="Hipervnculo"/>
@@ -2015,6 +2016,7 @@
                 <w:noProof/>
                 <w:color w:val="auto"/>
                 <w:szCs w:val="22"/>
+                <w:lang w:val="es-ES" w:eastAsia="es-ES"/>
               </w:rPr>
               <w:tab/>
             </w:r>
@@ -2045,7 +2047,7 @@
                 <w:noProof/>
                 <w:webHidden/>
               </w:rPr>
-              <w:instrText xml:space="preserve"> PAGEREF _Toc452766583 \h </w:instrText>
+              <w:instrText xml:space="preserve"> PAGEREF _Toc455234468 \h </w:instrText>
             </w:r>
             <w:r>
               <w:rPr>
@@ -2088,9 +2090,10 @@
               <w:noProof/>
               <w:color w:val="auto"/>
               <w:szCs w:val="22"/>
+              <w:lang w:val="es-ES" w:eastAsia="es-ES"/>
             </w:rPr>
           </w:pPr>
-          <w:hyperlink w:anchor="_Toc452766584" w:history="1">
+          <w:hyperlink w:anchor="_Toc455234469" w:history="1">
             <w:r>
               <w:rPr>
                 <w:rStyle w:val="Hipervnculo"/>
@@ -2105,6 +2108,7 @@
                 <w:noProof/>
                 <w:color w:val="auto"/>
                 <w:szCs w:val="22"/>
+                <w:lang w:val="es-ES" w:eastAsia="es-ES"/>
               </w:rPr>
               <w:tab/>
             </w:r>
@@ -2135,7 +2139,7 @@
                 <w:noProof/>
                 <w:webHidden/>
               </w:rPr>
-              <w:instrText xml:space="preserve"> PAGEREF _Toc452766584 \h </w:instrText>
+              <w:instrText xml:space="preserve"> PAGEREF _Toc455234469 \h </w:instrText>
             </w:r>
             <w:r>
               <w:rPr>
@@ -2178,9 +2182,10 @@
               <w:noProof/>
               <w:color w:val="auto"/>
               <w:szCs w:val="22"/>
+              <w:lang w:val="es-ES" w:eastAsia="es-ES"/>
             </w:rPr>
           </w:pPr>
-          <w:hyperlink w:anchor="_Toc452766585" w:history="1">
+          <w:hyperlink w:anchor="_Toc455234470" w:history="1">
             <w:r>
               <w:rPr>
                 <w:rStyle w:val="Hipervnculo"/>
@@ -2195,6 +2200,7 @@
                 <w:noProof/>
                 <w:color w:val="auto"/>
                 <w:szCs w:val="22"/>
+                <w:lang w:val="es-ES" w:eastAsia="es-ES"/>
               </w:rPr>
               <w:tab/>
             </w:r>
@@ -2225,7 +2231,7 @@
                 <w:noProof/>
                 <w:webHidden/>
               </w:rPr>
-              <w:instrText xml:space="preserve"> PAGEREF _Toc452766585 \h </w:instrText>
+              <w:instrText xml:space="preserve"> PAGEREF _Toc455234470 \h </w:instrText>
             </w:r>
             <w:r>
               <w:rPr>
@@ -2268,9 +2274,10 @@
               <w:noProof/>
               <w:color w:val="auto"/>
               <w:szCs w:val="22"/>
+              <w:lang w:val="es-ES" w:eastAsia="es-ES"/>
             </w:rPr>
           </w:pPr>
-          <w:hyperlink w:anchor="_Toc452766586" w:history="1">
+          <w:hyperlink w:anchor="_Toc455234471" w:history="1">
             <w:r>
               <w:rPr>
                 <w:rStyle w:val="Hipervnculo"/>
@@ -2285,6 +2292,7 @@
                 <w:noProof/>
                 <w:color w:val="auto"/>
                 <w:szCs w:val="22"/>
+                <w:lang w:val="es-ES" w:eastAsia="es-ES"/>
               </w:rPr>
               <w:tab/>
             </w:r>
@@ -2315,7 +2323,7 @@
                 <w:noProof/>
                 <w:webHidden/>
               </w:rPr>
-              <w:instrText xml:space="preserve"> PAGEREF _Toc452766586 \h </w:instrText>
+              <w:instrText xml:space="preserve"> PAGEREF _Toc455234471 \h </w:instrText>
             </w:r>
             <w:r>
               <w:rPr>
@@ -2358,9 +2366,10 @@
               <w:noProof/>
               <w:color w:val="auto"/>
               <w:szCs w:val="22"/>
+              <w:lang w:val="es-ES" w:eastAsia="es-ES"/>
             </w:rPr>
           </w:pPr>
-          <w:hyperlink w:anchor="_Toc452766587" w:history="1">
+          <w:hyperlink w:anchor="_Toc455234472" w:history="1">
             <w:r>
               <w:rPr>
                 <w:rStyle w:val="Hipervnculo"/>
@@ -2375,6 +2384,7 @@
                 <w:noProof/>
                 <w:color w:val="auto"/>
                 <w:szCs w:val="22"/>
+                <w:lang w:val="es-ES" w:eastAsia="es-ES"/>
               </w:rPr>
               <w:tab/>
             </w:r>
@@ -2405,7 +2415,7 @@
                 <w:noProof/>
                 <w:webHidden/>
               </w:rPr>
-              <w:instrText xml:space="preserve"> PAGEREF _Toc452766587 \h </w:instrText>
+              <w:instrText xml:space="preserve"> PAGEREF _Toc455234472 \h </w:instrText>
             </w:r>
             <w:r>
               <w:rPr>
@@ -2448,9 +2458,10 @@
               <w:noProof/>
               <w:color w:val="auto"/>
               <w:szCs w:val="22"/>
+              <w:lang w:val="es-ES" w:eastAsia="es-ES"/>
             </w:rPr>
           </w:pPr>
-          <w:hyperlink w:anchor="_Toc452766588" w:history="1">
+          <w:hyperlink w:anchor="_Toc455234473" w:history="1">
             <w:r>
               <w:rPr>
                 <w:rStyle w:val="Hipervnculo"/>
@@ -2465,6 +2476,7 @@
                 <w:noProof/>
                 <w:color w:val="auto"/>
                 <w:szCs w:val="22"/>
+                <w:lang w:val="es-ES" w:eastAsia="es-ES"/>
               </w:rPr>
               <w:tab/>
             </w:r>
@@ -2495,7 +2507,7 @@
                 <w:noProof/>
                 <w:webHidden/>
               </w:rPr>
-              <w:instrText xml:space="preserve"> PAGEREF _Toc452766588 \h </w:instrText>
+              <w:instrText xml:space="preserve"> PAGEREF _Toc455234473 \h </w:instrText>
             </w:r>
             <w:r>
               <w:rPr>
@@ -2538,9 +2550,10 @@
               <w:noProof/>
               <w:color w:val="auto"/>
               <w:szCs w:val="22"/>
+              <w:lang w:val="es-ES" w:eastAsia="es-ES"/>
             </w:rPr>
           </w:pPr>
-          <w:hyperlink w:anchor="_Toc452766589" w:history="1">
+          <w:hyperlink w:anchor="_Toc455234474" w:history="1">
             <w:r>
               <w:rPr>
                 <w:rStyle w:val="Hipervnculo"/>
@@ -2555,6 +2568,7 @@
                 <w:noProof/>
                 <w:color w:val="auto"/>
                 <w:szCs w:val="22"/>
+                <w:lang w:val="es-ES" w:eastAsia="es-ES"/>
               </w:rPr>
               <w:tab/>
             </w:r>
@@ -2585,7 +2599,7 @@
                 <w:noProof/>
                 <w:webHidden/>
               </w:rPr>
-              <w:instrText xml:space="preserve"> PAGEREF _Toc452766589 \h </w:instrText>
+              <w:instrText xml:space="preserve"> PAGEREF _Toc455234474 \h </w:instrText>
             </w:r>
             <w:r>
               <w:rPr>
@@ -2628,9 +2642,10 @@
               <w:noProof/>
               <w:color w:val="auto"/>
               <w:szCs w:val="22"/>
+              <w:lang w:val="es-ES" w:eastAsia="es-ES"/>
             </w:rPr>
           </w:pPr>
-          <w:hyperlink w:anchor="_Toc452766590" w:history="1">
+          <w:hyperlink w:anchor="_Toc455234475" w:history="1">
             <w:r>
               <w:rPr>
                 <w:rStyle w:val="Hipervnculo"/>
@@ -2645,6 +2660,7 @@
                 <w:noProof/>
                 <w:color w:val="auto"/>
                 <w:szCs w:val="22"/>
+                <w:lang w:val="es-ES" w:eastAsia="es-ES"/>
               </w:rPr>
               <w:tab/>
             </w:r>
@@ -2675,7 +2691,7 @@
                 <w:noProof/>
                 <w:webHidden/>
               </w:rPr>
-              <w:instrText xml:space="preserve"> PAGEREF _Toc452766590 \h </w:instrText>
+              <w:instrText xml:space="preserve"> PAGEREF _Toc455234475 \h </w:instrText>
             </w:r>
             <w:r>
               <w:rPr>
@@ -2718,9 +2734,10 @@
               <w:noProof/>
               <w:color w:val="auto"/>
               <w:szCs w:val="22"/>
+              <w:lang w:val="es-ES" w:eastAsia="es-ES"/>
             </w:rPr>
           </w:pPr>
-          <w:hyperlink w:anchor="_Toc452766591" w:history="1">
+          <w:hyperlink w:anchor="_Toc455234476" w:history="1">
             <w:r>
               <w:rPr>
                 <w:rStyle w:val="Hipervnculo"/>
@@ -2735,6 +2752,7 @@
                 <w:noProof/>
                 <w:color w:val="auto"/>
                 <w:szCs w:val="22"/>
+                <w:lang w:val="es-ES" w:eastAsia="es-ES"/>
               </w:rPr>
               <w:tab/>
             </w:r>
@@ -2765,7 +2783,7 @@
                 <w:noProof/>
                 <w:webHidden/>
               </w:rPr>
-              <w:instrText xml:space="preserve"> PAGEREF _Toc452766591 \h </w:instrText>
+              <w:instrText xml:space="preserve"> PAGEREF _Toc455234476 \h </w:instrText>
             </w:r>
             <w:r>
               <w:rPr>
@@ -2808,9 +2826,10 @@
               <w:noProof/>
               <w:color w:val="auto"/>
               <w:szCs w:val="22"/>
+              <w:lang w:val="es-ES" w:eastAsia="es-ES"/>
             </w:rPr>
           </w:pPr>
-          <w:hyperlink w:anchor="_Toc452766592" w:history="1">
+          <w:hyperlink w:anchor="_Toc455234477" w:history="1">
             <w:r>
               <w:rPr>
                 <w:rStyle w:val="Hipervnculo"/>
@@ -2825,6 +2844,7 @@
                 <w:noProof/>
                 <w:color w:val="auto"/>
                 <w:szCs w:val="22"/>
+                <w:lang w:val="es-ES" w:eastAsia="es-ES"/>
               </w:rPr>
               <w:tab/>
             </w:r>
@@ -2855,7 +2875,7 @@
                 <w:noProof/>
                 <w:webHidden/>
               </w:rPr>
-              <w:instrText xml:space="preserve"> PAGEREF _Toc452766592 \h </w:instrText>
+              <w:instrText xml:space="preserve"> PAGEREF _Toc455234477 \h </w:instrText>
             </w:r>
             <w:r>
               <w:rPr>
@@ -2876,113 +2896,6 @@
                 <w:webHidden/>
               </w:rPr>
               <w:t>9</w:t>
-            </w:r>
-            <w:r>
-              <w:rPr>
-                <w:noProof/>
-                <w:webHidden/>
-              </w:rPr>
-              <w:fldChar w:fldCharType="end"/>
-            </w:r>
-          </w:hyperlink>
-          <w:r>
-            <w:rPr>
-              <w:rFonts w:asciiTheme="minorHAnsi" w:eastAsiaTheme="minorEastAsia" w:hAnsiTheme="minorHAnsi" w:cstheme="minorBidi"/>
-              <w:noProof/>
-              <w:color w:val="auto"/>
-              <w:szCs w:val="22"/>
-            </w:rPr>
-            <w:t xml:space="preserve"> </w:t>
-          </w:r>
-        </w:p>
-        <w:p>
-          <w:pPr>
-            <w:pStyle w:val="TDC3"/>
-            <w:tabs>
-              <w:tab w:val="left" w:pos="1100"/>
-              <w:tab w:val="right" w:leader="dot" w:pos="8494"/>
-            </w:tabs>
-            <w:rPr>
-              <w:rFonts w:asciiTheme="minorHAnsi" w:eastAsiaTheme="minorEastAsia" w:hAnsiTheme="minorHAnsi" w:cstheme="minorBidi"/>
-              <w:noProof/>
-              <w:color w:val="auto"/>
-              <w:szCs w:val="22"/>
-            </w:rPr>
-          </w:pPr>
-          <w:hyperlink w:anchor="_Toc452766595" w:history="1">
-            <w:r>
-              <w:rPr>
-                <w:rStyle w:val="Hipervnculo"/>
-                <w:rFonts w:ascii="Arial" w:hAnsi="Arial" w:cs="Arial"/>
-                <w:noProof/>
-              </w:rPr>
-              <w:t>2.4</w:t>
-            </w:r>
-            <w:r>
-              <w:rPr>
-                <w:rStyle w:val="Hipervnculo"/>
-                <w:rFonts w:ascii="Arial" w:hAnsi="Arial" w:cs="Arial"/>
-                <w:noProof/>
-              </w:rPr>
-              <w:t>.</w:t>
-            </w:r>
-            <w:r>
-              <w:rPr>
-                <w:rFonts w:asciiTheme="minorHAnsi" w:eastAsiaTheme="minorEastAsia" w:hAnsiTheme="minorHAnsi" w:cstheme="minorBidi"/>
-                <w:noProof/>
-                <w:color w:val="auto"/>
-                <w:szCs w:val="22"/>
-              </w:rPr>
-              <w:tab/>
-            </w:r>
-            <w:r>
-              <w:rPr>
-                <w:rStyle w:val="Hipervnculo"/>
-                <w:rFonts w:ascii="Arial" w:hAnsi="Arial" w:cs="Arial"/>
-                <w:noProof/>
-              </w:rPr>
-              <w:t>Herramientas, entorno e infraestructura</w:t>
-            </w:r>
-            <w:r>
-              <w:rPr>
-                <w:noProof/>
-                <w:webHidden/>
-              </w:rPr>
-              <w:tab/>
-            </w:r>
-            <w:r>
-              <w:rPr>
-                <w:noProof/>
-                <w:webHidden/>
-              </w:rPr>
-              <w:fldChar w:fldCharType="begin"/>
-            </w:r>
-            <w:r>
-              <w:rPr>
-                <w:noProof/>
-                <w:webHidden/>
-              </w:rPr>
-              <w:instrText xml:space="preserve"> PAGEREF _Toc452766595 \h </w:instrText>
-            </w:r>
-            <w:r>
-              <w:rPr>
-                <w:noProof/>
-                <w:webHidden/>
-              </w:rPr>
-            </w:r>
-            <w:r>
-              <w:rPr>
-                <w:noProof/>
-                <w:webHidden/>
-              </w:rPr>
-              <w:fldChar w:fldCharType="separate"/>
-            </w:r>
-            <w:r>
-              <w:rPr>
-                <w:noProof/>
-                <w:webHidden/>
-              </w:rPr>
-              <w:t>11</w:t>
             </w:r>
             <w:r>
               <w:rPr>
@@ -3005,24 +2918,17 @@
               <w:noProof/>
               <w:color w:val="auto"/>
               <w:szCs w:val="22"/>
+              <w:lang w:val="es-ES" w:eastAsia="es-ES"/>
             </w:rPr>
           </w:pPr>
-          <w:hyperlink w:anchor="_Toc452766596" w:history="1">
+          <w:hyperlink w:anchor="_Toc455234478" w:history="1">
             <w:r>
               <w:rPr>
                 <w:rStyle w:val="Hipervnculo"/>
                 <w:rFonts w:ascii="Arial" w:hAnsi="Arial" w:cs="Arial"/>
                 <w:noProof/>
               </w:rPr>
-              <w:t>2.5</w:t>
-            </w:r>
-            <w:r>
-              <w:rPr>
-                <w:rStyle w:val="Hipervnculo"/>
-                <w:rFonts w:ascii="Arial" w:hAnsi="Arial" w:cs="Arial"/>
-                <w:noProof/>
-              </w:rPr>
-              <w:t>.</w:t>
+              <w:t>2.4.</w:t>
             </w:r>
             <w:r>
               <w:rPr>
@@ -3030,6 +2936,7 @@
                 <w:noProof/>
                 <w:color w:val="auto"/>
                 <w:szCs w:val="22"/>
+                <w:lang w:val="es-ES" w:eastAsia="es-ES"/>
               </w:rPr>
               <w:tab/>
             </w:r>
@@ -3039,7 +2946,7 @@
                 <w:rFonts w:ascii="Arial" w:hAnsi="Arial" w:cs="Arial"/>
                 <w:noProof/>
               </w:rPr>
-              <w:t>Calendario</w:t>
+              <w:t>Herramientas, entorno e infraestructura</w:t>
             </w:r>
             <w:r>
               <w:rPr>
@@ -3060,7 +2967,7 @@
                 <w:noProof/>
                 <w:webHidden/>
               </w:rPr>
-              <w:instrText xml:space="preserve"> PAGEREF _Toc452766596 \h </w:instrText>
+              <w:instrText xml:space="preserve"> PAGEREF _Toc455234478 \h </w:instrText>
             </w:r>
             <w:r>
               <w:rPr>
@@ -3080,7 +2987,99 @@
                 <w:noProof/>
                 <w:webHidden/>
               </w:rPr>
-              <w:t>13</w:t>
+              <w:t>9</w:t>
+            </w:r>
+            <w:r>
+              <w:rPr>
+                <w:noProof/>
+                <w:webHidden/>
+              </w:rPr>
+              <w:fldChar w:fldCharType="end"/>
+            </w:r>
+          </w:hyperlink>
+        </w:p>
+        <w:p>
+          <w:pPr>
+            <w:pStyle w:val="TDC3"/>
+            <w:tabs>
+              <w:tab w:val="left" w:pos="1100"/>
+              <w:tab w:val="right" w:leader="dot" w:pos="8494"/>
+            </w:tabs>
+            <w:rPr>
+              <w:rFonts w:asciiTheme="minorHAnsi" w:eastAsiaTheme="minorEastAsia" w:hAnsiTheme="minorHAnsi" w:cstheme="minorBidi"/>
+              <w:noProof/>
+              <w:color w:val="auto"/>
+              <w:szCs w:val="22"/>
+              <w:lang w:val="es-ES" w:eastAsia="es-ES"/>
+            </w:rPr>
+          </w:pPr>
+          <w:hyperlink w:anchor="_Toc455234479" w:history="1">
+            <w:r>
+              <w:rPr>
+                <w:rStyle w:val="Hipervnculo"/>
+                <w:rFonts w:ascii="Arial" w:hAnsi="Arial" w:cs="Arial"/>
+                <w:noProof/>
+              </w:rPr>
+              <w:t>2.5.</w:t>
+            </w:r>
+            <w:r>
+              <w:rPr>
+                <w:rFonts w:asciiTheme="minorHAnsi" w:eastAsiaTheme="minorEastAsia" w:hAnsiTheme="minorHAnsi" w:cstheme="minorBidi"/>
+                <w:noProof/>
+                <w:color w:val="auto"/>
+                <w:szCs w:val="22"/>
+                <w:lang w:val="es-ES" w:eastAsia="es-ES"/>
+              </w:rPr>
+              <w:tab/>
+            </w:r>
+            <w:r>
+              <w:rPr>
+                <w:rStyle w:val="Hipervnculo"/>
+                <w:rFonts w:ascii="Arial" w:hAnsi="Arial" w:cs="Arial"/>
+                <w:noProof/>
+              </w:rPr>
+              <w:t>Calendario</w:t>
+            </w:r>
+            <w:r>
+              <w:rPr>
+                <w:noProof/>
+                <w:webHidden/>
+              </w:rPr>
+              <w:tab/>
+            </w:r>
+            <w:r>
+              <w:rPr>
+                <w:noProof/>
+                <w:webHidden/>
+              </w:rPr>
+              <w:fldChar w:fldCharType="begin"/>
+            </w:r>
+            <w:r>
+              <w:rPr>
+                <w:noProof/>
+                <w:webHidden/>
+              </w:rPr>
+              <w:instrText xml:space="preserve"> PAGEREF _Toc455234479 \h </w:instrText>
+            </w:r>
+            <w:r>
+              <w:rPr>
+                <w:noProof/>
+                <w:webHidden/>
+              </w:rPr>
+            </w:r>
+            <w:r>
+              <w:rPr>
+                <w:noProof/>
+                <w:webHidden/>
+              </w:rPr>
+              <w:fldChar w:fldCharType="separate"/>
+            </w:r>
+            <w:r>
+              <w:rPr>
+                <w:noProof/>
+                <w:webHidden/>
+              </w:rPr>
+              <w:t>11</w:t>
             </w:r>
             <w:r>
               <w:rPr>
@@ -3103,9 +3102,10 @@
               <w:noProof/>
               <w:color w:val="auto"/>
               <w:szCs w:val="22"/>
+              <w:lang w:val="es-ES" w:eastAsia="es-ES"/>
             </w:rPr>
           </w:pPr>
-          <w:hyperlink w:anchor="_Toc452766597" w:history="1">
+          <w:hyperlink w:anchor="_Toc455234480" w:history="1">
             <w:r>
               <w:rPr>
                 <w:rStyle w:val="Hipervnculo"/>
@@ -3121,6 +3121,7 @@
                 <w:noProof/>
                 <w:color w:val="auto"/>
                 <w:szCs w:val="22"/>
+                <w:lang w:val="es-ES" w:eastAsia="es-ES"/>
               </w:rPr>
               <w:tab/>
             </w:r>
@@ -3152,7 +3153,7 @@
                 <w:noProof/>
                 <w:webHidden/>
               </w:rPr>
-              <w:instrText xml:space="preserve"> PAGEREF _Toc452766597 \h </w:instrText>
+              <w:instrText xml:space="preserve"> PAGEREF _Toc455234480 \h </w:instrText>
             </w:r>
             <w:r>
               <w:rPr>
@@ -3172,7 +3173,7 @@
                 <w:noProof/>
                 <w:webHidden/>
               </w:rPr>
-              <w:t>15</w:t>
+              <w:t>13</w:t>
             </w:r>
             <w:r>
               <w:rPr>
@@ -3195,9 +3196,10 @@
               <w:noProof/>
               <w:color w:val="auto"/>
               <w:szCs w:val="22"/>
+              <w:lang w:val="es-ES" w:eastAsia="es-ES"/>
             </w:rPr>
           </w:pPr>
-          <w:hyperlink w:anchor="_Toc452766598" w:history="1">
+          <w:hyperlink w:anchor="_Toc455234481" w:history="1">
             <w:r>
               <w:rPr>
                 <w:rStyle w:val="Hipervnculo"/>
@@ -3212,6 +3214,7 @@
                 <w:noProof/>
                 <w:color w:val="auto"/>
                 <w:szCs w:val="22"/>
+                <w:lang w:val="es-ES" w:eastAsia="es-ES"/>
               </w:rPr>
               <w:tab/>
             </w:r>
@@ -3242,7 +3245,7 @@
                 <w:noProof/>
                 <w:webHidden/>
               </w:rPr>
-              <w:instrText xml:space="preserve"> PAGEREF _Toc452766598 \h </w:instrText>
+              <w:instrText xml:space="preserve"> PAGEREF _Toc455234481 \h </w:instrText>
             </w:r>
             <w:r>
               <w:rPr>
@@ -3262,7 +3265,7 @@
                 <w:noProof/>
                 <w:webHidden/>
               </w:rPr>
-              <w:t>15</w:t>
+              <w:t>13</w:t>
             </w:r>
             <w:r>
               <w:rPr>
@@ -3285,9 +3288,10 @@
               <w:noProof/>
               <w:color w:val="auto"/>
               <w:szCs w:val="22"/>
+              <w:lang w:val="es-ES" w:eastAsia="es-ES"/>
             </w:rPr>
           </w:pPr>
-          <w:hyperlink w:anchor="_Toc452766599" w:history="1">
+          <w:hyperlink w:anchor="_Toc455234482" w:history="1">
             <w:r>
               <w:rPr>
                 <w:rStyle w:val="Hipervnculo"/>
@@ -3302,6 +3306,7 @@
                 <w:noProof/>
                 <w:color w:val="auto"/>
                 <w:szCs w:val="22"/>
+                <w:lang w:val="es-ES" w:eastAsia="es-ES"/>
               </w:rPr>
               <w:tab/>
             </w:r>
@@ -3332,7 +3337,7 @@
                 <w:noProof/>
                 <w:webHidden/>
               </w:rPr>
-              <w:instrText xml:space="preserve"> PAGEREF _Toc452766599 \h </w:instrText>
+              <w:instrText xml:space="preserve"> PAGEREF _Toc455234482 \h </w:instrText>
             </w:r>
             <w:r>
               <w:rPr>
@@ -3352,7 +3357,7 @@
                 <w:noProof/>
                 <w:webHidden/>
               </w:rPr>
-              <w:t>15</w:t>
+              <w:t>13</w:t>
             </w:r>
             <w:r>
               <w:rPr>
@@ -3375,9 +3380,10 @@
               <w:noProof/>
               <w:color w:val="auto"/>
               <w:szCs w:val="22"/>
+              <w:lang w:val="es-ES" w:eastAsia="es-ES"/>
             </w:rPr>
           </w:pPr>
-          <w:hyperlink w:anchor="_Toc452766600" w:history="1">
+          <w:hyperlink w:anchor="_Toc455234483" w:history="1">
             <w:r>
               <w:rPr>
                 <w:rStyle w:val="Hipervnculo"/>
@@ -3392,6 +3398,7 @@
                 <w:noProof/>
                 <w:color w:val="auto"/>
                 <w:szCs w:val="22"/>
+                <w:lang w:val="es-ES" w:eastAsia="es-ES"/>
               </w:rPr>
               <w:tab/>
             </w:r>
@@ -3422,7 +3429,7 @@
                 <w:noProof/>
                 <w:webHidden/>
               </w:rPr>
-              <w:instrText xml:space="preserve"> PAGEREF _Toc452766600 \h </w:instrText>
+              <w:instrText xml:space="preserve"> PAGEREF _Toc455234483 \h </w:instrText>
             </w:r>
             <w:r>
               <w:rPr>
@@ -3442,7 +3449,7 @@
                 <w:noProof/>
                 <w:webHidden/>
               </w:rPr>
-              <w:t>16</w:t>
+              <w:t>14</w:t>
             </w:r>
             <w:r>
               <w:rPr>
@@ -3465,9 +3472,10 @@
               <w:noProof/>
               <w:color w:val="auto"/>
               <w:szCs w:val="22"/>
+              <w:lang w:val="es-ES" w:eastAsia="es-ES"/>
             </w:rPr>
           </w:pPr>
-          <w:hyperlink w:anchor="_Toc452766601" w:history="1">
+          <w:hyperlink w:anchor="_Toc455234484" w:history="1">
             <w:r>
               <w:rPr>
                 <w:rStyle w:val="Hipervnculo"/>
@@ -3482,6 +3490,7 @@
                 <w:noProof/>
                 <w:color w:val="auto"/>
                 <w:szCs w:val="22"/>
+                <w:lang w:val="es-ES" w:eastAsia="es-ES"/>
               </w:rPr>
               <w:tab/>
             </w:r>
@@ -3512,7 +3521,7 @@
                 <w:noProof/>
                 <w:webHidden/>
               </w:rPr>
-              <w:instrText xml:space="preserve"> PAGEREF _Toc452766601 \h </w:instrText>
+              <w:instrText xml:space="preserve"> PAGEREF _Toc455234484 \h </w:instrText>
             </w:r>
             <w:r>
               <w:rPr>
@@ -3532,7 +3541,7 @@
                 <w:noProof/>
                 <w:webHidden/>
               </w:rPr>
-              <w:t>16</w:t>
+              <w:t>14</w:t>
             </w:r>
             <w:r>
               <w:rPr>
@@ -3555,9 +3564,10 @@
               <w:noProof/>
               <w:color w:val="auto"/>
               <w:szCs w:val="22"/>
+              <w:lang w:val="es-ES" w:eastAsia="es-ES"/>
             </w:rPr>
           </w:pPr>
-          <w:hyperlink w:anchor="_Toc452766602" w:history="1">
+          <w:hyperlink w:anchor="_Toc455234485" w:history="1">
             <w:r>
               <w:rPr>
                 <w:rStyle w:val="Hipervnculo"/>
@@ -3572,6 +3582,7 @@
                 <w:noProof/>
                 <w:color w:val="auto"/>
                 <w:szCs w:val="22"/>
+                <w:lang w:val="es-ES" w:eastAsia="es-ES"/>
               </w:rPr>
               <w:tab/>
             </w:r>
@@ -3602,7 +3613,7 @@
                 <w:noProof/>
                 <w:webHidden/>
               </w:rPr>
-              <w:instrText xml:space="preserve"> PAGEREF _Toc452766602 \h </w:instrText>
+              <w:instrText xml:space="preserve"> PAGEREF _Toc455234485 \h </w:instrText>
             </w:r>
             <w:r>
               <w:rPr>
@@ -3622,7 +3633,7 @@
                 <w:noProof/>
                 <w:webHidden/>
               </w:rPr>
-              <w:t>17</w:t>
+              <w:t>15</w:t>
             </w:r>
             <w:r>
               <w:rPr>
@@ -3645,9 +3656,10 @@
               <w:noProof/>
               <w:color w:val="auto"/>
               <w:szCs w:val="22"/>
+              <w:lang w:val="es-ES" w:eastAsia="es-ES"/>
             </w:rPr>
           </w:pPr>
-          <w:hyperlink w:anchor="_Toc452766603" w:history="1">
+          <w:hyperlink w:anchor="_Toc455234486" w:history="1">
             <w:r>
               <w:rPr>
                 <w:rStyle w:val="Hipervnculo"/>
@@ -3662,6 +3674,7 @@
                 <w:noProof/>
                 <w:color w:val="auto"/>
                 <w:szCs w:val="22"/>
+                <w:lang w:val="es-ES" w:eastAsia="es-ES"/>
               </w:rPr>
               <w:tab/>
             </w:r>
@@ -3692,7 +3705,7 @@
                 <w:noProof/>
                 <w:webHidden/>
               </w:rPr>
-              <w:instrText xml:space="preserve"> PAGEREF _Toc452766603 \h </w:instrText>
+              <w:instrText xml:space="preserve"> PAGEREF _Toc455234486 \h </w:instrText>
             </w:r>
             <w:r>
               <w:rPr>
@@ -3712,7 +3725,7 @@
                 <w:noProof/>
                 <w:webHidden/>
               </w:rPr>
-              <w:t>17</w:t>
+              <w:t>15</w:t>
             </w:r>
             <w:r>
               <w:rPr>
@@ -3735,9 +3748,10 @@
               <w:noProof/>
               <w:color w:val="auto"/>
               <w:szCs w:val="22"/>
+              <w:lang w:val="es-ES" w:eastAsia="es-ES"/>
             </w:rPr>
           </w:pPr>
-          <w:hyperlink w:anchor="_Toc452766604" w:history="1">
+          <w:hyperlink w:anchor="_Toc455234487" w:history="1">
             <w:r>
               <w:rPr>
                 <w:rStyle w:val="Hipervnculo"/>
@@ -3752,6 +3766,7 @@
                 <w:noProof/>
                 <w:color w:val="auto"/>
                 <w:szCs w:val="22"/>
+                <w:lang w:val="es-ES" w:eastAsia="es-ES"/>
               </w:rPr>
               <w:tab/>
             </w:r>
@@ -3782,7 +3797,7 @@
                 <w:noProof/>
                 <w:webHidden/>
               </w:rPr>
-              <w:instrText xml:space="preserve"> PAGEREF _Toc452766604 \h </w:instrText>
+              <w:instrText xml:space="preserve"> PAGEREF _Toc455234487 \h </w:instrText>
             </w:r>
             <w:r>
               <w:rPr>
@@ -3802,7 +3817,7 @@
                 <w:noProof/>
                 <w:webHidden/>
               </w:rPr>
-              <w:t>18</w:t>
+              <w:t>17</w:t>
             </w:r>
             <w:r>
               <w:rPr>
@@ -3824,16 +3839,17 @@
               <w:noProof/>
               <w:color w:val="auto"/>
               <w:szCs w:val="22"/>
+              <w:lang w:val="es-ES" w:eastAsia="es-ES"/>
             </w:rPr>
           </w:pPr>
-          <w:hyperlink w:anchor="_Toc452766605" w:history="1">
+          <w:hyperlink w:anchor="_Toc455234488" w:history="1">
             <w:r>
               <w:rPr>
                 <w:rStyle w:val="Hipervnculo"/>
                 <w:rFonts w:ascii="Times New Roman" w:hAnsi="Times New Roman" w:cs="Times New Roman"/>
                 <w:noProof/>
               </w:rPr>
-              <w:t>3.2.2.4.Repositorio de software</w:t>
+              <w:t>3.2.2.4. Repositorio de software</w:t>
             </w:r>
             <w:r>
               <w:rPr>
@@ -3854,7 +3870,7 @@
                 <w:noProof/>
                 <w:webHidden/>
               </w:rPr>
-              <w:instrText xml:space="preserve"> PAGEREF _Toc452766605 \h </w:instrText>
+              <w:instrText xml:space="preserve"> PAGEREF _Toc455234488 \h </w:instrText>
             </w:r>
             <w:r>
               <w:rPr>
@@ -3874,7 +3890,7 @@
                 <w:noProof/>
                 <w:webHidden/>
               </w:rPr>
-              <w:t>22</w:t>
+              <w:t>20</w:t>
             </w:r>
             <w:r>
               <w:rPr>
@@ -3896,16 +3912,17 @@
               <w:noProof/>
               <w:color w:val="auto"/>
               <w:szCs w:val="22"/>
+              <w:lang w:val="es-ES" w:eastAsia="es-ES"/>
             </w:rPr>
           </w:pPr>
-          <w:hyperlink w:anchor="_Toc452766606" w:history="1">
+          <w:hyperlink w:anchor="_Toc455234489" w:history="1">
             <w:r>
               <w:rPr>
                 <w:rStyle w:val="Hipervnculo"/>
                 <w:rFonts w:ascii="Times New Roman" w:hAnsi="Times New Roman" w:cs="Times New Roman"/>
                 <w:noProof/>
               </w:rPr>
-              <w:t>3.2.2.5.Control de Cambios</w:t>
+              <w:t>3.2.2.5. Control de Cambios</w:t>
             </w:r>
             <w:r>
               <w:rPr>
@@ -3926,7 +3943,7 @@
                 <w:noProof/>
                 <w:webHidden/>
               </w:rPr>
-              <w:instrText xml:space="preserve"> PAGEREF _Toc452766606 \h </w:instrText>
+              <w:instrText xml:space="preserve"> PAGEREF _Toc455234489 \h </w:instrText>
             </w:r>
             <w:r>
               <w:rPr>
@@ -3946,7 +3963,283 @@
                 <w:noProof/>
                 <w:webHidden/>
               </w:rPr>
-              <w:t>22</w:t>
+              <w:t>20</w:t>
+            </w:r>
+            <w:r>
+              <w:rPr>
+                <w:noProof/>
+                <w:webHidden/>
+              </w:rPr>
+              <w:fldChar w:fldCharType="end"/>
+            </w:r>
+          </w:hyperlink>
+        </w:p>
+        <w:p>
+          <w:pPr>
+            <w:pStyle w:val="TDC3"/>
+            <w:tabs>
+              <w:tab w:val="left" w:pos="1100"/>
+              <w:tab w:val="right" w:leader="dot" w:pos="8494"/>
+            </w:tabs>
+            <w:rPr>
+              <w:rFonts w:asciiTheme="minorHAnsi" w:eastAsiaTheme="minorEastAsia" w:hAnsiTheme="minorHAnsi" w:cstheme="minorBidi"/>
+              <w:noProof/>
+              <w:color w:val="auto"/>
+              <w:szCs w:val="22"/>
+              <w:lang w:val="es-ES" w:eastAsia="es-ES"/>
+            </w:rPr>
+          </w:pPr>
+          <w:hyperlink w:anchor="_Toc455234490" w:history="1">
+            <w:r>
+              <w:rPr>
+                <w:rStyle w:val="Hipervnculo"/>
+                <w:rFonts w:ascii="Arial" w:hAnsi="Arial" w:cs="Arial"/>
+                <w:noProof/>
+              </w:rPr>
+              <w:t>3.3.</w:t>
+            </w:r>
+            <w:r>
+              <w:rPr>
+                <w:rFonts w:asciiTheme="minorHAnsi" w:eastAsiaTheme="minorEastAsia" w:hAnsiTheme="minorHAnsi" w:cstheme="minorBidi"/>
+                <w:noProof/>
+                <w:color w:val="auto"/>
+                <w:szCs w:val="22"/>
+                <w:lang w:val="es-ES" w:eastAsia="es-ES"/>
+              </w:rPr>
+              <w:tab/>
+            </w:r>
+            <w:r>
+              <w:rPr>
+                <w:rStyle w:val="Hipervnculo"/>
+                <w:rFonts w:ascii="Times New Roman" w:hAnsi="Times New Roman" w:cs="Times New Roman"/>
+                <w:noProof/>
+              </w:rPr>
+              <w:t>Estado de Contabilidad de la configuración del software</w:t>
+            </w:r>
+            <w:r>
+              <w:rPr>
+                <w:noProof/>
+                <w:webHidden/>
+              </w:rPr>
+              <w:tab/>
+            </w:r>
+            <w:r>
+              <w:rPr>
+                <w:noProof/>
+                <w:webHidden/>
+              </w:rPr>
+              <w:fldChar w:fldCharType="begin"/>
+            </w:r>
+            <w:r>
+              <w:rPr>
+                <w:noProof/>
+                <w:webHidden/>
+              </w:rPr>
+              <w:instrText xml:space="preserve"> PAGEREF _Toc455234490 \h </w:instrText>
+            </w:r>
+            <w:r>
+              <w:rPr>
+                <w:noProof/>
+                <w:webHidden/>
+              </w:rPr>
+            </w:r>
+            <w:r>
+              <w:rPr>
+                <w:noProof/>
+                <w:webHidden/>
+              </w:rPr>
+              <w:fldChar w:fldCharType="separate"/>
+            </w:r>
+            <w:r>
+              <w:rPr>
+                <w:noProof/>
+                <w:webHidden/>
+              </w:rPr>
+              <w:t>21</w:t>
+            </w:r>
+            <w:r>
+              <w:rPr>
+                <w:noProof/>
+                <w:webHidden/>
+              </w:rPr>
+              <w:fldChar w:fldCharType="end"/>
+            </w:r>
+          </w:hyperlink>
+        </w:p>
+        <w:p>
+          <w:pPr>
+            <w:pStyle w:val="TDC3"/>
+            <w:tabs>
+              <w:tab w:val="left" w:pos="1100"/>
+              <w:tab w:val="right" w:leader="dot" w:pos="8494"/>
+            </w:tabs>
+            <w:rPr>
+              <w:rFonts w:asciiTheme="minorHAnsi" w:eastAsiaTheme="minorEastAsia" w:hAnsiTheme="minorHAnsi" w:cstheme="minorBidi"/>
+              <w:noProof/>
+              <w:color w:val="auto"/>
+              <w:szCs w:val="22"/>
+              <w:lang w:val="es-ES" w:eastAsia="es-ES"/>
+            </w:rPr>
+          </w:pPr>
+          <w:hyperlink w:anchor="_Toc455234491" w:history="1">
+            <w:r>
+              <w:rPr>
+                <w:rStyle w:val="Hipervnculo"/>
+                <w:rFonts w:ascii="Times New Roman" w:hAnsi="Times New Roman" w:cs="Times New Roman"/>
+                <w:noProof/>
+              </w:rPr>
+              <w:t>3.4</w:t>
+            </w:r>
+            <w:r>
+              <w:rPr>
+                <w:rFonts w:asciiTheme="minorHAnsi" w:eastAsiaTheme="minorEastAsia" w:hAnsiTheme="minorHAnsi" w:cstheme="minorBidi"/>
+                <w:noProof/>
+                <w:color w:val="auto"/>
+                <w:szCs w:val="22"/>
+                <w:lang w:val="es-ES" w:eastAsia="es-ES"/>
+              </w:rPr>
+              <w:tab/>
+            </w:r>
+            <w:r>
+              <w:rPr>
+                <w:rStyle w:val="Hipervnculo"/>
+                <w:rFonts w:ascii="Times New Roman" w:hAnsi="Times New Roman" w:cs="Times New Roman"/>
+                <w:noProof/>
+              </w:rPr>
+              <w:t>Auditoría de la configuración del software</w:t>
+            </w:r>
+            <w:r>
+              <w:rPr>
+                <w:noProof/>
+                <w:webHidden/>
+              </w:rPr>
+              <w:tab/>
+            </w:r>
+            <w:r>
+              <w:rPr>
+                <w:noProof/>
+                <w:webHidden/>
+              </w:rPr>
+              <w:fldChar w:fldCharType="begin"/>
+            </w:r>
+            <w:r>
+              <w:rPr>
+                <w:noProof/>
+                <w:webHidden/>
+              </w:rPr>
+              <w:instrText xml:space="preserve"> PAGEREF _Toc455234491 \h </w:instrText>
+            </w:r>
+            <w:r>
+              <w:rPr>
+                <w:noProof/>
+                <w:webHidden/>
+              </w:rPr>
+            </w:r>
+            <w:r>
+              <w:rPr>
+                <w:noProof/>
+                <w:webHidden/>
+              </w:rPr>
+              <w:fldChar w:fldCharType="separate"/>
+            </w:r>
+            <w:r>
+              <w:rPr>
+                <w:noProof/>
+                <w:webHidden/>
+              </w:rPr>
+              <w:t>1</w:t>
+            </w:r>
+            <w:r>
+              <w:rPr>
+                <w:noProof/>
+                <w:webHidden/>
+              </w:rPr>
+              <w:fldChar w:fldCharType="end"/>
+            </w:r>
+          </w:hyperlink>
+        </w:p>
+        <w:p>
+          <w:pPr>
+            <w:pStyle w:val="TDC3"/>
+            <w:tabs>
+              <w:tab w:val="left" w:pos="1100"/>
+              <w:tab w:val="right" w:leader="dot" w:pos="8494"/>
+            </w:tabs>
+            <w:rPr>
+              <w:rFonts w:asciiTheme="minorHAnsi" w:eastAsiaTheme="minorEastAsia" w:hAnsiTheme="minorHAnsi" w:cstheme="minorBidi"/>
+              <w:noProof/>
+              <w:color w:val="auto"/>
+              <w:szCs w:val="22"/>
+              <w:lang w:val="es-ES" w:eastAsia="es-ES"/>
+            </w:rPr>
+          </w:pPr>
+          <w:hyperlink w:anchor="_Toc455234492" w:history="1">
+            <w:r>
+              <w:rPr>
+                <w:rStyle w:val="Hipervnculo"/>
+                <w:rFonts w:ascii="Times New Roman" w:hAnsi="Times New Roman" w:cs="Times New Roman"/>
+                <w:noProof/>
+              </w:rPr>
+              <w:t>3.5</w:t>
+            </w:r>
+            <w:r>
+              <w:rPr>
+                <w:rFonts w:asciiTheme="minorHAnsi" w:eastAsiaTheme="minorEastAsia" w:hAnsiTheme="minorHAnsi" w:cstheme="minorBidi"/>
+                <w:noProof/>
+                <w:color w:val="auto"/>
+                <w:szCs w:val="22"/>
+                <w:lang w:val="es-ES" w:eastAsia="es-ES"/>
+              </w:rPr>
+              <w:tab/>
+            </w:r>
+            <w:r>
+              <w:rPr>
+                <w:rStyle w:val="Hipervnculo"/>
+                <w:rFonts w:ascii="Times New Roman" w:hAnsi="Times New Roman" w:cs="Times New Roman"/>
+                <w:noProof/>
+              </w:rPr>
+              <w:t>Gestión y Entrega de Release</w:t>
+            </w:r>
+            <w:r>
+              <w:rPr>
+                <w:noProof/>
+                <w:webHidden/>
+              </w:rPr>
+              <w:tab/>
+            </w:r>
+            <w:r>
+              <w:rPr>
+                <w:noProof/>
+                <w:webHidden/>
+              </w:rPr>
+              <w:fldChar w:fldCharType="begin"/>
+            </w:r>
+            <w:r>
+              <w:rPr>
+                <w:noProof/>
+                <w:webHidden/>
+              </w:rPr>
+              <w:instrText xml:space="preserve"> PAGEREF _Toc455234492 \h </w:instrText>
+            </w:r>
+            <w:r>
+              <w:rPr>
+                <w:noProof/>
+                <w:webHidden/>
+              </w:rPr>
+            </w:r>
+            <w:r>
+              <w:rPr>
+                <w:noProof/>
+                <w:webHidden/>
+              </w:rPr>
+              <w:fldChar w:fldCharType="separate"/>
+            </w:r>
+            <w:r>
+              <w:rPr>
+                <w:noProof/>
+                <w:webHidden/>
+              </w:rPr>
+              <w:t>1</w:t>
             </w:r>
             <w:r>
               <w:rPr>
@@ -4019,7 +4312,7 @@
           <w:rFonts w:ascii="Arial" w:hAnsi="Arial" w:cs="Arial"/>
         </w:rPr>
       </w:pPr>
-      <w:bookmarkStart w:id="1" w:name="_Toc452766583"/>
+      <w:bookmarkStart w:id="1" w:name="_Toc455234468"/>
       <w:r>
         <w:rPr>
           <w:rFonts w:ascii="Arial" w:hAnsi="Arial" w:cs="Arial"/>
@@ -4040,7 +4333,7 @@
           <w:rFonts w:ascii="Arial" w:hAnsi="Arial" w:cs="Arial"/>
         </w:rPr>
       </w:pPr>
-      <w:bookmarkStart w:id="2" w:name="_Toc452766584"/>
+      <w:bookmarkStart w:id="2" w:name="_Toc455234469"/>
       <w:r>
         <w:rPr>
           <w:rFonts w:ascii="Arial" w:hAnsi="Arial" w:cs="Arial"/>
@@ -4124,7 +4417,7 @@
           <w:rFonts w:ascii="Arial" w:hAnsi="Arial" w:cs="Arial"/>
         </w:rPr>
       </w:pPr>
-      <w:bookmarkStart w:id="3" w:name="_Toc452766585"/>
+      <w:bookmarkStart w:id="3" w:name="_Toc455234470"/>
       <w:r>
         <w:rPr>
           <w:rFonts w:ascii="Arial" w:hAnsi="Arial" w:cs="Arial"/>
@@ -4181,7 +4474,7 @@
           <w:rFonts w:ascii="Arial" w:hAnsi="Arial" w:cs="Arial"/>
         </w:rPr>
       </w:pPr>
-      <w:bookmarkStart w:id="4" w:name="_Toc452766586"/>
+      <w:bookmarkStart w:id="4" w:name="_Toc455234471"/>
       <w:r>
         <w:rPr>
           <w:rFonts w:ascii="Arial" w:hAnsi="Arial" w:cs="Arial"/>
@@ -4281,7 +4574,7 @@
           <w:rFonts w:ascii="Arial" w:hAnsi="Arial" w:cs="Arial"/>
         </w:rPr>
       </w:pPr>
-      <w:bookmarkStart w:id="5" w:name="_Toc452766587"/>
+      <w:bookmarkStart w:id="5" w:name="_Toc455234472"/>
       <w:r>
         <w:rPr>
           <w:rFonts w:ascii="Arial" w:hAnsi="Arial" w:cs="Arial"/>
@@ -4690,7 +4983,7 @@
           <w:color w:val="auto"/>
         </w:rPr>
       </w:pPr>
-      <w:bookmarkStart w:id="6" w:name="_Toc452766588"/>
+      <w:bookmarkStart w:id="6" w:name="_Toc455234473"/>
       <w:r>
         <w:rPr>
           <w:rFonts w:ascii="Arial" w:hAnsi="Arial" w:cs="Arial"/>
@@ -4875,7 +5168,7 @@
           <w:rFonts w:ascii="Arial" w:hAnsi="Arial" w:cs="Arial"/>
         </w:rPr>
       </w:pPr>
-      <w:bookmarkStart w:id="7" w:name="_Toc452766589"/>
+      <w:bookmarkStart w:id="7" w:name="_Toc455234474"/>
       <w:r>
         <w:rPr>
           <w:rFonts w:ascii="Arial" w:hAnsi="Arial" w:cs="Arial"/>
@@ -4897,7 +5190,7 @@
           <w:rFonts w:ascii="Arial" w:hAnsi="Arial" w:cs="Arial"/>
         </w:rPr>
       </w:pPr>
-      <w:bookmarkStart w:id="8" w:name="_Toc452766590"/>
+      <w:bookmarkStart w:id="8" w:name="_Toc455234475"/>
       <w:r>
         <w:rPr>
           <w:rFonts w:ascii="Arial" w:hAnsi="Arial" w:cs="Arial"/>
@@ -5217,7 +5510,7 @@
           <w:rFonts w:ascii="Arial" w:hAnsi="Arial" w:cs="Arial"/>
         </w:rPr>
       </w:pPr>
-      <w:bookmarkStart w:id="9" w:name="_Toc452766591"/>
+      <w:bookmarkStart w:id="9" w:name="_Toc455234476"/>
       <w:r>
         <w:rPr>
           <w:rFonts w:ascii="Arial" w:hAnsi="Arial" w:cs="Arial"/>
@@ -6209,7 +6502,7 @@
           <w:rFonts w:ascii="Arial" w:hAnsi="Arial" w:cs="Arial"/>
         </w:rPr>
       </w:pPr>
-      <w:bookmarkStart w:id="10" w:name="_Toc452766592"/>
+      <w:bookmarkStart w:id="10" w:name="_Toc455234477"/>
       <w:r>
         <w:rPr>
           <w:rFonts w:ascii="Arial" w:hAnsi="Arial" w:cs="Arial"/>
@@ -6277,7 +6570,20 @@
           <w:szCs w:val="24"/>
         </w:rPr>
         <w:tab/>
-        <w:t>Política de Privacidad (PP): BO_PPRIV</w:t>
+      </w:r>
+      <w:r>
+        <w:rPr>
+          <w:rFonts w:ascii="Arial" w:hAnsi="Arial" w:cs="Arial"/>
+          <w:szCs w:val="24"/>
+        </w:rPr>
+        <w:t xml:space="preserve">Política de Privacidad (PP): </w:t>
+      </w:r>
+      <w:r>
+        <w:rPr>
+          <w:rFonts w:ascii="Arial" w:hAnsi="Arial" w:cs="Arial"/>
+          <w:szCs w:val="24"/>
+        </w:rPr>
+        <w:t>PPRIV</w:t>
       </w:r>
     </w:p>
     <w:p>
@@ -6302,7 +6608,20 @@
           <w:szCs w:val="24"/>
         </w:rPr>
         <w:tab/>
-        <w:t>Política de Repositorio (PR).BO_PREP</w:t>
+      </w:r>
+      <w:r>
+        <w:rPr>
+          <w:rFonts w:ascii="Arial" w:hAnsi="Arial" w:cs="Arial"/>
+          <w:szCs w:val="24"/>
+        </w:rPr>
+        <w:t>Política de Repositorio (PR).</w:t>
+      </w:r>
+      <w:r>
+        <w:rPr>
+          <w:rFonts w:ascii="Arial" w:hAnsi="Arial" w:cs="Arial"/>
+          <w:szCs w:val="24"/>
+        </w:rPr>
+        <w:t>PREP</w:t>
       </w:r>
     </w:p>
     <w:p>
@@ -6334,8 +6653,24 @@
           <w:rFonts w:ascii="Arial" w:hAnsi="Arial" w:cs="Arial"/>
           <w:szCs w:val="24"/>
         </w:rPr>
-        <w:t>uridad de la información (PGSI): BO_PGSI</w:t>
-      </w:r>
+        <w:t>urid</w:t>
+      </w:r>
+      <w:r>
+        <w:rPr>
+          <w:rFonts w:ascii="Arial" w:hAnsi="Arial" w:cs="Arial"/>
+          <w:szCs w:val="24"/>
+        </w:rPr>
+        <w:t xml:space="preserve">ad de la información (PGSI): </w:t>
+      </w:r>
+      <w:r>
+        <w:rPr>
+          <w:rFonts w:ascii="Arial" w:hAnsi="Arial" w:cs="Arial"/>
+          <w:szCs w:val="24"/>
+        </w:rPr>
+        <w:t>PGSI</w:t>
+      </w:r>
+      <w:bookmarkStart w:id="11" w:name="_GoBack"/>
+      <w:bookmarkEnd w:id="11"/>
     </w:p>
     <w:p>
       <w:pPr>
@@ -6359,14 +6694,14 @@
           <w:rFonts w:ascii="Arial" w:hAnsi="Arial" w:cs="Arial"/>
         </w:rPr>
       </w:pPr>
-      <w:bookmarkStart w:id="11" w:name="_Toc452766595"/>
+      <w:bookmarkStart w:id="12" w:name="_Toc455234478"/>
       <w:r>
         <w:rPr>
           <w:rFonts w:ascii="Arial" w:hAnsi="Arial" w:cs="Arial"/>
         </w:rPr>
         <w:t>Herramientas, entorno e infraestructura</w:t>
       </w:r>
-      <w:bookmarkEnd w:id="11"/>
+      <w:bookmarkEnd w:id="12"/>
     </w:p>
     <w:p>
       <w:pPr>
@@ -7388,14 +7723,14 @@
           <w:rFonts w:ascii="Arial" w:hAnsi="Arial" w:cs="Arial"/>
         </w:rPr>
       </w:pPr>
-      <w:bookmarkStart w:id="12" w:name="_Toc452766596"/>
+      <w:bookmarkStart w:id="13" w:name="_Toc455234479"/>
       <w:r>
         <w:rPr>
           <w:rFonts w:ascii="Arial" w:hAnsi="Arial" w:cs="Arial"/>
         </w:rPr>
         <w:t>Calendario</w:t>
       </w:r>
-      <w:bookmarkEnd w:id="12"/>
+      <w:bookmarkEnd w:id="13"/>
     </w:p>
     <w:p>
       <w:pPr>
@@ -13057,7 +13392,7 @@
           <w:szCs w:val="28"/>
         </w:rPr>
       </w:pPr>
-      <w:bookmarkStart w:id="13" w:name="_Toc452766597"/>
+      <w:bookmarkStart w:id="14" w:name="_Toc455234480"/>
       <w:r>
         <w:rPr>
           <w:rFonts w:ascii="Arial" w:hAnsi="Arial" w:cs="Arial"/>
@@ -13067,7 +13402,7 @@
         </w:rPr>
         <w:t>ACTIVIDADES DE LA GESTIÓN DE LA CONFIGURACIÓN</w:t>
       </w:r>
-      <w:bookmarkEnd w:id="13"/>
+      <w:bookmarkEnd w:id="14"/>
     </w:p>
     <w:p>
       <w:pPr>
@@ -13081,7 +13416,7 @@
           <w:szCs w:val="28"/>
         </w:rPr>
       </w:pPr>
-      <w:bookmarkStart w:id="14" w:name="_Toc452766598"/>
+      <w:bookmarkStart w:id="15" w:name="_Toc455234481"/>
       <w:r>
         <w:rPr>
           <w:rFonts w:ascii="Arial" w:hAnsi="Arial" w:cs="Arial"/>
@@ -13096,7 +13431,7 @@
         </w:rPr>
         <w:t>dentificación</w:t>
       </w:r>
-      <w:bookmarkEnd w:id="14"/>
+      <w:bookmarkEnd w:id="15"/>
     </w:p>
     <w:p>
       <w:pPr>
@@ -13111,7 +13446,7 @@
           <w:szCs w:val="22"/>
         </w:rPr>
       </w:pPr>
-      <w:bookmarkStart w:id="15" w:name="_Toc452766599"/>
+      <w:bookmarkStart w:id="16" w:name="_Toc455234482"/>
       <w:r>
         <w:rPr>
           <w:rFonts w:ascii="Arial" w:hAnsi="Arial" w:cs="Arial"/>
@@ -13120,7 +13455,7 @@
         </w:rPr>
         <w:t>Cuadro con los Ítem de configuración clasificados e identificados</w:t>
       </w:r>
-      <w:bookmarkEnd w:id="15"/>
+      <w:bookmarkEnd w:id="16"/>
     </w:p>
     <w:p>
       <w:pPr>
@@ -16279,7 +16614,7 @@
           <w:szCs w:val="22"/>
         </w:rPr>
       </w:pPr>
-      <w:bookmarkStart w:id="16" w:name="_Toc452766600"/>
+      <w:bookmarkStart w:id="17" w:name="_Toc455234483"/>
       <w:r>
         <w:rPr>
           <w:rFonts w:ascii="Arial" w:hAnsi="Arial" w:cs="Arial"/>
@@ -16288,7 +16623,7 @@
         </w:rPr>
         <w:t>Nomenclatura de la identificación</w:t>
       </w:r>
-      <w:bookmarkEnd w:id="16"/>
+      <w:bookmarkEnd w:id="17"/>
     </w:p>
     <w:p>
       <w:pPr>
@@ -16406,7 +16741,7 @@
           <w:szCs w:val="22"/>
         </w:rPr>
       </w:pPr>
-      <w:bookmarkStart w:id="17" w:name="_Toc452766601"/>
+      <w:bookmarkStart w:id="18" w:name="_Toc455234484"/>
       <w:r>
         <w:rPr>
           <w:rFonts w:ascii="Arial" w:hAnsi="Arial" w:cs="Arial"/>
@@ -16415,7 +16750,7 @@
         </w:rPr>
         <w:t>Lista de ítems con la nomenclatura</w:t>
       </w:r>
-      <w:bookmarkEnd w:id="17"/>
+      <w:bookmarkEnd w:id="18"/>
     </w:p>
     <w:p>
       <w:pPr>
@@ -17815,8 +18150,8 @@
           <w:szCs w:val="36"/>
         </w:rPr>
       </w:pPr>
-      <w:bookmarkStart w:id="18" w:name="_Toc436238198"/>
-      <w:bookmarkStart w:id="19" w:name="_Toc452766602"/>
+      <w:bookmarkStart w:id="19" w:name="_Toc436238198"/>
+      <w:bookmarkStart w:id="20" w:name="_Toc455234485"/>
       <w:r>
         <w:rPr>
           <w:rFonts w:ascii="Times New Roman" w:hAnsi="Times New Roman" w:cs="Times New Roman"/>
@@ -17825,8 +18160,8 @@
         </w:rPr>
         <w:t>Control</w:t>
       </w:r>
-      <w:bookmarkEnd w:id="18"/>
       <w:bookmarkEnd w:id="19"/>
+      <w:bookmarkEnd w:id="20"/>
     </w:p>
     <w:p>
       <w:pPr>
@@ -17842,8 +18177,8 @@
           <w:szCs w:val="36"/>
         </w:rPr>
       </w:pPr>
-      <w:bookmarkStart w:id="20" w:name="_Toc436238199"/>
-      <w:bookmarkStart w:id="21" w:name="_Toc452766603"/>
+      <w:bookmarkStart w:id="21" w:name="_Toc436238199"/>
+      <w:bookmarkStart w:id="22" w:name="_Toc455234486"/>
       <w:r>
         <w:rPr>
           <w:rFonts w:ascii="Times New Roman" w:hAnsi="Times New Roman" w:cs="Times New Roman"/>
@@ -17852,8 +18187,8 @@
         </w:rPr>
         <w:t>Definición de líneas base</w:t>
       </w:r>
-      <w:bookmarkEnd w:id="20"/>
       <w:bookmarkEnd w:id="21"/>
+      <w:bookmarkEnd w:id="22"/>
       <w:r>
         <w:rPr>
           <w:rFonts w:ascii="Times New Roman" w:hAnsi="Times New Roman" w:cs="Times New Roman"/>
@@ -19006,8 +19341,8 @@
           <w:b w:val="0"/>
         </w:rPr>
       </w:pPr>
-      <w:bookmarkStart w:id="22" w:name="_Toc436238200"/>
-      <w:bookmarkStart w:id="23" w:name="_Toc452766604"/>
+      <w:bookmarkStart w:id="23" w:name="_Toc436238200"/>
+      <w:bookmarkStart w:id="24" w:name="_Toc455234487"/>
       <w:r>
         <w:rPr>
           <w:rFonts w:ascii="Times New Roman" w:hAnsi="Times New Roman" w:cs="Times New Roman"/>
@@ -19017,8 +19352,8 @@
         <w:lastRenderedPageBreak/>
         <w:t>Definición de librerías</w:t>
       </w:r>
-      <w:bookmarkEnd w:id="22"/>
       <w:bookmarkEnd w:id="23"/>
+      <w:bookmarkEnd w:id="24"/>
       <w:r>
         <w:rPr>
           <w:rFonts w:ascii="Times New Roman" w:hAnsi="Times New Roman" w:cs="Times New Roman"/>
@@ -20494,17 +20829,8 @@
           <w:rFonts w:ascii="Times New Roman" w:hAnsi="Times New Roman" w:cs="Times New Roman"/>
           <w:b/>
         </w:rPr>
-        <w:t xml:space="preserve">Figura 3 - Librerías controladas por el </w:t>
-      </w:r>
-      <w:proofErr w:type="spellStart"/>
-      <w:r>
-        <w:rPr>
-          <w:rFonts w:ascii="Times New Roman" w:hAnsi="Times New Roman" w:cs="Times New Roman"/>
-          <w:b/>
-        </w:rPr>
-        <w:t>Backoffice</w:t>
-      </w:r>
-      <w:proofErr w:type="spellEnd"/>
+        <w:t>Figura 3 - Librerías controladas por el Backoffice</w:t>
+      </w:r>
     </w:p>
     <w:p>
       <w:pPr>
@@ -21450,7 +21776,7 @@
           <w:lang w:val="es-PE" w:eastAsia="en-US"/>
         </w:rPr>
       </w:pPr>
-      <w:bookmarkStart w:id="24" w:name="_Toc435626261"/>
+      <w:bookmarkStart w:id="25" w:name="_Toc435626261"/>
       <w:r>
         <w:rPr>
           <w:rFonts w:ascii="Times New Roman" w:eastAsia="Times New Roman" w:hAnsi="Times New Roman" w:cs="Times New Roman"/>
@@ -21462,7 +21788,7 @@
         </w:rPr>
         <w:t>Tabla 6. Roles y su tipos de acceso para la Librería de Principal</w:t>
       </w:r>
-      <w:bookmarkEnd w:id="24"/>
+      <w:bookmarkEnd w:id="25"/>
     </w:p>
     <w:p>
       <w:pPr>
@@ -21476,9 +21802,9 @@
           <w:lang w:val="es-PE" w:eastAsia="en-US"/>
         </w:rPr>
       </w:pPr>
-      <w:bookmarkStart w:id="25" w:name="_Toc424323401"/>
+      <w:bookmarkStart w:id="26" w:name="_Toc424323401"/>
     </w:p>
-    <w:bookmarkEnd w:id="25"/>
+    <w:bookmarkEnd w:id="26"/>
     <w:p>
       <w:pPr>
         <w:keepNext/>
@@ -23241,9 +23567,9 @@
           <w:szCs w:val="36"/>
         </w:rPr>
       </w:pPr>
-      <w:bookmarkStart w:id="26" w:name="_Toc436238202"/>
-      <w:bookmarkStart w:id="27" w:name="_Toc452766605"/>
-      <w:bookmarkStart w:id="28" w:name="_Toc436238205"/>
+      <w:bookmarkStart w:id="27" w:name="_Toc436238202"/>
+      <w:bookmarkStart w:id="28" w:name="_Toc455234488"/>
+      <w:bookmarkStart w:id="29" w:name="_Toc436238205"/>
       <w:r>
         <w:rPr>
           <w:rFonts w:ascii="Times New Roman" w:hAnsi="Times New Roman" w:cs="Times New Roman"/>
@@ -23261,8 +23587,8 @@
         </w:rPr>
         <w:t>Repositorio de software</w:t>
       </w:r>
-      <w:bookmarkEnd w:id="26"/>
       <w:bookmarkEnd w:id="27"/>
+      <w:bookmarkEnd w:id="28"/>
     </w:p>
     <w:p>
       <w:pPr>
@@ -23797,7 +24123,7 @@
           <w:szCs w:val="36"/>
         </w:rPr>
       </w:pPr>
-      <w:bookmarkStart w:id="29" w:name="_Toc452766606"/>
+      <w:bookmarkStart w:id="30" w:name="_Toc455234489"/>
       <w:r>
         <w:rPr>
           <w:rFonts w:ascii="Times New Roman" w:hAnsi="Times New Roman" w:cs="Times New Roman"/>
@@ -23814,8 +24140,8 @@
         </w:rPr>
         <w:t>Control de Cambios</w:t>
       </w:r>
-      <w:bookmarkEnd w:id="28"/>
       <w:bookmarkEnd w:id="29"/>
+      <w:bookmarkEnd w:id="30"/>
     </w:p>
     <w:p>
       <w:pPr>
@@ -23875,7 +24201,8 @@
           <w:szCs w:val="36"/>
         </w:rPr>
       </w:pPr>
-      <w:bookmarkStart w:id="30" w:name="_Toc436238206"/>
+      <w:bookmarkStart w:id="31" w:name="_Toc436238206"/>
+      <w:bookmarkStart w:id="32" w:name="_Toc455234490"/>
       <w:r>
         <w:rPr>
           <w:rFonts w:ascii="Times New Roman" w:hAnsi="Times New Roman" w:cs="Times New Roman"/>
@@ -23885,7 +24212,8 @@
         <w:lastRenderedPageBreak/>
         <w:t>Estado de Contabilidad de la configuración del software</w:t>
       </w:r>
-      <w:bookmarkEnd w:id="30"/>
+      <w:bookmarkEnd w:id="31"/>
+      <w:bookmarkEnd w:id="32"/>
     </w:p>
     <w:p>
       <w:r>
@@ -32140,7 +32468,7 @@
           <w:cols w:space="720"/>
         </w:sectPr>
       </w:pPr>
-      <w:bookmarkStart w:id="31" w:name="_Toc436238207"/>
+      <w:bookmarkStart w:id="33" w:name="_Toc436238207"/>
     </w:p>
     <w:p>
       <w:pPr>
@@ -32155,6 +32483,7 @@
           <w:szCs w:val="36"/>
         </w:rPr>
       </w:pPr>
+      <w:bookmarkStart w:id="34" w:name="_Toc455234491"/>
       <w:r>
         <w:rPr>
           <w:rFonts w:ascii="Times New Roman" w:hAnsi="Times New Roman" w:cs="Times New Roman"/>
@@ -32164,7 +32493,8 @@
         <w:lastRenderedPageBreak/>
         <w:t>Auditoría de la configuración del software</w:t>
       </w:r>
-      <w:bookmarkEnd w:id="31"/>
+      <w:bookmarkEnd w:id="33"/>
+      <w:bookmarkEnd w:id="34"/>
     </w:p>
     <w:p>
       <w:pPr>
@@ -40216,7 +40546,7 @@
           <w:cols w:space="720"/>
         </w:sectPr>
       </w:pPr>
-      <w:bookmarkStart w:id="32" w:name="_Toc436238208"/>
+      <w:bookmarkStart w:id="35" w:name="_Toc436238208"/>
     </w:p>
     <w:p>
       <w:pPr>
@@ -40231,6 +40561,7 @@
           <w:szCs w:val="36"/>
         </w:rPr>
       </w:pPr>
+      <w:bookmarkStart w:id="36" w:name="_Toc455234492"/>
       <w:r>
         <w:rPr>
           <w:rFonts w:ascii="Times New Roman" w:hAnsi="Times New Roman" w:cs="Times New Roman"/>
@@ -40257,7 +40588,8 @@
         </w:rPr>
         <w:t>ase</w:t>
       </w:r>
-      <w:bookmarkEnd w:id="32"/>
+      <w:bookmarkEnd w:id="35"/>
+      <w:bookmarkEnd w:id="36"/>
       <w:proofErr w:type="spellEnd"/>
     </w:p>
     <w:p>
@@ -40879,7 +41211,7 @@
           <w:szCs w:val="20"/>
         </w:rPr>
       </w:pPr>
-      <w:bookmarkStart w:id="33" w:name="_Toc435626287"/>
+      <w:bookmarkStart w:id="37" w:name="_Toc435626287"/>
     </w:p>
     <w:p>
       <w:pPr>
@@ -40948,7 +41280,7 @@
         </w:rPr>
         <w:t>Release</w:t>
       </w:r>
-      <w:bookmarkEnd w:id="33"/>
+      <w:bookmarkEnd w:id="37"/>
       <w:proofErr w:type="spellEnd"/>
     </w:p>
     <w:p>
@@ -41208,7 +41540,7 @@
           <w:b/>
         </w:rPr>
       </w:pPr>
-      <w:bookmarkStart w:id="34" w:name="_Toc435626254"/>
+      <w:bookmarkStart w:id="38" w:name="_Toc435626254"/>
       <w:r>
         <w:rPr>
           <w:rFonts w:ascii="Arial" w:hAnsi="Arial" w:cs="Arial"/>
@@ -41224,7 +41556,7 @@
         <w:tab/>
         <w:t>Estructura del Paquete de Liberación</w:t>
       </w:r>
-      <w:bookmarkEnd w:id="34"/>
+      <w:bookmarkEnd w:id="38"/>
     </w:p>
     <w:p>
       <w:pPr>
@@ -41492,12 +41824,7 @@
         <w:t>SCRIPT:</w:t>
       </w:r>
       <w:r>
-        <w:t xml:space="preserve"> Los scripts de la </w:t>
-      </w:r>
-      <w:bookmarkStart w:id="35" w:name="_GoBack"/>
-      <w:bookmarkEnd w:id="35"/>
-      <w:r>
-        <w:t>base de datos del producto software a liberar.</w:t>
+        <w:t xml:space="preserve"> Los scripts de la base de datos del producto software a liberar.</w:t>
       </w:r>
     </w:p>
     <w:p>
@@ -41590,10 +41917,7 @@
         <w:jc w:val="both"/>
       </w:pPr>
       <w:r>
-        <w:t>En la siguiente tabla se puede observar los campos que se necesitan para el Documento de Liberación</w:t>
-      </w:r>
-      <w:r>
-        <w:t>.</w:t>
+        <w:t>En la siguiente tabla se puede observar los campos que se necesitan para el Documento de Liberación.</w:t>
       </w:r>
     </w:p>
     <w:tbl>
@@ -41704,21 +42028,7 @@
                 <w:szCs w:val="22"/>
                 <w:lang w:eastAsia="es-PE"/>
               </w:rPr>
-              <w:t xml:space="preserve">Las liberaciones de nuestros proyectos contaran con un </w:t>
-            </w:r>
-            <w:r>
-              <w:rPr>
-                <w:szCs w:val="22"/>
-                <w:lang w:eastAsia="es-PE"/>
-              </w:rPr>
-              <w:t>número</w:t>
-            </w:r>
-            <w:r>
-              <w:rPr>
-                <w:szCs w:val="22"/>
-                <w:lang w:eastAsia="es-PE"/>
-              </w:rPr>
-              <w:t xml:space="preserve"> de identificación correlativo</w:t>
+              <w:t>Las liberaciones de nuestros proyectos contaran con un número de identificación correlativo</w:t>
             </w:r>
           </w:p>
         </w:tc>
@@ -42490,7 +42800,7 @@
               <w:noProof/>
               <w:color w:val="auto"/>
             </w:rPr>
-            <w:t>5</w:t>
+            <w:t>9</w:t>
           </w:r>
           <w:r>
             <w:rPr>
@@ -49346,7 +49656,7 @@
 </file>
 
 <file path=customXml/itemProps1.xml><?xml version="1.0" encoding="utf-8"?>
-<ds:datastoreItem xmlns:ds="http://schemas.openxmlformats.org/officeDocument/2006/customXml" ds:itemID="{DE2934E6-55D4-4402-9B6D-54764A2292BF}">
+<ds:datastoreItem xmlns:ds="http://schemas.openxmlformats.org/officeDocument/2006/customXml" ds:itemID="{40C18C95-0762-4DB4-8443-50D82EBFB37B}">
   <ds:schemaRefs>
     <ds:schemaRef ds:uri="http://schemas.openxmlformats.org/officeDocument/2006/bibliography"/>
   </ds:schemaRefs>

</xml_diff>